<commit_message>
updated scheduling user guide
</commit_message>
<xml_diff>
--- a/Scheduling Program User Guide.docx
+++ b/Scheduling Program User Guide.docx
@@ -1,13 +1,16 @@
 
 <file path=word/document.xml><?xml version="1.0" encoding="utf-8"?>
-<w:document xmlns:wpc="http://schemas.microsoft.com/office/word/2010/wordprocessingCanvas" xmlns:cx="http://schemas.microsoft.com/office/drawing/2014/chartex" xmlns:cx1="http://schemas.microsoft.com/office/drawing/2015/9/8/chartex" xmlns:cx2="http://schemas.microsoft.com/office/drawing/2015/10/21/chartex" xmlns:cx3="http://schemas.microsoft.com/office/drawing/2016/5/9/chartex" xmlns:cx4="http://schemas.microsoft.com/office/drawing/2016/5/10/chartex" xmlns:cx5="http://schemas.microsoft.com/office/drawing/2016/5/11/chartex" xmlns:cx6="http://schemas.microsoft.com/office/drawing/2016/5/12/chartex" xmlns:cx7="http://schemas.microsoft.com/office/drawing/2016/5/13/chartex" xmlns:cx8="http://schemas.microsoft.com/office/drawing/2016/5/14/chartex" xmlns:mc="http://schemas.openxmlformats.org/markup-compatibility/2006" xmlns:aink="http://schemas.microsoft.com/office/drawing/2016/ink" xmlns:am3d="http://schemas.microsoft.com/office/drawing/2017/model3d" xmlns:o="urn:schemas-microsoft-com:office:office" xmlns:oel="http://schemas.microsoft.com/office/2019/extlst" xmlns:r="http://schemas.openxmlformats.org/officeDocument/2006/relationships" xmlns:m="http://schemas.openxmlformats.org/officeDocument/2006/math" xmlns:v="urn:schemas-microsoft-com:vml" xmlns:wp14="http://schemas.microsoft.com/office/word/2010/wordprocessingDrawing" xmlns:wp="http://schemas.openxmlformats.org/drawingml/2006/wordprocessingDrawing" xmlns:w10="urn:schemas-microsoft-com:office:word" xmlns:w="http://schemas.openxmlformats.org/wordprocessingml/2006/main" xmlns:w14="http://schemas.microsoft.com/office/word/2010/wordml" xmlns:w15="http://schemas.microsoft.com/office/word/2012/wordml" xmlns:w16cex="http://schemas.microsoft.com/office/word/2018/wordml/cex" xmlns:w16cid="http://schemas.microsoft.com/office/word/2016/wordml/cid" xmlns:w16="http://schemas.microsoft.com/office/word/2018/wordml" xmlns:w16sdtdh="http://schemas.microsoft.com/office/word/2020/wordml/sdtdatahash" xmlns:w16se="http://schemas.microsoft.com/office/word/2015/wordml/symex" xmlns:wpg="http://schemas.microsoft.com/office/word/2010/wordprocessingGroup" xmlns:wpi="http://schemas.microsoft.com/office/word/2010/wordprocessingInk" xmlns:wne="http://schemas.microsoft.com/office/word/2006/wordml" xmlns:wps="http://schemas.microsoft.com/office/word/2010/wordprocessingShape" mc:Ignorable="w14 w15 w16se w16cid w16 w16cex w16sdtdh wp14">
+<w:document xmlns:wpc="http://schemas.microsoft.com/office/word/2010/wordprocessingCanvas" xmlns:cx="http://schemas.microsoft.com/office/drawing/2014/chartex" xmlns:cx1="http://schemas.microsoft.com/office/drawing/2015/9/8/chartex" xmlns:cx2="http://schemas.microsoft.com/office/drawing/2015/10/21/chartex" xmlns:cx3="http://schemas.microsoft.com/office/drawing/2016/5/9/chartex" xmlns:cx4="http://schemas.microsoft.com/office/drawing/2016/5/10/chartex" xmlns:cx5="http://schemas.microsoft.com/office/drawing/2016/5/11/chartex" xmlns:cx6="http://schemas.microsoft.com/office/drawing/2016/5/12/chartex" xmlns:cx7="http://schemas.microsoft.com/office/drawing/2016/5/13/chartex" xmlns:cx8="http://schemas.microsoft.com/office/drawing/2016/5/14/chartex" xmlns:mc="http://schemas.openxmlformats.org/markup-compatibility/2006" xmlns:aink="http://schemas.microsoft.com/office/drawing/2016/ink" xmlns:am3d="http://schemas.microsoft.com/office/drawing/2017/model3d" xmlns:o="urn:schemas-microsoft-com:office:office" xmlns:r="http://schemas.openxmlformats.org/officeDocument/2006/relationships" xmlns:m="http://schemas.openxmlformats.org/officeDocument/2006/math" xmlns:v="urn:schemas-microsoft-com:vml" xmlns:wp14="http://schemas.microsoft.com/office/word/2010/wordprocessingDrawing" xmlns:wp="http://schemas.openxmlformats.org/drawingml/2006/wordprocessingDrawing" xmlns:w10="urn:schemas-microsoft-com:office:word" xmlns:w="http://schemas.openxmlformats.org/wordprocessingml/2006/main" xmlns:w14="http://schemas.microsoft.com/office/word/2010/wordml" xmlns:w15="http://schemas.microsoft.com/office/word/2012/wordml" xmlns:w16cex="http://schemas.microsoft.com/office/word/2018/wordml/cex" xmlns:w16cid="http://schemas.microsoft.com/office/word/2016/wordml/cid" xmlns:w16="http://schemas.microsoft.com/office/word/2018/wordml" xmlns:w16sdtdh="http://schemas.microsoft.com/office/word/2020/wordml/sdtdatahash" xmlns:w16se="http://schemas.microsoft.com/office/word/2015/wordml/symex" xmlns:wpg="http://schemas.microsoft.com/office/word/2010/wordprocessingGroup" xmlns:wpi="http://schemas.microsoft.com/office/word/2010/wordprocessingInk" xmlns:wne="http://schemas.microsoft.com/office/word/2006/wordml" xmlns:wps="http://schemas.microsoft.com/office/word/2010/wordprocessingShape" mc:Ignorable="w14 w15 w16se w16cid w16 w16cex w16sdtdh wp14">
   <w:body>
     <w:p>
       <w:pPr>
         <w:pStyle w:val="Title"/>
       </w:pPr>
       <w:r>
-        <w:t>Scheduling Programme User Guide</w:t>
+        <w:t>Resource and Scheduling Tool</w:t>
+      </w:r>
+      <w:r>
+        <w:t xml:space="preserve"> User Guide</w:t>
       </w:r>
     </w:p>
     <w:p>
@@ -18,13 +21,1948 @@
         <w:t>Overview</w:t>
       </w:r>
     </w:p>
-    <w:p>
-      <w:r>
-        <w:t xml:space="preserve">The scheduling program </w:t>
-      </w:r>
-    </w:p>
-    <w:p>
-      <w:pPr>
+    <w:p/>
+    <w:p>
+      <w:r>
+        <w:t xml:space="preserve">A resource and scheduling tool that aims to </w:t>
+      </w:r>
+      <w:r>
+        <w:t>streamline a few work processes</w:t>
+      </w:r>
+      <w:r>
+        <w:t xml:space="preserve"> (which requires connection between multiple excel sheets)</w:t>
+      </w:r>
+      <w:r>
+        <w:t xml:space="preserve"> in a manufacturing environment</w:t>
+      </w:r>
+      <w:r>
+        <w:t xml:space="preserve">. </w:t>
+      </w:r>
+    </w:p>
+    <w:p>
+      <w:r>
+        <w:t xml:space="preserve">The primary aim is to make sure all </w:t>
+      </w:r>
+      <w:r>
+        <w:t>job</w:t>
+      </w:r>
+      <w:r>
+        <w:t xml:space="preserve">s have adequate resources allocated to it and </w:t>
+      </w:r>
+      <w:r>
+        <w:t>the job</w:t>
+      </w:r>
+      <w:r>
+        <w:t xml:space="preserve"> can be completed before a stipulated deadline</w:t>
+      </w:r>
+      <w:r>
+        <w:t xml:space="preserve"> or a date recommendation (for the deadline) will be provided based on current resource available.</w:t>
+      </w:r>
+    </w:p>
+    <w:p>
+      <w:r>
+        <w:t>Submission Content:</w:t>
+      </w:r>
+    </w:p>
+    <w:p>
+      <w:r>
+        <w:t>Submission contains 5 files in total</w:t>
+      </w:r>
+      <w:r>
+        <w:t>, as described below:</w:t>
+      </w:r>
+    </w:p>
+    <w:p>
+      <w:pPr>
+        <w:rPr>
+          <w:b/>
+          <w:bCs/>
+        </w:rPr>
+      </w:pPr>
+      <w:r>
+        <w:rPr>
+          <w:b/>
+          <w:bCs/>
+        </w:rPr>
+        <w:t>Two .py scripts:</w:t>
+      </w:r>
+    </w:p>
+    <w:p>
+      <w:pPr>
+        <w:pStyle w:val="ListParagraph"/>
+        <w:numPr>
+          <w:ilvl w:val="0"/>
+          <w:numId w:val="5"/>
+        </w:numPr>
+      </w:pPr>
+      <w:r>
+        <w:t>IE5600 Main Code Base.py</w:t>
+      </w:r>
+    </w:p>
+    <w:p>
+      <w:pPr>
+        <w:pStyle w:val="ListParagraph"/>
+        <w:numPr>
+          <w:ilvl w:val="0"/>
+          <w:numId w:val="5"/>
+        </w:numPr>
+      </w:pPr>
+      <w:r>
+        <w:t>class_functions.py</w:t>
+      </w:r>
+      <w:r>
+        <w:t xml:space="preserve"> (script containing all the user defined functions and classes)</w:t>
+      </w:r>
+    </w:p>
+    <w:p>
+      <w:pPr>
+        <w:rPr>
+          <w:b/>
+          <w:bCs/>
+        </w:rPr>
+      </w:pPr>
+      <w:r>
+        <w:rPr>
+          <w:b/>
+          <w:bCs/>
+        </w:rPr>
+        <w:t>Two .csv files</w:t>
+      </w:r>
+      <w:r>
+        <w:rPr>
+          <w:b/>
+          <w:bCs/>
+        </w:rPr>
+        <w:t>*</w:t>
+      </w:r>
+      <w:r>
+        <w:rPr>
+          <w:b/>
+          <w:bCs/>
+        </w:rPr>
+        <w:t>:</w:t>
+      </w:r>
+    </w:p>
+    <w:p>
+      <w:pPr>
+        <w:pStyle w:val="ListParagraph"/>
+        <w:numPr>
+          <w:ilvl w:val="0"/>
+          <w:numId w:val="6"/>
+        </w:numPr>
+      </w:pPr>
+      <w:r>
+        <w:t>employee.csv</w:t>
+      </w:r>
+      <w:r>
+        <w:t xml:space="preserve"> (an eg. Of Employee details a company might have)</w:t>
+      </w:r>
+    </w:p>
+    <w:p>
+      <w:pPr>
+        <w:pStyle w:val="ListParagraph"/>
+        <w:numPr>
+          <w:ilvl w:val="0"/>
+          <w:numId w:val="6"/>
+        </w:numPr>
+      </w:pPr>
+      <w:r>
+        <w:t>job.csv</w:t>
+      </w:r>
+      <w:r>
+        <w:t xml:space="preserve"> (an example of scheduled jobs that a company might have)</w:t>
+      </w:r>
+    </w:p>
+    <w:p>
+      <w:pPr>
+        <w:rPr>
+          <w:i/>
+          <w:iCs/>
+        </w:rPr>
+      </w:pPr>
+      <w:r>
+        <w:rPr>
+          <w:i/>
+          <w:iCs/>
+        </w:rPr>
+        <w:t>*Note: The .csv files should not be edited as the intent of these files is to “act” as an initial database to load data and assumes that the employee and jobs data are accurate and in the correct format.</w:t>
+      </w:r>
+    </w:p>
+    <w:p>
+      <w:pPr>
+        <w:rPr>
+          <w:b/>
+          <w:bCs/>
+        </w:rPr>
+      </w:pPr>
+      <w:r>
+        <w:rPr>
+          <w:b/>
+          <w:bCs/>
+        </w:rPr>
+        <w:t>One .docx file:</w:t>
+      </w:r>
+    </w:p>
+    <w:p>
+      <w:pPr>
+        <w:pStyle w:val="ListParagraph"/>
+        <w:numPr>
+          <w:ilvl w:val="0"/>
+          <w:numId w:val="7"/>
+        </w:numPr>
+      </w:pPr>
+      <w:r>
+        <w:t>Scheduling Program User Guide</w:t>
+      </w:r>
+    </w:p>
+    <w:p/>
+    <w:p>
+      <w:pPr>
+        <w:pStyle w:val="Heading1"/>
+      </w:pPr>
+      <w:r>
+        <w:t>Set up</w:t>
+      </w:r>
+    </w:p>
+    <w:p>
+      <w:pPr>
+        <w:rPr>
+          <w:u w:val="single"/>
+        </w:rPr>
+      </w:pPr>
+    </w:p>
+    <w:p>
+      <w:pPr>
+        <w:rPr>
+          <w:u w:val="single"/>
+        </w:rPr>
+      </w:pPr>
+      <w:r>
+        <w:rPr>
+          <w:u w:val="single"/>
+        </w:rPr>
+        <w:t>Description of context:</w:t>
+      </w:r>
+    </w:p>
+    <w:p>
+      <w:r>
+        <w:t xml:space="preserve">All files above (described in Submission content) </w:t>
+      </w:r>
+      <w:r>
+        <w:t>must</w:t>
+      </w:r>
+      <w:r>
+        <w:t xml:space="preserve"> be located within the same file path, due to connections between the .py scripts and loading of data from .csv files.</w:t>
+      </w:r>
+    </w:p>
+    <w:p>
+      <w:r>
+        <w:t>The .csv files act as initial data for initialisation of the Tool, with the following data columns described below:</w:t>
+      </w:r>
+    </w:p>
+    <w:p>
+      <w:r>
+        <w:t>The employee</w:t>
+      </w:r>
+      <w:r>
+        <w:t xml:space="preserve">.csv </w:t>
+      </w:r>
+      <w:r>
+        <w:t>contain</w:t>
+      </w:r>
+      <w:r>
+        <w:t>s</w:t>
+      </w:r>
+      <w:r>
+        <w:t xml:space="preserve"> information of each employee </w:t>
+      </w:r>
+      <w:r>
+        <w:t>using the following columns:</w:t>
+      </w:r>
+    </w:p>
+    <w:p>
+      <w:pPr>
+        <w:pStyle w:val="ListParagraph"/>
+        <w:numPr>
+          <w:ilvl w:val="0"/>
+          <w:numId w:val="3"/>
+        </w:numPr>
+      </w:pPr>
+      <w:r>
+        <w:t>Employee ID</w:t>
+      </w:r>
+      <w:r>
+        <w:t xml:space="preserve"> – </w:t>
+      </w:r>
+      <w:r>
+        <w:t>integers</w:t>
+      </w:r>
+      <w:r>
+        <w:t xml:space="preserve"> only</w:t>
+      </w:r>
+    </w:p>
+    <w:p>
+      <w:pPr>
+        <w:pStyle w:val="ListParagraph"/>
+        <w:numPr>
+          <w:ilvl w:val="0"/>
+          <w:numId w:val="3"/>
+        </w:numPr>
+      </w:pPr>
+      <w:r>
+        <w:t>First Name</w:t>
+      </w:r>
+    </w:p>
+    <w:p>
+      <w:pPr>
+        <w:pStyle w:val="ListParagraph"/>
+        <w:numPr>
+          <w:ilvl w:val="0"/>
+          <w:numId w:val="3"/>
+        </w:numPr>
+      </w:pPr>
+      <w:r>
+        <w:t>Last Name</w:t>
+      </w:r>
+    </w:p>
+    <w:p>
+      <w:pPr>
+        <w:pStyle w:val="ListParagraph"/>
+        <w:numPr>
+          <w:ilvl w:val="0"/>
+          <w:numId w:val="3"/>
+        </w:numPr>
+      </w:pPr>
+      <w:r>
+        <w:t>Hourly Rate</w:t>
+      </w:r>
+      <w:r>
+        <w:t xml:space="preserve"> – </w:t>
+      </w:r>
+      <w:r>
+        <w:t>numerical values</w:t>
+      </w:r>
+      <w:r>
+        <w:t xml:space="preserve"> (SGD$)</w:t>
+      </w:r>
+    </w:p>
+    <w:p>
+      <w:pPr>
+        <w:pStyle w:val="ListParagraph"/>
+        <w:numPr>
+          <w:ilvl w:val="0"/>
+          <w:numId w:val="3"/>
+        </w:numPr>
+      </w:pPr>
+      <w:r>
+        <w:t>Total Hours per day</w:t>
+      </w:r>
+      <w:r>
+        <w:t xml:space="preserve"> – </w:t>
+      </w:r>
+      <w:r>
+        <w:t>numerical values</w:t>
+      </w:r>
+      <w:r>
+        <w:t>, describing the number of hours an employee has</w:t>
+      </w:r>
+    </w:p>
+    <w:p>
+      <w:pPr>
+        <w:pStyle w:val="ListParagraph"/>
+        <w:numPr>
+          <w:ilvl w:val="0"/>
+          <w:numId w:val="3"/>
+        </w:numPr>
+      </w:pPr>
+      <w:r>
+        <w:lastRenderedPageBreak/>
+        <w:t>Competency</w:t>
+      </w:r>
+      <w:r>
+        <w:t xml:space="preserve"> – </w:t>
+      </w:r>
+      <w:r>
+        <w:t>numerical values</w:t>
+      </w:r>
+    </w:p>
+    <w:p>
+      <w:pPr>
+        <w:pStyle w:val="ListParagraph"/>
+        <w:numPr>
+          <w:ilvl w:val="0"/>
+          <w:numId w:val="3"/>
+        </w:numPr>
+      </w:pPr>
+      <w:r>
+        <w:t>Craft</w:t>
+      </w:r>
+      <w:r>
+        <w:t xml:space="preserve"> – “</w:t>
+      </w:r>
+      <w:r>
+        <w:t>Machinery</w:t>
+      </w:r>
+      <w:r>
+        <w:t>”, “Metals”, or “Instrument/Electrical”</w:t>
+      </w:r>
+      <w:r>
+        <w:t xml:space="preserve"> </w:t>
+      </w:r>
+    </w:p>
+    <w:p/>
+    <w:p>
+      <w:r>
+        <w:t>The job</w:t>
+      </w:r>
+      <w:r>
+        <w:t>.csv</w:t>
+      </w:r>
+      <w:r>
+        <w:t xml:space="preserve"> database contain</w:t>
+      </w:r>
+      <w:r>
+        <w:t>s</w:t>
+      </w:r>
+      <w:r>
+        <w:t xml:space="preserve"> information of each job </w:t>
+      </w:r>
+      <w:r>
+        <w:t>using the following columns:</w:t>
+      </w:r>
+    </w:p>
+    <w:p>
+      <w:pPr>
+        <w:pStyle w:val="ListParagraph"/>
+      </w:pPr>
+    </w:p>
+    <w:p>
+      <w:pPr>
+        <w:pStyle w:val="ListParagraph"/>
+        <w:numPr>
+          <w:ilvl w:val="0"/>
+          <w:numId w:val="3"/>
+        </w:numPr>
+      </w:pPr>
+      <w:r>
+        <w:t>Job Name</w:t>
+      </w:r>
+    </w:p>
+    <w:p>
+      <w:pPr>
+        <w:pStyle w:val="ListParagraph"/>
+        <w:numPr>
+          <w:ilvl w:val="0"/>
+          <w:numId w:val="3"/>
+        </w:numPr>
+      </w:pPr>
+      <w:r>
+        <w:t>Start Date</w:t>
+      </w:r>
+      <w:r>
+        <w:t xml:space="preserve"> – must be in the format of </w:t>
+      </w:r>
+      <w:r>
+        <w:t>d</w:t>
+      </w:r>
+      <w:r>
+        <w:t>d/m</w:t>
+      </w:r>
+      <w:r>
+        <w:t>m</w:t>
+      </w:r>
+      <w:r>
+        <w:t xml:space="preserve">/yyyy, </w:t>
+      </w:r>
+      <w:proofErr w:type="gramStart"/>
+      <w:r>
+        <w:t>e.g.</w:t>
+      </w:r>
+      <w:proofErr w:type="gramEnd"/>
+      <w:r>
+        <w:t xml:space="preserve"> 15/2/2023</w:t>
+      </w:r>
+    </w:p>
+    <w:p>
+      <w:pPr>
+        <w:pStyle w:val="ListParagraph"/>
+        <w:numPr>
+          <w:ilvl w:val="0"/>
+          <w:numId w:val="3"/>
+        </w:numPr>
+      </w:pPr>
+      <w:r>
+        <w:t>Completion by Date</w:t>
+      </w:r>
+      <w:r>
+        <w:t xml:space="preserve"> – must be in the format of d</w:t>
+      </w:r>
+      <w:r>
+        <w:t>d</w:t>
+      </w:r>
+      <w:r>
+        <w:t>/m</w:t>
+      </w:r>
+      <w:r>
+        <w:t>m</w:t>
+      </w:r>
+      <w:r>
+        <w:t>/yyyy</w:t>
+      </w:r>
+    </w:p>
+    <w:p>
+      <w:pPr>
+        <w:pStyle w:val="ListParagraph"/>
+        <w:numPr>
+          <w:ilvl w:val="0"/>
+          <w:numId w:val="3"/>
+        </w:numPr>
+      </w:pPr>
+      <w:r>
+        <w:t>Resources required</w:t>
+      </w:r>
+      <w:r>
+        <w:t xml:space="preserve"> – </w:t>
+      </w:r>
+      <w:r>
+        <w:t xml:space="preserve">in hours, </w:t>
+      </w:r>
+      <w:r>
+        <w:t>numerical values only</w:t>
+      </w:r>
+    </w:p>
+    <w:p>
+      <w:pPr>
+        <w:pStyle w:val="ListParagraph"/>
+        <w:numPr>
+          <w:ilvl w:val="0"/>
+          <w:numId w:val="3"/>
+        </w:numPr>
+      </w:pPr>
+      <w:r>
+        <w:t>Total Cost</w:t>
+      </w:r>
+      <w:r>
+        <w:t xml:space="preserve"> – </w:t>
+      </w:r>
+      <w:r>
+        <w:t>numerical values (SGD$)</w:t>
+      </w:r>
+    </w:p>
+    <w:p>
+      <w:pPr>
+        <w:pStyle w:val="ListParagraph"/>
+        <w:numPr>
+          <w:ilvl w:val="0"/>
+          <w:numId w:val="3"/>
+        </w:numPr>
+      </w:pPr>
+      <w:r>
+        <w:t>Craft</w:t>
+      </w:r>
+      <w:r>
+        <w:t xml:space="preserve"> - can only be “</w:t>
+      </w:r>
+      <w:r>
+        <w:t>Machinery</w:t>
+      </w:r>
+      <w:r>
+        <w:t>”, “Metals”, or “Instrument/Electrical”</w:t>
+      </w:r>
+    </w:p>
+    <w:p>
+      <w:r>
+        <w:t>These jobs are accurate in terms of the checks between Resources required and Total Hours Per Day in the employee.csv by craft and hence can be scheduled when the Tool is initialised</w:t>
+      </w:r>
+    </w:p>
+    <w:p>
+      <w:pPr>
+        <w:rPr>
+          <w:u w:val="single"/>
+        </w:rPr>
+      </w:pPr>
+      <w:r>
+        <w:rPr>
+          <w:u w:val="single"/>
+        </w:rPr>
+        <w:t>Set-up steps</w:t>
+      </w:r>
+      <w:r>
+        <w:rPr>
+          <w:u w:val="single"/>
+        </w:rPr>
+        <w:t>:</w:t>
+      </w:r>
+    </w:p>
+    <w:p>
+      <w:pPr>
+        <w:pStyle w:val="ListParagraph"/>
+        <w:numPr>
+          <w:ilvl w:val="0"/>
+          <w:numId w:val="9"/>
+        </w:numPr>
+      </w:pPr>
+      <w:r>
+        <w:t>Place all five submission files in the same folder</w:t>
+      </w:r>
+    </w:p>
+    <w:p>
+      <w:pPr>
+        <w:pStyle w:val="ListParagraph"/>
+        <w:numPr>
+          <w:ilvl w:val="0"/>
+          <w:numId w:val="9"/>
+        </w:numPr>
+      </w:pPr>
+      <w:r>
+        <w:t>On the Terminal or command line, run script “IE5600 Main Code base”.py</w:t>
+      </w:r>
+    </w:p>
+    <w:p>
+      <w:pPr>
+        <w:pStyle w:val="ListParagraph"/>
+        <w:numPr>
+          <w:ilvl w:val="0"/>
+          <w:numId w:val="9"/>
+        </w:numPr>
+      </w:pPr>
+      <w:r>
+        <w:t>Do these initialisation steps</w:t>
+      </w:r>
+      <w:r>
+        <w:t xml:space="preserve"> (</w:t>
+      </w:r>
+      <w:r>
+        <w:rPr>
+          <w:highlight w:val="yellow"/>
+        </w:rPr>
+        <w:t>in yellow</w:t>
+      </w:r>
+      <w:r>
+        <w:t>)</w:t>
+      </w:r>
+      <w:r>
+        <w:t xml:space="preserve"> </w:t>
+      </w:r>
+      <w:r>
+        <w:sym w:font="Wingdings" w:char="F0E0"/>
+      </w:r>
+      <w:r>
+        <w:t xml:space="preserve">  </w:t>
+      </w:r>
+      <w:r>
+        <w:rPr>
+          <w:highlight w:val="yellow"/>
+        </w:rPr>
+        <w:t>Option 1</w:t>
+      </w:r>
+      <w:r>
+        <w:t xml:space="preserve">: Upload Employee/Job Database [From .CSV only] </w:t>
+      </w:r>
+      <w:r>
+        <w:sym w:font="Wingdings" w:char="F0E0"/>
+      </w:r>
+      <w:r>
+        <w:t xml:space="preserve"> </w:t>
+      </w:r>
+      <w:r>
+        <w:rPr>
+          <w:highlight w:val="yellow"/>
+        </w:rPr>
+        <w:t>1: Employee database</w:t>
+      </w:r>
+      <w:r>
+        <w:t xml:space="preserve"> </w:t>
+      </w:r>
+      <w:r>
+        <w:sym w:font="Wingdings" w:char="F0E0"/>
+      </w:r>
+      <w:r>
+        <w:t xml:space="preserve"> </w:t>
+      </w:r>
+      <w:r>
+        <w:rPr>
+          <w:highlight w:val="yellow"/>
+        </w:rPr>
+        <w:t>Input “Y”</w:t>
+      </w:r>
+      <w:r>
+        <w:t xml:space="preserve"> to the prompt: </w:t>
+      </w:r>
+      <w:r>
+        <w:t>Do you want to proceed with another action? Y/N</w:t>
+      </w:r>
+    </w:p>
+    <w:p>
+      <w:pPr>
+        <w:pStyle w:val="ListParagraph"/>
+        <w:numPr>
+          <w:ilvl w:val="0"/>
+          <w:numId w:val="9"/>
+        </w:numPr>
+      </w:pPr>
+      <w:r>
+        <w:t xml:space="preserve">The Calendar Resource has been initialised, </w:t>
+      </w:r>
+      <w:r>
+        <w:rPr>
+          <w:b/>
+          <w:bCs/>
+        </w:rPr>
+        <w:t>please proceed with Test Cases below</w:t>
+      </w:r>
+    </w:p>
+    <w:p>
+      <w:pPr>
+        <w:pStyle w:val="ListParagraph"/>
+        <w:numPr>
+          <w:ilvl w:val="0"/>
+          <w:numId w:val="9"/>
+        </w:numPr>
+      </w:pPr>
+      <w:r>
+        <w:t xml:space="preserve">(Optional) Once step 1- 4 is completed, initialising of job database is also available through these steps: </w:t>
+      </w:r>
+      <w:r>
+        <w:sym w:font="Wingdings" w:char="F0E0"/>
+      </w:r>
+      <w:r>
+        <w:t xml:space="preserve">  </w:t>
+      </w:r>
+      <w:r>
+        <w:rPr>
+          <w:highlight w:val="yellow"/>
+        </w:rPr>
+        <w:t>Option 1</w:t>
+      </w:r>
+      <w:r>
+        <w:t xml:space="preserve">: Upload Employee/Job Database [From .CSV only] </w:t>
+      </w:r>
+      <w:r>
+        <w:sym w:font="Wingdings" w:char="F0E0"/>
+      </w:r>
+      <w:r>
+        <w:t xml:space="preserve"> </w:t>
+      </w:r>
+      <w:r>
+        <w:rPr>
+          <w:highlight w:val="yellow"/>
+        </w:rPr>
+        <w:t>2</w:t>
+      </w:r>
+      <w:r>
+        <w:rPr>
+          <w:highlight w:val="yellow"/>
+        </w:rPr>
+        <w:t xml:space="preserve">: </w:t>
+      </w:r>
+      <w:r>
+        <w:rPr>
+          <w:highlight w:val="yellow"/>
+        </w:rPr>
+        <w:t>Job</w:t>
+      </w:r>
+      <w:r>
+        <w:rPr>
+          <w:highlight w:val="yellow"/>
+        </w:rPr>
+        <w:t xml:space="preserve"> database</w:t>
+      </w:r>
+      <w:r>
+        <w:t xml:space="preserve"> </w:t>
+      </w:r>
+      <w:r>
+        <w:sym w:font="Wingdings" w:char="F0E0"/>
+      </w:r>
+      <w:r>
+        <w:t xml:space="preserve"> </w:t>
+      </w:r>
+      <w:r>
+        <w:rPr>
+          <w:highlight w:val="yellow"/>
+        </w:rPr>
+        <w:t>Input “Y”</w:t>
+      </w:r>
+      <w:r>
+        <w:t xml:space="preserve"> to the prompt: </w:t>
+      </w:r>
+      <w:r>
+        <w:t>Do you want to proceed with another action? Y/N</w:t>
+      </w:r>
+    </w:p>
+    <w:p>
+      <w:r>
+        <w:t xml:space="preserve">Once the above steps are done, </w:t>
+      </w:r>
+      <w:r>
+        <w:t>resource and scheduling tool</w:t>
+      </w:r>
+      <w:r>
+        <w:t xml:space="preserve"> is ready for use and the tool works for the date range of </w:t>
+      </w:r>
+      <w:r>
+        <w:rPr>
+          <w:u w:val="single"/>
+        </w:rPr>
+        <w:t>2022-12-31 to 2042-12-31</w:t>
+      </w:r>
+      <w:r>
+        <w:t>.</w:t>
+      </w:r>
+    </w:p>
+    <w:p>
+      <w:r>
+        <w:t>Note: This date range can be extended further based on the datetime in-built python module, however, this is not our intention at this point.</w:t>
+      </w:r>
+    </w:p>
+    <w:p/>
+    <w:p>
+      <w:pPr>
+        <w:pStyle w:val="Heading1"/>
+      </w:pPr>
+      <w:r>
+        <w:t>Classes</w:t>
+      </w:r>
+    </w:p>
+    <w:p/>
+    <w:p>
+      <w:r>
+        <w:t>*Classes are defined in the class_functions.py file</w:t>
+      </w:r>
+      <w:r>
+        <w:t>, there are a total of two classes</w:t>
+      </w:r>
+    </w:p>
+    <w:p>
+      <w:pPr>
+        <w:rPr>
+          <w:u w:val="single"/>
+        </w:rPr>
+      </w:pPr>
+      <w:r>
+        <w:rPr>
+          <w:u w:val="single"/>
+        </w:rPr>
+        <w:t>1.</w:t>
+      </w:r>
+      <w:r>
+        <w:rPr>
+          <w:u w:val="single"/>
+        </w:rPr>
+        <w:t>Job Class (Public Class)</w:t>
+      </w:r>
+    </w:p>
+    <w:p>
+      <w:r>
+        <w:t>Attributes:</w:t>
+      </w:r>
+    </w:p>
+    <w:p>
+      <w:pPr>
+        <w:pStyle w:val="ListParagraph"/>
+        <w:numPr>
+          <w:ilvl w:val="0"/>
+          <w:numId w:val="10"/>
+        </w:numPr>
+      </w:pPr>
+      <w:r>
+        <w:t>job_id</w:t>
+      </w:r>
+    </w:p>
+    <w:p>
+      <w:pPr>
+        <w:pStyle w:val="ListParagraph"/>
+        <w:numPr>
+          <w:ilvl w:val="0"/>
+          <w:numId w:val="10"/>
+        </w:numPr>
+      </w:pPr>
+      <w:r>
+        <w:t>job_name</w:t>
+      </w:r>
+    </w:p>
+    <w:p>
+      <w:pPr>
+        <w:pStyle w:val="ListParagraph"/>
+        <w:numPr>
+          <w:ilvl w:val="0"/>
+          <w:numId w:val="10"/>
+        </w:numPr>
+      </w:pPr>
+      <w:r>
+        <w:t>start_date</w:t>
+      </w:r>
+    </w:p>
+    <w:p>
+      <w:pPr>
+        <w:pStyle w:val="ListParagraph"/>
+        <w:numPr>
+          <w:ilvl w:val="0"/>
+          <w:numId w:val="10"/>
+        </w:numPr>
+      </w:pPr>
+      <w:r>
+        <w:t xml:space="preserve">due_date (original planned due date inputted by User </w:t>
+      </w:r>
+      <w:r>
+        <w:rPr>
+          <w:b/>
+          <w:bCs/>
+        </w:rPr>
+        <w:t>or</w:t>
+      </w:r>
+      <w:r>
+        <w:t xml:space="preserve"> the recommended due date based on resource available after function scheduleJobCheck is called)</w:t>
+      </w:r>
+    </w:p>
+    <w:p>
+      <w:pPr>
+        <w:pStyle w:val="ListParagraph"/>
+        <w:numPr>
+          <w:ilvl w:val="0"/>
+          <w:numId w:val="10"/>
+        </w:numPr>
+      </w:pPr>
+      <w:r>
+        <w:t>resources</w:t>
+      </w:r>
+    </w:p>
+    <w:p>
+      <w:pPr>
+        <w:pStyle w:val="ListParagraph"/>
+        <w:numPr>
+          <w:ilvl w:val="0"/>
+          <w:numId w:val="10"/>
+        </w:numPr>
+      </w:pPr>
+      <w:r>
+        <w:lastRenderedPageBreak/>
+        <w:t>total_cost</w:t>
+      </w:r>
+    </w:p>
+    <w:p>
+      <w:pPr>
+        <w:pStyle w:val="ListParagraph"/>
+        <w:numPr>
+          <w:ilvl w:val="0"/>
+          <w:numId w:val="10"/>
+        </w:numPr>
+      </w:pPr>
+      <w:r>
+        <w:t>employees (this is an association relationship with the employee class)</w:t>
+      </w:r>
+    </w:p>
+    <w:p>
+      <w:pPr>
+        <w:pStyle w:val="ListParagraph"/>
+        <w:numPr>
+          <w:ilvl w:val="0"/>
+          <w:numId w:val="10"/>
+        </w:numPr>
+      </w:pPr>
+      <w:r>
+        <w:t>craft</w:t>
+      </w:r>
+    </w:p>
+    <w:p>
+      <w:pPr>
+        <w:pStyle w:val="ListParagraph"/>
+        <w:numPr>
+          <w:ilvl w:val="0"/>
+          <w:numId w:val="10"/>
+        </w:numPr>
+      </w:pPr>
+      <w:r>
+        <w:t>scheduled_end_date (This is the actual end date of the job scheduled in the system, not necessarily the same as the user input due date)</w:t>
+      </w:r>
+    </w:p>
+    <w:p>
+      <w:r>
+        <w:t>Methods:</w:t>
+      </w:r>
+    </w:p>
+    <w:p>
+      <w:r>
+        <w:t>Nil</w:t>
+      </w:r>
+    </w:p>
+    <w:p/>
+    <w:p>
+      <w:pPr>
+        <w:rPr>
+          <w:u w:val="single"/>
+        </w:rPr>
+      </w:pPr>
+      <w:r>
+        <w:rPr>
+          <w:u w:val="single"/>
+        </w:rPr>
+        <w:t>2.</w:t>
+      </w:r>
+      <w:r>
+        <w:rPr>
+          <w:u w:val="single"/>
+        </w:rPr>
+        <w:t>Employee Class (Private Class)</w:t>
+      </w:r>
+    </w:p>
+    <w:p>
+      <w:r>
+        <w:t>Attributes:</w:t>
+      </w:r>
+    </w:p>
+    <w:p>
+      <w:pPr>
+        <w:pStyle w:val="ListParagraph"/>
+        <w:numPr>
+          <w:ilvl w:val="0"/>
+          <w:numId w:val="12"/>
+        </w:numPr>
+      </w:pPr>
+      <w:r>
+        <w:t>emp_id (Employee ID)</w:t>
+      </w:r>
+    </w:p>
+    <w:p>
+      <w:pPr>
+        <w:pStyle w:val="ListParagraph"/>
+        <w:numPr>
+          <w:ilvl w:val="0"/>
+          <w:numId w:val="12"/>
+        </w:numPr>
+      </w:pPr>
+      <w:r>
+        <w:t>first_name</w:t>
+      </w:r>
+    </w:p>
+    <w:p>
+      <w:pPr>
+        <w:pStyle w:val="ListParagraph"/>
+        <w:numPr>
+          <w:ilvl w:val="0"/>
+          <w:numId w:val="12"/>
+        </w:numPr>
+      </w:pPr>
+      <w:r>
+        <w:t>last_name</w:t>
+      </w:r>
+    </w:p>
+    <w:p>
+      <w:pPr>
+        <w:pStyle w:val="ListParagraph"/>
+        <w:numPr>
+          <w:ilvl w:val="0"/>
+          <w:numId w:val="12"/>
+        </w:numPr>
+      </w:pPr>
+      <w:r>
+        <w:t>hourly_rate</w:t>
+      </w:r>
+    </w:p>
+    <w:p>
+      <w:pPr>
+        <w:pStyle w:val="ListParagraph"/>
+        <w:numPr>
+          <w:ilvl w:val="0"/>
+          <w:numId w:val="12"/>
+        </w:numPr>
+      </w:pPr>
+      <w:r>
+        <w:t>total_hours_per_day</w:t>
+      </w:r>
+    </w:p>
+    <w:p>
+      <w:pPr>
+        <w:pStyle w:val="ListParagraph"/>
+        <w:numPr>
+          <w:ilvl w:val="0"/>
+          <w:numId w:val="12"/>
+        </w:numPr>
+      </w:pPr>
+      <w:r>
+        <w:t>competency</w:t>
+      </w:r>
+    </w:p>
+    <w:p>
+      <w:pPr>
+        <w:pStyle w:val="ListParagraph"/>
+        <w:numPr>
+          <w:ilvl w:val="0"/>
+          <w:numId w:val="12"/>
+        </w:numPr>
+      </w:pPr>
+      <w:r>
+        <w:t>craft</w:t>
+      </w:r>
+    </w:p>
+    <w:p>
+      <w:r>
+        <w:t>Methods:</w:t>
+      </w:r>
+    </w:p>
+    <w:p>
+      <w:pPr>
+        <w:pStyle w:val="ListParagraph"/>
+        <w:numPr>
+          <w:ilvl w:val="0"/>
+          <w:numId w:val="13"/>
+        </w:numPr>
+      </w:pPr>
+      <w:r>
+        <w:t>getter/setter methods for all attributes above (instance method) [</w:t>
+      </w:r>
+      <w:r>
+        <w:rPr>
+          <w:highlight w:val="yellow"/>
+        </w:rPr>
+        <w:t>rmb to add setCraft</w:t>
+      </w:r>
+      <w:r>
+        <w:t>]</w:t>
+      </w:r>
+    </w:p>
+    <w:p>
+      <w:pPr>
+        <w:pStyle w:val="ListParagraph"/>
+        <w:numPr>
+          <w:ilvl w:val="0"/>
+          <w:numId w:val="13"/>
+        </w:numPr>
+      </w:pPr>
+      <w:r>
+        <w:t>CurrentEmployeeCount (static method)</w:t>
+      </w:r>
+    </w:p>
+    <w:p>
+      <w:pPr>
+        <w:pStyle w:val="ListParagraph"/>
+        <w:numPr>
+          <w:ilvl w:val="0"/>
+          <w:numId w:val="13"/>
+        </w:numPr>
+      </w:pPr>
+      <w:r>
+        <w:t>addEmployee (static method)</w:t>
+      </w:r>
+    </w:p>
+    <w:p>
+      <w:pPr>
+        <w:pStyle w:val="ListParagraph"/>
+        <w:numPr>
+          <w:ilvl w:val="0"/>
+          <w:numId w:val="13"/>
+        </w:numPr>
+      </w:pPr>
+      <w:r>
+        <w:t>removeEmployee (static method)</w:t>
+      </w:r>
+    </w:p>
+    <w:p>
+      <w:pPr>
+        <w:pStyle w:val="ListParagraph"/>
+      </w:pPr>
+    </w:p>
+    <w:p>
+      <w:pPr>
+        <w:pStyle w:val="Heading1"/>
+      </w:pPr>
+      <w:r>
+        <w:t>Functions</w:t>
+      </w:r>
+    </w:p>
+    <w:p>
+      <w:pPr>
+        <w:pStyle w:val="Heading2"/>
+      </w:pPr>
+      <w:r>
+        <w:t xml:space="preserve">Upload </w:t>
+      </w:r>
+      <w:r>
+        <w:t>e</w:t>
+      </w:r>
+      <w:r>
+        <w:t>mployee/</w:t>
+      </w:r>
+      <w:r>
+        <w:t>j</w:t>
+      </w:r>
+      <w:r>
+        <w:t xml:space="preserve">ob </w:t>
+      </w:r>
+      <w:r>
+        <w:t>d</w:t>
+      </w:r>
+      <w:r>
+        <w:t>atabase</w:t>
+      </w:r>
+    </w:p>
+    <w:p>
+      <w:pPr>
+        <w:pStyle w:val="Heading3"/>
+        <w:rPr>
+          <w:highlight w:val="yellow"/>
+        </w:rPr>
+      </w:pPr>
+      <w:commentRangeStart w:id="0"/>
+      <w:r>
+        <w:rPr>
+          <w:highlight w:val="yellow"/>
+        </w:rPr>
+        <w:t>Upload employee database</w:t>
+      </w:r>
+      <w:commentRangeEnd w:id="0"/>
+      <w:r>
+        <w:rPr>
+          <w:rStyle w:val="CommentReference"/>
+          <w:rFonts w:asciiTheme="minorHAnsi" w:eastAsiaTheme="minorEastAsia" w:hAnsiTheme="minorHAnsi" w:cstheme="minorBidi"/>
+          <w:color w:val="auto"/>
+          <w:highlight w:val="yellow"/>
+        </w:rPr>
+        <w:commentReference w:id="0"/>
+      </w:r>
+    </w:p>
+    <w:p>
+      <w:r>
+        <w:t xml:space="preserve">If </w:t>
+      </w:r>
+      <w:r>
+        <w:t>“employee.csv”</w:t>
+      </w:r>
+      <w:r>
+        <w:t xml:space="preserve"> is present in the same folder with the right </w:t>
+      </w:r>
+      <w:r>
+        <w:t>format, a list of employee object will be created and stored in the variable list_of_employees.</w:t>
+      </w:r>
+    </w:p>
+    <w:p>
+      <w:r>
+        <w:t>At the same time, a calendar in the form of dictionary</w:t>
+      </w:r>
+      <w:r>
+        <w:t xml:space="preserve"> – </w:t>
+      </w:r>
+      <w:r>
+        <w:t>calendar</w:t>
+      </w:r>
+      <w:r>
+        <w:t>_</w:t>
+      </w:r>
+      <w:r>
+        <w:t>resource_dict</w:t>
+      </w:r>
+      <w:r>
+        <w:t xml:space="preserve"> </w:t>
+      </w:r>
+      <w:r>
+        <w:t xml:space="preserve">will be created from </w:t>
+      </w:r>
+      <w:r>
+        <w:t>31 Dec</w:t>
+      </w:r>
+      <w:r>
+        <w:t xml:space="preserve"> 2022 to 31 Dec 20</w:t>
+      </w:r>
+      <w:r>
+        <w:t>4</w:t>
+      </w:r>
+      <w:r>
+        <w:t>2, the calendar contains the available resource each day in the duration stated above in the below data structure.</w:t>
+      </w:r>
+    </w:p>
+    <w:p>
+      <w:r>
+        <w:rPr>
+          <w:noProof/>
+        </w:rPr>
+        <w:lastRenderedPageBreak/>
+        <w:drawing>
+          <wp:inline distT="0" distB="0" distL="0" distR="0" wp14:anchorId="7DF7AA94" wp14:editId="3274A429">
+            <wp:extent cx="5486400" cy="3200400"/>
+            <wp:effectExtent l="0" t="0" r="0" b="19050"/>
+            <wp:docPr id="1" name="Diagram 1"/>
+            <wp:cNvGraphicFramePr/>
+            <a:graphic xmlns:a="http://schemas.openxmlformats.org/drawingml/2006/main">
+              <a:graphicData uri="http://schemas.openxmlformats.org/drawingml/2006/diagram">
+                <dgm:relIds xmlns:dgm="http://schemas.openxmlformats.org/drawingml/2006/diagram" xmlns:r="http://schemas.openxmlformats.org/officeDocument/2006/relationships" r:dm="rId12" r:lo="rId13" r:qs="rId14" r:cs="rId15"/>
+              </a:graphicData>
+            </a:graphic>
+          </wp:inline>
+        </w:drawing>
+      </w:r>
+    </w:p>
+    <w:p>
+      <w:pPr>
+        <w:pStyle w:val="Heading3"/>
+        <w:rPr>
+          <w:highlight w:val="yellow"/>
+        </w:rPr>
+      </w:pPr>
+      <w:commentRangeStart w:id="1"/>
+      <w:r>
+        <w:rPr>
+          <w:highlight w:val="yellow"/>
+        </w:rPr>
+        <w:t xml:space="preserve">Upload </w:t>
+      </w:r>
+      <w:r>
+        <w:rPr>
+          <w:highlight w:val="yellow"/>
+        </w:rPr>
+        <w:t>job</w:t>
+      </w:r>
+      <w:r>
+        <w:rPr>
+          <w:highlight w:val="yellow"/>
+        </w:rPr>
+        <w:t xml:space="preserve"> database</w:t>
+      </w:r>
+      <w:commentRangeEnd w:id="1"/>
+      <w:r>
+        <w:rPr>
+          <w:rStyle w:val="CommentReference"/>
+          <w:rFonts w:asciiTheme="minorHAnsi" w:eastAsiaTheme="minorEastAsia" w:hAnsiTheme="minorHAnsi" w:cstheme="minorBidi"/>
+          <w:color w:val="auto"/>
+        </w:rPr>
+        <w:commentReference w:id="1"/>
+      </w:r>
+    </w:p>
+    <w:p>
+      <w:r>
+        <w:t>If “job.csv” is present in the same folder with the right format, a list of employee object will be created and stored in the variable list_of_jobs.</w:t>
+      </w:r>
+    </w:p>
+    <w:p>
+      <w:pPr>
+        <w:pStyle w:val="Heading2"/>
+      </w:pPr>
+      <w:r>
+        <w:t>Add/Remove Employees or Update Job(s)</w:t>
+      </w:r>
+    </w:p>
+    <w:p>
+      <w:pPr>
+        <w:pStyle w:val="Heading3"/>
+      </w:pPr>
+      <w:r>
+        <w:t>Add an employee to database</w:t>
+      </w:r>
+    </w:p>
+    <w:p>
+      <w:pPr>
+        <w:rPr>
+          <w:u w:val="single"/>
+        </w:rPr>
+      </w:pPr>
+      <w:r>
+        <w:t>Follow the program prompt and enter</w:t>
+      </w:r>
+      <w:r>
+        <w:t xml:space="preserve"> the following details, separated by commas: </w:t>
+      </w:r>
+      <w:r>
+        <w:rPr>
+          <w:u w:val="single"/>
+        </w:rPr>
+        <w:t>Employee ID</w:t>
+      </w:r>
+      <w:r>
+        <w:t xml:space="preserve">, </w:t>
+      </w:r>
+      <w:r>
+        <w:rPr>
+          <w:u w:val="single"/>
+        </w:rPr>
+        <w:t>First Name</w:t>
+      </w:r>
+      <w:r>
+        <w:t xml:space="preserve">, </w:t>
+      </w:r>
+      <w:r>
+        <w:rPr>
+          <w:u w:val="single"/>
+        </w:rPr>
+        <w:t>Last Name</w:t>
+      </w:r>
+      <w:r>
+        <w:t xml:space="preserve">, </w:t>
+      </w:r>
+      <w:r>
+        <w:rPr>
+          <w:u w:val="single"/>
+        </w:rPr>
+        <w:t>Hourly Rate</w:t>
+      </w:r>
+      <w:r>
+        <w:t xml:space="preserve">, </w:t>
+      </w:r>
+      <w:r>
+        <w:rPr>
+          <w:u w:val="single"/>
+        </w:rPr>
+        <w:t>Total Hours Per Day</w:t>
+      </w:r>
+      <w:r>
+        <w:t xml:space="preserve">, </w:t>
+      </w:r>
+      <w:r>
+        <w:rPr>
+          <w:u w:val="single"/>
+        </w:rPr>
+        <w:t>Competency</w:t>
+      </w:r>
+      <w:r>
+        <w:t xml:space="preserve">, </w:t>
+      </w:r>
+      <w:r>
+        <w:rPr>
+          <w:u w:val="single"/>
+        </w:rPr>
+        <w:t>Craft</w:t>
+      </w:r>
+      <w:r>
+        <w:t xml:space="preserve">, </w:t>
+      </w:r>
+      <w:r>
+        <w:rPr>
+          <w:u w:val="single"/>
+        </w:rPr>
+        <w:t>Employee Start Date in yyyy-mm-dd</w:t>
+      </w:r>
+    </w:p>
+    <w:tbl>
+      <w:tblPr>
+        <w:tblStyle w:val="TableGrid"/>
+        <w:tblW w:w="0" w:type="auto"/>
+        <w:tblLook w:val="04A0" w:firstRow="1" w:lastRow="0" w:firstColumn="1" w:lastColumn="0" w:noHBand="0" w:noVBand="1"/>
+      </w:tblPr>
+      <w:tblGrid>
+        <w:gridCol w:w="2065"/>
+        <w:gridCol w:w="6951"/>
+      </w:tblGrid>
+      <w:tr>
+        <w:tc>
+          <w:tcPr>
+            <w:tcW w:w="2065" w:type="dxa"/>
+          </w:tcPr>
+          <w:p>
+            <w:r>
+              <w:t>Sample input</w:t>
+            </w:r>
+          </w:p>
+        </w:tc>
+        <w:tc>
+          <w:tcPr>
+            <w:tcW w:w="6951" w:type="dxa"/>
+          </w:tcPr>
+          <w:p>
+            <w:r>
+              <w:t>Sample output</w:t>
+            </w:r>
+          </w:p>
+        </w:tc>
+      </w:tr>
+      <w:tr>
+        <w:tc>
+          <w:tcPr>
+            <w:tcW w:w="2065" w:type="dxa"/>
+          </w:tcPr>
+          <w:p/>
+        </w:tc>
+        <w:tc>
+          <w:tcPr>
+            <w:tcW w:w="6951" w:type="dxa"/>
+          </w:tcPr>
+          <w:p/>
+        </w:tc>
+      </w:tr>
+      <w:tr>
+        <w:tc>
+          <w:tcPr>
+            <w:tcW w:w="2065" w:type="dxa"/>
+          </w:tcPr>
+          <w:p/>
+        </w:tc>
+        <w:tc>
+          <w:tcPr>
+            <w:tcW w:w="6951" w:type="dxa"/>
+          </w:tcPr>
+          <w:p/>
+        </w:tc>
+      </w:tr>
+      <w:tr>
+        <w:tc>
+          <w:tcPr>
+            <w:tcW w:w="2065" w:type="dxa"/>
+          </w:tcPr>
+          <w:p/>
+        </w:tc>
+        <w:tc>
+          <w:tcPr>
+            <w:tcW w:w="6951" w:type="dxa"/>
+          </w:tcPr>
+          <w:p/>
+        </w:tc>
+      </w:tr>
+      <w:tr>
+        <w:tc>
+          <w:tcPr>
+            <w:tcW w:w="2065" w:type="dxa"/>
+          </w:tcPr>
+          <w:p/>
+        </w:tc>
+        <w:tc>
+          <w:tcPr>
+            <w:tcW w:w="6951" w:type="dxa"/>
+          </w:tcPr>
+          <w:p/>
+        </w:tc>
+      </w:tr>
+    </w:tbl>
+    <w:p/>
+    <w:p>
+      <w:pPr>
+        <w:pStyle w:val="Heading3"/>
+      </w:pPr>
+      <w:r>
+        <w:t>Remove an employee from database</w:t>
+      </w:r>
+    </w:p>
+    <w:p>
+      <w:r>
+        <w:t>Follow the program prompt and enter</w:t>
+      </w:r>
+      <w:r>
+        <w:t xml:space="preserve"> </w:t>
+      </w:r>
+      <w:r>
+        <w:rPr>
+          <w:u w:val="single"/>
+        </w:rPr>
+        <w:t>Employee ID</w:t>
+      </w:r>
+      <w:r>
+        <w:t xml:space="preserve"> and </w:t>
+      </w:r>
+      <w:r>
+        <w:rPr>
+          <w:u w:val="single"/>
+        </w:rPr>
+        <w:t>Last Day of Work in yyyy-mm-dd</w:t>
+      </w:r>
+      <w:r>
+        <w:t xml:space="preserve"> with commas separating each input</w:t>
+      </w:r>
+    </w:p>
+    <w:tbl>
+      <w:tblPr>
+        <w:tblStyle w:val="TableGrid"/>
+        <w:tblW w:w="0" w:type="auto"/>
+        <w:tblLook w:val="04A0" w:firstRow="1" w:lastRow="0" w:firstColumn="1" w:lastColumn="0" w:noHBand="0" w:noVBand="1"/>
+      </w:tblPr>
+      <w:tblGrid>
+        <w:gridCol w:w="2065"/>
+        <w:gridCol w:w="6951"/>
+      </w:tblGrid>
+      <w:tr>
+        <w:tc>
+          <w:tcPr>
+            <w:tcW w:w="2065" w:type="dxa"/>
+          </w:tcPr>
+          <w:p>
+            <w:r>
+              <w:t>Sample input</w:t>
+            </w:r>
+          </w:p>
+        </w:tc>
+        <w:tc>
+          <w:tcPr>
+            <w:tcW w:w="6951" w:type="dxa"/>
+          </w:tcPr>
+          <w:p>
+            <w:r>
+              <w:t>Sample output</w:t>
+            </w:r>
+          </w:p>
+        </w:tc>
+      </w:tr>
+      <w:tr>
+        <w:tc>
+          <w:tcPr>
+            <w:tcW w:w="2065" w:type="dxa"/>
+          </w:tcPr>
+          <w:p/>
+        </w:tc>
+        <w:tc>
+          <w:tcPr>
+            <w:tcW w:w="6951" w:type="dxa"/>
+          </w:tcPr>
+          <w:p/>
+        </w:tc>
+      </w:tr>
+      <w:tr>
+        <w:tc>
+          <w:tcPr>
+            <w:tcW w:w="2065" w:type="dxa"/>
+          </w:tcPr>
+          <w:p/>
+        </w:tc>
+        <w:tc>
+          <w:tcPr>
+            <w:tcW w:w="6951" w:type="dxa"/>
+          </w:tcPr>
+          <w:p/>
+        </w:tc>
+      </w:tr>
+      <w:tr>
+        <w:tc>
+          <w:tcPr>
+            <w:tcW w:w="2065" w:type="dxa"/>
+          </w:tcPr>
+          <w:p/>
+        </w:tc>
+        <w:tc>
+          <w:tcPr>
+            <w:tcW w:w="6951" w:type="dxa"/>
+          </w:tcPr>
+          <w:p/>
+        </w:tc>
+      </w:tr>
+      <w:tr>
+        <w:tc>
+          <w:tcPr>
+            <w:tcW w:w="2065" w:type="dxa"/>
+          </w:tcPr>
+          <w:p/>
+        </w:tc>
+        <w:tc>
+          <w:tcPr>
+            <w:tcW w:w="6951" w:type="dxa"/>
+          </w:tcPr>
+          <w:p/>
+        </w:tc>
+      </w:tr>
+    </w:tbl>
+    <w:p/>
+    <w:p>
+      <w:pPr>
+        <w:pStyle w:val="Heading3"/>
+      </w:pPr>
+      <w:r>
+        <w:t>Update existing job details</w:t>
+      </w:r>
+    </w:p>
+    <w:p>
+      <w:r>
+        <w:rPr>
+          <w:highlight w:val="yellow"/>
+        </w:rPr>
+        <w:t>Not yet written</w:t>
+      </w:r>
+    </w:p>
+    <w:p>
+      <w:pPr>
+        <w:pStyle w:val="Heading2"/>
+      </w:pPr>
+      <w:r>
+        <w:lastRenderedPageBreak/>
+        <w:t>Schedule a job</w:t>
+      </w:r>
+    </w:p>
+    <w:p>
+      <w:pPr>
+        <w:rPr>
+          <w:u w:val="single"/>
+        </w:rPr>
+      </w:pPr>
+      <w:r>
+        <w:t>Follow the program prompt and enter</w:t>
+      </w:r>
+      <w:r>
+        <w:t xml:space="preserve"> the following details, separated by commas</w:t>
+      </w:r>
+      <w:r>
+        <w:t xml:space="preserve">: </w:t>
+      </w:r>
+      <w:r>
+        <w:rPr>
+          <w:u w:val="single"/>
+        </w:rPr>
+        <w:t>Job Name</w:t>
+      </w:r>
+      <w:r>
+        <w:t xml:space="preserve">, </w:t>
+      </w:r>
+      <w:r>
+        <w:rPr>
+          <w:u w:val="single"/>
+        </w:rPr>
+        <w:t>Start Date in yyyy-mm-dd</w:t>
+      </w:r>
+      <w:r>
+        <w:t xml:space="preserve">, </w:t>
+      </w:r>
+      <w:r>
+        <w:rPr>
+          <w:u w:val="single"/>
+        </w:rPr>
+        <w:t>Due Date in yyyy-mm-dd</w:t>
+      </w:r>
+      <w:r>
+        <w:t xml:space="preserve">, </w:t>
+      </w:r>
+      <w:commentRangeStart w:id="2"/>
+      <w:r>
+        <w:rPr>
+          <w:highlight w:val="yellow"/>
+          <w:u w:val="single"/>
+        </w:rPr>
+        <w:t>Resources Required in hours</w:t>
+      </w:r>
+      <w:commentRangeEnd w:id="2"/>
+      <w:r>
+        <w:rPr>
+          <w:rStyle w:val="CommentReference"/>
+          <w:highlight w:val="yellow"/>
+        </w:rPr>
+        <w:commentReference w:id="2"/>
+      </w:r>
+      <w:r>
+        <w:t xml:space="preserve">, </w:t>
+      </w:r>
+      <w:r>
+        <w:rPr>
+          <w:u w:val="single"/>
+        </w:rPr>
+        <w:t>Total cost</w:t>
+      </w:r>
+      <w:r>
+        <w:t xml:space="preserve">, </w:t>
+      </w:r>
+      <w:r>
+        <w:rPr>
+          <w:highlight w:val="yellow"/>
+          <w:u w:val="single"/>
+        </w:rPr>
+        <w:t xml:space="preserve">Craft </w:t>
+      </w:r>
+      <w:commentRangeStart w:id="3"/>
+      <w:r>
+        <w:rPr>
+          <w:highlight w:val="yellow"/>
+          <w:u w:val="single"/>
+        </w:rPr>
+        <w:t>Required</w:t>
+      </w:r>
+      <w:commentRangeEnd w:id="3"/>
+      <w:r>
+        <w:rPr>
+          <w:rStyle w:val="CommentReference"/>
+        </w:rPr>
+        <w:commentReference w:id="3"/>
+      </w:r>
+    </w:p>
+    <w:p>
+      <w:r>
+        <w:t>T</w:t>
+      </w:r>
+      <w:r>
+        <w:t xml:space="preserve">he program will call for the </w:t>
+      </w:r>
+      <w:r>
+        <w:rPr>
+          <w:i/>
+          <w:iCs/>
+        </w:rPr>
+        <w:t>scheduleJobCheck</w:t>
+      </w:r>
+      <w:r>
+        <w:t xml:space="preserve"> function and check the </w:t>
+      </w:r>
+      <w:r>
+        <w:t>earliest</w:t>
+      </w:r>
+      <w:r>
+        <w:t xml:space="preserve"> possible day where workers from the right craft has hours available to fulfil the resources required</w:t>
+      </w:r>
+      <w:r>
+        <w:t>, and whether job can be completed before its due date given the earliest possible start date. If it is feasible, program will prompt user to confirm before proceeding for actual job scheduling.</w:t>
+      </w:r>
+    </w:p>
+    <w:p>
+      <w:r>
+        <w:t xml:space="preserve">The actual job scheduling is conducted via the </w:t>
+      </w:r>
+      <w:r>
+        <w:rPr>
+          <w:i/>
+          <w:iCs/>
+        </w:rPr>
+        <w:t>scheduleJob</w:t>
+      </w:r>
+      <w:r>
+        <w:t xml:space="preserve"> function</w:t>
+      </w:r>
+      <w:r>
+        <w:t>, where the required resource is subtracted from the available hours of the respective craft workers in the calendar dictionary.</w:t>
+      </w:r>
+      <w:r>
+        <w:t xml:space="preserve"> The program will output the job number, job name and the resource requirement.</w:t>
+      </w:r>
+    </w:p>
+    <w:tbl>
+      <w:tblPr>
+        <w:tblStyle w:val="TableGrid"/>
+        <w:tblW w:w="0" w:type="auto"/>
+        <w:tblLook w:val="04A0" w:firstRow="1" w:lastRow="0" w:firstColumn="1" w:lastColumn="0" w:noHBand="0" w:noVBand="1"/>
+      </w:tblPr>
+      <w:tblGrid>
+        <w:gridCol w:w="2065"/>
+        <w:gridCol w:w="6951"/>
+      </w:tblGrid>
+      <w:tr>
+        <w:tc>
+          <w:tcPr>
+            <w:tcW w:w="2065" w:type="dxa"/>
+          </w:tcPr>
+          <w:p>
+            <w:r>
+              <w:t>Sample input</w:t>
+            </w:r>
+          </w:p>
+        </w:tc>
+        <w:tc>
+          <w:tcPr>
+            <w:tcW w:w="6951" w:type="dxa"/>
+          </w:tcPr>
+          <w:p>
+            <w:r>
+              <w:t>Sample output</w:t>
+            </w:r>
+          </w:p>
+        </w:tc>
+      </w:tr>
+      <w:tr>
+        <w:tc>
+          <w:tcPr>
+            <w:tcW w:w="2065" w:type="dxa"/>
+          </w:tcPr>
+          <w:p/>
+        </w:tc>
+        <w:tc>
+          <w:tcPr>
+            <w:tcW w:w="6951" w:type="dxa"/>
+          </w:tcPr>
+          <w:p/>
+        </w:tc>
+      </w:tr>
+      <w:tr>
+        <w:tc>
+          <w:tcPr>
+            <w:tcW w:w="2065" w:type="dxa"/>
+          </w:tcPr>
+          <w:p/>
+        </w:tc>
+        <w:tc>
+          <w:tcPr>
+            <w:tcW w:w="6951" w:type="dxa"/>
+          </w:tcPr>
+          <w:p/>
+        </w:tc>
+      </w:tr>
+      <w:tr>
+        <w:tc>
+          <w:tcPr>
+            <w:tcW w:w="2065" w:type="dxa"/>
+          </w:tcPr>
+          <w:p/>
+        </w:tc>
+        <w:tc>
+          <w:tcPr>
+            <w:tcW w:w="6951" w:type="dxa"/>
+          </w:tcPr>
+          <w:p/>
+        </w:tc>
+      </w:tr>
+      <w:tr>
+        <w:tc>
+          <w:tcPr>
+            <w:tcW w:w="2065" w:type="dxa"/>
+          </w:tcPr>
+          <w:p/>
+        </w:tc>
+        <w:tc>
+          <w:tcPr>
+            <w:tcW w:w="6951" w:type="dxa"/>
+          </w:tcPr>
+          <w:p/>
+        </w:tc>
+      </w:tr>
+    </w:tbl>
+    <w:p>
+      <w:pPr>
+        <w:pStyle w:val="Heading2"/>
+        <w:rPr>
+          <w:highlight w:val="yellow"/>
+        </w:rPr>
+      </w:pPr>
+      <w:r>
+        <w:rPr>
+          <w:highlight w:val="yellow"/>
+        </w:rPr>
+        <w:t>KPI</w:t>
+      </w:r>
+    </w:p>
+    <w:p>
+      <w:pPr>
+        <w:rPr>
+          <w:highlight w:val="yellow"/>
+        </w:rPr>
+      </w:pPr>
+      <w:r>
+        <w:rPr>
+          <w:highlight w:val="yellow"/>
+        </w:rPr>
+        <w:t>…</w:t>
+      </w:r>
+    </w:p>
+    <w:p>
+      <w:pPr>
+        <w:pStyle w:val="Heading2"/>
+      </w:pPr>
+      <w:r>
+        <w:t>Additional functions</w:t>
+      </w:r>
+    </w:p>
+    <w:p>
+      <w:pPr>
+        <w:pStyle w:val="ListParagraph"/>
+        <w:numPr>
+          <w:ilvl w:val="0"/>
+          <w:numId w:val="4"/>
+        </w:numPr>
+      </w:pPr>
+      <w:r>
+        <w:t>Print out the work lineup and free hours for a</w:t>
+      </w:r>
+      <w:r>
+        <w:t xml:space="preserve"> particular</w:t>
+      </w:r>
+      <w:r>
+        <w:t xml:space="preserve"> employee in the next 1 month</w:t>
+      </w:r>
+    </w:p>
+    <w:p/>
+    <w:p/>
+    <w:p/>
+    <w:p/>
+    <w:p>
+      <w:pPr>
+        <w:pStyle w:val="ListParagraph"/>
+        <w:numPr>
+          <w:ilvl w:val="0"/>
+          <w:numId w:val="4"/>
+        </w:numPr>
         <w:rPr>
           <w:rStyle w:val="IntenseReference"/>
         </w:rPr>
@@ -151,13 +2089,7 @@
               </w:sdtContent>
             </w:sdt>
             <w:r>
-              <w:t>Usage of appropriate basic Python data structures and user</w:t>
-            </w:r>
-            <w:r>
-              <w:t>-</w:t>
-            </w:r>
-            <w:r>
-              <w:t>defined data structures</w:t>
+              <w:t>Usage of appropriate basic Python data structures and user-defined data structures</w:t>
             </w:r>
           </w:p>
           <w:p>
@@ -256,1086 +2188,9 @@
         </w:tc>
       </w:tr>
     </w:tbl>
-    <w:p>
-      <w:pPr>
-        <w:pStyle w:val="Heading1"/>
-      </w:pPr>
-      <w:r>
-        <w:t>Set up</w:t>
-      </w:r>
-    </w:p>
-    <w:p>
-      <w:r>
-        <w:t>Employee database with</w:t>
-      </w:r>
-      <w:r>
-        <w:t xml:space="preserve"> the</w:t>
-      </w:r>
-      <w:r>
-        <w:t xml:space="preserve"> file name “employee.csv</w:t>
-      </w:r>
-      <w:r>
-        <w:t xml:space="preserve">” and job databased with the file name “job.csv” must be </w:t>
-      </w:r>
-      <w:r>
-        <w:t xml:space="preserve">unzipped and </w:t>
-      </w:r>
-      <w:r>
-        <w:t xml:space="preserve">placed in the same </w:t>
-      </w:r>
-      <w:r>
-        <w:t>folder</w:t>
-      </w:r>
-      <w:r>
-        <w:t xml:space="preserve"> as the main python program and the supporting library “class_function.py”</w:t>
-      </w:r>
-    </w:p>
-    <w:p>
-      <w:r>
-        <w:t>The employee database must contain information of each employee in a row in the below sequence separated by comma:</w:t>
-      </w:r>
-    </w:p>
-    <w:p>
-      <w:pPr>
-        <w:pStyle w:val="ListParagraph"/>
-        <w:numPr>
-          <w:ilvl w:val="0"/>
-          <w:numId w:val="3"/>
-        </w:numPr>
-      </w:pPr>
-      <w:r>
-        <w:t>Employee ID</w:t>
-      </w:r>
-      <w:r>
-        <w:t xml:space="preserve"> – </w:t>
-      </w:r>
-      <w:r>
-        <w:t>integers</w:t>
-      </w:r>
-      <w:r>
-        <w:t xml:space="preserve"> only</w:t>
-      </w:r>
-    </w:p>
-    <w:p>
-      <w:pPr>
-        <w:pStyle w:val="ListParagraph"/>
-        <w:numPr>
-          <w:ilvl w:val="0"/>
-          <w:numId w:val="3"/>
-        </w:numPr>
-      </w:pPr>
-      <w:r>
-        <w:t>First Name</w:t>
-      </w:r>
-    </w:p>
-    <w:p>
-      <w:pPr>
-        <w:pStyle w:val="ListParagraph"/>
-        <w:numPr>
-          <w:ilvl w:val="0"/>
-          <w:numId w:val="3"/>
-        </w:numPr>
-      </w:pPr>
-      <w:r>
-        <w:t>Last Name</w:t>
-      </w:r>
-    </w:p>
-    <w:p>
-      <w:pPr>
-        <w:pStyle w:val="ListParagraph"/>
-        <w:numPr>
-          <w:ilvl w:val="0"/>
-          <w:numId w:val="3"/>
-        </w:numPr>
-      </w:pPr>
-      <w:r>
-        <w:t>Hourly Rate</w:t>
-      </w:r>
-      <w:r>
-        <w:t xml:space="preserve"> – </w:t>
-      </w:r>
-      <w:r>
-        <w:t>numerical values only</w:t>
-      </w:r>
-    </w:p>
-    <w:p>
-      <w:pPr>
-        <w:pStyle w:val="ListParagraph"/>
-        <w:numPr>
-          <w:ilvl w:val="0"/>
-          <w:numId w:val="3"/>
-        </w:numPr>
-      </w:pPr>
-      <w:r>
-        <w:t>Total Hours per day</w:t>
-      </w:r>
-      <w:r>
-        <w:t xml:space="preserve"> – </w:t>
-      </w:r>
-      <w:r>
-        <w:t>numerical values only</w:t>
-      </w:r>
-    </w:p>
-    <w:p>
-      <w:pPr>
-        <w:pStyle w:val="ListParagraph"/>
-        <w:numPr>
-          <w:ilvl w:val="0"/>
-          <w:numId w:val="3"/>
-        </w:numPr>
-      </w:pPr>
-      <w:r>
-        <w:t>Competency</w:t>
-      </w:r>
-      <w:r>
-        <w:t xml:space="preserve"> – numbers only</w:t>
-      </w:r>
-    </w:p>
-    <w:p>
-      <w:pPr>
-        <w:pStyle w:val="ListParagraph"/>
-        <w:numPr>
-          <w:ilvl w:val="0"/>
-          <w:numId w:val="3"/>
-        </w:numPr>
-      </w:pPr>
-      <w:r>
-        <w:t>Craft</w:t>
-      </w:r>
-      <w:r>
-        <w:t xml:space="preserve"> – can only be “</w:t>
-      </w:r>
-      <w:r>
-        <w:t>Machinery</w:t>
-      </w:r>
-      <w:r>
-        <w:t>”, “Metals”, or “Instrument/Electrical”</w:t>
-      </w:r>
-    </w:p>
-    <w:p>
-      <w:r>
-        <w:t>The job database must contain information of each job in a row in the below sequence separated by comma:</w:t>
-      </w:r>
-    </w:p>
-    <w:p>
-      <w:pPr>
-        <w:pStyle w:val="ListParagraph"/>
-        <w:numPr>
-          <w:ilvl w:val="0"/>
-          <w:numId w:val="3"/>
-        </w:numPr>
-      </w:pPr>
-      <w:r>
-        <w:t>Job ID</w:t>
-      </w:r>
-    </w:p>
-    <w:p>
-      <w:pPr>
-        <w:pStyle w:val="ListParagraph"/>
-        <w:numPr>
-          <w:ilvl w:val="0"/>
-          <w:numId w:val="3"/>
-        </w:numPr>
-      </w:pPr>
-      <w:r>
-        <w:t>Job Name</w:t>
-      </w:r>
-    </w:p>
-    <w:p>
-      <w:pPr>
-        <w:pStyle w:val="ListParagraph"/>
-        <w:numPr>
-          <w:ilvl w:val="0"/>
-          <w:numId w:val="3"/>
-        </w:numPr>
-      </w:pPr>
-      <w:r>
-        <w:t>Start Date</w:t>
-      </w:r>
-      <w:r>
-        <w:t xml:space="preserve"> – must be in the format of d/m/yyyy, e.g. 15/2/2023</w:t>
-      </w:r>
-    </w:p>
-    <w:p>
-      <w:pPr>
-        <w:pStyle w:val="ListParagraph"/>
-        <w:numPr>
-          <w:ilvl w:val="0"/>
-          <w:numId w:val="3"/>
-        </w:numPr>
-      </w:pPr>
-      <w:r>
-        <w:t>Completion by Date</w:t>
-      </w:r>
-      <w:r>
-        <w:t xml:space="preserve"> – must be in the format of d/m/yyyy</w:t>
-      </w:r>
-    </w:p>
-    <w:p>
-      <w:pPr>
-        <w:pStyle w:val="ListParagraph"/>
-        <w:numPr>
-          <w:ilvl w:val="0"/>
-          <w:numId w:val="3"/>
-        </w:numPr>
-      </w:pPr>
-      <w:r>
-        <w:t>Resources required</w:t>
-      </w:r>
-      <w:r>
-        <w:t xml:space="preserve"> – </w:t>
-      </w:r>
-      <w:r>
-        <w:t xml:space="preserve">in hours, </w:t>
-      </w:r>
-      <w:r>
-        <w:t>numerical values only</w:t>
-      </w:r>
-    </w:p>
-    <w:p>
-      <w:pPr>
-        <w:pStyle w:val="ListParagraph"/>
-        <w:numPr>
-          <w:ilvl w:val="0"/>
-          <w:numId w:val="3"/>
-        </w:numPr>
-      </w:pPr>
-      <w:r>
-        <w:t>Total Cost</w:t>
-      </w:r>
-      <w:r>
-        <w:t xml:space="preserve"> – numbers only</w:t>
-      </w:r>
-    </w:p>
-    <w:p>
-      <w:pPr>
-        <w:pStyle w:val="ListParagraph"/>
-        <w:numPr>
-          <w:ilvl w:val="0"/>
-          <w:numId w:val="3"/>
-        </w:numPr>
-      </w:pPr>
-      <w:r>
-        <w:t>Craft</w:t>
-      </w:r>
-      <w:r>
-        <w:t xml:space="preserve"> - can only be “</w:t>
-      </w:r>
-      <w:r>
-        <w:t>Machinery</w:t>
-      </w:r>
-      <w:r>
-        <w:t>”, “Metals”, or “Instrument/Electrical”</w:t>
-      </w:r>
-    </w:p>
-    <w:p>
-      <w:pPr>
-        <w:pStyle w:val="Heading1"/>
-      </w:pPr>
-      <w:r>
-        <w:t>Classes</w:t>
-      </w:r>
-    </w:p>
-    <w:p>
-      <w:r>
-        <w:rPr>
-          <w:highlight w:val="yellow"/>
-        </w:rPr>
-        <w:t>Add in Unified Modeling Language graph?</w:t>
-      </w:r>
-    </w:p>
-    <w:p>
-      <w:pPr>
-        <w:pStyle w:val="Heading1"/>
-      </w:pPr>
-      <w:r>
-        <w:lastRenderedPageBreak/>
-        <w:t>Functions</w:t>
-      </w:r>
-    </w:p>
-    <w:p>
-      <w:pPr>
-        <w:pStyle w:val="Heading2"/>
-      </w:pPr>
-      <w:r>
-        <w:t xml:space="preserve">Upload </w:t>
-      </w:r>
-      <w:r>
-        <w:t>e</w:t>
-      </w:r>
-      <w:r>
-        <w:t>mployee/</w:t>
-      </w:r>
-      <w:r>
-        <w:t>j</w:t>
-      </w:r>
-      <w:r>
-        <w:t xml:space="preserve">ob </w:t>
-      </w:r>
-      <w:r>
-        <w:t>d</w:t>
-      </w:r>
-      <w:r>
-        <w:t>atabase</w:t>
-      </w:r>
-    </w:p>
-    <w:p>
-      <w:pPr>
-        <w:pStyle w:val="Heading3"/>
-        <w:rPr>
-          <w:highlight w:val="yellow"/>
-        </w:rPr>
-      </w:pPr>
-      <w:commentRangeStart w:id="0"/>
-      <w:r>
-        <w:rPr>
-          <w:highlight w:val="yellow"/>
-        </w:rPr>
-        <w:t>Upload employee database</w:t>
-      </w:r>
-      <w:commentRangeEnd w:id="0"/>
-      <w:r>
-        <w:rPr>
-          <w:rStyle w:val="CommentReference"/>
-          <w:rFonts w:asciiTheme="minorHAnsi" w:eastAsiaTheme="minorEastAsia" w:hAnsiTheme="minorHAnsi" w:cstheme="minorBidi"/>
-          <w:color w:val="auto"/>
-          <w:highlight w:val="yellow"/>
-        </w:rPr>
-        <w:commentReference w:id="0"/>
-      </w:r>
-    </w:p>
-    <w:p>
-      <w:r>
-        <w:t xml:space="preserve">If </w:t>
-      </w:r>
-      <w:r>
-        <w:t>“employee.csv”</w:t>
-      </w:r>
-      <w:r>
-        <w:t xml:space="preserve"> is present in the same folder with the right </w:t>
-      </w:r>
-      <w:r>
-        <w:t>format, a list of employee object will be created and stored in the variable list_of_employees.</w:t>
-      </w:r>
-    </w:p>
-    <w:p>
-      <w:r>
-        <w:t>At the same time, a calendar in the form of dictionary</w:t>
-      </w:r>
-      <w:r>
-        <w:t xml:space="preserve"> – </w:t>
-      </w:r>
-      <w:r>
-        <w:t>calendar</w:t>
-      </w:r>
-      <w:r>
-        <w:t>_</w:t>
-      </w:r>
-      <w:r>
-        <w:t>resource_dict</w:t>
-      </w:r>
-      <w:r>
-        <w:t xml:space="preserve"> </w:t>
-      </w:r>
-      <w:r>
-        <w:t xml:space="preserve">will be created from </w:t>
-      </w:r>
-      <w:r>
-        <w:t>31 Dec</w:t>
-      </w:r>
-      <w:r>
-        <w:t xml:space="preserve"> 2022 to 31 Dec 20</w:t>
-      </w:r>
-      <w:r>
-        <w:t>4</w:t>
-      </w:r>
-      <w:r>
-        <w:t>2, the calendar contains the available resource each day in the duration stated above in the below data structure.</w:t>
-      </w:r>
-    </w:p>
-    <w:p>
-      <w:r>
-        <w:rPr>
-          <w:noProof/>
-        </w:rPr>
-        <w:drawing>
-          <wp:inline distT="0" distB="0" distL="0" distR="0" wp14:anchorId="7DF7AA94" wp14:editId="3274A429">
-            <wp:extent cx="5486400" cy="3200400"/>
-            <wp:effectExtent l="0" t="0" r="0" b="19050"/>
-            <wp:docPr id="1" name="Diagram 1"/>
-            <wp:cNvGraphicFramePr/>
-            <a:graphic xmlns:a="http://schemas.openxmlformats.org/drawingml/2006/main">
-              <a:graphicData uri="http://schemas.openxmlformats.org/drawingml/2006/diagram">
-                <dgm:relIds xmlns:dgm="http://schemas.openxmlformats.org/drawingml/2006/diagram" xmlns:r="http://schemas.openxmlformats.org/officeDocument/2006/relationships" r:dm="rId10" r:lo="rId11" r:qs="rId12" r:cs="rId13"/>
-              </a:graphicData>
-            </a:graphic>
-          </wp:inline>
-        </w:drawing>
-      </w:r>
-    </w:p>
-    <w:p>
-      <w:pPr>
-        <w:pStyle w:val="Heading3"/>
-        <w:rPr>
-          <w:highlight w:val="yellow"/>
-        </w:rPr>
-      </w:pPr>
-      <w:commentRangeStart w:id="1"/>
-      <w:r>
-        <w:rPr>
-          <w:highlight w:val="yellow"/>
-        </w:rPr>
-        <w:t xml:space="preserve">Upload </w:t>
-      </w:r>
-      <w:r>
-        <w:rPr>
-          <w:highlight w:val="yellow"/>
-        </w:rPr>
-        <w:t>job</w:t>
-      </w:r>
-      <w:r>
-        <w:rPr>
-          <w:highlight w:val="yellow"/>
-        </w:rPr>
-        <w:t xml:space="preserve"> database</w:t>
-      </w:r>
-      <w:commentRangeEnd w:id="1"/>
-      <w:r>
-        <w:rPr>
-          <w:rStyle w:val="CommentReference"/>
-          <w:rFonts w:asciiTheme="minorHAnsi" w:eastAsiaTheme="minorEastAsia" w:hAnsiTheme="minorHAnsi" w:cstheme="minorBidi"/>
-          <w:color w:val="auto"/>
-        </w:rPr>
-        <w:commentReference w:id="1"/>
-      </w:r>
-    </w:p>
-    <w:p>
-      <w:r>
-        <w:t>If “job.csv” is present in the same folder with the right format, a list of employee object will be created and stored in the variable list_of_jobs.</w:t>
-      </w:r>
-    </w:p>
-    <w:p>
-      <w:pPr>
-        <w:pStyle w:val="Heading2"/>
-      </w:pPr>
-      <w:r>
-        <w:t>Add/Remove Employees or Update Job(s)</w:t>
-      </w:r>
-    </w:p>
-    <w:p>
-      <w:pPr>
-        <w:pStyle w:val="Heading3"/>
-      </w:pPr>
-      <w:r>
-        <w:t>Add an employee to database</w:t>
-      </w:r>
-    </w:p>
-    <w:p>
-      <w:pPr>
-        <w:rPr>
-          <w:u w:val="single"/>
-        </w:rPr>
-      </w:pPr>
-      <w:r>
-        <w:t>Follow the program prompt and enter</w:t>
-      </w:r>
-      <w:r>
-        <w:t xml:space="preserve"> the following details, separated by commas: </w:t>
-      </w:r>
-      <w:r>
-        <w:rPr>
-          <w:u w:val="single"/>
-        </w:rPr>
-        <w:t>Employee ID</w:t>
-      </w:r>
-      <w:r>
-        <w:t xml:space="preserve">, </w:t>
-      </w:r>
-      <w:r>
-        <w:rPr>
-          <w:u w:val="single"/>
-        </w:rPr>
-        <w:t>First Name</w:t>
-      </w:r>
-      <w:r>
-        <w:t xml:space="preserve">, </w:t>
-      </w:r>
-      <w:r>
-        <w:rPr>
-          <w:u w:val="single"/>
-        </w:rPr>
-        <w:t>Last Name</w:t>
-      </w:r>
-      <w:r>
-        <w:t xml:space="preserve">, </w:t>
-      </w:r>
-      <w:r>
-        <w:rPr>
-          <w:u w:val="single"/>
-        </w:rPr>
-        <w:t>Hourly Rate</w:t>
-      </w:r>
-      <w:r>
-        <w:t xml:space="preserve">, </w:t>
-      </w:r>
-      <w:r>
-        <w:rPr>
-          <w:u w:val="single"/>
-        </w:rPr>
-        <w:t>Total Hours Per Day</w:t>
-      </w:r>
-      <w:r>
-        <w:t xml:space="preserve">, </w:t>
-      </w:r>
-      <w:r>
-        <w:rPr>
-          <w:u w:val="single"/>
-        </w:rPr>
-        <w:t>Competency</w:t>
-      </w:r>
-      <w:r>
-        <w:t xml:space="preserve">, </w:t>
-      </w:r>
-      <w:r>
-        <w:rPr>
-          <w:u w:val="single"/>
-        </w:rPr>
-        <w:t>Craft</w:t>
-      </w:r>
-      <w:r>
-        <w:t xml:space="preserve">, </w:t>
-      </w:r>
-      <w:r>
-        <w:rPr>
-          <w:u w:val="single"/>
-        </w:rPr>
-        <w:t>Employee Start Date in yyyy-mm-dd</w:t>
-      </w:r>
-    </w:p>
-    <w:tbl>
-      <w:tblPr>
-        <w:tblStyle w:val="TableGrid"/>
-        <w:tblW w:w="0" w:type="auto"/>
-        <w:tblLook w:val="04A0" w:firstRow="1" w:lastRow="0" w:firstColumn="1" w:lastColumn="0" w:noHBand="0" w:noVBand="1"/>
-      </w:tblPr>
-      <w:tblGrid>
-        <w:gridCol w:w="2065"/>
-        <w:gridCol w:w="6951"/>
-      </w:tblGrid>
-      <w:tr>
-        <w:tc>
-          <w:tcPr>
-            <w:tcW w:w="2065" w:type="dxa"/>
-          </w:tcPr>
-          <w:p>
-            <w:r>
-              <w:t>Sample input</w:t>
-            </w:r>
-          </w:p>
-        </w:tc>
-        <w:tc>
-          <w:tcPr>
-            <w:tcW w:w="6951" w:type="dxa"/>
-          </w:tcPr>
-          <w:p>
-            <w:r>
-              <w:t>Sample output</w:t>
-            </w:r>
-          </w:p>
-        </w:tc>
-      </w:tr>
-      <w:tr>
-        <w:tc>
-          <w:tcPr>
-            <w:tcW w:w="2065" w:type="dxa"/>
-          </w:tcPr>
-          <w:p/>
-        </w:tc>
-        <w:tc>
-          <w:tcPr>
-            <w:tcW w:w="6951" w:type="dxa"/>
-          </w:tcPr>
-          <w:p/>
-        </w:tc>
-      </w:tr>
-      <w:tr>
-        <w:tc>
-          <w:tcPr>
-            <w:tcW w:w="2065" w:type="dxa"/>
-          </w:tcPr>
-          <w:p/>
-        </w:tc>
-        <w:tc>
-          <w:tcPr>
-            <w:tcW w:w="6951" w:type="dxa"/>
-          </w:tcPr>
-          <w:p/>
-        </w:tc>
-      </w:tr>
-      <w:tr>
-        <w:tc>
-          <w:tcPr>
-            <w:tcW w:w="2065" w:type="dxa"/>
-          </w:tcPr>
-          <w:p/>
-        </w:tc>
-        <w:tc>
-          <w:tcPr>
-            <w:tcW w:w="6951" w:type="dxa"/>
-          </w:tcPr>
-          <w:p/>
-        </w:tc>
-      </w:tr>
-      <w:tr>
-        <w:tc>
-          <w:tcPr>
-            <w:tcW w:w="2065" w:type="dxa"/>
-          </w:tcPr>
-          <w:p/>
-        </w:tc>
-        <w:tc>
-          <w:tcPr>
-            <w:tcW w:w="6951" w:type="dxa"/>
-          </w:tcPr>
-          <w:p/>
-        </w:tc>
-      </w:tr>
-    </w:tbl>
-    <w:p/>
-    <w:p>
-      <w:pPr>
-        <w:pStyle w:val="Heading3"/>
-      </w:pPr>
-      <w:r>
-        <w:t>Remove an employee from database</w:t>
-      </w:r>
-    </w:p>
-    <w:p>
-      <w:r>
-        <w:t>Follow the program prompt and enter</w:t>
-      </w:r>
-      <w:r>
-        <w:t xml:space="preserve"> </w:t>
-      </w:r>
-      <w:r>
-        <w:rPr>
-          <w:u w:val="single"/>
-        </w:rPr>
-        <w:t>Employee ID</w:t>
-      </w:r>
-      <w:r>
-        <w:t xml:space="preserve"> and </w:t>
-      </w:r>
-      <w:r>
-        <w:rPr>
-          <w:u w:val="single"/>
-        </w:rPr>
-        <w:t>Last Day of Work in yyyy-mm-dd</w:t>
-      </w:r>
-      <w:r>
-        <w:t xml:space="preserve"> with commas separating each input</w:t>
-      </w:r>
-    </w:p>
-    <w:tbl>
-      <w:tblPr>
-        <w:tblStyle w:val="TableGrid"/>
-        <w:tblW w:w="0" w:type="auto"/>
-        <w:tblLook w:val="04A0" w:firstRow="1" w:lastRow="0" w:firstColumn="1" w:lastColumn="0" w:noHBand="0" w:noVBand="1"/>
-      </w:tblPr>
-      <w:tblGrid>
-        <w:gridCol w:w="2065"/>
-        <w:gridCol w:w="6951"/>
-      </w:tblGrid>
-      <w:tr>
-        <w:tc>
-          <w:tcPr>
-            <w:tcW w:w="2065" w:type="dxa"/>
-          </w:tcPr>
-          <w:p>
-            <w:r>
-              <w:lastRenderedPageBreak/>
-              <w:t>Sample input</w:t>
-            </w:r>
-          </w:p>
-        </w:tc>
-        <w:tc>
-          <w:tcPr>
-            <w:tcW w:w="6951" w:type="dxa"/>
-          </w:tcPr>
-          <w:p>
-            <w:r>
-              <w:t>Sample output</w:t>
-            </w:r>
-          </w:p>
-        </w:tc>
-      </w:tr>
-      <w:tr>
-        <w:tc>
-          <w:tcPr>
-            <w:tcW w:w="2065" w:type="dxa"/>
-          </w:tcPr>
-          <w:p/>
-        </w:tc>
-        <w:tc>
-          <w:tcPr>
-            <w:tcW w:w="6951" w:type="dxa"/>
-          </w:tcPr>
-          <w:p/>
-        </w:tc>
-      </w:tr>
-      <w:tr>
-        <w:tc>
-          <w:tcPr>
-            <w:tcW w:w="2065" w:type="dxa"/>
-          </w:tcPr>
-          <w:p/>
-        </w:tc>
-        <w:tc>
-          <w:tcPr>
-            <w:tcW w:w="6951" w:type="dxa"/>
-          </w:tcPr>
-          <w:p/>
-        </w:tc>
-      </w:tr>
-      <w:tr>
-        <w:tc>
-          <w:tcPr>
-            <w:tcW w:w="2065" w:type="dxa"/>
-          </w:tcPr>
-          <w:p/>
-        </w:tc>
-        <w:tc>
-          <w:tcPr>
-            <w:tcW w:w="6951" w:type="dxa"/>
-          </w:tcPr>
-          <w:p/>
-        </w:tc>
-      </w:tr>
-      <w:tr>
-        <w:tc>
-          <w:tcPr>
-            <w:tcW w:w="2065" w:type="dxa"/>
-          </w:tcPr>
-          <w:p/>
-        </w:tc>
-        <w:tc>
-          <w:tcPr>
-            <w:tcW w:w="6951" w:type="dxa"/>
-          </w:tcPr>
-          <w:p/>
-        </w:tc>
-      </w:tr>
-    </w:tbl>
-    <w:p/>
-    <w:p>
-      <w:pPr>
-        <w:pStyle w:val="Heading3"/>
-      </w:pPr>
-      <w:r>
-        <w:t>Update existing job details</w:t>
-      </w:r>
-    </w:p>
-    <w:p>
-      <w:r>
-        <w:rPr>
-          <w:highlight w:val="yellow"/>
-        </w:rPr>
-        <w:t>Not yet written</w:t>
-      </w:r>
-    </w:p>
-    <w:p>
-      <w:pPr>
-        <w:pStyle w:val="Heading2"/>
-      </w:pPr>
-      <w:r>
-        <w:t>Schedule a job</w:t>
-      </w:r>
-    </w:p>
-    <w:p>
-      <w:pPr>
-        <w:rPr>
-          <w:u w:val="single"/>
-        </w:rPr>
-      </w:pPr>
-      <w:r>
-        <w:t>Follow the program prompt and enter</w:t>
-      </w:r>
-      <w:r>
-        <w:t xml:space="preserve"> the following details, separated by commas</w:t>
-      </w:r>
-      <w:r>
-        <w:t xml:space="preserve">: </w:t>
-      </w:r>
-      <w:r>
-        <w:rPr>
-          <w:u w:val="single"/>
-        </w:rPr>
-        <w:t>Job Name</w:t>
-      </w:r>
-      <w:r>
-        <w:t xml:space="preserve">, </w:t>
-      </w:r>
-      <w:r>
-        <w:rPr>
-          <w:u w:val="single"/>
-        </w:rPr>
-        <w:t>Start Date in yyyy-mm-dd</w:t>
-      </w:r>
-      <w:r>
-        <w:t xml:space="preserve">, </w:t>
-      </w:r>
-      <w:r>
-        <w:rPr>
-          <w:u w:val="single"/>
-        </w:rPr>
-        <w:t>Due Date in yyyy-mm-dd</w:t>
-      </w:r>
-      <w:r>
-        <w:t xml:space="preserve">, </w:t>
-      </w:r>
-      <w:commentRangeStart w:id="2"/>
-      <w:r>
-        <w:rPr>
-          <w:highlight w:val="yellow"/>
-          <w:u w:val="single"/>
-        </w:rPr>
-        <w:t>Resources Required in hours</w:t>
-      </w:r>
-      <w:commentRangeEnd w:id="2"/>
-      <w:r>
-        <w:rPr>
-          <w:rStyle w:val="CommentReference"/>
-          <w:highlight w:val="yellow"/>
-        </w:rPr>
-        <w:commentReference w:id="2"/>
-      </w:r>
-      <w:r>
-        <w:t xml:space="preserve">, </w:t>
-      </w:r>
-      <w:r>
-        <w:rPr>
-          <w:u w:val="single"/>
-        </w:rPr>
-        <w:t>Total cost</w:t>
-      </w:r>
-      <w:r>
-        <w:t xml:space="preserve">, </w:t>
-      </w:r>
-      <w:r>
-        <w:rPr>
-          <w:highlight w:val="yellow"/>
-          <w:u w:val="single"/>
-        </w:rPr>
-        <w:t xml:space="preserve">Craft </w:t>
-      </w:r>
-      <w:commentRangeStart w:id="3"/>
-      <w:r>
-        <w:rPr>
-          <w:highlight w:val="yellow"/>
-          <w:u w:val="single"/>
-        </w:rPr>
-        <w:t>Required</w:t>
-      </w:r>
-      <w:commentRangeEnd w:id="3"/>
-      <w:r>
-        <w:rPr>
-          <w:rStyle w:val="CommentReference"/>
-        </w:rPr>
-        <w:commentReference w:id="3"/>
-      </w:r>
-    </w:p>
-    <w:p>
-      <w:r>
-        <w:t>T</w:t>
-      </w:r>
-      <w:r>
-        <w:t xml:space="preserve">he program will call for the </w:t>
-      </w:r>
-      <w:r>
-        <w:rPr>
-          <w:i/>
-          <w:iCs/>
-        </w:rPr>
-        <w:t>scheduleJobCheck</w:t>
-      </w:r>
-      <w:r>
-        <w:t xml:space="preserve"> function and check the </w:t>
-      </w:r>
-      <w:r>
-        <w:t>earliest</w:t>
-      </w:r>
-      <w:r>
-        <w:t xml:space="preserve"> possible day where workers from the right craft has hours available to fulfil the resources required</w:t>
-      </w:r>
-      <w:r>
-        <w:t>, and whether job can be completed before its due date given the earliest possible start date. If it is feasible, program will prompt user to confirm before proceeding for actual job scheduling.</w:t>
-      </w:r>
-    </w:p>
-    <w:p>
-      <w:r>
-        <w:t xml:space="preserve">The actual job scheduling is conducted via the </w:t>
-      </w:r>
-      <w:r>
-        <w:rPr>
-          <w:i/>
-          <w:iCs/>
-        </w:rPr>
-        <w:t>scheduleJob</w:t>
-      </w:r>
-      <w:r>
-        <w:t xml:space="preserve"> function</w:t>
-      </w:r>
-      <w:r>
-        <w:t>, where the required resource is subtracted from the available hours of the respective craft workers in the calendar dictionary.</w:t>
-      </w:r>
-      <w:r>
-        <w:t xml:space="preserve"> The program will output the job number, job name and the resource requirement.</w:t>
-      </w:r>
-    </w:p>
-    <w:tbl>
-      <w:tblPr>
-        <w:tblStyle w:val="TableGrid"/>
-        <w:tblW w:w="0" w:type="auto"/>
-        <w:tblLook w:val="04A0" w:firstRow="1" w:lastRow="0" w:firstColumn="1" w:lastColumn="0" w:noHBand="0" w:noVBand="1"/>
-      </w:tblPr>
-      <w:tblGrid>
-        <w:gridCol w:w="2065"/>
-        <w:gridCol w:w="6951"/>
-      </w:tblGrid>
-      <w:tr>
-        <w:tc>
-          <w:tcPr>
-            <w:tcW w:w="2065" w:type="dxa"/>
-          </w:tcPr>
-          <w:p>
-            <w:r>
-              <w:t>Sample input</w:t>
-            </w:r>
-          </w:p>
-        </w:tc>
-        <w:tc>
-          <w:tcPr>
-            <w:tcW w:w="6951" w:type="dxa"/>
-          </w:tcPr>
-          <w:p>
-            <w:r>
-              <w:t>Sample output</w:t>
-            </w:r>
-          </w:p>
-        </w:tc>
-      </w:tr>
-      <w:tr>
-        <w:tc>
-          <w:tcPr>
-            <w:tcW w:w="2065" w:type="dxa"/>
-          </w:tcPr>
-          <w:p/>
-        </w:tc>
-        <w:tc>
-          <w:tcPr>
-            <w:tcW w:w="6951" w:type="dxa"/>
-          </w:tcPr>
-          <w:p/>
-        </w:tc>
-      </w:tr>
-      <w:tr>
-        <w:tc>
-          <w:tcPr>
-            <w:tcW w:w="2065" w:type="dxa"/>
-          </w:tcPr>
-          <w:p/>
-        </w:tc>
-        <w:tc>
-          <w:tcPr>
-            <w:tcW w:w="6951" w:type="dxa"/>
-          </w:tcPr>
-          <w:p/>
-        </w:tc>
-      </w:tr>
-      <w:tr>
-        <w:tc>
-          <w:tcPr>
-            <w:tcW w:w="2065" w:type="dxa"/>
-          </w:tcPr>
-          <w:p/>
-        </w:tc>
-        <w:tc>
-          <w:tcPr>
-            <w:tcW w:w="6951" w:type="dxa"/>
-          </w:tcPr>
-          <w:p/>
-        </w:tc>
-      </w:tr>
-      <w:tr>
-        <w:tc>
-          <w:tcPr>
-            <w:tcW w:w="2065" w:type="dxa"/>
-          </w:tcPr>
-          <w:p/>
-        </w:tc>
-        <w:tc>
-          <w:tcPr>
-            <w:tcW w:w="6951" w:type="dxa"/>
-          </w:tcPr>
-          <w:p/>
-        </w:tc>
-      </w:tr>
-    </w:tbl>
-    <w:p>
-      <w:pPr>
-        <w:pStyle w:val="Heading2"/>
-        <w:rPr>
-          <w:highlight w:val="yellow"/>
-        </w:rPr>
-      </w:pPr>
-      <w:r>
-        <w:rPr>
-          <w:highlight w:val="yellow"/>
-        </w:rPr>
-        <w:t>KPI</w:t>
-      </w:r>
-    </w:p>
-    <w:p>
-      <w:pPr>
-        <w:rPr>
-          <w:highlight w:val="yellow"/>
-        </w:rPr>
-      </w:pPr>
-      <w:r>
-        <w:rPr>
-          <w:highlight w:val="yellow"/>
-        </w:rPr>
-        <w:t>…</w:t>
-      </w:r>
-    </w:p>
-    <w:p>
-      <w:pPr>
-        <w:pStyle w:val="Heading2"/>
-      </w:pPr>
-      <w:r>
-        <w:t>Additional functions</w:t>
-      </w:r>
-    </w:p>
-    <w:p>
-      <w:pPr>
-        <w:pStyle w:val="ListParagraph"/>
-        <w:numPr>
-          <w:ilvl w:val="0"/>
-          <w:numId w:val="4"/>
-        </w:numPr>
-      </w:pPr>
-      <w:r>
-        <w:t>Print out the work lineup and free hours for a</w:t>
-      </w:r>
-      <w:r>
-        <w:t xml:space="preserve"> particular</w:t>
-      </w:r>
-      <w:r>
-        <w:t xml:space="preserve"> employee in the next 1 month</w:t>
-      </w:r>
-    </w:p>
     <w:p/>
     <w:sectPr>
+      <w:headerReference w:type="default" r:id="rId17"/>
       <w:pgSz w:w="11906" w:h="16838"/>
       <w:pgMar w:top="1440" w:right="1440" w:bottom="1440" w:left="1440" w:header="708" w:footer="708" w:gutter="0"/>
       <w:cols w:space="708"/>
@@ -1346,7 +2201,7 @@
 </file>
 
 <file path=word/comments.xml><?xml version="1.0" encoding="utf-8"?>
-<w:comments xmlns:wpc="http://schemas.microsoft.com/office/word/2010/wordprocessingCanvas" xmlns:cx="http://schemas.microsoft.com/office/drawing/2014/chartex" xmlns:cx1="http://schemas.microsoft.com/office/drawing/2015/9/8/chartex" xmlns:cx2="http://schemas.microsoft.com/office/drawing/2015/10/21/chartex" xmlns:cx3="http://schemas.microsoft.com/office/drawing/2016/5/9/chartex" xmlns:cx4="http://schemas.microsoft.com/office/drawing/2016/5/10/chartex" xmlns:cx5="http://schemas.microsoft.com/office/drawing/2016/5/11/chartex" xmlns:cx6="http://schemas.microsoft.com/office/drawing/2016/5/12/chartex" xmlns:cx7="http://schemas.microsoft.com/office/drawing/2016/5/13/chartex" xmlns:cx8="http://schemas.microsoft.com/office/drawing/2016/5/14/chartex" xmlns:mc="http://schemas.openxmlformats.org/markup-compatibility/2006" xmlns:aink="http://schemas.microsoft.com/office/drawing/2016/ink" xmlns:am3d="http://schemas.microsoft.com/office/drawing/2017/model3d" xmlns:o="urn:schemas-microsoft-com:office:office" xmlns:oel="http://schemas.microsoft.com/office/2019/extlst" xmlns:r="http://schemas.openxmlformats.org/officeDocument/2006/relationships" xmlns:m="http://schemas.openxmlformats.org/officeDocument/2006/math" xmlns:v="urn:schemas-microsoft-com:vml" xmlns:wp14="http://schemas.microsoft.com/office/word/2010/wordprocessingDrawing" xmlns:wp="http://schemas.openxmlformats.org/drawingml/2006/wordprocessingDrawing" xmlns:w10="urn:schemas-microsoft-com:office:word" xmlns:w="http://schemas.openxmlformats.org/wordprocessingml/2006/main" xmlns:w14="http://schemas.microsoft.com/office/word/2010/wordml" xmlns:w15="http://schemas.microsoft.com/office/word/2012/wordml" xmlns:w16cex="http://schemas.microsoft.com/office/word/2018/wordml/cex" xmlns:w16cid="http://schemas.microsoft.com/office/word/2016/wordml/cid" xmlns:w16="http://schemas.microsoft.com/office/word/2018/wordml" xmlns:w16sdtdh="http://schemas.microsoft.com/office/word/2020/wordml/sdtdatahash" xmlns:w16se="http://schemas.microsoft.com/office/word/2015/wordml/symex" xmlns:wpg="http://schemas.microsoft.com/office/word/2010/wordprocessingGroup" xmlns:wpi="http://schemas.microsoft.com/office/word/2010/wordprocessingInk" xmlns:wne="http://schemas.microsoft.com/office/word/2006/wordml" xmlns:wps="http://schemas.microsoft.com/office/word/2010/wordprocessingShape" mc:Ignorable="w14 w15 w16se w16cid w16 w16cex w16sdtdh wp14">
+<w:comments xmlns:wpc="http://schemas.microsoft.com/office/word/2010/wordprocessingCanvas" xmlns:cx="http://schemas.microsoft.com/office/drawing/2014/chartex" xmlns:cx1="http://schemas.microsoft.com/office/drawing/2015/9/8/chartex" xmlns:cx2="http://schemas.microsoft.com/office/drawing/2015/10/21/chartex" xmlns:cx3="http://schemas.microsoft.com/office/drawing/2016/5/9/chartex" xmlns:cx4="http://schemas.microsoft.com/office/drawing/2016/5/10/chartex" xmlns:cx5="http://schemas.microsoft.com/office/drawing/2016/5/11/chartex" xmlns:cx6="http://schemas.microsoft.com/office/drawing/2016/5/12/chartex" xmlns:cx7="http://schemas.microsoft.com/office/drawing/2016/5/13/chartex" xmlns:cx8="http://schemas.microsoft.com/office/drawing/2016/5/14/chartex" xmlns:mc="http://schemas.openxmlformats.org/markup-compatibility/2006" xmlns:aink="http://schemas.microsoft.com/office/drawing/2016/ink" xmlns:am3d="http://schemas.microsoft.com/office/drawing/2017/model3d" xmlns:o="urn:schemas-microsoft-com:office:office" xmlns:r="http://schemas.openxmlformats.org/officeDocument/2006/relationships" xmlns:m="http://schemas.openxmlformats.org/officeDocument/2006/math" xmlns:v="urn:schemas-microsoft-com:vml" xmlns:wp14="http://schemas.microsoft.com/office/word/2010/wordprocessingDrawing" xmlns:wp="http://schemas.openxmlformats.org/drawingml/2006/wordprocessingDrawing" xmlns:w10="urn:schemas-microsoft-com:office:word" xmlns:w="http://schemas.openxmlformats.org/wordprocessingml/2006/main" xmlns:w14="http://schemas.microsoft.com/office/word/2010/wordml" xmlns:w15="http://schemas.microsoft.com/office/word/2012/wordml" xmlns:w16cex="http://schemas.microsoft.com/office/word/2018/wordml/cex" xmlns:w16cid="http://schemas.microsoft.com/office/word/2016/wordml/cid" xmlns:w16="http://schemas.microsoft.com/office/word/2018/wordml" xmlns:w16sdtdh="http://schemas.microsoft.com/office/word/2020/wordml/sdtdatahash" xmlns:w16se="http://schemas.microsoft.com/office/word/2015/wordml/symex" xmlns:wpg="http://schemas.microsoft.com/office/word/2010/wordprocessingGroup" xmlns:wpi="http://schemas.microsoft.com/office/word/2010/wordprocessingInk" xmlns:wne="http://schemas.microsoft.com/office/word/2006/wordml" xmlns:wps="http://schemas.microsoft.com/office/word/2010/wordprocessingShape" mc:Ignorable="w14 w15 w16se w16cid w16 w16cex w16sdtdh wp14">
   <w:comment w:id="0" w:author="Shen Yifan" w:date="2022-10-29T14:31:00Z" w:initials="SY">
     <w:p>
       <w:pPr>
@@ -1415,7 +2270,15 @@
         <w:annotationRef/>
       </w:r>
       <w:r>
-        <w:t>Suggest to update in the prompt that resource required is number of hours. Might not be obvious what kind of information for non-EM people</w:t>
+        <w:t xml:space="preserve">Suggest </w:t>
+      </w:r>
+      <w:proofErr w:type="gramStart"/>
+      <w:r>
+        <w:t>to update</w:t>
+      </w:r>
+      <w:proofErr w:type="gramEnd"/>
+      <w:r>
+        <w:t xml:space="preserve"> in the prompt that resource required is number of hours. Might not be obvious what kind of information for non-EM people</w:t>
       </w:r>
     </w:p>
   </w:comment>
@@ -1439,8 +2302,8 @@
 </file>
 
 <file path=word/commentsExtended.xml><?xml version="1.0" encoding="utf-8"?>
-<w15:commentsEx xmlns:wpc="http://schemas.microsoft.com/office/word/2010/wordprocessingCanvas" xmlns:cx="http://schemas.microsoft.com/office/drawing/2014/chartex" xmlns:cx1="http://schemas.microsoft.com/office/drawing/2015/9/8/chartex" xmlns:cx2="http://schemas.microsoft.com/office/drawing/2015/10/21/chartex" xmlns:cx3="http://schemas.microsoft.com/office/drawing/2016/5/9/chartex" xmlns:cx4="http://schemas.microsoft.com/office/drawing/2016/5/10/chartex" xmlns:cx5="http://schemas.microsoft.com/office/drawing/2016/5/11/chartex" xmlns:cx6="http://schemas.microsoft.com/office/drawing/2016/5/12/chartex" xmlns:cx7="http://schemas.microsoft.com/office/drawing/2016/5/13/chartex" xmlns:cx8="http://schemas.microsoft.com/office/drawing/2016/5/14/chartex" xmlns:mc="http://schemas.openxmlformats.org/markup-compatibility/2006" xmlns:aink="http://schemas.microsoft.com/office/drawing/2016/ink" xmlns:am3d="http://schemas.microsoft.com/office/drawing/2017/model3d" xmlns:o="urn:schemas-microsoft-com:office:office" xmlns:oel="http://schemas.microsoft.com/office/2019/extlst" xmlns:r="http://schemas.openxmlformats.org/officeDocument/2006/relationships" xmlns:m="http://schemas.openxmlformats.org/officeDocument/2006/math" xmlns:v="urn:schemas-microsoft-com:vml" xmlns:wp14="http://schemas.microsoft.com/office/word/2010/wordprocessingDrawing" xmlns:wp="http://schemas.openxmlformats.org/drawingml/2006/wordprocessingDrawing" xmlns:w10="urn:schemas-microsoft-com:office:word" xmlns:w="http://schemas.openxmlformats.org/wordprocessingml/2006/main" xmlns:w14="http://schemas.microsoft.com/office/word/2010/wordml" xmlns:w15="http://schemas.microsoft.com/office/word/2012/wordml" xmlns:w16cex="http://schemas.microsoft.com/office/word/2018/wordml/cex" xmlns:w16cid="http://schemas.microsoft.com/office/word/2016/wordml/cid" xmlns:w16="http://schemas.microsoft.com/office/word/2018/wordml" xmlns:w16sdtdh="http://schemas.microsoft.com/office/word/2020/wordml/sdtdatahash" xmlns:w16se="http://schemas.microsoft.com/office/word/2015/wordml/symex" xmlns:wpg="http://schemas.microsoft.com/office/word/2010/wordprocessingGroup" xmlns:wpi="http://schemas.microsoft.com/office/word/2010/wordprocessingInk" xmlns:wne="http://schemas.microsoft.com/office/word/2006/wordml" xmlns:wps="http://schemas.microsoft.com/office/word/2010/wordprocessingShape" mc:Ignorable="w14 w15 w16se w16cid w16 w16cex w16sdtdh wp14">
-  <w15:commentEx w15:paraId="1F670D4E" w15:done="0"/>
+<w15:commentsEx xmlns:wpc="http://schemas.microsoft.com/office/word/2010/wordprocessingCanvas" xmlns:cx="http://schemas.microsoft.com/office/drawing/2014/chartex" xmlns:cx1="http://schemas.microsoft.com/office/drawing/2015/9/8/chartex" xmlns:cx2="http://schemas.microsoft.com/office/drawing/2015/10/21/chartex" xmlns:cx3="http://schemas.microsoft.com/office/drawing/2016/5/9/chartex" xmlns:cx4="http://schemas.microsoft.com/office/drawing/2016/5/10/chartex" xmlns:cx5="http://schemas.microsoft.com/office/drawing/2016/5/11/chartex" xmlns:cx6="http://schemas.microsoft.com/office/drawing/2016/5/12/chartex" xmlns:cx7="http://schemas.microsoft.com/office/drawing/2016/5/13/chartex" xmlns:cx8="http://schemas.microsoft.com/office/drawing/2016/5/14/chartex" xmlns:mc="http://schemas.openxmlformats.org/markup-compatibility/2006" xmlns:aink="http://schemas.microsoft.com/office/drawing/2016/ink" xmlns:am3d="http://schemas.microsoft.com/office/drawing/2017/model3d" xmlns:o="urn:schemas-microsoft-com:office:office" xmlns:r="http://schemas.openxmlformats.org/officeDocument/2006/relationships" xmlns:m="http://schemas.openxmlformats.org/officeDocument/2006/math" xmlns:v="urn:schemas-microsoft-com:vml" xmlns:wp14="http://schemas.microsoft.com/office/word/2010/wordprocessingDrawing" xmlns:wp="http://schemas.openxmlformats.org/drawingml/2006/wordprocessingDrawing" xmlns:w10="urn:schemas-microsoft-com:office:word" xmlns:w="http://schemas.openxmlformats.org/wordprocessingml/2006/main" xmlns:w14="http://schemas.microsoft.com/office/word/2010/wordml" xmlns:w15="http://schemas.microsoft.com/office/word/2012/wordml" xmlns:w16cex="http://schemas.microsoft.com/office/word/2018/wordml/cex" xmlns:w16cid="http://schemas.microsoft.com/office/word/2016/wordml/cid" xmlns:w16="http://schemas.microsoft.com/office/word/2018/wordml" xmlns:w16sdtdh="http://schemas.microsoft.com/office/word/2020/wordml/sdtdatahash" xmlns:w16se="http://schemas.microsoft.com/office/word/2015/wordml/symex" xmlns:wpg="http://schemas.microsoft.com/office/word/2010/wordprocessingGroup" xmlns:wpi="http://schemas.microsoft.com/office/word/2010/wordprocessingInk" xmlns:wne="http://schemas.microsoft.com/office/word/2006/wordml" xmlns:wps="http://schemas.microsoft.com/office/word/2010/wordprocessingShape" mc:Ignorable="w14 w15 w16se w16cid w16 w16cex w16sdtdh wp14">
+  <w15:commentEx w15:paraId="1F670D4E" w15:done="1"/>
   <w15:commentEx w15:paraId="6BAF66FC" w15:done="0"/>
   <w15:commentEx w15:paraId="426A3FD0" w15:done="0"/>
   <w15:commentEx w15:paraId="09A7945D" w15:done="0"/>
@@ -1448,7 +2311,7 @@
 </file>
 
 <file path=word/commentsExtensible.xml><?xml version="1.0" encoding="utf-8"?>
-<w16cex:commentsExtensible xmlns:wpc="http://schemas.microsoft.com/office/word/2010/wordprocessingCanvas" xmlns:cx="http://schemas.microsoft.com/office/drawing/2014/chartex" xmlns:cx1="http://schemas.microsoft.com/office/drawing/2015/9/8/chartex" xmlns:cx2="http://schemas.microsoft.com/office/drawing/2015/10/21/chartex" xmlns:cx3="http://schemas.microsoft.com/office/drawing/2016/5/9/chartex" xmlns:cx4="http://schemas.microsoft.com/office/drawing/2016/5/10/chartex" xmlns:cx5="http://schemas.microsoft.com/office/drawing/2016/5/11/chartex" xmlns:cx6="http://schemas.microsoft.com/office/drawing/2016/5/12/chartex" xmlns:cx7="http://schemas.microsoft.com/office/drawing/2016/5/13/chartex" xmlns:cx8="http://schemas.microsoft.com/office/drawing/2016/5/14/chartex" xmlns:mc="http://schemas.openxmlformats.org/markup-compatibility/2006" xmlns:aink="http://schemas.microsoft.com/office/drawing/2016/ink" xmlns:am3d="http://schemas.microsoft.com/office/drawing/2017/model3d" xmlns:o="urn:schemas-microsoft-com:office:office" xmlns:oel="http://schemas.microsoft.com/office/2019/extlst" xmlns:r="http://schemas.openxmlformats.org/officeDocument/2006/relationships" xmlns:m="http://schemas.openxmlformats.org/officeDocument/2006/math" xmlns:v="urn:schemas-microsoft-com:vml" xmlns:wp14="http://schemas.microsoft.com/office/word/2010/wordprocessingDrawing" xmlns:wp="http://schemas.openxmlformats.org/drawingml/2006/wordprocessingDrawing" xmlns:w10="urn:schemas-microsoft-com:office:word" xmlns:w="http://schemas.openxmlformats.org/wordprocessingml/2006/main" xmlns:w14="http://schemas.microsoft.com/office/word/2010/wordml" xmlns:w15="http://schemas.microsoft.com/office/word/2012/wordml" xmlns:w16cex="http://schemas.microsoft.com/office/word/2018/wordml/cex" xmlns:w16cid="http://schemas.microsoft.com/office/word/2016/wordml/cid" xmlns:w16="http://schemas.microsoft.com/office/word/2018/wordml" xmlns:w16sdtdh="http://schemas.microsoft.com/office/word/2020/wordml/sdtdatahash" xmlns:w16se="http://schemas.microsoft.com/office/word/2015/wordml/symex" xmlns:wpg="http://schemas.microsoft.com/office/word/2010/wordprocessingGroup" xmlns:wpi="http://schemas.microsoft.com/office/word/2010/wordprocessingInk" xmlns:wne="http://schemas.microsoft.com/office/word/2006/wordml" xmlns:wps="http://schemas.microsoft.com/office/word/2010/wordprocessingShape" mc:Ignorable="w14 w15 w16se w16cid w16 w16cex w16sdtdh wp14">
+<w16cex:commentsExtensible xmlns:wpc="http://schemas.microsoft.com/office/word/2010/wordprocessingCanvas" xmlns:cx="http://schemas.microsoft.com/office/drawing/2014/chartex" xmlns:cx1="http://schemas.microsoft.com/office/drawing/2015/9/8/chartex" xmlns:cx2="http://schemas.microsoft.com/office/drawing/2015/10/21/chartex" xmlns:cx3="http://schemas.microsoft.com/office/drawing/2016/5/9/chartex" xmlns:cx4="http://schemas.microsoft.com/office/drawing/2016/5/10/chartex" xmlns:cx5="http://schemas.microsoft.com/office/drawing/2016/5/11/chartex" xmlns:cx6="http://schemas.microsoft.com/office/drawing/2016/5/12/chartex" xmlns:cx7="http://schemas.microsoft.com/office/drawing/2016/5/13/chartex" xmlns:cx8="http://schemas.microsoft.com/office/drawing/2016/5/14/chartex" xmlns:mc="http://schemas.openxmlformats.org/markup-compatibility/2006" xmlns:aink="http://schemas.microsoft.com/office/drawing/2016/ink" xmlns:am3d="http://schemas.microsoft.com/office/drawing/2017/model3d" xmlns:o="urn:schemas-microsoft-com:office:office" xmlns:r="http://schemas.openxmlformats.org/officeDocument/2006/relationships" xmlns:m="http://schemas.openxmlformats.org/officeDocument/2006/math" xmlns:v="urn:schemas-microsoft-com:vml" xmlns:wp14="http://schemas.microsoft.com/office/word/2010/wordprocessingDrawing" xmlns:wp="http://schemas.openxmlformats.org/drawingml/2006/wordprocessingDrawing" xmlns:w10="urn:schemas-microsoft-com:office:word" xmlns:w="http://schemas.openxmlformats.org/wordprocessingml/2006/main" xmlns:w14="http://schemas.microsoft.com/office/word/2010/wordml" xmlns:w15="http://schemas.microsoft.com/office/word/2012/wordml" xmlns:w16cex="http://schemas.microsoft.com/office/word/2018/wordml/cex" xmlns:w16cid="http://schemas.microsoft.com/office/word/2016/wordml/cid" xmlns:w16="http://schemas.microsoft.com/office/word/2018/wordml" xmlns:w16sdtdh="http://schemas.microsoft.com/office/word/2020/wordml/sdtdatahash" xmlns:w16se="http://schemas.microsoft.com/office/word/2015/wordml/symex" xmlns:wpg="http://schemas.microsoft.com/office/word/2010/wordprocessingGroup" xmlns:wpi="http://schemas.microsoft.com/office/word/2010/wordprocessingInk" xmlns:wne="http://schemas.microsoft.com/office/word/2006/wordml" xmlns:wps="http://schemas.microsoft.com/office/word/2010/wordprocessingShape" mc:Ignorable="w14 w15 w16se w16cid w16 w16cex w16sdtdh wp14">
   <w16cex:commentExtensible w16cex:durableId="2707B7C3" w16cex:dateUtc="2022-10-29T06:31:00Z"/>
   <w16cex:commentExtensible w16cex:durableId="2707B967" w16cex:dateUtc="2022-10-29T06:38:00Z"/>
   <w16cex:commentExtensible w16cex:durableId="2707BAF5" w16cex:dateUtc="2022-10-29T06:45:00Z"/>
@@ -1457,7 +2320,7 @@
 </file>
 
 <file path=word/commentsIds.xml><?xml version="1.0" encoding="utf-8"?>
-<w16cid:commentsIds xmlns:wpc="http://schemas.microsoft.com/office/word/2010/wordprocessingCanvas" xmlns:cx="http://schemas.microsoft.com/office/drawing/2014/chartex" xmlns:cx1="http://schemas.microsoft.com/office/drawing/2015/9/8/chartex" xmlns:cx2="http://schemas.microsoft.com/office/drawing/2015/10/21/chartex" xmlns:cx3="http://schemas.microsoft.com/office/drawing/2016/5/9/chartex" xmlns:cx4="http://schemas.microsoft.com/office/drawing/2016/5/10/chartex" xmlns:cx5="http://schemas.microsoft.com/office/drawing/2016/5/11/chartex" xmlns:cx6="http://schemas.microsoft.com/office/drawing/2016/5/12/chartex" xmlns:cx7="http://schemas.microsoft.com/office/drawing/2016/5/13/chartex" xmlns:cx8="http://schemas.microsoft.com/office/drawing/2016/5/14/chartex" xmlns:mc="http://schemas.openxmlformats.org/markup-compatibility/2006" xmlns:aink="http://schemas.microsoft.com/office/drawing/2016/ink" xmlns:am3d="http://schemas.microsoft.com/office/drawing/2017/model3d" xmlns:o="urn:schemas-microsoft-com:office:office" xmlns:oel="http://schemas.microsoft.com/office/2019/extlst" xmlns:r="http://schemas.openxmlformats.org/officeDocument/2006/relationships" xmlns:m="http://schemas.openxmlformats.org/officeDocument/2006/math" xmlns:v="urn:schemas-microsoft-com:vml" xmlns:wp14="http://schemas.microsoft.com/office/word/2010/wordprocessingDrawing" xmlns:wp="http://schemas.openxmlformats.org/drawingml/2006/wordprocessingDrawing" xmlns:w10="urn:schemas-microsoft-com:office:word" xmlns:w="http://schemas.openxmlformats.org/wordprocessingml/2006/main" xmlns:w14="http://schemas.microsoft.com/office/word/2010/wordml" xmlns:w15="http://schemas.microsoft.com/office/word/2012/wordml" xmlns:w16cex="http://schemas.microsoft.com/office/word/2018/wordml/cex" xmlns:w16cid="http://schemas.microsoft.com/office/word/2016/wordml/cid" xmlns:w16="http://schemas.microsoft.com/office/word/2018/wordml" xmlns:w16sdtdh="http://schemas.microsoft.com/office/word/2020/wordml/sdtdatahash" xmlns:w16se="http://schemas.microsoft.com/office/word/2015/wordml/symex" xmlns:wpg="http://schemas.microsoft.com/office/word/2010/wordprocessingGroup" xmlns:wpi="http://schemas.microsoft.com/office/word/2010/wordprocessingInk" xmlns:wne="http://schemas.microsoft.com/office/word/2006/wordml" xmlns:wps="http://schemas.microsoft.com/office/word/2010/wordprocessingShape" mc:Ignorable="w14 w15 w16se w16cid w16 w16cex w16sdtdh wp14">
+<w16cid:commentsIds xmlns:wpc="http://schemas.microsoft.com/office/word/2010/wordprocessingCanvas" xmlns:cx="http://schemas.microsoft.com/office/drawing/2014/chartex" xmlns:cx1="http://schemas.microsoft.com/office/drawing/2015/9/8/chartex" xmlns:cx2="http://schemas.microsoft.com/office/drawing/2015/10/21/chartex" xmlns:cx3="http://schemas.microsoft.com/office/drawing/2016/5/9/chartex" xmlns:cx4="http://schemas.microsoft.com/office/drawing/2016/5/10/chartex" xmlns:cx5="http://schemas.microsoft.com/office/drawing/2016/5/11/chartex" xmlns:cx6="http://schemas.microsoft.com/office/drawing/2016/5/12/chartex" xmlns:cx7="http://schemas.microsoft.com/office/drawing/2016/5/13/chartex" xmlns:cx8="http://schemas.microsoft.com/office/drawing/2016/5/14/chartex" xmlns:mc="http://schemas.openxmlformats.org/markup-compatibility/2006" xmlns:aink="http://schemas.microsoft.com/office/drawing/2016/ink" xmlns:am3d="http://schemas.microsoft.com/office/drawing/2017/model3d" xmlns:o="urn:schemas-microsoft-com:office:office" xmlns:r="http://schemas.openxmlformats.org/officeDocument/2006/relationships" xmlns:m="http://schemas.openxmlformats.org/officeDocument/2006/math" xmlns:v="urn:schemas-microsoft-com:vml" xmlns:wp14="http://schemas.microsoft.com/office/word/2010/wordprocessingDrawing" xmlns:wp="http://schemas.openxmlformats.org/drawingml/2006/wordprocessingDrawing" xmlns:w10="urn:schemas-microsoft-com:office:word" xmlns:w="http://schemas.openxmlformats.org/wordprocessingml/2006/main" xmlns:w14="http://schemas.microsoft.com/office/word/2010/wordml" xmlns:w15="http://schemas.microsoft.com/office/word/2012/wordml" xmlns:w16cex="http://schemas.microsoft.com/office/word/2018/wordml/cex" xmlns:w16cid="http://schemas.microsoft.com/office/word/2016/wordml/cid" xmlns:w16="http://schemas.microsoft.com/office/word/2018/wordml" xmlns:w16sdtdh="http://schemas.microsoft.com/office/word/2020/wordml/sdtdatahash" xmlns:w16se="http://schemas.microsoft.com/office/word/2015/wordml/symex" xmlns:wpg="http://schemas.microsoft.com/office/word/2010/wordprocessingGroup" xmlns:wpi="http://schemas.microsoft.com/office/word/2010/wordprocessingInk" xmlns:wne="http://schemas.microsoft.com/office/word/2006/wordml" xmlns:wps="http://schemas.microsoft.com/office/word/2010/wordprocessingShape" mc:Ignorable="w14 w15 w16se w16cid w16 w16cex w16sdtdh wp14">
   <w16cid:commentId w16cid:paraId="1F670D4E" w16cid:durableId="2707B7C3"/>
   <w16cid:commentId w16cid:paraId="6BAF66FC" w16cid:durableId="2707B967"/>
   <w16cid:commentId w16cid:paraId="426A3FD0" w16cid:durableId="2707BAF5"/>
@@ -1465,9 +2328,400 @@
 </w16cid:commentsIds>
 </file>
 
+<file path=word/endnotes.xml><?xml version="1.0" encoding="utf-8"?>
+<w:endnotes xmlns:wpc="http://schemas.microsoft.com/office/word/2010/wordprocessingCanvas" xmlns:cx="http://schemas.microsoft.com/office/drawing/2014/chartex" xmlns:cx1="http://schemas.microsoft.com/office/drawing/2015/9/8/chartex" xmlns:cx2="http://schemas.microsoft.com/office/drawing/2015/10/21/chartex" xmlns:cx3="http://schemas.microsoft.com/office/drawing/2016/5/9/chartex" xmlns:cx4="http://schemas.microsoft.com/office/drawing/2016/5/10/chartex" xmlns:cx5="http://schemas.microsoft.com/office/drawing/2016/5/11/chartex" xmlns:cx6="http://schemas.microsoft.com/office/drawing/2016/5/12/chartex" xmlns:cx7="http://schemas.microsoft.com/office/drawing/2016/5/13/chartex" xmlns:cx8="http://schemas.microsoft.com/office/drawing/2016/5/14/chartex" xmlns:mc="http://schemas.openxmlformats.org/markup-compatibility/2006" xmlns:aink="http://schemas.microsoft.com/office/drawing/2016/ink" xmlns:am3d="http://schemas.microsoft.com/office/drawing/2017/model3d" xmlns:o="urn:schemas-microsoft-com:office:office" xmlns:r="http://schemas.openxmlformats.org/officeDocument/2006/relationships" xmlns:m="http://schemas.openxmlformats.org/officeDocument/2006/math" xmlns:v="urn:schemas-microsoft-com:vml" xmlns:wp14="http://schemas.microsoft.com/office/word/2010/wordprocessingDrawing" xmlns:wp="http://schemas.openxmlformats.org/drawingml/2006/wordprocessingDrawing" xmlns:w10="urn:schemas-microsoft-com:office:word" xmlns:w="http://schemas.openxmlformats.org/wordprocessingml/2006/main" xmlns:w14="http://schemas.microsoft.com/office/word/2010/wordml" xmlns:w15="http://schemas.microsoft.com/office/word/2012/wordml" xmlns:w16cex="http://schemas.microsoft.com/office/word/2018/wordml/cex" xmlns:w16cid="http://schemas.microsoft.com/office/word/2016/wordml/cid" xmlns:w16="http://schemas.microsoft.com/office/word/2018/wordml" xmlns:w16sdtdh="http://schemas.microsoft.com/office/word/2020/wordml/sdtdatahash" xmlns:w16se="http://schemas.microsoft.com/office/word/2015/wordml/symex" xmlns:wpg="http://schemas.microsoft.com/office/word/2010/wordprocessingGroup" xmlns:wpi="http://schemas.microsoft.com/office/word/2010/wordprocessingInk" xmlns:wne="http://schemas.microsoft.com/office/word/2006/wordml" xmlns:wps="http://schemas.microsoft.com/office/word/2010/wordprocessingShape" mc:Ignorable="w14 w15 w16se w16cid w16 w16cex w16sdtdh wp14">
+  <w:endnote w:type="separator" w:id="-1">
+    <w:p>
+      <w:pPr>
+        <w:spacing w:after="0" w:line="240" w:lineRule="auto"/>
+      </w:pPr>
+      <w:r>
+        <w:separator/>
+      </w:r>
+    </w:p>
+  </w:endnote>
+  <w:endnote w:type="continuationSeparator" w:id="0">
+    <w:p>
+      <w:pPr>
+        <w:spacing w:after="0" w:line="240" w:lineRule="auto"/>
+      </w:pPr>
+      <w:r>
+        <w:continuationSeparator/>
+      </w:r>
+    </w:p>
+  </w:endnote>
+</w:endnotes>
+</file>
+
+<file path=word/footnotes.xml><?xml version="1.0" encoding="utf-8"?>
+<w:footnotes xmlns:wpc="http://schemas.microsoft.com/office/word/2010/wordprocessingCanvas" xmlns:cx="http://schemas.microsoft.com/office/drawing/2014/chartex" xmlns:cx1="http://schemas.microsoft.com/office/drawing/2015/9/8/chartex" xmlns:cx2="http://schemas.microsoft.com/office/drawing/2015/10/21/chartex" xmlns:cx3="http://schemas.microsoft.com/office/drawing/2016/5/9/chartex" xmlns:cx4="http://schemas.microsoft.com/office/drawing/2016/5/10/chartex" xmlns:cx5="http://schemas.microsoft.com/office/drawing/2016/5/11/chartex" xmlns:cx6="http://schemas.microsoft.com/office/drawing/2016/5/12/chartex" xmlns:cx7="http://schemas.microsoft.com/office/drawing/2016/5/13/chartex" xmlns:cx8="http://schemas.microsoft.com/office/drawing/2016/5/14/chartex" xmlns:mc="http://schemas.openxmlformats.org/markup-compatibility/2006" xmlns:aink="http://schemas.microsoft.com/office/drawing/2016/ink" xmlns:am3d="http://schemas.microsoft.com/office/drawing/2017/model3d" xmlns:o="urn:schemas-microsoft-com:office:office" xmlns:r="http://schemas.openxmlformats.org/officeDocument/2006/relationships" xmlns:m="http://schemas.openxmlformats.org/officeDocument/2006/math" xmlns:v="urn:schemas-microsoft-com:vml" xmlns:wp14="http://schemas.microsoft.com/office/word/2010/wordprocessingDrawing" xmlns:wp="http://schemas.openxmlformats.org/drawingml/2006/wordprocessingDrawing" xmlns:w10="urn:schemas-microsoft-com:office:word" xmlns:w="http://schemas.openxmlformats.org/wordprocessingml/2006/main" xmlns:w14="http://schemas.microsoft.com/office/word/2010/wordml" xmlns:w15="http://schemas.microsoft.com/office/word/2012/wordml" xmlns:w16cex="http://schemas.microsoft.com/office/word/2018/wordml/cex" xmlns:w16cid="http://schemas.microsoft.com/office/word/2016/wordml/cid" xmlns:w16="http://schemas.microsoft.com/office/word/2018/wordml" xmlns:w16sdtdh="http://schemas.microsoft.com/office/word/2020/wordml/sdtdatahash" xmlns:w16se="http://schemas.microsoft.com/office/word/2015/wordml/symex" xmlns:wpg="http://schemas.microsoft.com/office/word/2010/wordprocessingGroup" xmlns:wpi="http://schemas.microsoft.com/office/word/2010/wordprocessingInk" xmlns:wne="http://schemas.microsoft.com/office/word/2006/wordml" xmlns:wps="http://schemas.microsoft.com/office/word/2010/wordprocessingShape" mc:Ignorable="w14 w15 w16se w16cid w16 w16cex w16sdtdh wp14">
+  <w:footnote w:type="separator" w:id="-1">
+    <w:p>
+      <w:pPr>
+        <w:spacing w:after="0" w:line="240" w:lineRule="auto"/>
+      </w:pPr>
+      <w:r>
+        <w:separator/>
+      </w:r>
+    </w:p>
+  </w:footnote>
+  <w:footnote w:type="continuationSeparator" w:id="0">
+    <w:p>
+      <w:pPr>
+        <w:spacing w:after="0" w:line="240" w:lineRule="auto"/>
+      </w:pPr>
+      <w:r>
+        <w:continuationSeparator/>
+      </w:r>
+    </w:p>
+  </w:footnote>
+</w:footnotes>
+</file>
+
+<file path=word/header1.xml><?xml version="1.0" encoding="utf-8"?>
+<w:hdr xmlns:wpc="http://schemas.microsoft.com/office/word/2010/wordprocessingCanvas" xmlns:cx="http://schemas.microsoft.com/office/drawing/2014/chartex" xmlns:cx1="http://schemas.microsoft.com/office/drawing/2015/9/8/chartex" xmlns:cx2="http://schemas.microsoft.com/office/drawing/2015/10/21/chartex" xmlns:cx3="http://schemas.microsoft.com/office/drawing/2016/5/9/chartex" xmlns:cx4="http://schemas.microsoft.com/office/drawing/2016/5/10/chartex" xmlns:cx5="http://schemas.microsoft.com/office/drawing/2016/5/11/chartex" xmlns:cx6="http://schemas.microsoft.com/office/drawing/2016/5/12/chartex" xmlns:cx7="http://schemas.microsoft.com/office/drawing/2016/5/13/chartex" xmlns:cx8="http://schemas.microsoft.com/office/drawing/2016/5/14/chartex" xmlns:mc="http://schemas.openxmlformats.org/markup-compatibility/2006" xmlns:aink="http://schemas.microsoft.com/office/drawing/2016/ink" xmlns:am3d="http://schemas.microsoft.com/office/drawing/2017/model3d" xmlns:o="urn:schemas-microsoft-com:office:office" xmlns:r="http://schemas.openxmlformats.org/officeDocument/2006/relationships" xmlns:m="http://schemas.openxmlformats.org/officeDocument/2006/math" xmlns:v="urn:schemas-microsoft-com:vml" xmlns:wp14="http://schemas.microsoft.com/office/word/2010/wordprocessingDrawing" xmlns:wp="http://schemas.openxmlformats.org/drawingml/2006/wordprocessingDrawing" xmlns:w10="urn:schemas-microsoft-com:office:word" xmlns:w="http://schemas.openxmlformats.org/wordprocessingml/2006/main" xmlns:w14="http://schemas.microsoft.com/office/word/2010/wordml" xmlns:w15="http://schemas.microsoft.com/office/word/2012/wordml" xmlns:w16cex="http://schemas.microsoft.com/office/word/2018/wordml/cex" xmlns:w16cid="http://schemas.microsoft.com/office/word/2016/wordml/cid" xmlns:w16="http://schemas.microsoft.com/office/word/2018/wordml" xmlns:w16sdtdh="http://schemas.microsoft.com/office/word/2020/wordml/sdtdatahash" xmlns:w16se="http://schemas.microsoft.com/office/word/2015/wordml/symex" xmlns:wpg="http://schemas.microsoft.com/office/word/2010/wordprocessingGroup" xmlns:wpi="http://schemas.microsoft.com/office/word/2010/wordprocessingInk" xmlns:wne="http://schemas.microsoft.com/office/word/2006/wordml" xmlns:wps="http://schemas.microsoft.com/office/word/2010/wordprocessingShape" mc:Ignorable="w14 w15 w16se w16cid w16 w16cex w16sdtdh wp14">
+  <w:p>
+    <w:pPr>
+      <w:pStyle w:val="Header"/>
+      <w:jc w:val="center"/>
+      <w:rPr>
+        <w:b/>
+        <w:bCs/>
+        <w:sz w:val="24"/>
+        <w:szCs w:val="24"/>
+      </w:rPr>
+    </w:pPr>
+    <w:r>
+      <w:rPr>
+        <w:b/>
+        <w:bCs/>
+        <w:sz w:val="24"/>
+        <w:szCs w:val="24"/>
+      </w:rPr>
+      <w:t>IE5600 Group 16</w:t>
+    </w:r>
+  </w:p>
+</w:hdr>
+</file>
+
 <file path=word/numbering.xml><?xml version="1.0" encoding="utf-8"?>
-<w:numbering xmlns:wpc="http://schemas.microsoft.com/office/word/2010/wordprocessingCanvas" xmlns:cx="http://schemas.microsoft.com/office/drawing/2014/chartex" xmlns:cx1="http://schemas.microsoft.com/office/drawing/2015/9/8/chartex" xmlns:cx2="http://schemas.microsoft.com/office/drawing/2015/10/21/chartex" xmlns:cx3="http://schemas.microsoft.com/office/drawing/2016/5/9/chartex" xmlns:cx4="http://schemas.microsoft.com/office/drawing/2016/5/10/chartex" xmlns:cx5="http://schemas.microsoft.com/office/drawing/2016/5/11/chartex" xmlns:cx6="http://schemas.microsoft.com/office/drawing/2016/5/12/chartex" xmlns:cx7="http://schemas.microsoft.com/office/drawing/2016/5/13/chartex" xmlns:cx8="http://schemas.microsoft.com/office/drawing/2016/5/14/chartex" xmlns:mc="http://schemas.openxmlformats.org/markup-compatibility/2006" xmlns:aink="http://schemas.microsoft.com/office/drawing/2016/ink" xmlns:am3d="http://schemas.microsoft.com/office/drawing/2017/model3d" xmlns:o="urn:schemas-microsoft-com:office:office" xmlns:oel="http://schemas.microsoft.com/office/2019/extlst" xmlns:r="http://schemas.openxmlformats.org/officeDocument/2006/relationships" xmlns:m="http://schemas.openxmlformats.org/officeDocument/2006/math" xmlns:v="urn:schemas-microsoft-com:vml" xmlns:wp14="http://schemas.microsoft.com/office/word/2010/wordprocessingDrawing" xmlns:wp="http://schemas.openxmlformats.org/drawingml/2006/wordprocessingDrawing" xmlns:w10="urn:schemas-microsoft-com:office:word" xmlns:w="http://schemas.openxmlformats.org/wordprocessingml/2006/main" xmlns:w14="http://schemas.microsoft.com/office/word/2010/wordml" xmlns:w15="http://schemas.microsoft.com/office/word/2012/wordml" xmlns:w16cex="http://schemas.microsoft.com/office/word/2018/wordml/cex" xmlns:w16cid="http://schemas.microsoft.com/office/word/2016/wordml/cid" xmlns:w16="http://schemas.microsoft.com/office/word/2018/wordml" xmlns:w16sdtdh="http://schemas.microsoft.com/office/word/2020/wordml/sdtdatahash" xmlns:w16se="http://schemas.microsoft.com/office/word/2015/wordml/symex" xmlns:wpg="http://schemas.microsoft.com/office/word/2010/wordprocessingGroup" xmlns:wpi="http://schemas.microsoft.com/office/word/2010/wordprocessingInk" xmlns:wne="http://schemas.microsoft.com/office/word/2006/wordml" xmlns:wps="http://schemas.microsoft.com/office/word/2010/wordprocessingShape" mc:Ignorable="w14 w15 w16se w16cid w16 w16cex w16sdtdh wp14">
+<w:numbering xmlns:wpc="http://schemas.microsoft.com/office/word/2010/wordprocessingCanvas" xmlns:cx="http://schemas.microsoft.com/office/drawing/2014/chartex" xmlns:cx1="http://schemas.microsoft.com/office/drawing/2015/9/8/chartex" xmlns:cx2="http://schemas.microsoft.com/office/drawing/2015/10/21/chartex" xmlns:cx3="http://schemas.microsoft.com/office/drawing/2016/5/9/chartex" xmlns:cx4="http://schemas.microsoft.com/office/drawing/2016/5/10/chartex" xmlns:cx5="http://schemas.microsoft.com/office/drawing/2016/5/11/chartex" xmlns:cx6="http://schemas.microsoft.com/office/drawing/2016/5/12/chartex" xmlns:cx7="http://schemas.microsoft.com/office/drawing/2016/5/13/chartex" xmlns:cx8="http://schemas.microsoft.com/office/drawing/2016/5/14/chartex" xmlns:mc="http://schemas.openxmlformats.org/markup-compatibility/2006" xmlns:aink="http://schemas.microsoft.com/office/drawing/2016/ink" xmlns:am3d="http://schemas.microsoft.com/office/drawing/2017/model3d" xmlns:o="urn:schemas-microsoft-com:office:office" xmlns:r="http://schemas.openxmlformats.org/officeDocument/2006/relationships" xmlns:m="http://schemas.openxmlformats.org/officeDocument/2006/math" xmlns:v="urn:schemas-microsoft-com:vml" xmlns:wp14="http://schemas.microsoft.com/office/word/2010/wordprocessingDrawing" xmlns:wp="http://schemas.openxmlformats.org/drawingml/2006/wordprocessingDrawing" xmlns:w10="urn:schemas-microsoft-com:office:word" xmlns:w="http://schemas.openxmlformats.org/wordprocessingml/2006/main" xmlns:w14="http://schemas.microsoft.com/office/word/2010/wordml" xmlns:w15="http://schemas.microsoft.com/office/word/2012/wordml" xmlns:w16cex="http://schemas.microsoft.com/office/word/2018/wordml/cex" xmlns:w16cid="http://schemas.microsoft.com/office/word/2016/wordml/cid" xmlns:w16="http://schemas.microsoft.com/office/word/2018/wordml" xmlns:w16sdtdh="http://schemas.microsoft.com/office/word/2020/wordml/sdtdatahash" xmlns:w16se="http://schemas.microsoft.com/office/word/2015/wordml/symex" xmlns:wpg="http://schemas.microsoft.com/office/word/2010/wordprocessingGroup" xmlns:wpi="http://schemas.microsoft.com/office/word/2010/wordprocessingInk" xmlns:wne="http://schemas.microsoft.com/office/word/2006/wordml" xmlns:wps="http://schemas.microsoft.com/office/word/2010/wordprocessingShape" mc:Ignorable="w14 w15 w16se w16cid w16 w16cex w16sdtdh wp14">
   <w:abstractNum w:abstractNumId="0" w15:restartNumberingAfterBreak="0">
+    <w:nsid w:val="263A4B37"/>
+    <w:multiLevelType w:val="hybridMultilevel"/>
+    <w:tmpl w:val="8E7A3F5A"/>
+    <w:lvl w:ilvl="0" w:tplc="E4367B96">
+      <w:start w:val="1"/>
+      <w:numFmt w:val="bullet"/>
+      <w:lvlText w:val=""/>
+      <w:lvlJc w:val="left"/>
+      <w:pPr>
+        <w:ind w:left="720" w:hanging="360"/>
+      </w:pPr>
+      <w:rPr>
+        <w:rFonts w:ascii="Symbol" w:eastAsiaTheme="minorEastAsia" w:hAnsi="Symbol" w:cstheme="minorBidi" w:hint="default"/>
+      </w:rPr>
+    </w:lvl>
+    <w:lvl w:ilvl="1" w:tplc="04090003" w:tentative="1">
+      <w:start w:val="1"/>
+      <w:numFmt w:val="bullet"/>
+      <w:lvlText w:val="o"/>
+      <w:lvlJc w:val="left"/>
+      <w:pPr>
+        <w:ind w:left="1440" w:hanging="360"/>
+      </w:pPr>
+      <w:rPr>
+        <w:rFonts w:ascii="Courier New" w:hAnsi="Courier New" w:cs="Courier New" w:hint="default"/>
+      </w:rPr>
+    </w:lvl>
+    <w:lvl w:ilvl="2" w:tplc="04090005" w:tentative="1">
+      <w:start w:val="1"/>
+      <w:numFmt w:val="bullet"/>
+      <w:lvlText w:val=""/>
+      <w:lvlJc w:val="left"/>
+      <w:pPr>
+        <w:ind w:left="2160" w:hanging="360"/>
+      </w:pPr>
+      <w:rPr>
+        <w:rFonts w:ascii="Wingdings" w:hAnsi="Wingdings" w:hint="default"/>
+      </w:rPr>
+    </w:lvl>
+    <w:lvl w:ilvl="3" w:tplc="04090001" w:tentative="1">
+      <w:start w:val="1"/>
+      <w:numFmt w:val="bullet"/>
+      <w:lvlText w:val=""/>
+      <w:lvlJc w:val="left"/>
+      <w:pPr>
+        <w:ind w:left="2880" w:hanging="360"/>
+      </w:pPr>
+      <w:rPr>
+        <w:rFonts w:ascii="Symbol" w:hAnsi="Symbol" w:hint="default"/>
+      </w:rPr>
+    </w:lvl>
+    <w:lvl w:ilvl="4" w:tplc="04090003" w:tentative="1">
+      <w:start w:val="1"/>
+      <w:numFmt w:val="bullet"/>
+      <w:lvlText w:val="o"/>
+      <w:lvlJc w:val="left"/>
+      <w:pPr>
+        <w:ind w:left="3600" w:hanging="360"/>
+      </w:pPr>
+      <w:rPr>
+        <w:rFonts w:ascii="Courier New" w:hAnsi="Courier New" w:cs="Courier New" w:hint="default"/>
+      </w:rPr>
+    </w:lvl>
+    <w:lvl w:ilvl="5" w:tplc="04090005" w:tentative="1">
+      <w:start w:val="1"/>
+      <w:numFmt w:val="bullet"/>
+      <w:lvlText w:val=""/>
+      <w:lvlJc w:val="left"/>
+      <w:pPr>
+        <w:ind w:left="4320" w:hanging="360"/>
+      </w:pPr>
+      <w:rPr>
+        <w:rFonts w:ascii="Wingdings" w:hAnsi="Wingdings" w:hint="default"/>
+      </w:rPr>
+    </w:lvl>
+    <w:lvl w:ilvl="6" w:tplc="04090001" w:tentative="1">
+      <w:start w:val="1"/>
+      <w:numFmt w:val="bullet"/>
+      <w:lvlText w:val=""/>
+      <w:lvlJc w:val="left"/>
+      <w:pPr>
+        <w:ind w:left="5040" w:hanging="360"/>
+      </w:pPr>
+      <w:rPr>
+        <w:rFonts w:ascii="Symbol" w:hAnsi="Symbol" w:hint="default"/>
+      </w:rPr>
+    </w:lvl>
+    <w:lvl w:ilvl="7" w:tplc="04090003" w:tentative="1">
+      <w:start w:val="1"/>
+      <w:numFmt w:val="bullet"/>
+      <w:lvlText w:val="o"/>
+      <w:lvlJc w:val="left"/>
+      <w:pPr>
+        <w:ind w:left="5760" w:hanging="360"/>
+      </w:pPr>
+      <w:rPr>
+        <w:rFonts w:ascii="Courier New" w:hAnsi="Courier New" w:cs="Courier New" w:hint="default"/>
+      </w:rPr>
+    </w:lvl>
+    <w:lvl w:ilvl="8" w:tplc="04090005" w:tentative="1">
+      <w:start w:val="1"/>
+      <w:numFmt w:val="bullet"/>
+      <w:lvlText w:val=""/>
+      <w:lvlJc w:val="left"/>
+      <w:pPr>
+        <w:ind w:left="6480" w:hanging="360"/>
+      </w:pPr>
+      <w:rPr>
+        <w:rFonts w:ascii="Wingdings" w:hAnsi="Wingdings" w:hint="default"/>
+      </w:rPr>
+    </w:lvl>
+  </w:abstractNum>
+  <w:abstractNum w:abstractNumId="1" w15:restartNumberingAfterBreak="0">
+    <w:nsid w:val="2CA74AD2"/>
+    <w:multiLevelType w:val="hybridMultilevel"/>
+    <w:tmpl w:val="232EEE92"/>
+    <w:lvl w:ilvl="0" w:tplc="E4367B96">
+      <w:start w:val="1"/>
+      <w:numFmt w:val="bullet"/>
+      <w:lvlText w:val=""/>
+      <w:lvlJc w:val="left"/>
+      <w:pPr>
+        <w:ind w:left="720" w:hanging="360"/>
+      </w:pPr>
+      <w:rPr>
+        <w:rFonts w:ascii="Symbol" w:eastAsiaTheme="minorEastAsia" w:hAnsi="Symbol" w:cstheme="minorBidi" w:hint="default"/>
+      </w:rPr>
+    </w:lvl>
+    <w:lvl w:ilvl="1" w:tplc="04090003" w:tentative="1">
+      <w:start w:val="1"/>
+      <w:numFmt w:val="bullet"/>
+      <w:lvlText w:val="o"/>
+      <w:lvlJc w:val="left"/>
+      <w:pPr>
+        <w:ind w:left="1440" w:hanging="360"/>
+      </w:pPr>
+      <w:rPr>
+        <w:rFonts w:ascii="Courier New" w:hAnsi="Courier New" w:cs="Courier New" w:hint="default"/>
+      </w:rPr>
+    </w:lvl>
+    <w:lvl w:ilvl="2" w:tplc="04090005" w:tentative="1">
+      <w:start w:val="1"/>
+      <w:numFmt w:val="bullet"/>
+      <w:lvlText w:val=""/>
+      <w:lvlJc w:val="left"/>
+      <w:pPr>
+        <w:ind w:left="2160" w:hanging="360"/>
+      </w:pPr>
+      <w:rPr>
+        <w:rFonts w:ascii="Wingdings" w:hAnsi="Wingdings" w:hint="default"/>
+      </w:rPr>
+    </w:lvl>
+    <w:lvl w:ilvl="3" w:tplc="04090001" w:tentative="1">
+      <w:start w:val="1"/>
+      <w:numFmt w:val="bullet"/>
+      <w:lvlText w:val=""/>
+      <w:lvlJc w:val="left"/>
+      <w:pPr>
+        <w:ind w:left="2880" w:hanging="360"/>
+      </w:pPr>
+      <w:rPr>
+        <w:rFonts w:ascii="Symbol" w:hAnsi="Symbol" w:hint="default"/>
+      </w:rPr>
+    </w:lvl>
+    <w:lvl w:ilvl="4" w:tplc="04090003" w:tentative="1">
+      <w:start w:val="1"/>
+      <w:numFmt w:val="bullet"/>
+      <w:lvlText w:val="o"/>
+      <w:lvlJc w:val="left"/>
+      <w:pPr>
+        <w:ind w:left="3600" w:hanging="360"/>
+      </w:pPr>
+      <w:rPr>
+        <w:rFonts w:ascii="Courier New" w:hAnsi="Courier New" w:cs="Courier New" w:hint="default"/>
+      </w:rPr>
+    </w:lvl>
+    <w:lvl w:ilvl="5" w:tplc="04090005" w:tentative="1">
+      <w:start w:val="1"/>
+      <w:numFmt w:val="bullet"/>
+      <w:lvlText w:val=""/>
+      <w:lvlJc w:val="left"/>
+      <w:pPr>
+        <w:ind w:left="4320" w:hanging="360"/>
+      </w:pPr>
+      <w:rPr>
+        <w:rFonts w:ascii="Wingdings" w:hAnsi="Wingdings" w:hint="default"/>
+      </w:rPr>
+    </w:lvl>
+    <w:lvl w:ilvl="6" w:tplc="04090001" w:tentative="1">
+      <w:start w:val="1"/>
+      <w:numFmt w:val="bullet"/>
+      <w:lvlText w:val=""/>
+      <w:lvlJc w:val="left"/>
+      <w:pPr>
+        <w:ind w:left="5040" w:hanging="360"/>
+      </w:pPr>
+      <w:rPr>
+        <w:rFonts w:ascii="Symbol" w:hAnsi="Symbol" w:hint="default"/>
+      </w:rPr>
+    </w:lvl>
+    <w:lvl w:ilvl="7" w:tplc="04090003" w:tentative="1">
+      <w:start w:val="1"/>
+      <w:numFmt w:val="bullet"/>
+      <w:lvlText w:val="o"/>
+      <w:lvlJc w:val="left"/>
+      <w:pPr>
+        <w:ind w:left="5760" w:hanging="360"/>
+      </w:pPr>
+      <w:rPr>
+        <w:rFonts w:ascii="Courier New" w:hAnsi="Courier New" w:cs="Courier New" w:hint="default"/>
+      </w:rPr>
+    </w:lvl>
+    <w:lvl w:ilvl="8" w:tplc="04090005" w:tentative="1">
+      <w:start w:val="1"/>
+      <w:numFmt w:val="bullet"/>
+      <w:lvlText w:val=""/>
+      <w:lvlJc w:val="left"/>
+      <w:pPr>
+        <w:ind w:left="6480" w:hanging="360"/>
+      </w:pPr>
+      <w:rPr>
+        <w:rFonts w:ascii="Wingdings" w:hAnsi="Wingdings" w:hint="default"/>
+      </w:rPr>
+    </w:lvl>
+  </w:abstractNum>
+  <w:abstractNum w:abstractNumId="2" w15:restartNumberingAfterBreak="0">
+    <w:nsid w:val="32AC3313"/>
+    <w:multiLevelType w:val="hybridMultilevel"/>
+    <w:tmpl w:val="5D54BDFC"/>
+    <w:lvl w:ilvl="0" w:tplc="0409000F">
+      <w:start w:val="1"/>
+      <w:numFmt w:val="decimal"/>
+      <w:lvlText w:val="%1."/>
+      <w:lvlJc w:val="left"/>
+      <w:pPr>
+        <w:ind w:left="720" w:hanging="360"/>
+      </w:pPr>
+      <w:rPr>
+        <w:rFonts w:hint="default"/>
+      </w:rPr>
+    </w:lvl>
+    <w:lvl w:ilvl="1" w:tplc="04090019" w:tentative="1">
+      <w:start w:val="1"/>
+      <w:numFmt w:val="lowerLetter"/>
+      <w:lvlText w:val="%2."/>
+      <w:lvlJc w:val="left"/>
+      <w:pPr>
+        <w:ind w:left="1440" w:hanging="360"/>
+      </w:pPr>
+    </w:lvl>
+    <w:lvl w:ilvl="2" w:tplc="0409001B" w:tentative="1">
+      <w:start w:val="1"/>
+      <w:numFmt w:val="lowerRoman"/>
+      <w:lvlText w:val="%3."/>
+      <w:lvlJc w:val="right"/>
+      <w:pPr>
+        <w:ind w:left="2160" w:hanging="180"/>
+      </w:pPr>
+    </w:lvl>
+    <w:lvl w:ilvl="3" w:tplc="0409000F" w:tentative="1">
+      <w:start w:val="1"/>
+      <w:numFmt w:val="decimal"/>
+      <w:lvlText w:val="%4."/>
+      <w:lvlJc w:val="left"/>
+      <w:pPr>
+        <w:ind w:left="2880" w:hanging="360"/>
+      </w:pPr>
+    </w:lvl>
+    <w:lvl w:ilvl="4" w:tplc="04090019" w:tentative="1">
+      <w:start w:val="1"/>
+      <w:numFmt w:val="lowerLetter"/>
+      <w:lvlText w:val="%5."/>
+      <w:lvlJc w:val="left"/>
+      <w:pPr>
+        <w:ind w:left="3600" w:hanging="360"/>
+      </w:pPr>
+    </w:lvl>
+    <w:lvl w:ilvl="5" w:tplc="0409001B" w:tentative="1">
+      <w:start w:val="1"/>
+      <w:numFmt w:val="lowerRoman"/>
+      <w:lvlText w:val="%6."/>
+      <w:lvlJc w:val="right"/>
+      <w:pPr>
+        <w:ind w:left="4320" w:hanging="180"/>
+      </w:pPr>
+    </w:lvl>
+    <w:lvl w:ilvl="6" w:tplc="0409000F" w:tentative="1">
+      <w:start w:val="1"/>
+      <w:numFmt w:val="decimal"/>
+      <w:lvlText w:val="%7."/>
+      <w:lvlJc w:val="left"/>
+      <w:pPr>
+        <w:ind w:left="5040" w:hanging="360"/>
+      </w:pPr>
+    </w:lvl>
+    <w:lvl w:ilvl="7" w:tplc="04090019" w:tentative="1">
+      <w:start w:val="1"/>
+      <w:numFmt w:val="lowerLetter"/>
+      <w:lvlText w:val="%8."/>
+      <w:lvlJc w:val="left"/>
+      <w:pPr>
+        <w:ind w:left="5760" w:hanging="360"/>
+      </w:pPr>
+    </w:lvl>
+    <w:lvl w:ilvl="8" w:tplc="0409001B" w:tentative="1">
+      <w:start w:val="1"/>
+      <w:numFmt w:val="lowerRoman"/>
+      <w:lvlText w:val="%9."/>
+      <w:lvlJc w:val="right"/>
+      <w:pPr>
+        <w:ind w:left="6480" w:hanging="180"/>
+      </w:pPr>
+    </w:lvl>
+  </w:abstractNum>
+  <w:abstractNum w:abstractNumId="3" w15:restartNumberingAfterBreak="0">
     <w:nsid w:val="34A67EEB"/>
     <w:multiLevelType w:val="hybridMultilevel"/>
     <w:tmpl w:val="827C63D2"/>
@@ -1579,7 +2833,295 @@
       </w:rPr>
     </w:lvl>
   </w:abstractNum>
-  <w:abstractNum w:abstractNumId="1" w15:restartNumberingAfterBreak="0">
+  <w:abstractNum w:abstractNumId="4" w15:restartNumberingAfterBreak="0">
+    <w:nsid w:val="3B6C5A30"/>
+    <w:multiLevelType w:val="hybridMultilevel"/>
+    <w:tmpl w:val="129EBC78"/>
+    <w:lvl w:ilvl="0" w:tplc="0409000F">
+      <w:start w:val="1"/>
+      <w:numFmt w:val="decimal"/>
+      <w:lvlText w:val="%1."/>
+      <w:lvlJc w:val="left"/>
+      <w:pPr>
+        <w:ind w:left="720" w:hanging="360"/>
+      </w:pPr>
+      <w:rPr>
+        <w:rFonts w:hint="default"/>
+      </w:rPr>
+    </w:lvl>
+    <w:lvl w:ilvl="1" w:tplc="04090019" w:tentative="1">
+      <w:start w:val="1"/>
+      <w:numFmt w:val="lowerLetter"/>
+      <w:lvlText w:val="%2."/>
+      <w:lvlJc w:val="left"/>
+      <w:pPr>
+        <w:ind w:left="1440" w:hanging="360"/>
+      </w:pPr>
+    </w:lvl>
+    <w:lvl w:ilvl="2" w:tplc="0409001B" w:tentative="1">
+      <w:start w:val="1"/>
+      <w:numFmt w:val="lowerRoman"/>
+      <w:lvlText w:val="%3."/>
+      <w:lvlJc w:val="right"/>
+      <w:pPr>
+        <w:ind w:left="2160" w:hanging="180"/>
+      </w:pPr>
+    </w:lvl>
+    <w:lvl w:ilvl="3" w:tplc="0409000F" w:tentative="1">
+      <w:start w:val="1"/>
+      <w:numFmt w:val="decimal"/>
+      <w:lvlText w:val="%4."/>
+      <w:lvlJc w:val="left"/>
+      <w:pPr>
+        <w:ind w:left="2880" w:hanging="360"/>
+      </w:pPr>
+    </w:lvl>
+    <w:lvl w:ilvl="4" w:tplc="04090019" w:tentative="1">
+      <w:start w:val="1"/>
+      <w:numFmt w:val="lowerLetter"/>
+      <w:lvlText w:val="%5."/>
+      <w:lvlJc w:val="left"/>
+      <w:pPr>
+        <w:ind w:left="3600" w:hanging="360"/>
+      </w:pPr>
+    </w:lvl>
+    <w:lvl w:ilvl="5" w:tplc="0409001B" w:tentative="1">
+      <w:start w:val="1"/>
+      <w:numFmt w:val="lowerRoman"/>
+      <w:lvlText w:val="%6."/>
+      <w:lvlJc w:val="right"/>
+      <w:pPr>
+        <w:ind w:left="4320" w:hanging="180"/>
+      </w:pPr>
+    </w:lvl>
+    <w:lvl w:ilvl="6" w:tplc="0409000F" w:tentative="1">
+      <w:start w:val="1"/>
+      <w:numFmt w:val="decimal"/>
+      <w:lvlText w:val="%7."/>
+      <w:lvlJc w:val="left"/>
+      <w:pPr>
+        <w:ind w:left="5040" w:hanging="360"/>
+      </w:pPr>
+    </w:lvl>
+    <w:lvl w:ilvl="7" w:tplc="04090019" w:tentative="1">
+      <w:start w:val="1"/>
+      <w:numFmt w:val="lowerLetter"/>
+      <w:lvlText w:val="%8."/>
+      <w:lvlJc w:val="left"/>
+      <w:pPr>
+        <w:ind w:left="5760" w:hanging="360"/>
+      </w:pPr>
+    </w:lvl>
+    <w:lvl w:ilvl="8" w:tplc="0409001B" w:tentative="1">
+      <w:start w:val="1"/>
+      <w:numFmt w:val="lowerRoman"/>
+      <w:lvlText w:val="%9."/>
+      <w:lvlJc w:val="right"/>
+      <w:pPr>
+        <w:ind w:left="6480" w:hanging="180"/>
+      </w:pPr>
+    </w:lvl>
+  </w:abstractNum>
+  <w:abstractNum w:abstractNumId="5" w15:restartNumberingAfterBreak="0">
+    <w:nsid w:val="3C5C5993"/>
+    <w:multiLevelType w:val="hybridMultilevel"/>
+    <w:tmpl w:val="40987EB8"/>
+    <w:lvl w:ilvl="0" w:tplc="E4367B96">
+      <w:start w:val="1"/>
+      <w:numFmt w:val="bullet"/>
+      <w:lvlText w:val=""/>
+      <w:lvlJc w:val="left"/>
+      <w:pPr>
+        <w:ind w:left="720" w:hanging="360"/>
+      </w:pPr>
+      <w:rPr>
+        <w:rFonts w:ascii="Symbol" w:eastAsiaTheme="minorEastAsia" w:hAnsi="Symbol" w:cstheme="minorBidi" w:hint="default"/>
+      </w:rPr>
+    </w:lvl>
+    <w:lvl w:ilvl="1" w:tplc="04090003" w:tentative="1">
+      <w:start w:val="1"/>
+      <w:numFmt w:val="bullet"/>
+      <w:lvlText w:val="o"/>
+      <w:lvlJc w:val="left"/>
+      <w:pPr>
+        <w:ind w:left="1440" w:hanging="360"/>
+      </w:pPr>
+      <w:rPr>
+        <w:rFonts w:ascii="Courier New" w:hAnsi="Courier New" w:cs="Courier New" w:hint="default"/>
+      </w:rPr>
+    </w:lvl>
+    <w:lvl w:ilvl="2" w:tplc="04090005" w:tentative="1">
+      <w:start w:val="1"/>
+      <w:numFmt w:val="bullet"/>
+      <w:lvlText w:val=""/>
+      <w:lvlJc w:val="left"/>
+      <w:pPr>
+        <w:ind w:left="2160" w:hanging="360"/>
+      </w:pPr>
+      <w:rPr>
+        <w:rFonts w:ascii="Wingdings" w:hAnsi="Wingdings" w:hint="default"/>
+      </w:rPr>
+    </w:lvl>
+    <w:lvl w:ilvl="3" w:tplc="04090001" w:tentative="1">
+      <w:start w:val="1"/>
+      <w:numFmt w:val="bullet"/>
+      <w:lvlText w:val=""/>
+      <w:lvlJc w:val="left"/>
+      <w:pPr>
+        <w:ind w:left="2880" w:hanging="360"/>
+      </w:pPr>
+      <w:rPr>
+        <w:rFonts w:ascii="Symbol" w:hAnsi="Symbol" w:hint="default"/>
+      </w:rPr>
+    </w:lvl>
+    <w:lvl w:ilvl="4" w:tplc="04090003" w:tentative="1">
+      <w:start w:val="1"/>
+      <w:numFmt w:val="bullet"/>
+      <w:lvlText w:val="o"/>
+      <w:lvlJc w:val="left"/>
+      <w:pPr>
+        <w:ind w:left="3600" w:hanging="360"/>
+      </w:pPr>
+      <w:rPr>
+        <w:rFonts w:ascii="Courier New" w:hAnsi="Courier New" w:cs="Courier New" w:hint="default"/>
+      </w:rPr>
+    </w:lvl>
+    <w:lvl w:ilvl="5" w:tplc="04090005" w:tentative="1">
+      <w:start w:val="1"/>
+      <w:numFmt w:val="bullet"/>
+      <w:lvlText w:val=""/>
+      <w:lvlJc w:val="left"/>
+      <w:pPr>
+        <w:ind w:left="4320" w:hanging="360"/>
+      </w:pPr>
+      <w:rPr>
+        <w:rFonts w:ascii="Wingdings" w:hAnsi="Wingdings" w:hint="default"/>
+      </w:rPr>
+    </w:lvl>
+    <w:lvl w:ilvl="6" w:tplc="04090001" w:tentative="1">
+      <w:start w:val="1"/>
+      <w:numFmt w:val="bullet"/>
+      <w:lvlText w:val=""/>
+      <w:lvlJc w:val="left"/>
+      <w:pPr>
+        <w:ind w:left="5040" w:hanging="360"/>
+      </w:pPr>
+      <w:rPr>
+        <w:rFonts w:ascii="Symbol" w:hAnsi="Symbol" w:hint="default"/>
+      </w:rPr>
+    </w:lvl>
+    <w:lvl w:ilvl="7" w:tplc="04090003" w:tentative="1">
+      <w:start w:val="1"/>
+      <w:numFmt w:val="bullet"/>
+      <w:lvlText w:val="o"/>
+      <w:lvlJc w:val="left"/>
+      <w:pPr>
+        <w:ind w:left="5760" w:hanging="360"/>
+      </w:pPr>
+      <w:rPr>
+        <w:rFonts w:ascii="Courier New" w:hAnsi="Courier New" w:cs="Courier New" w:hint="default"/>
+      </w:rPr>
+    </w:lvl>
+    <w:lvl w:ilvl="8" w:tplc="04090005" w:tentative="1">
+      <w:start w:val="1"/>
+      <w:numFmt w:val="bullet"/>
+      <w:lvlText w:val=""/>
+      <w:lvlJc w:val="left"/>
+      <w:pPr>
+        <w:ind w:left="6480" w:hanging="360"/>
+      </w:pPr>
+      <w:rPr>
+        <w:rFonts w:ascii="Wingdings" w:hAnsi="Wingdings" w:hint="default"/>
+      </w:rPr>
+    </w:lvl>
+  </w:abstractNum>
+  <w:abstractNum w:abstractNumId="6" w15:restartNumberingAfterBreak="0">
+    <w:nsid w:val="3DE82E5A"/>
+    <w:multiLevelType w:val="hybridMultilevel"/>
+    <w:tmpl w:val="E4E24622"/>
+    <w:lvl w:ilvl="0" w:tplc="0409000F">
+      <w:start w:val="1"/>
+      <w:numFmt w:val="decimal"/>
+      <w:lvlText w:val="%1."/>
+      <w:lvlJc w:val="left"/>
+      <w:pPr>
+        <w:ind w:left="720" w:hanging="360"/>
+      </w:pPr>
+    </w:lvl>
+    <w:lvl w:ilvl="1" w:tplc="04090019" w:tentative="1">
+      <w:start w:val="1"/>
+      <w:numFmt w:val="lowerLetter"/>
+      <w:lvlText w:val="%2."/>
+      <w:lvlJc w:val="left"/>
+      <w:pPr>
+        <w:ind w:left="1440" w:hanging="360"/>
+      </w:pPr>
+    </w:lvl>
+    <w:lvl w:ilvl="2" w:tplc="0409001B" w:tentative="1">
+      <w:start w:val="1"/>
+      <w:numFmt w:val="lowerRoman"/>
+      <w:lvlText w:val="%3."/>
+      <w:lvlJc w:val="right"/>
+      <w:pPr>
+        <w:ind w:left="2160" w:hanging="180"/>
+      </w:pPr>
+    </w:lvl>
+    <w:lvl w:ilvl="3" w:tplc="0409000F" w:tentative="1">
+      <w:start w:val="1"/>
+      <w:numFmt w:val="decimal"/>
+      <w:lvlText w:val="%4."/>
+      <w:lvlJc w:val="left"/>
+      <w:pPr>
+        <w:ind w:left="2880" w:hanging="360"/>
+      </w:pPr>
+    </w:lvl>
+    <w:lvl w:ilvl="4" w:tplc="04090019" w:tentative="1">
+      <w:start w:val="1"/>
+      <w:numFmt w:val="lowerLetter"/>
+      <w:lvlText w:val="%5."/>
+      <w:lvlJc w:val="left"/>
+      <w:pPr>
+        <w:ind w:left="3600" w:hanging="360"/>
+      </w:pPr>
+    </w:lvl>
+    <w:lvl w:ilvl="5" w:tplc="0409001B" w:tentative="1">
+      <w:start w:val="1"/>
+      <w:numFmt w:val="lowerRoman"/>
+      <w:lvlText w:val="%6."/>
+      <w:lvlJc w:val="right"/>
+      <w:pPr>
+        <w:ind w:left="4320" w:hanging="180"/>
+      </w:pPr>
+    </w:lvl>
+    <w:lvl w:ilvl="6" w:tplc="0409000F" w:tentative="1">
+      <w:start w:val="1"/>
+      <w:numFmt w:val="decimal"/>
+      <w:lvlText w:val="%7."/>
+      <w:lvlJc w:val="left"/>
+      <w:pPr>
+        <w:ind w:left="5040" w:hanging="360"/>
+      </w:pPr>
+    </w:lvl>
+    <w:lvl w:ilvl="7" w:tplc="04090019" w:tentative="1">
+      <w:start w:val="1"/>
+      <w:numFmt w:val="lowerLetter"/>
+      <w:lvlText w:val="%8."/>
+      <w:lvlJc w:val="left"/>
+      <w:pPr>
+        <w:ind w:left="5760" w:hanging="360"/>
+      </w:pPr>
+    </w:lvl>
+    <w:lvl w:ilvl="8" w:tplc="0409001B" w:tentative="1">
+      <w:start w:val="1"/>
+      <w:numFmt w:val="lowerRoman"/>
+      <w:lvlText w:val="%9."/>
+      <w:lvlJc w:val="right"/>
+      <w:pPr>
+        <w:ind w:left="6480" w:hanging="180"/>
+      </w:pPr>
+    </w:lvl>
+  </w:abstractNum>
+  <w:abstractNum w:abstractNumId="7" w15:restartNumberingAfterBreak="0">
     <w:nsid w:val="5968432F"/>
     <w:multiLevelType w:val="multilevel"/>
     <w:tmpl w:val="04090025"/>
@@ -1674,7 +3216,7 @@
       </w:pPr>
     </w:lvl>
   </w:abstractNum>
-  <w:abstractNum w:abstractNumId="2" w15:restartNumberingAfterBreak="0">
+  <w:abstractNum w:abstractNumId="8" w15:restartNumberingAfterBreak="0">
     <w:nsid w:val="5A5C3A32"/>
     <w:multiLevelType w:val="hybridMultilevel"/>
     <w:tmpl w:val="916E937C"/>
@@ -1786,7 +3328,7 @@
       </w:rPr>
     </w:lvl>
   </w:abstractNum>
-  <w:abstractNum w:abstractNumId="3" w15:restartNumberingAfterBreak="0">
+  <w:abstractNum w:abstractNumId="9" w15:restartNumberingAfterBreak="0">
     <w:nsid w:val="5A5C4DF5"/>
     <w:multiLevelType w:val="hybridMultilevel"/>
     <w:tmpl w:val="3D7AE5CE"/>
@@ -1898,23 +3440,341 @@
       </w:rPr>
     </w:lvl>
   </w:abstractNum>
-  <w:num w:numId="1" w16cid:durableId="1122192521">
+  <w:abstractNum w:abstractNumId="10" w15:restartNumberingAfterBreak="0">
+    <w:nsid w:val="5F4E7B5B"/>
+    <w:multiLevelType w:val="hybridMultilevel"/>
+    <w:tmpl w:val="36FE26F2"/>
+    <w:lvl w:ilvl="0" w:tplc="E4367B96">
+      <w:start w:val="1"/>
+      <w:numFmt w:val="bullet"/>
+      <w:lvlText w:val=""/>
+      <w:lvlJc w:val="left"/>
+      <w:pPr>
+        <w:ind w:left="720" w:hanging="360"/>
+      </w:pPr>
+      <w:rPr>
+        <w:rFonts w:ascii="Symbol" w:eastAsiaTheme="minorEastAsia" w:hAnsi="Symbol" w:cstheme="minorBidi" w:hint="default"/>
+      </w:rPr>
+    </w:lvl>
+    <w:lvl w:ilvl="1" w:tplc="04090003" w:tentative="1">
+      <w:start w:val="1"/>
+      <w:numFmt w:val="bullet"/>
+      <w:lvlText w:val="o"/>
+      <w:lvlJc w:val="left"/>
+      <w:pPr>
+        <w:ind w:left="1440" w:hanging="360"/>
+      </w:pPr>
+      <w:rPr>
+        <w:rFonts w:ascii="Courier New" w:hAnsi="Courier New" w:cs="Courier New" w:hint="default"/>
+      </w:rPr>
+    </w:lvl>
+    <w:lvl w:ilvl="2" w:tplc="04090005" w:tentative="1">
+      <w:start w:val="1"/>
+      <w:numFmt w:val="bullet"/>
+      <w:lvlText w:val=""/>
+      <w:lvlJc w:val="left"/>
+      <w:pPr>
+        <w:ind w:left="2160" w:hanging="360"/>
+      </w:pPr>
+      <w:rPr>
+        <w:rFonts w:ascii="Wingdings" w:hAnsi="Wingdings" w:hint="default"/>
+      </w:rPr>
+    </w:lvl>
+    <w:lvl w:ilvl="3" w:tplc="04090001" w:tentative="1">
+      <w:start w:val="1"/>
+      <w:numFmt w:val="bullet"/>
+      <w:lvlText w:val=""/>
+      <w:lvlJc w:val="left"/>
+      <w:pPr>
+        <w:ind w:left="2880" w:hanging="360"/>
+      </w:pPr>
+      <w:rPr>
+        <w:rFonts w:ascii="Symbol" w:hAnsi="Symbol" w:hint="default"/>
+      </w:rPr>
+    </w:lvl>
+    <w:lvl w:ilvl="4" w:tplc="04090003" w:tentative="1">
+      <w:start w:val="1"/>
+      <w:numFmt w:val="bullet"/>
+      <w:lvlText w:val="o"/>
+      <w:lvlJc w:val="left"/>
+      <w:pPr>
+        <w:ind w:left="3600" w:hanging="360"/>
+      </w:pPr>
+      <w:rPr>
+        <w:rFonts w:ascii="Courier New" w:hAnsi="Courier New" w:cs="Courier New" w:hint="default"/>
+      </w:rPr>
+    </w:lvl>
+    <w:lvl w:ilvl="5" w:tplc="04090005" w:tentative="1">
+      <w:start w:val="1"/>
+      <w:numFmt w:val="bullet"/>
+      <w:lvlText w:val=""/>
+      <w:lvlJc w:val="left"/>
+      <w:pPr>
+        <w:ind w:left="4320" w:hanging="360"/>
+      </w:pPr>
+      <w:rPr>
+        <w:rFonts w:ascii="Wingdings" w:hAnsi="Wingdings" w:hint="default"/>
+      </w:rPr>
+    </w:lvl>
+    <w:lvl w:ilvl="6" w:tplc="04090001" w:tentative="1">
+      <w:start w:val="1"/>
+      <w:numFmt w:val="bullet"/>
+      <w:lvlText w:val=""/>
+      <w:lvlJc w:val="left"/>
+      <w:pPr>
+        <w:ind w:left="5040" w:hanging="360"/>
+      </w:pPr>
+      <w:rPr>
+        <w:rFonts w:ascii="Symbol" w:hAnsi="Symbol" w:hint="default"/>
+      </w:rPr>
+    </w:lvl>
+    <w:lvl w:ilvl="7" w:tplc="04090003" w:tentative="1">
+      <w:start w:val="1"/>
+      <w:numFmt w:val="bullet"/>
+      <w:lvlText w:val="o"/>
+      <w:lvlJc w:val="left"/>
+      <w:pPr>
+        <w:ind w:left="5760" w:hanging="360"/>
+      </w:pPr>
+      <w:rPr>
+        <w:rFonts w:ascii="Courier New" w:hAnsi="Courier New" w:cs="Courier New" w:hint="default"/>
+      </w:rPr>
+    </w:lvl>
+    <w:lvl w:ilvl="8" w:tplc="04090005" w:tentative="1">
+      <w:start w:val="1"/>
+      <w:numFmt w:val="bullet"/>
+      <w:lvlText w:val=""/>
+      <w:lvlJc w:val="left"/>
+      <w:pPr>
+        <w:ind w:left="6480" w:hanging="360"/>
+      </w:pPr>
+      <w:rPr>
+        <w:rFonts w:ascii="Wingdings" w:hAnsi="Wingdings" w:hint="default"/>
+      </w:rPr>
+    </w:lvl>
+  </w:abstractNum>
+  <w:abstractNum w:abstractNumId="11" w15:restartNumberingAfterBreak="0">
+    <w:nsid w:val="637E12E7"/>
+    <w:multiLevelType w:val="hybridMultilevel"/>
+    <w:tmpl w:val="910C1508"/>
+    <w:lvl w:ilvl="0" w:tplc="0409000F">
+      <w:start w:val="1"/>
+      <w:numFmt w:val="decimal"/>
+      <w:lvlText w:val="%1."/>
+      <w:lvlJc w:val="left"/>
+      <w:pPr>
+        <w:ind w:left="720" w:hanging="360"/>
+      </w:pPr>
+      <w:rPr>
+        <w:rFonts w:hint="default"/>
+      </w:rPr>
+    </w:lvl>
+    <w:lvl w:ilvl="1" w:tplc="04090019" w:tentative="1">
+      <w:start w:val="1"/>
+      <w:numFmt w:val="lowerLetter"/>
+      <w:lvlText w:val="%2."/>
+      <w:lvlJc w:val="left"/>
+      <w:pPr>
+        <w:ind w:left="1440" w:hanging="360"/>
+      </w:pPr>
+    </w:lvl>
+    <w:lvl w:ilvl="2" w:tplc="0409001B" w:tentative="1">
+      <w:start w:val="1"/>
+      <w:numFmt w:val="lowerRoman"/>
+      <w:lvlText w:val="%3."/>
+      <w:lvlJc w:val="right"/>
+      <w:pPr>
+        <w:ind w:left="2160" w:hanging="180"/>
+      </w:pPr>
+    </w:lvl>
+    <w:lvl w:ilvl="3" w:tplc="0409000F" w:tentative="1">
+      <w:start w:val="1"/>
+      <w:numFmt w:val="decimal"/>
+      <w:lvlText w:val="%4."/>
+      <w:lvlJc w:val="left"/>
+      <w:pPr>
+        <w:ind w:left="2880" w:hanging="360"/>
+      </w:pPr>
+    </w:lvl>
+    <w:lvl w:ilvl="4" w:tplc="04090019" w:tentative="1">
+      <w:start w:val="1"/>
+      <w:numFmt w:val="lowerLetter"/>
+      <w:lvlText w:val="%5."/>
+      <w:lvlJc w:val="left"/>
+      <w:pPr>
+        <w:ind w:left="3600" w:hanging="360"/>
+      </w:pPr>
+    </w:lvl>
+    <w:lvl w:ilvl="5" w:tplc="0409001B" w:tentative="1">
+      <w:start w:val="1"/>
+      <w:numFmt w:val="lowerRoman"/>
+      <w:lvlText w:val="%6."/>
+      <w:lvlJc w:val="right"/>
+      <w:pPr>
+        <w:ind w:left="4320" w:hanging="180"/>
+      </w:pPr>
+    </w:lvl>
+    <w:lvl w:ilvl="6" w:tplc="0409000F" w:tentative="1">
+      <w:start w:val="1"/>
+      <w:numFmt w:val="decimal"/>
+      <w:lvlText w:val="%7."/>
+      <w:lvlJc w:val="left"/>
+      <w:pPr>
+        <w:ind w:left="5040" w:hanging="360"/>
+      </w:pPr>
+    </w:lvl>
+    <w:lvl w:ilvl="7" w:tplc="04090019" w:tentative="1">
+      <w:start w:val="1"/>
+      <w:numFmt w:val="lowerLetter"/>
+      <w:lvlText w:val="%8."/>
+      <w:lvlJc w:val="left"/>
+      <w:pPr>
+        <w:ind w:left="5760" w:hanging="360"/>
+      </w:pPr>
+    </w:lvl>
+    <w:lvl w:ilvl="8" w:tplc="0409001B" w:tentative="1">
+      <w:start w:val="1"/>
+      <w:numFmt w:val="lowerRoman"/>
+      <w:lvlText w:val="%9."/>
+      <w:lvlJc w:val="right"/>
+      <w:pPr>
+        <w:ind w:left="6480" w:hanging="180"/>
+      </w:pPr>
+    </w:lvl>
+  </w:abstractNum>
+  <w:abstractNum w:abstractNumId="12" w15:restartNumberingAfterBreak="0">
+    <w:nsid w:val="6B1257C2"/>
+    <w:multiLevelType w:val="hybridMultilevel"/>
+    <w:tmpl w:val="9E104060"/>
+    <w:lvl w:ilvl="0" w:tplc="0409000F">
+      <w:start w:val="1"/>
+      <w:numFmt w:val="decimal"/>
+      <w:lvlText w:val="%1."/>
+      <w:lvlJc w:val="left"/>
+      <w:pPr>
+        <w:ind w:left="720" w:hanging="360"/>
+      </w:pPr>
+      <w:rPr>
+        <w:rFonts w:hint="default"/>
+      </w:rPr>
+    </w:lvl>
+    <w:lvl w:ilvl="1" w:tplc="04090019" w:tentative="1">
+      <w:start w:val="1"/>
+      <w:numFmt w:val="lowerLetter"/>
+      <w:lvlText w:val="%2."/>
+      <w:lvlJc w:val="left"/>
+      <w:pPr>
+        <w:ind w:left="1440" w:hanging="360"/>
+      </w:pPr>
+    </w:lvl>
+    <w:lvl w:ilvl="2" w:tplc="0409001B" w:tentative="1">
+      <w:start w:val="1"/>
+      <w:numFmt w:val="lowerRoman"/>
+      <w:lvlText w:val="%3."/>
+      <w:lvlJc w:val="right"/>
+      <w:pPr>
+        <w:ind w:left="2160" w:hanging="180"/>
+      </w:pPr>
+    </w:lvl>
+    <w:lvl w:ilvl="3" w:tplc="0409000F" w:tentative="1">
+      <w:start w:val="1"/>
+      <w:numFmt w:val="decimal"/>
+      <w:lvlText w:val="%4."/>
+      <w:lvlJc w:val="left"/>
+      <w:pPr>
+        <w:ind w:left="2880" w:hanging="360"/>
+      </w:pPr>
+    </w:lvl>
+    <w:lvl w:ilvl="4" w:tplc="04090019" w:tentative="1">
+      <w:start w:val="1"/>
+      <w:numFmt w:val="lowerLetter"/>
+      <w:lvlText w:val="%5."/>
+      <w:lvlJc w:val="left"/>
+      <w:pPr>
+        <w:ind w:left="3600" w:hanging="360"/>
+      </w:pPr>
+    </w:lvl>
+    <w:lvl w:ilvl="5" w:tplc="0409001B" w:tentative="1">
+      <w:start w:val="1"/>
+      <w:numFmt w:val="lowerRoman"/>
+      <w:lvlText w:val="%6."/>
+      <w:lvlJc w:val="right"/>
+      <w:pPr>
+        <w:ind w:left="4320" w:hanging="180"/>
+      </w:pPr>
+    </w:lvl>
+    <w:lvl w:ilvl="6" w:tplc="0409000F" w:tentative="1">
+      <w:start w:val="1"/>
+      <w:numFmt w:val="decimal"/>
+      <w:lvlText w:val="%7."/>
+      <w:lvlJc w:val="left"/>
+      <w:pPr>
+        <w:ind w:left="5040" w:hanging="360"/>
+      </w:pPr>
+    </w:lvl>
+    <w:lvl w:ilvl="7" w:tplc="04090019" w:tentative="1">
+      <w:start w:val="1"/>
+      <w:numFmt w:val="lowerLetter"/>
+      <w:lvlText w:val="%8."/>
+      <w:lvlJc w:val="left"/>
+      <w:pPr>
+        <w:ind w:left="5760" w:hanging="360"/>
+      </w:pPr>
+    </w:lvl>
+    <w:lvl w:ilvl="8" w:tplc="0409001B" w:tentative="1">
+      <w:start w:val="1"/>
+      <w:numFmt w:val="lowerRoman"/>
+      <w:lvlText w:val="%9."/>
+      <w:lvlJc w:val="right"/>
+      <w:pPr>
+        <w:ind w:left="6480" w:hanging="180"/>
+      </w:pPr>
+    </w:lvl>
+  </w:abstractNum>
+  <w:num w:numId="1">
+    <w:abstractNumId w:val="9"/>
+  </w:num>
+  <w:num w:numId="2">
+    <w:abstractNumId w:val="7"/>
+  </w:num>
+  <w:num w:numId="3">
+    <w:abstractNumId w:val="8"/>
+  </w:num>
+  <w:num w:numId="4">
     <w:abstractNumId w:val="3"/>
   </w:num>
-  <w:num w:numId="2" w16cid:durableId="324282382">
+  <w:num w:numId="5">
+    <w:abstractNumId w:val="2"/>
+  </w:num>
+  <w:num w:numId="6">
+    <w:abstractNumId w:val="4"/>
+  </w:num>
+  <w:num w:numId="7">
+    <w:abstractNumId w:val="11"/>
+  </w:num>
+  <w:num w:numId="8">
+    <w:abstractNumId w:val="0"/>
+  </w:num>
+  <w:num w:numId="9">
+    <w:abstractNumId w:val="12"/>
+  </w:num>
+  <w:num w:numId="10">
+    <w:abstractNumId w:val="10"/>
+  </w:num>
+  <w:num w:numId="11">
+    <w:abstractNumId w:val="6"/>
+  </w:num>
+  <w:num w:numId="12">
     <w:abstractNumId w:val="1"/>
   </w:num>
-  <w:num w:numId="3" w16cid:durableId="2103067160">
-    <w:abstractNumId w:val="2"/>
-  </w:num>
-  <w:num w:numId="4" w16cid:durableId="1561751673">
-    <w:abstractNumId w:val="0"/>
+  <w:num w:numId="13">
+    <w:abstractNumId w:val="5"/>
   </w:num>
 </w:numbering>
 </file>
 
 <file path=word/people.xml><?xml version="1.0" encoding="utf-8"?>
-<w15:people xmlns:wpc="http://schemas.microsoft.com/office/word/2010/wordprocessingCanvas" xmlns:cx="http://schemas.microsoft.com/office/drawing/2014/chartex" xmlns:cx1="http://schemas.microsoft.com/office/drawing/2015/9/8/chartex" xmlns:cx2="http://schemas.microsoft.com/office/drawing/2015/10/21/chartex" xmlns:cx3="http://schemas.microsoft.com/office/drawing/2016/5/9/chartex" xmlns:cx4="http://schemas.microsoft.com/office/drawing/2016/5/10/chartex" xmlns:cx5="http://schemas.microsoft.com/office/drawing/2016/5/11/chartex" xmlns:cx6="http://schemas.microsoft.com/office/drawing/2016/5/12/chartex" xmlns:cx7="http://schemas.microsoft.com/office/drawing/2016/5/13/chartex" xmlns:cx8="http://schemas.microsoft.com/office/drawing/2016/5/14/chartex" xmlns:mc="http://schemas.openxmlformats.org/markup-compatibility/2006" xmlns:aink="http://schemas.microsoft.com/office/drawing/2016/ink" xmlns:am3d="http://schemas.microsoft.com/office/drawing/2017/model3d" xmlns:o="urn:schemas-microsoft-com:office:office" xmlns:oel="http://schemas.microsoft.com/office/2019/extlst" xmlns:r="http://schemas.openxmlformats.org/officeDocument/2006/relationships" xmlns:m="http://schemas.openxmlformats.org/officeDocument/2006/math" xmlns:v="urn:schemas-microsoft-com:vml" xmlns:wp14="http://schemas.microsoft.com/office/word/2010/wordprocessingDrawing" xmlns:wp="http://schemas.openxmlformats.org/drawingml/2006/wordprocessingDrawing" xmlns:w10="urn:schemas-microsoft-com:office:word" xmlns:w="http://schemas.openxmlformats.org/wordprocessingml/2006/main" xmlns:w14="http://schemas.microsoft.com/office/word/2010/wordml" xmlns:w15="http://schemas.microsoft.com/office/word/2012/wordml" xmlns:w16cex="http://schemas.microsoft.com/office/word/2018/wordml/cex" xmlns:w16cid="http://schemas.microsoft.com/office/word/2016/wordml/cid" xmlns:w16="http://schemas.microsoft.com/office/word/2018/wordml" xmlns:w16sdtdh="http://schemas.microsoft.com/office/word/2020/wordml/sdtdatahash" xmlns:w16se="http://schemas.microsoft.com/office/word/2015/wordml/symex" xmlns:wpg="http://schemas.microsoft.com/office/word/2010/wordprocessingGroup" xmlns:wpi="http://schemas.microsoft.com/office/word/2010/wordprocessingInk" xmlns:wne="http://schemas.microsoft.com/office/word/2006/wordml" xmlns:wps="http://schemas.microsoft.com/office/word/2010/wordprocessingShape" mc:Ignorable="w14 w15 w16se w16cid w16 w16cex w16sdtdh wp14">
+<w15:people xmlns:wpc="http://schemas.microsoft.com/office/word/2010/wordprocessingCanvas" xmlns:cx="http://schemas.microsoft.com/office/drawing/2014/chartex" xmlns:cx1="http://schemas.microsoft.com/office/drawing/2015/9/8/chartex" xmlns:cx2="http://schemas.microsoft.com/office/drawing/2015/10/21/chartex" xmlns:cx3="http://schemas.microsoft.com/office/drawing/2016/5/9/chartex" xmlns:cx4="http://schemas.microsoft.com/office/drawing/2016/5/10/chartex" xmlns:cx5="http://schemas.microsoft.com/office/drawing/2016/5/11/chartex" xmlns:cx6="http://schemas.microsoft.com/office/drawing/2016/5/12/chartex" xmlns:cx7="http://schemas.microsoft.com/office/drawing/2016/5/13/chartex" xmlns:cx8="http://schemas.microsoft.com/office/drawing/2016/5/14/chartex" xmlns:mc="http://schemas.openxmlformats.org/markup-compatibility/2006" xmlns:aink="http://schemas.microsoft.com/office/drawing/2016/ink" xmlns:am3d="http://schemas.microsoft.com/office/drawing/2017/model3d" xmlns:o="urn:schemas-microsoft-com:office:office" xmlns:r="http://schemas.openxmlformats.org/officeDocument/2006/relationships" xmlns:m="http://schemas.openxmlformats.org/officeDocument/2006/math" xmlns:v="urn:schemas-microsoft-com:vml" xmlns:wp14="http://schemas.microsoft.com/office/word/2010/wordprocessingDrawing" xmlns:wp="http://schemas.openxmlformats.org/drawingml/2006/wordprocessingDrawing" xmlns:w10="urn:schemas-microsoft-com:office:word" xmlns:w="http://schemas.openxmlformats.org/wordprocessingml/2006/main" xmlns:w14="http://schemas.microsoft.com/office/word/2010/wordml" xmlns:w15="http://schemas.microsoft.com/office/word/2012/wordml" xmlns:w16cex="http://schemas.microsoft.com/office/word/2018/wordml/cex" xmlns:w16cid="http://schemas.microsoft.com/office/word/2016/wordml/cid" xmlns:w16="http://schemas.microsoft.com/office/word/2018/wordml" xmlns:w16sdtdh="http://schemas.microsoft.com/office/word/2020/wordml/sdtdatahash" xmlns:w16se="http://schemas.microsoft.com/office/word/2015/wordml/symex" xmlns:wpg="http://schemas.microsoft.com/office/word/2010/wordprocessingGroup" xmlns:wpi="http://schemas.microsoft.com/office/word/2010/wordprocessingInk" xmlns:wne="http://schemas.microsoft.com/office/word/2006/wordml" xmlns:wps="http://schemas.microsoft.com/office/word/2010/wordprocessingShape" mc:Ignorable="w14 w15 w16se w16cid w16 w16cex w16sdtdh wp14">
   <w15:person w15:author="Shen Yifan">
     <w15:presenceInfo w15:providerId="AD" w15:userId="S::YIFAN@petrochina.com.sg::723e4f5b-85f4-4627-91a3-393a718ea9d0"/>
   </w15:person>
@@ -2848,6 +4708,50 @@
       <w:szCs w:val="20"/>
     </w:rPr>
   </w:style>
+  <w:style w:type="paragraph" w:styleId="Header">
+    <w:name w:val="header"/>
+    <w:basedOn w:val="Normal"/>
+    <w:link w:val="HeaderChar"/>
+    <w:uiPriority w:val="99"/>
+    <w:unhideWhenUsed/>
+    <w:rsid w:val="00020FDF"/>
+    <w:pPr>
+      <w:tabs>
+        <w:tab w:val="center" w:pos="4680"/>
+        <w:tab w:val="right" w:pos="9360"/>
+      </w:tabs>
+      <w:spacing w:after="0" w:line="240" w:lineRule="auto"/>
+    </w:pPr>
+  </w:style>
+  <w:style w:type="character" w:customStyle="1" w:styleId="HeaderChar">
+    <w:name w:val="Header Char"/>
+    <w:basedOn w:val="DefaultParagraphFont"/>
+    <w:link w:val="Header"/>
+    <w:uiPriority w:val="99"/>
+    <w:rsid w:val="00020FDF"/>
+  </w:style>
+  <w:style w:type="paragraph" w:styleId="Footer">
+    <w:name w:val="footer"/>
+    <w:basedOn w:val="Normal"/>
+    <w:link w:val="FooterChar"/>
+    <w:uiPriority w:val="99"/>
+    <w:unhideWhenUsed/>
+    <w:rsid w:val="00020FDF"/>
+    <w:pPr>
+      <w:tabs>
+        <w:tab w:val="center" w:pos="4680"/>
+        <w:tab w:val="right" w:pos="9360"/>
+      </w:tabs>
+      <w:spacing w:after="0" w:line="240" w:lineRule="auto"/>
+    </w:pPr>
+  </w:style>
+  <w:style w:type="character" w:customStyle="1" w:styleId="FooterChar">
+    <w:name w:val="Footer Char"/>
+    <w:basedOn w:val="DefaultParagraphFont"/>
+    <w:link w:val="Footer"/>
+    <w:uiPriority w:val="99"/>
+    <w:rsid w:val="00020FDF"/>
+  </w:style>
 </w:styles>
 </file>
 
@@ -4600,7 +6504,7 @@
   <dgm:whole/>
   <dgm:extLst>
     <a:ext uri="http://schemas.microsoft.com/office/drawing/2008/diagram">
-      <dsp:dataModelExt xmlns:dsp="http://schemas.microsoft.com/office/drawing/2008/diagram" relId="rId14" minVer="http://schemas.openxmlformats.org/drawingml/2006/diagram"/>
+      <dsp:dataModelExt xmlns:dsp="http://schemas.microsoft.com/office/drawing/2008/diagram" relId="rId16" minVer="http://schemas.openxmlformats.org/drawingml/2006/diagram"/>
     </a:ext>
   </dgm:extLst>
 </dgm:dataModel>

</xml_diff>

<commit_message>
Update Scheduling Program User Guide.docx
</commit_message>
<xml_diff>
--- a/Scheduling Program User Guide.docx
+++ b/Scheduling Program User Guide.docx
@@ -1,6 +1,6 @@
 
 <file path=word/document.xml><?xml version="1.0" encoding="utf-8"?>
-<w:document xmlns:wpc="http://schemas.microsoft.com/office/word/2010/wordprocessingCanvas" xmlns:cx="http://schemas.microsoft.com/office/drawing/2014/chartex" xmlns:cx1="http://schemas.microsoft.com/office/drawing/2015/9/8/chartex" xmlns:cx2="http://schemas.microsoft.com/office/drawing/2015/10/21/chartex" xmlns:cx3="http://schemas.microsoft.com/office/drawing/2016/5/9/chartex" xmlns:cx4="http://schemas.microsoft.com/office/drawing/2016/5/10/chartex" xmlns:cx5="http://schemas.microsoft.com/office/drawing/2016/5/11/chartex" xmlns:cx6="http://schemas.microsoft.com/office/drawing/2016/5/12/chartex" xmlns:cx7="http://schemas.microsoft.com/office/drawing/2016/5/13/chartex" xmlns:cx8="http://schemas.microsoft.com/office/drawing/2016/5/14/chartex" xmlns:mc="http://schemas.openxmlformats.org/markup-compatibility/2006" xmlns:aink="http://schemas.microsoft.com/office/drawing/2016/ink" xmlns:am3d="http://schemas.microsoft.com/office/drawing/2017/model3d" xmlns:o="urn:schemas-microsoft-com:office:office" xmlns:r="http://schemas.openxmlformats.org/officeDocument/2006/relationships" xmlns:m="http://schemas.openxmlformats.org/officeDocument/2006/math" xmlns:v="urn:schemas-microsoft-com:vml" xmlns:wp14="http://schemas.microsoft.com/office/word/2010/wordprocessingDrawing" xmlns:wp="http://schemas.openxmlformats.org/drawingml/2006/wordprocessingDrawing" xmlns:w10="urn:schemas-microsoft-com:office:word" xmlns:w="http://schemas.openxmlformats.org/wordprocessingml/2006/main" xmlns:w14="http://schemas.microsoft.com/office/word/2010/wordml" xmlns:w15="http://schemas.microsoft.com/office/word/2012/wordml" xmlns:w16cex="http://schemas.microsoft.com/office/word/2018/wordml/cex" xmlns:w16cid="http://schemas.microsoft.com/office/word/2016/wordml/cid" xmlns:w16="http://schemas.microsoft.com/office/word/2018/wordml" xmlns:w16sdtdh="http://schemas.microsoft.com/office/word/2020/wordml/sdtdatahash" xmlns:w16se="http://schemas.microsoft.com/office/word/2015/wordml/symex" xmlns:wpg="http://schemas.microsoft.com/office/word/2010/wordprocessingGroup" xmlns:wpi="http://schemas.microsoft.com/office/word/2010/wordprocessingInk" xmlns:wne="http://schemas.microsoft.com/office/word/2006/wordml" xmlns:wps="http://schemas.microsoft.com/office/word/2010/wordprocessingShape" mc:Ignorable="w14 w15 w16se w16cid w16 w16cex w16sdtdh wp14">
+<w:document xmlns:wpc="http://schemas.microsoft.com/office/word/2010/wordprocessingCanvas" xmlns:cx="http://schemas.microsoft.com/office/drawing/2014/chartex" xmlns:cx1="http://schemas.microsoft.com/office/drawing/2015/9/8/chartex" xmlns:cx2="http://schemas.microsoft.com/office/drawing/2015/10/21/chartex" xmlns:cx3="http://schemas.microsoft.com/office/drawing/2016/5/9/chartex" xmlns:cx4="http://schemas.microsoft.com/office/drawing/2016/5/10/chartex" xmlns:cx5="http://schemas.microsoft.com/office/drawing/2016/5/11/chartex" xmlns:cx6="http://schemas.microsoft.com/office/drawing/2016/5/12/chartex" xmlns:cx7="http://schemas.microsoft.com/office/drawing/2016/5/13/chartex" xmlns:cx8="http://schemas.microsoft.com/office/drawing/2016/5/14/chartex" xmlns:mc="http://schemas.openxmlformats.org/markup-compatibility/2006" xmlns:aink="http://schemas.microsoft.com/office/drawing/2016/ink" xmlns:am3d="http://schemas.microsoft.com/office/drawing/2017/model3d" xmlns:o="urn:schemas-microsoft-com:office:office" xmlns:oel="http://schemas.microsoft.com/office/2019/extlst" xmlns:r="http://schemas.openxmlformats.org/officeDocument/2006/relationships" xmlns:m="http://schemas.openxmlformats.org/officeDocument/2006/math" xmlns:v="urn:schemas-microsoft-com:vml" xmlns:wp14="http://schemas.microsoft.com/office/word/2010/wordprocessingDrawing" xmlns:wp="http://schemas.openxmlformats.org/drawingml/2006/wordprocessingDrawing" xmlns:w10="urn:schemas-microsoft-com:office:word" xmlns:w="http://schemas.openxmlformats.org/wordprocessingml/2006/main" xmlns:w14="http://schemas.microsoft.com/office/word/2010/wordml" xmlns:w15="http://schemas.microsoft.com/office/word/2012/wordml" xmlns:w16cex="http://schemas.microsoft.com/office/word/2018/wordml/cex" xmlns:w16cid="http://schemas.microsoft.com/office/word/2016/wordml/cid" xmlns:w16="http://schemas.microsoft.com/office/word/2018/wordml" xmlns:w16sdtdh="http://schemas.microsoft.com/office/word/2020/wordml/sdtdatahash" xmlns:w16se="http://schemas.microsoft.com/office/word/2015/wordml/symex" xmlns:wpg="http://schemas.microsoft.com/office/word/2010/wordprocessingGroup" xmlns:wpi="http://schemas.microsoft.com/office/word/2010/wordprocessingInk" xmlns:wne="http://schemas.microsoft.com/office/word/2006/wordml" xmlns:wps="http://schemas.microsoft.com/office/word/2010/wordprocessingShape" mc:Ignorable="w14 w15 w16se w16cid w16 w16cex w16sdtdh wp14">
   <w:body>
     <w:p>
       <w:pPr>
@@ -192,7 +192,6 @@
         <w:t>Scheduling Program User Guide</w:t>
       </w:r>
     </w:p>
-    <w:p/>
     <w:p>
       <w:pPr>
         <w:pStyle w:val="Heading1"/>
@@ -234,7 +233,13 @@
     </w:p>
     <w:p>
       <w:r>
-        <w:t>The .csv files act as initial data for initialisation of the Tool, with the following data columns described below:</w:t>
+        <w:t xml:space="preserve">The .csv files act as initial data for </w:t>
+      </w:r>
+      <w:r>
+        <w:t>initialization</w:t>
+      </w:r>
+      <w:r>
+        <w:t xml:space="preserve"> of the Tool, with the following data columns described below:</w:t>
       </w:r>
     </w:p>
     <w:p>
@@ -353,7 +358,6 @@
         </w:numPr>
       </w:pPr>
       <w:r>
-        <w:lastRenderedPageBreak/>
         <w:t>Competency</w:t>
       </w:r>
       <w:r>
@@ -451,11 +455,9 @@
       <w:r>
         <w:t xml:space="preserve">/yyyy, </w:t>
       </w:r>
-      <w:proofErr w:type="gramStart"/>
       <w:r>
         <w:t>e.g.</w:t>
       </w:r>
-      <w:proofErr w:type="gramEnd"/>
       <w:r>
         <w:t xml:space="preserve"> 15/2/2023</w:t>
       </w:r>
@@ -889,7 +891,6 @@
         </w:numPr>
       </w:pPr>
       <w:r>
-        <w:lastRenderedPageBreak/>
         <w:t>total_cost</w:t>
       </w:r>
     </w:p>
@@ -914,6 +915,7 @@
         </w:numPr>
       </w:pPr>
       <w:r>
+        <w:lastRenderedPageBreak/>
         <w:t>craft</w:t>
       </w:r>
     </w:p>
@@ -1209,15 +1211,7 @@
         <w:t>{</w:t>
       </w:r>
       <w:r>
-        <w:t>emp_id: total_work_hours_per_day, “Craft</w:t>
-      </w:r>
-      <w:proofErr w:type="gramStart"/>
-      <w:r>
-        <w:t>” :</w:t>
-      </w:r>
-      <w:proofErr w:type="gramEnd"/>
-      <w:r>
-        <w:t xml:space="preserve"> Employee’s Craft</w:t>
+        <w:t>emp_id: total_work_hours_per_day, “Craft” : Employee’s Craft</w:t>
       </w:r>
       <w:r>
         <w:rPr>
@@ -1250,10 +1244,7 @@
         <w:t>{</w:t>
       </w:r>
       <w:r>
-        <w:t>emp_id: total_work_hours_per_day, “Craft” : Employee’s Craft</w:t>
-      </w:r>
-      <w:r>
-        <w:t xml:space="preserve"> </w:t>
+        <w:t xml:space="preserve">emp_id: total_work_hours_per_day, “Craft” : Employee’s Craft </w:t>
       </w:r>
       <w:r>
         <w:rPr>
@@ -1268,10 +1259,7 @@
         <w:t>]</w:t>
       </w:r>
       <w:r>
-        <w:t>,end_date</w:t>
-      </w:r>
-      <w:r>
-        <w:t>:</w:t>
+        <w:t>,end_date:</w:t>
       </w:r>
       <w:r>
         <w:t xml:space="preserve"> </w:t>
@@ -1289,10 +1277,7 @@
         <w:t>{</w:t>
       </w:r>
       <w:r>
-        <w:t>emp_id: total_work_hours_per_day, “Craft” : Employee’s Craft</w:t>
-      </w:r>
-      <w:r>
-        <w:t xml:space="preserve"> </w:t>
+        <w:t xml:space="preserve">emp_id: total_work_hours_per_day, “Craft” : Employee’s Craft </w:t>
       </w:r>
       <w:r>
         <w:rPr>
@@ -1328,10 +1313,7 @@
         </w:numPr>
       </w:pPr>
       <w:r>
-        <w:t xml:space="preserve">Calendar data structure </w:t>
-      </w:r>
-      <w:r>
-        <w:t>runs from start_date all the way till end_date</w:t>
+        <w:t>Calendar data structure runs from start_date all the way till end_date</w:t>
       </w:r>
     </w:p>
     <w:p>
@@ -1364,10 +1346,7 @@
         <w:t>scheduleJobCheck</w:t>
       </w:r>
       <w:r>
-        <w:t xml:space="preserve"> </w:t>
-      </w:r>
-      <w:r>
-        <w:t>(job_name, start_date, due_date, resources, total_cost, craft, calendar_resource_dict)</w:t>
+        <w:t xml:space="preserve"> (job_name, start_date, due_date, resources, total_cost, craft, calendar_resource_dict)</w:t>
       </w:r>
     </w:p>
     <w:p>
@@ -1379,7 +1358,6 @@
         </w:numPr>
       </w:pPr>
       <w:r>
-        <w:lastRenderedPageBreak/>
         <w:t>Takes in 7 parameters which describes the job requirements (start and end date and the craft and resources required)</w:t>
       </w:r>
     </w:p>
@@ -1392,6 +1370,7 @@
         </w:numPr>
       </w:pPr>
       <w:r>
+        <w:lastRenderedPageBreak/>
         <w:t>These requirements are checked against calendar_resource_dict to see if there are sufficient available resources to complete the job before or on the end date</w:t>
       </w:r>
     </w:p>
@@ -1463,16 +1442,11 @@
           <w:numId w:val="14"/>
         </w:numPr>
       </w:pPr>
-      <w:proofErr w:type="gramStart"/>
       <w:r>
         <w:t>recommendSchedule(</w:t>
       </w:r>
-      <w:proofErr w:type="gramEnd"/>
-      <w:r>
-        <w:t>resources, start_date, due_date, craft, calendar_resource_dict</w:t>
-      </w:r>
-      <w:r>
-        <w:t>)</w:t>
+      <w:r>
+        <w:t>resources, start_date, due_date, craft, calendar_resource_dict)</w:t>
       </w:r>
     </w:p>
     <w:p>
@@ -1525,16 +1499,11 @@
           <w:numId w:val="14"/>
         </w:numPr>
       </w:pPr>
-      <w:proofErr w:type="gramStart"/>
       <w:r>
         <w:t>scheduleJob(</w:t>
       </w:r>
-      <w:proofErr w:type="gramEnd"/>
-      <w:r>
-        <w:t>job_name, start_date, due_date, resources, total_cost, craft ,calendar_resource_dict, current_job_id, list_of_jobs</w:t>
-      </w:r>
-      <w:r>
-        <w:t>)</w:t>
+      <w:r>
+        <w:t>job_name, start_date, due_date, resources, total_cost, craft ,calendar_resource_dict, current_job_id, list_of_jobs)</w:t>
       </w:r>
     </w:p>
     <w:p>
@@ -1681,14 +1650,15 @@
           <w:highlight w:val="yellow"/>
         </w:rPr>
       </w:pPr>
-      <w:commentRangeStart w:id="0"/>
+      <w:bookmarkStart w:id="0" w:name="_Ref118490721"/>
+      <w:commentRangeStart w:id="1"/>
       <w:r>
         <w:rPr>
           <w:highlight w:val="yellow"/>
         </w:rPr>
         <w:t>Upload employee database</w:t>
       </w:r>
-      <w:commentRangeEnd w:id="0"/>
+      <w:commentRangeEnd w:id="1"/>
       <w:r>
         <w:rPr>
           <w:rStyle w:val="CommentReference"/>
@@ -1696,8 +1666,21 @@
           <w:color w:val="auto"/>
           <w:highlight w:val="yellow"/>
         </w:rPr>
-        <w:commentReference w:id="0"/>
-      </w:r>
+        <w:commentReference w:id="1"/>
+      </w:r>
+      <w:bookmarkEnd w:id="0"/>
+    </w:p>
+    <w:p>
+      <w:pPr>
+        <w:rPr>
+          <w:ins w:id="2" w:author="Shen Yifan" w:date="2022-11-04T21:46:00Z"/>
+        </w:rPr>
+      </w:pPr>
+      <w:ins w:id="3" w:author="Shen Yifan" w:date="2022-11-04T21:46:00Z">
+        <w:r>
+          <w:t>This must be the first step to do before the scheduling program can work.</w:t>
+        </w:r>
+      </w:ins>
     </w:p>
     <w:p>
       <w:r>
@@ -1776,7 +1759,7 @@
           <w:highlight w:val="yellow"/>
         </w:rPr>
       </w:pPr>
-      <w:commentRangeStart w:id="1"/>
+      <w:commentRangeStart w:id="4"/>
       <w:r>
         <w:rPr>
           <w:highlight w:val="yellow"/>
@@ -1795,15 +1778,45 @@
         </w:rPr>
         <w:t xml:space="preserve"> database</w:t>
       </w:r>
-      <w:commentRangeEnd w:id="1"/>
+      <w:commentRangeEnd w:id="4"/>
       <w:r>
         <w:rPr>
           <w:rStyle w:val="CommentReference"/>
           <w:rFonts w:asciiTheme="minorHAnsi" w:eastAsiaTheme="minorEastAsia" w:hAnsiTheme="minorHAnsi" w:cstheme="minorBidi"/>
           <w:color w:val="auto"/>
         </w:rPr>
-        <w:commentReference w:id="1"/>
-      </w:r>
+        <w:commentReference w:id="4"/>
+      </w:r>
+    </w:p>
+    <w:p>
+      <w:pPr>
+        <w:rPr>
+          <w:ins w:id="5" w:author="Shen Yifan" w:date="2022-11-04T21:45:00Z"/>
+        </w:rPr>
+      </w:pPr>
+      <w:ins w:id="6" w:author="Shen Yifan" w:date="2022-11-04T21:45:00Z">
+        <w:r>
+          <w:t xml:space="preserve">This function allows previously scheduled job tabulated in the .csv format to be imported by the program. The calendar created in </w:t>
+        </w:r>
+        <w:r>
+          <w:fldChar w:fldCharType="begin"/>
+        </w:r>
+        <w:r>
+          <w:instrText xml:space="preserve"> REF _Ref118490721 \r \h </w:instrText>
+        </w:r>
+        <w:r>
+          <w:fldChar w:fldCharType="separate"/>
+        </w:r>
+        <w:r>
+          <w:t>5.1.1</w:t>
+        </w:r>
+        <w:r>
+          <w:fldChar w:fldCharType="end"/>
+        </w:r>
+        <w:r>
+          <w:t xml:space="preserve"> will be updated to reflect the resources availability change in the respective dates. It should be the second step that needs to be completed and the rest of function can work based on the information provided. </w:t>
+        </w:r>
+      </w:ins>
     </w:p>
     <w:p>
       <w:r>
@@ -1829,14 +1842,28 @@
     <w:p>
       <w:pPr>
         <w:rPr>
+          <w:ins w:id="7" w:author="Shen Yifan" w:date="2022-11-04T21:52:00Z"/>
           <w:u w:val="single"/>
         </w:rPr>
       </w:pPr>
-      <w:r>
-        <w:t>Follow the program prompt and enter</w:t>
-      </w:r>
-      <w:r>
-        <w:t xml:space="preserve"> the following details, separated by commas: </w:t>
+      <w:ins w:id="8" w:author="Shen Yifan" w:date="2022-11-04T21:56:00Z">
+        <w:r>
+          <w:t>User needs to input</w:t>
+        </w:r>
+        <w:r>
+          <w:t xml:space="preserve"> </w:t>
+        </w:r>
+      </w:ins>
+      <w:del w:id="9" w:author="Shen Yifan" w:date="2022-11-04T21:56:00Z">
+        <w:r>
+          <w:delText>Follow the program prompt and enter</w:delText>
+        </w:r>
+        <w:r>
+          <w:delText xml:space="preserve"> </w:delText>
+        </w:r>
+      </w:del>
+      <w:r>
+        <w:t xml:space="preserve">the following details, separated by commas: </w:t>
       </w:r>
       <w:r>
         <w:rPr>
@@ -1907,6 +1934,66 @@
         </w:rPr>
         <w:t>Employee Start Date in yyyy-mm-dd</w:t>
       </w:r>
+      <w:ins w:id="10" w:author="Shen Yifan" w:date="2022-11-04T21:53:00Z">
+        <w:r>
+          <w:rPr>
+            <w:u w:val="single"/>
+          </w:rPr>
+          <w:t>.</w:t>
+        </w:r>
+      </w:ins>
+    </w:p>
+    <w:p>
+      <w:pPr>
+        <w:rPr>
+          <w:ins w:id="11" w:author="Shen Yifan" w:date="2022-11-04T21:50:00Z"/>
+          <w:rPrChange w:id="12" w:author="Shen Yifan" w:date="2022-11-04T21:53:00Z">
+            <w:rPr>
+              <w:ins w:id="13" w:author="Shen Yifan" w:date="2022-11-04T21:50:00Z"/>
+              <w:u w:val="single"/>
+            </w:rPr>
+          </w:rPrChange>
+        </w:rPr>
+      </w:pPr>
+      <w:ins w:id="14" w:author="Shen Yifan" w:date="2022-11-04T21:53:00Z">
+        <w:r>
+          <w:t>Once the inputs are validated, t</w:t>
+        </w:r>
+        <w:r>
+          <w:rPr>
+            <w:rPrChange w:id="15" w:author="Shen Yifan" w:date="2022-11-04T21:53:00Z">
+              <w:rPr>
+                <w:u w:val="single"/>
+              </w:rPr>
+            </w:rPrChange>
+          </w:rPr>
+          <w:t>he</w:t>
+        </w:r>
+        <w:r>
+          <w:t xml:space="preserve"> </w:t>
+        </w:r>
+      </w:ins>
+      <w:ins w:id="16" w:author="Shen Yifan" w:date="2022-11-04T21:59:00Z">
+        <w:r>
+          <w:t>calendar resource dictionary</w:t>
+        </w:r>
+        <w:r>
+          <w:t xml:space="preserve"> </w:t>
+        </w:r>
+      </w:ins>
+      <w:ins w:id="17" w:author="Shen Yifan" w:date="2022-11-04T21:53:00Z">
+        <w:r>
+          <w:t>will be updated to add the new employee after his/her start date.</w:t>
+        </w:r>
+      </w:ins>
+    </w:p>
+    <w:p>
+      <w:pPr>
+        <w:rPr>
+          <w:del w:id="18" w:author="Shen Yifan" w:date="2022-11-04T21:53:00Z"/>
+          <w:u w:val="single"/>
+        </w:rPr>
+      </w:pPr>
     </w:p>
     <w:tbl>
       <w:tblPr>
@@ -2007,9 +2094,41 @@
       </w:r>
     </w:p>
     <w:p>
-      <w:r>
-        <w:t>Follow the program prompt and enter</w:t>
-      </w:r>
+      <w:pPr>
+        <w:rPr>
+          <w:ins w:id="19" w:author="Shen Yifan" w:date="2022-11-04T21:53:00Z"/>
+        </w:rPr>
+      </w:pPr>
+      <w:ins w:id="20" w:author="Shen Yifan" w:date="2022-11-04T21:55:00Z">
+        <w:r>
+          <w:t>User need</w:t>
+        </w:r>
+      </w:ins>
+      <w:ins w:id="21" w:author="Shen Yifan" w:date="2022-11-04T21:56:00Z">
+        <w:r>
+          <w:t>s</w:t>
+        </w:r>
+      </w:ins>
+      <w:ins w:id="22" w:author="Shen Yifan" w:date="2022-11-04T21:55:00Z">
+        <w:r>
+          <w:t xml:space="preserve"> to </w:t>
+        </w:r>
+      </w:ins>
+      <w:del w:id="23" w:author="Shen Yifan" w:date="2022-11-04T21:55:00Z">
+        <w:r>
+          <w:delText xml:space="preserve">Follow the program prompt and </w:delText>
+        </w:r>
+      </w:del>
+      <w:del w:id="24" w:author="Shen Yifan" w:date="2022-11-04T21:56:00Z">
+        <w:r>
+          <w:delText>enter</w:delText>
+        </w:r>
+      </w:del>
+      <w:ins w:id="25" w:author="Shen Yifan" w:date="2022-11-04T21:56:00Z">
+        <w:r>
+          <w:t>input</w:t>
+        </w:r>
+      </w:ins>
       <w:r>
         <w:t xml:space="preserve"> </w:t>
       </w:r>
@@ -2031,6 +2150,31 @@
       <w:r>
         <w:t xml:space="preserve"> with commas separating each input</w:t>
       </w:r>
+      <w:ins w:id="26" w:author="Shen Yifan" w:date="2022-11-04T21:53:00Z">
+        <w:r>
+          <w:t>.</w:t>
+        </w:r>
+      </w:ins>
+    </w:p>
+    <w:p>
+      <w:ins w:id="27" w:author="Shen Yifan" w:date="2022-11-04T21:54:00Z">
+        <w:r>
+          <w:t xml:space="preserve">Once the inputs are validated, the employee will be removed from the </w:t>
+        </w:r>
+      </w:ins>
+      <w:ins w:id="28" w:author="Shen Yifan" w:date="2022-11-04T21:58:00Z">
+        <w:r>
+          <w:t>calendar resource dictionary</w:t>
+        </w:r>
+        <w:r>
+          <w:t xml:space="preserve"> </w:t>
+        </w:r>
+      </w:ins>
+      <w:ins w:id="29" w:author="Shen Yifan" w:date="2022-11-04T21:54:00Z">
+        <w:r>
+          <w:t>after his/her last day of work.</w:t>
+        </w:r>
+      </w:ins>
     </w:p>
     <w:tbl>
       <w:tblPr>
@@ -2126,24 +2270,185 @@
       <w:pPr>
         <w:pStyle w:val="Heading3"/>
       </w:pPr>
-      <w:r>
-        <w:t>Update existing job details</w:t>
-      </w:r>
-    </w:p>
-    <w:p>
-      <w:r>
+      <w:del w:id="30" w:author="Shen Yifan" w:date="2022-11-04T21:55:00Z">
+        <w:r>
+          <w:delText>Update existing job details</w:delText>
+        </w:r>
+      </w:del>
+      <w:ins w:id="31" w:author="Shen Yifan" w:date="2022-11-04T21:55:00Z">
+        <w:r>
+          <w:t>Delete a scheduled job</w:t>
+        </w:r>
+      </w:ins>
+    </w:p>
+    <w:p>
+      <w:pPr>
         <w:rPr>
-          <w:highlight w:val="yellow"/>
+          <w:ins w:id="32" w:author="Shen Yifan" w:date="2022-11-04T21:59:00Z"/>
         </w:rPr>
-        <w:t>Not yet written</w:t>
-      </w:r>
-    </w:p>
+      </w:pPr>
+      <w:del w:id="33" w:author="Shen Yifan" w:date="2022-11-04T21:55:00Z">
+        <w:r>
+          <w:rPr>
+            <w:highlight w:val="yellow"/>
+          </w:rPr>
+          <w:delText>Not yet written</w:delText>
+        </w:r>
+      </w:del>
+      <w:ins w:id="34" w:author="Shen Yifan" w:date="2022-11-04T21:56:00Z">
+        <w:r>
+          <w:t>User need</w:t>
+        </w:r>
+        <w:r>
+          <w:t>s</w:t>
+        </w:r>
+        <w:r>
+          <w:t xml:space="preserve"> to input</w:t>
+        </w:r>
+        <w:r>
+          <w:t xml:space="preserve"> </w:t>
+        </w:r>
+      </w:ins>
+      <w:ins w:id="35" w:author="Shen Yifan" w:date="2022-11-04T21:55:00Z">
+        <w:r>
+          <w:t xml:space="preserve">the </w:t>
+        </w:r>
+      </w:ins>
+      <w:ins w:id="36" w:author="Shen Yifan" w:date="2022-11-04T21:56:00Z">
+        <w:r>
+          <w:t xml:space="preserve">job ID </w:t>
+        </w:r>
+      </w:ins>
+      <w:ins w:id="37" w:author="Shen Yifan" w:date="2022-11-04T21:57:00Z">
+        <w:r>
+          <w:t>number. The program will remove the job from the list_of</w:t>
+        </w:r>
+      </w:ins>
+      <w:ins w:id="38" w:author="Shen Yifan" w:date="2022-11-04T21:58:00Z">
+        <w:r>
+          <w:t>_jobs list and restore the calendar resource dictionary</w:t>
+        </w:r>
+      </w:ins>
+      <w:ins w:id="39" w:author="Shen Yifan" w:date="2022-11-04T21:59:00Z">
+        <w:r>
+          <w:t>.</w:t>
+        </w:r>
+      </w:ins>
+    </w:p>
+    <w:tbl>
+      <w:tblPr>
+        <w:tblStyle w:val="TableGrid"/>
+        <w:tblW w:w="0" w:type="auto"/>
+        <w:tblLook w:val="04A0" w:firstRow="1" w:lastRow="0" w:firstColumn="1" w:lastColumn="0" w:noHBand="0" w:noVBand="1"/>
+      </w:tblPr>
+      <w:tblGrid>
+        <w:gridCol w:w="2065"/>
+        <w:gridCol w:w="6951"/>
+      </w:tblGrid>
+      <w:tr>
+        <w:trPr>
+          <w:ins w:id="40" w:author="Shen Yifan" w:date="2022-11-04T22:00:00Z"/>
+        </w:trPr>
+        <w:tc>
+          <w:tcPr>
+            <w:tcW w:w="2065" w:type="dxa"/>
+          </w:tcPr>
+          <w:p>
+            <w:pPr>
+              <w:rPr>
+                <w:ins w:id="41" w:author="Shen Yifan" w:date="2022-11-04T22:00:00Z"/>
+              </w:rPr>
+            </w:pPr>
+            <w:ins w:id="42" w:author="Shen Yifan" w:date="2022-11-04T22:00:00Z">
+              <w:r>
+                <w:t>Sample input</w:t>
+              </w:r>
+            </w:ins>
+          </w:p>
+        </w:tc>
+        <w:tc>
+          <w:tcPr>
+            <w:tcW w:w="6951" w:type="dxa"/>
+          </w:tcPr>
+          <w:p>
+            <w:pPr>
+              <w:rPr>
+                <w:ins w:id="43" w:author="Shen Yifan" w:date="2022-11-04T22:00:00Z"/>
+              </w:rPr>
+            </w:pPr>
+            <w:ins w:id="44" w:author="Shen Yifan" w:date="2022-11-04T22:00:00Z">
+              <w:r>
+                <w:t>Sample output</w:t>
+              </w:r>
+            </w:ins>
+          </w:p>
+        </w:tc>
+      </w:tr>
+      <w:tr>
+        <w:trPr>
+          <w:ins w:id="45" w:author="Shen Yifan" w:date="2022-11-04T22:00:00Z"/>
+        </w:trPr>
+        <w:tc>
+          <w:tcPr>
+            <w:tcW w:w="2065" w:type="dxa"/>
+          </w:tcPr>
+          <w:p>
+            <w:pPr>
+              <w:rPr>
+                <w:ins w:id="46" w:author="Shen Yifan" w:date="2022-11-04T22:00:00Z"/>
+              </w:rPr>
+            </w:pPr>
+          </w:p>
+        </w:tc>
+        <w:tc>
+          <w:tcPr>
+            <w:tcW w:w="6951" w:type="dxa"/>
+          </w:tcPr>
+          <w:p>
+            <w:pPr>
+              <w:rPr>
+                <w:ins w:id="47" w:author="Shen Yifan" w:date="2022-11-04T22:00:00Z"/>
+              </w:rPr>
+            </w:pPr>
+          </w:p>
+        </w:tc>
+      </w:tr>
+      <w:tr>
+        <w:trPr>
+          <w:ins w:id="48" w:author="Shen Yifan" w:date="2022-11-04T22:00:00Z"/>
+        </w:trPr>
+        <w:tc>
+          <w:tcPr>
+            <w:tcW w:w="2065" w:type="dxa"/>
+          </w:tcPr>
+          <w:p>
+            <w:pPr>
+              <w:rPr>
+                <w:ins w:id="49" w:author="Shen Yifan" w:date="2022-11-04T22:00:00Z"/>
+              </w:rPr>
+            </w:pPr>
+          </w:p>
+        </w:tc>
+        <w:tc>
+          <w:tcPr>
+            <w:tcW w:w="6951" w:type="dxa"/>
+          </w:tcPr>
+          <w:p>
+            <w:pPr>
+              <w:rPr>
+                <w:ins w:id="50" w:author="Shen Yifan" w:date="2022-11-04T22:00:00Z"/>
+              </w:rPr>
+            </w:pPr>
+          </w:p>
+        </w:tc>
+      </w:tr>
+    </w:tbl>
+    <w:p/>
     <w:p>
       <w:pPr>
         <w:pStyle w:val="Heading2"/>
       </w:pPr>
       <w:r>
-        <w:lastRenderedPageBreak/>
         <w:t>Schedule a job</w:t>
       </w:r>
     </w:p>
@@ -2153,9 +2458,16 @@
           <w:u w:val="single"/>
         </w:rPr>
       </w:pPr>
-      <w:r>
-        <w:t>Follow the program prompt and enter</w:t>
-      </w:r>
+      <w:ins w:id="51" w:author="Shen Yifan" w:date="2022-11-04T21:56:00Z">
+        <w:r>
+          <w:t>User needs to input</w:t>
+        </w:r>
+      </w:ins>
+      <w:del w:id="52" w:author="Shen Yifan" w:date="2022-11-04T21:56:00Z">
+        <w:r>
+          <w:delText>Follow the program prompt and enter</w:delText>
+        </w:r>
+      </w:del>
       <w:r>
         <w:t xml:space="preserve"> the following details, separated by commas</w:t>
       </w:r>
@@ -2189,7 +2501,7 @@
       <w:r>
         <w:t xml:space="preserve">, </w:t>
       </w:r>
-      <w:commentRangeStart w:id="2"/>
+      <w:commentRangeStart w:id="53"/>
       <w:r>
         <w:rPr>
           <w:highlight w:val="yellow"/>
@@ -2197,13 +2509,13 @@
         </w:rPr>
         <w:t>Resources Required in hours</w:t>
       </w:r>
-      <w:commentRangeEnd w:id="2"/>
+      <w:commentRangeEnd w:id="53"/>
       <w:r>
         <w:rPr>
           <w:rStyle w:val="CommentReference"/>
           <w:highlight w:val="yellow"/>
         </w:rPr>
-        <w:commentReference w:id="2"/>
+        <w:commentReference w:id="53"/>
       </w:r>
       <w:r>
         <w:t xml:space="preserve">, </w:t>
@@ -2224,7 +2536,7 @@
         </w:rPr>
         <w:t xml:space="preserve">Craft </w:t>
       </w:r>
-      <w:commentRangeStart w:id="3"/>
+      <w:commentRangeStart w:id="54"/>
       <w:r>
         <w:rPr>
           <w:highlight w:val="yellow"/>
@@ -2232,12 +2544,12 @@
         </w:rPr>
         <w:t>Required</w:t>
       </w:r>
-      <w:commentRangeEnd w:id="3"/>
+      <w:commentRangeEnd w:id="54"/>
       <w:r>
         <w:rPr>
           <w:rStyle w:val="CommentReference"/>
         </w:rPr>
-        <w:commentReference w:id="3"/>
+        <w:commentReference w:id="54"/>
       </w:r>
     </w:p>
     <w:p>
@@ -2381,28 +2693,421 @@
       <w:pPr>
         <w:pStyle w:val="Heading2"/>
         <w:rPr>
-          <w:highlight w:val="yellow"/>
+          <w:ins w:id="55" w:author="Shen Yifan" w:date="2022-11-04T22:01:00Z"/>
         </w:rPr>
       </w:pPr>
-      <w:r>
+      <w:ins w:id="56" w:author="Shen Yifan" w:date="2022-11-04T22:01:00Z">
+        <w:r>
+          <w:t>Calculate Key Performance Indicators</w:t>
+        </w:r>
+      </w:ins>
+      <w:del w:id="57" w:author="Shen Yifan" w:date="2022-11-04T22:01:00Z">
+        <w:r>
+          <w:rPr>
+            <w:rPrChange w:id="58" w:author="Shen Yifan" w:date="2022-11-04T22:01:00Z">
+              <w:rPr>
+                <w:highlight w:val="yellow"/>
+              </w:rPr>
+            </w:rPrChange>
+          </w:rPr>
+          <w:delText>KPI</w:delText>
+        </w:r>
+      </w:del>
+    </w:p>
+    <w:p>
+      <w:pPr>
+        <w:pStyle w:val="Heading3"/>
+        <w:rPr>
+          <w:ins w:id="59" w:author="Shen Yifan" w:date="2022-11-04T22:02:00Z"/>
+        </w:rPr>
+      </w:pPr>
+      <w:ins w:id="60" w:author="Shen Yifan" w:date="2022-11-04T22:02:00Z">
+        <w:r>
+          <w:t>Find all job details based on a specific date or by date range</w:t>
+        </w:r>
+      </w:ins>
+    </w:p>
+    <w:p>
+      <w:pPr>
+        <w:rPr>
+          <w:ins w:id="61" w:author="Shen Yifan" w:date="2022-11-04T22:04:00Z"/>
+        </w:rPr>
+      </w:pPr>
+      <w:ins w:id="62" w:author="Shen Yifan" w:date="2022-11-04T22:03:00Z">
+        <w:r>
+          <w:t>User needs to input</w:t>
+        </w:r>
+        <w:r>
+          <w:t xml:space="preserve"> the </w:t>
+        </w:r>
+      </w:ins>
+      <w:ins w:id="63" w:author="Shen Yifan" w:date="2022-11-04T22:04:00Z">
+        <w:r>
+          <w:t xml:space="preserve">either a single date in the format of </w:t>
+        </w:r>
+        <w:r>
+          <w:rPr>
+            <w:u w:val="single"/>
+          </w:rPr>
+          <w:t>yyyy-mm-dd</w:t>
+        </w:r>
+      </w:ins>
+      <w:ins w:id="64" w:author="Shen Yifan" w:date="2022-11-04T22:03:00Z">
+        <w:r>
+          <w:t>,</w:t>
+        </w:r>
+      </w:ins>
+      <w:ins w:id="65" w:author="Shen Yifan" w:date="2022-11-04T22:04:00Z">
+        <w:r>
+          <w:t xml:space="preserve"> or a date range between 2 dates</w:t>
+        </w:r>
+      </w:ins>
+      <w:ins w:id="66" w:author="Shen Yifan" w:date="2022-11-04T22:03:00Z">
+        <w:r>
+          <w:t xml:space="preserve"> separated by commas</w:t>
+        </w:r>
+      </w:ins>
+      <w:ins w:id="67" w:author="Shen Yifan" w:date="2022-11-04T22:04:00Z">
+        <w:r>
+          <w:t xml:space="preserve"> in the same format.</w:t>
+        </w:r>
+      </w:ins>
+    </w:p>
+    <w:tbl>
+      <w:tblPr>
+        <w:tblStyle w:val="TableGrid"/>
+        <w:tblW w:w="0" w:type="auto"/>
+        <w:tblLook w:val="04A0" w:firstRow="1" w:lastRow="0" w:firstColumn="1" w:lastColumn="0" w:noHBand="0" w:noVBand="1"/>
+      </w:tblPr>
+      <w:tblGrid>
+        <w:gridCol w:w="2065"/>
+        <w:gridCol w:w="6951"/>
+      </w:tblGrid>
+      <w:tr>
+        <w:trPr>
+          <w:ins w:id="68" w:author="Shen Yifan" w:date="2022-11-04T22:04:00Z"/>
+        </w:trPr>
+        <w:tc>
+          <w:tcPr>
+            <w:tcW w:w="2065" w:type="dxa"/>
+          </w:tcPr>
+          <w:p>
+            <w:pPr>
+              <w:rPr>
+                <w:ins w:id="69" w:author="Shen Yifan" w:date="2022-11-04T22:04:00Z"/>
+              </w:rPr>
+            </w:pPr>
+            <w:ins w:id="70" w:author="Shen Yifan" w:date="2022-11-04T22:04:00Z">
+              <w:r>
+                <w:t>Sample input</w:t>
+              </w:r>
+            </w:ins>
+          </w:p>
+        </w:tc>
+        <w:tc>
+          <w:tcPr>
+            <w:tcW w:w="6951" w:type="dxa"/>
+          </w:tcPr>
+          <w:p>
+            <w:pPr>
+              <w:rPr>
+                <w:ins w:id="71" w:author="Shen Yifan" w:date="2022-11-04T22:04:00Z"/>
+              </w:rPr>
+            </w:pPr>
+            <w:ins w:id="72" w:author="Shen Yifan" w:date="2022-11-04T22:04:00Z">
+              <w:r>
+                <w:t>Sample output</w:t>
+              </w:r>
+            </w:ins>
+          </w:p>
+        </w:tc>
+      </w:tr>
+      <w:tr>
+        <w:trPr>
+          <w:ins w:id="73" w:author="Shen Yifan" w:date="2022-11-04T22:04:00Z"/>
+        </w:trPr>
+        <w:tc>
+          <w:tcPr>
+            <w:tcW w:w="2065" w:type="dxa"/>
+          </w:tcPr>
+          <w:p>
+            <w:pPr>
+              <w:rPr>
+                <w:ins w:id="74" w:author="Shen Yifan" w:date="2022-11-04T22:04:00Z"/>
+              </w:rPr>
+            </w:pPr>
+          </w:p>
+        </w:tc>
+        <w:tc>
+          <w:tcPr>
+            <w:tcW w:w="6951" w:type="dxa"/>
+          </w:tcPr>
+          <w:p>
+            <w:pPr>
+              <w:rPr>
+                <w:ins w:id="75" w:author="Shen Yifan" w:date="2022-11-04T22:04:00Z"/>
+              </w:rPr>
+            </w:pPr>
+          </w:p>
+        </w:tc>
+      </w:tr>
+      <w:tr>
+        <w:trPr>
+          <w:ins w:id="76" w:author="Shen Yifan" w:date="2022-11-04T22:04:00Z"/>
+        </w:trPr>
+        <w:tc>
+          <w:tcPr>
+            <w:tcW w:w="2065" w:type="dxa"/>
+          </w:tcPr>
+          <w:p>
+            <w:pPr>
+              <w:rPr>
+                <w:ins w:id="77" w:author="Shen Yifan" w:date="2022-11-04T22:04:00Z"/>
+              </w:rPr>
+            </w:pPr>
+          </w:p>
+        </w:tc>
+        <w:tc>
+          <w:tcPr>
+            <w:tcW w:w="6951" w:type="dxa"/>
+          </w:tcPr>
+          <w:p>
+            <w:pPr>
+              <w:rPr>
+                <w:ins w:id="78" w:author="Shen Yifan" w:date="2022-11-04T22:04:00Z"/>
+              </w:rPr>
+            </w:pPr>
+          </w:p>
+        </w:tc>
+      </w:tr>
+    </w:tbl>
+    <w:p>
+      <w:pPr>
+        <w:rPr>
+          <w:ins w:id="79" w:author="Shen Yifan" w:date="2022-11-04T22:05:00Z"/>
+        </w:rPr>
+      </w:pPr>
+    </w:p>
+    <w:p>
+      <w:pPr>
+        <w:pStyle w:val="Heading3"/>
+        <w:rPr>
+          <w:ins w:id="80" w:author="Shen Yifan" w:date="2022-11-04T22:05:00Z"/>
+        </w:rPr>
+      </w:pPr>
+      <w:ins w:id="81" w:author="Shen Yifan" w:date="2022-11-04T22:05:00Z">
+        <w:r>
+          <w:t>Find job details based on job ID</w:t>
+        </w:r>
+      </w:ins>
+    </w:p>
+    <w:p>
+      <w:pPr>
+        <w:rPr>
+          <w:ins w:id="82" w:author="Shen Yifan" w:date="2022-11-04T22:22:00Z"/>
+        </w:rPr>
+      </w:pPr>
+      <w:ins w:id="83" w:author="Shen Yifan" w:date="2022-11-04T22:06:00Z">
+        <w:r>
+          <w:t>User needs to input</w:t>
+        </w:r>
+        <w:r>
+          <w:t xml:space="preserve"> </w:t>
+        </w:r>
+        <w:r>
+          <w:t>the job ID number. The program</w:t>
+        </w:r>
+        <w:r>
+          <w:t xml:space="preserve"> will print the job ID, job name, resource requ</w:t>
+        </w:r>
+      </w:ins>
+      <w:ins w:id="84" w:author="Shen Yifan" w:date="2022-11-04T22:07:00Z">
+        <w:r>
+          <w:t xml:space="preserve">ired, total project cost and the craft involved. </w:t>
+        </w:r>
+      </w:ins>
+      <w:ins w:id="85" w:author="Shen Yifan" w:date="2022-11-04T22:21:00Z">
+        <w:r>
+          <w:t>The detailed schedule and the employees involvement on each day is printed as well.</w:t>
+        </w:r>
+      </w:ins>
+    </w:p>
+    <w:tbl>
+      <w:tblPr>
+        <w:tblStyle w:val="TableGrid"/>
+        <w:tblW w:w="0" w:type="auto"/>
+        <w:tblLook w:val="04A0" w:firstRow="1" w:lastRow="0" w:firstColumn="1" w:lastColumn="0" w:noHBand="0" w:noVBand="1"/>
+      </w:tblPr>
+      <w:tblGrid>
+        <w:gridCol w:w="2065"/>
+        <w:gridCol w:w="6951"/>
+      </w:tblGrid>
+      <w:tr>
+        <w:trPr>
+          <w:ins w:id="86" w:author="Shen Yifan" w:date="2022-11-04T22:22:00Z"/>
+        </w:trPr>
+        <w:tc>
+          <w:tcPr>
+            <w:tcW w:w="2065" w:type="dxa"/>
+          </w:tcPr>
+          <w:p>
+            <w:pPr>
+              <w:rPr>
+                <w:ins w:id="87" w:author="Shen Yifan" w:date="2022-11-04T22:22:00Z"/>
+              </w:rPr>
+            </w:pPr>
+            <w:ins w:id="88" w:author="Shen Yifan" w:date="2022-11-04T22:22:00Z">
+              <w:r>
+                <w:t>Sample input</w:t>
+              </w:r>
+            </w:ins>
+          </w:p>
+        </w:tc>
+        <w:tc>
+          <w:tcPr>
+            <w:tcW w:w="6951" w:type="dxa"/>
+          </w:tcPr>
+          <w:p>
+            <w:pPr>
+              <w:rPr>
+                <w:ins w:id="89" w:author="Shen Yifan" w:date="2022-11-04T22:22:00Z"/>
+              </w:rPr>
+            </w:pPr>
+            <w:ins w:id="90" w:author="Shen Yifan" w:date="2022-11-04T22:22:00Z">
+              <w:r>
+                <w:t>Sample output</w:t>
+              </w:r>
+            </w:ins>
+          </w:p>
+        </w:tc>
+      </w:tr>
+      <w:tr>
+        <w:trPr>
+          <w:ins w:id="91" w:author="Shen Yifan" w:date="2022-11-04T22:22:00Z"/>
+        </w:trPr>
+        <w:tc>
+          <w:tcPr>
+            <w:tcW w:w="2065" w:type="dxa"/>
+          </w:tcPr>
+          <w:p>
+            <w:pPr>
+              <w:rPr>
+                <w:ins w:id="92" w:author="Shen Yifan" w:date="2022-11-04T22:22:00Z"/>
+              </w:rPr>
+            </w:pPr>
+          </w:p>
+        </w:tc>
+        <w:tc>
+          <w:tcPr>
+            <w:tcW w:w="6951" w:type="dxa"/>
+          </w:tcPr>
+          <w:p>
+            <w:pPr>
+              <w:rPr>
+                <w:ins w:id="93" w:author="Shen Yifan" w:date="2022-11-04T22:22:00Z"/>
+              </w:rPr>
+            </w:pPr>
+          </w:p>
+        </w:tc>
+      </w:tr>
+      <w:tr>
+        <w:trPr>
+          <w:ins w:id="94" w:author="Shen Yifan" w:date="2022-11-04T22:22:00Z"/>
+        </w:trPr>
+        <w:tc>
+          <w:tcPr>
+            <w:tcW w:w="2065" w:type="dxa"/>
+          </w:tcPr>
+          <w:p>
+            <w:pPr>
+              <w:rPr>
+                <w:ins w:id="95" w:author="Shen Yifan" w:date="2022-11-04T22:22:00Z"/>
+              </w:rPr>
+            </w:pPr>
+          </w:p>
+        </w:tc>
+        <w:tc>
+          <w:tcPr>
+            <w:tcW w:w="6951" w:type="dxa"/>
+          </w:tcPr>
+          <w:p>
+            <w:pPr>
+              <w:rPr>
+                <w:ins w:id="96" w:author="Shen Yifan" w:date="2022-11-04T22:22:00Z"/>
+              </w:rPr>
+            </w:pPr>
+          </w:p>
+        </w:tc>
+      </w:tr>
+    </w:tbl>
+    <w:p>
+      <w:pPr>
+        <w:rPr>
+          <w:ins w:id="97" w:author="Shen Yifan" w:date="2022-11-04T22:21:00Z"/>
+        </w:rPr>
+      </w:pPr>
+    </w:p>
+    <w:p>
+      <w:pPr>
+        <w:pStyle w:val="Heading3"/>
+        <w:rPr>
+          <w:ins w:id="98" w:author="Shen Yifan" w:date="2022-11-04T22:05:00Z"/>
+        </w:rPr>
+      </w:pPr>
+      <w:ins w:id="99" w:author="Shen Yifan" w:date="2022-11-04T22:22:00Z">
+        <w:r>
+          <w:t>Total Cost spent on Jobs for a specified Date Range</w:t>
+        </w:r>
+      </w:ins>
+      <w:ins w:id="100" w:author="Shen Yifan" w:date="2022-11-04T22:07:00Z">
+        <w:r>
+          <w:t xml:space="preserve"> </w:t>
+        </w:r>
+      </w:ins>
+    </w:p>
+    <w:p>
+      <w:pPr>
+        <w:pStyle w:val="Heading3"/>
+        <w:rPr>
+          <w:ins w:id="101" w:author="Shen Yifan" w:date="2022-11-04T22:22:00Z"/>
+        </w:rPr>
+      </w:pPr>
+      <w:ins w:id="102" w:author="Shen Yifan" w:date="2022-11-04T22:23:00Z">
+        <w:r>
+          <w:t>Total Employee count by Craft for a specified Date</w:t>
+        </w:r>
+      </w:ins>
+    </w:p>
+    <w:p>
+      <w:pPr>
+        <w:rPr>
+          <w:rPrChange w:id="103" w:author="Shen Yifan" w:date="2022-11-04T22:02:00Z">
+            <w:rPr>
+              <w:highlight w:val="yellow"/>
+            </w:rPr>
+          </w:rPrChange>
+        </w:rPr>
+        <w:pPrChange w:id="104" w:author="Shen Yifan" w:date="2022-11-04T22:02:00Z">
+          <w:pPr>
+            <w:pStyle w:val="Heading2"/>
+          </w:pPr>
+        </w:pPrChange>
+      </w:pPr>
+    </w:p>
+    <w:p>
+      <w:pPr>
         <w:rPr>
           <w:highlight w:val="yellow"/>
         </w:rPr>
-        <w:t>KPI</w:t>
-      </w:r>
-    </w:p>
-    <w:p>
-      <w:pPr>
-        <w:rPr>
-          <w:highlight w:val="yellow"/>
-        </w:rPr>
-      </w:pPr>
-      <w:r>
-        <w:rPr>
-          <w:highlight w:val="yellow"/>
-        </w:rPr>
-        <w:t>…</w:t>
-      </w:r>
+      </w:pPr>
+      <w:del w:id="105" w:author="Shen Yifan" w:date="2022-11-04T22:01:00Z">
+        <w:r>
+          <w:rPr>
+            <w:highlight w:val="yellow"/>
+          </w:rPr>
+          <w:delText>…</w:delText>
+        </w:r>
+      </w:del>
     </w:p>
     <w:p>
       <w:pPr>
@@ -2479,7 +3184,6 @@
                   <w14:uncheckedState w14:val="2610" w14:font="MS Gothic"/>
                 </w14:checkbox>
               </w:sdtPr>
-              <w:sdtEndPr/>
               <w:sdtContent>
                 <w:r>
                   <w:rPr>
@@ -2506,7 +3210,6 @@
                   <w14:uncheckedState w14:val="2610" w14:font="MS Gothic"/>
                 </w14:checkbox>
               </w:sdtPr>
-              <w:sdtEndPr/>
               <w:sdtContent>
                 <w:r>
                   <w:rPr>
@@ -2533,7 +3236,6 @@
                   <w14:uncheckedState w14:val="2610" w14:font="MS Gothic"/>
                 </w14:checkbox>
               </w:sdtPr>
-              <w:sdtEndPr/>
               <w:sdtContent>
                 <w:r>
                   <w:rPr>
@@ -2560,7 +3262,6 @@
                   <w14:uncheckedState w14:val="2610" w14:font="MS Gothic"/>
                 </w14:checkbox>
               </w:sdtPr>
-              <w:sdtEndPr/>
               <w:sdtContent>
                 <w:r>
                   <w:rPr>
@@ -2587,7 +3288,6 @@
                   <w14:uncheckedState w14:val="2610" w14:font="MS Gothic"/>
                 </w14:checkbox>
               </w:sdtPr>
-              <w:sdtEndPr/>
               <w:sdtContent>
                 <w:r>
                   <w:rPr>
@@ -2614,7 +3314,6 @@
                   <w14:uncheckedState w14:val="2610" w14:font="MS Gothic"/>
                 </w14:checkbox>
               </w:sdtPr>
-              <w:sdtEndPr/>
               <w:sdtContent>
                 <w:r>
                   <w:rPr>
@@ -2656,7 +3355,6 @@
                   <w14:uncheckedState w14:val="2610" w14:font="MS Gothic"/>
                 </w14:checkbox>
               </w:sdtPr>
-              <w:sdtEndPr/>
               <w:sdtContent>
                 <w:r>
                   <w:rPr>
@@ -2686,8 +3384,8 @@
 </file>
 
 <file path=word/comments.xml><?xml version="1.0" encoding="utf-8"?>
-<w:comments xmlns:wpc="http://schemas.microsoft.com/office/word/2010/wordprocessingCanvas" xmlns:cx="http://schemas.microsoft.com/office/drawing/2014/chartex" xmlns:cx1="http://schemas.microsoft.com/office/drawing/2015/9/8/chartex" xmlns:cx2="http://schemas.microsoft.com/office/drawing/2015/10/21/chartex" xmlns:cx3="http://schemas.microsoft.com/office/drawing/2016/5/9/chartex" xmlns:cx4="http://schemas.microsoft.com/office/drawing/2016/5/10/chartex" xmlns:cx5="http://schemas.microsoft.com/office/drawing/2016/5/11/chartex" xmlns:cx6="http://schemas.microsoft.com/office/drawing/2016/5/12/chartex" xmlns:cx7="http://schemas.microsoft.com/office/drawing/2016/5/13/chartex" xmlns:cx8="http://schemas.microsoft.com/office/drawing/2016/5/14/chartex" xmlns:mc="http://schemas.openxmlformats.org/markup-compatibility/2006" xmlns:aink="http://schemas.microsoft.com/office/drawing/2016/ink" xmlns:am3d="http://schemas.microsoft.com/office/drawing/2017/model3d" xmlns:o="urn:schemas-microsoft-com:office:office" xmlns:r="http://schemas.openxmlformats.org/officeDocument/2006/relationships" xmlns:m="http://schemas.openxmlformats.org/officeDocument/2006/math" xmlns:v="urn:schemas-microsoft-com:vml" xmlns:wp14="http://schemas.microsoft.com/office/word/2010/wordprocessingDrawing" xmlns:wp="http://schemas.openxmlformats.org/drawingml/2006/wordprocessingDrawing" xmlns:w10="urn:schemas-microsoft-com:office:word" xmlns:w="http://schemas.openxmlformats.org/wordprocessingml/2006/main" xmlns:w14="http://schemas.microsoft.com/office/word/2010/wordml" xmlns:w15="http://schemas.microsoft.com/office/word/2012/wordml" xmlns:w16cex="http://schemas.microsoft.com/office/word/2018/wordml/cex" xmlns:w16cid="http://schemas.microsoft.com/office/word/2016/wordml/cid" xmlns:w16="http://schemas.microsoft.com/office/word/2018/wordml" xmlns:w16sdtdh="http://schemas.microsoft.com/office/word/2020/wordml/sdtdatahash" xmlns:w16se="http://schemas.microsoft.com/office/word/2015/wordml/symex" xmlns:wpg="http://schemas.microsoft.com/office/word/2010/wordprocessingGroup" xmlns:wpi="http://schemas.microsoft.com/office/word/2010/wordprocessingInk" xmlns:wne="http://schemas.microsoft.com/office/word/2006/wordml" xmlns:wps="http://schemas.microsoft.com/office/word/2010/wordprocessingShape" mc:Ignorable="w14 w15 w16se w16cid w16 w16cex w16sdtdh wp14">
-  <w:comment w:id="0" w:author="Shen Yifan" w:date="2022-10-29T14:31:00Z" w:initials="SY">
+<w:comments xmlns:wpc="http://schemas.microsoft.com/office/word/2010/wordprocessingCanvas" xmlns:cx="http://schemas.microsoft.com/office/drawing/2014/chartex" xmlns:cx1="http://schemas.microsoft.com/office/drawing/2015/9/8/chartex" xmlns:cx2="http://schemas.microsoft.com/office/drawing/2015/10/21/chartex" xmlns:cx3="http://schemas.microsoft.com/office/drawing/2016/5/9/chartex" xmlns:cx4="http://schemas.microsoft.com/office/drawing/2016/5/10/chartex" xmlns:cx5="http://schemas.microsoft.com/office/drawing/2016/5/11/chartex" xmlns:cx6="http://schemas.microsoft.com/office/drawing/2016/5/12/chartex" xmlns:cx7="http://schemas.microsoft.com/office/drawing/2016/5/13/chartex" xmlns:cx8="http://schemas.microsoft.com/office/drawing/2016/5/14/chartex" xmlns:mc="http://schemas.openxmlformats.org/markup-compatibility/2006" xmlns:aink="http://schemas.microsoft.com/office/drawing/2016/ink" xmlns:am3d="http://schemas.microsoft.com/office/drawing/2017/model3d" xmlns:o="urn:schemas-microsoft-com:office:office" xmlns:oel="http://schemas.microsoft.com/office/2019/extlst" xmlns:r="http://schemas.openxmlformats.org/officeDocument/2006/relationships" xmlns:m="http://schemas.openxmlformats.org/officeDocument/2006/math" xmlns:v="urn:schemas-microsoft-com:vml" xmlns:wp14="http://schemas.microsoft.com/office/word/2010/wordprocessingDrawing" xmlns:wp="http://schemas.openxmlformats.org/drawingml/2006/wordprocessingDrawing" xmlns:w10="urn:schemas-microsoft-com:office:word" xmlns:w="http://schemas.openxmlformats.org/wordprocessingml/2006/main" xmlns:w14="http://schemas.microsoft.com/office/word/2010/wordml" xmlns:w15="http://schemas.microsoft.com/office/word/2012/wordml" xmlns:w16cex="http://schemas.microsoft.com/office/word/2018/wordml/cex" xmlns:w16cid="http://schemas.microsoft.com/office/word/2016/wordml/cid" xmlns:w16="http://schemas.microsoft.com/office/word/2018/wordml" xmlns:w16sdtdh="http://schemas.microsoft.com/office/word/2020/wordml/sdtdatahash" xmlns:w16se="http://schemas.microsoft.com/office/word/2015/wordml/symex" xmlns:wpg="http://schemas.microsoft.com/office/word/2010/wordprocessingGroup" xmlns:wpi="http://schemas.microsoft.com/office/word/2010/wordprocessingInk" xmlns:wne="http://schemas.microsoft.com/office/word/2006/wordml" xmlns:wps="http://schemas.microsoft.com/office/word/2010/wordprocessingShape" mc:Ignorable="w14 w15 w16se w16cid w16 w16cex w16sdtdh wp14">
+  <w:comment w:id="1" w:author="Shen Yifan" w:date="2022-10-29T14:31:00Z" w:initials="SY">
     <w:p>
       <w:pPr>
         <w:pStyle w:val="CommentText"/>
@@ -2711,7 +3409,7 @@
       </w:r>
     </w:p>
   </w:comment>
-  <w:comment w:id="1" w:author="Shen Yifan" w:date="2022-10-29T14:38:00Z" w:initials="SY">
+  <w:comment w:id="4" w:author="Shen Yifan" w:date="2022-10-29T14:38:00Z" w:initials="SY">
     <w:p>
       <w:pPr>
         <w:pStyle w:val="CommentText"/>
@@ -2743,7 +3441,7 @@
       </w:r>
     </w:p>
   </w:comment>
-  <w:comment w:id="2" w:author="Shen Yifan" w:date="2022-10-29T14:45:00Z" w:initials="SY">
+  <w:comment w:id="53" w:author="Shen Yifan" w:date="2022-10-29T14:45:00Z" w:initials="SY">
     <w:p>
       <w:pPr>
         <w:pStyle w:val="CommentText"/>
@@ -2755,19 +3453,11 @@
         <w:annotationRef/>
       </w:r>
       <w:r>
-        <w:t xml:space="preserve">Suggest </w:t>
-      </w:r>
-      <w:proofErr w:type="gramStart"/>
-      <w:r>
-        <w:t>to update</w:t>
-      </w:r>
-      <w:proofErr w:type="gramEnd"/>
-      <w:r>
-        <w:t xml:space="preserve"> in the prompt that resource required is number of hours. Might not be obvious what kind of information for non-EM people</w:t>
+        <w:t>Suggest to update in the prompt that resource required is number of hours. Might not be obvious what kind of information for non-EM people</w:t>
       </w:r>
     </w:p>
   </w:comment>
-  <w:comment w:id="3" w:author="Shen Yifan" w:date="2022-10-29T14:56:00Z" w:initials="SY">
+  <w:comment w:id="54" w:author="Shen Yifan" w:date="2022-10-29T14:56:00Z" w:initials="SY">
     <w:p>
       <w:pPr>
         <w:pStyle w:val="CommentText"/>
@@ -2787,16 +3477,16 @@
 </file>
 
 <file path=word/commentsExtended.xml><?xml version="1.0" encoding="utf-8"?>
-<w15:commentsEx xmlns:wpc="http://schemas.microsoft.com/office/word/2010/wordprocessingCanvas" xmlns:cx="http://schemas.microsoft.com/office/drawing/2014/chartex" xmlns:cx1="http://schemas.microsoft.com/office/drawing/2015/9/8/chartex" xmlns:cx2="http://schemas.microsoft.com/office/drawing/2015/10/21/chartex" xmlns:cx3="http://schemas.microsoft.com/office/drawing/2016/5/9/chartex" xmlns:cx4="http://schemas.microsoft.com/office/drawing/2016/5/10/chartex" xmlns:cx5="http://schemas.microsoft.com/office/drawing/2016/5/11/chartex" xmlns:cx6="http://schemas.microsoft.com/office/drawing/2016/5/12/chartex" xmlns:cx7="http://schemas.microsoft.com/office/drawing/2016/5/13/chartex" xmlns:cx8="http://schemas.microsoft.com/office/drawing/2016/5/14/chartex" xmlns:mc="http://schemas.openxmlformats.org/markup-compatibility/2006" xmlns:aink="http://schemas.microsoft.com/office/drawing/2016/ink" xmlns:am3d="http://schemas.microsoft.com/office/drawing/2017/model3d" xmlns:o="urn:schemas-microsoft-com:office:office" xmlns:r="http://schemas.openxmlformats.org/officeDocument/2006/relationships" xmlns:m="http://schemas.openxmlformats.org/officeDocument/2006/math" xmlns:v="urn:schemas-microsoft-com:vml" xmlns:wp14="http://schemas.microsoft.com/office/word/2010/wordprocessingDrawing" xmlns:wp="http://schemas.openxmlformats.org/drawingml/2006/wordprocessingDrawing" xmlns:w10="urn:schemas-microsoft-com:office:word" xmlns:w="http://schemas.openxmlformats.org/wordprocessingml/2006/main" xmlns:w14="http://schemas.microsoft.com/office/word/2010/wordml" xmlns:w15="http://schemas.microsoft.com/office/word/2012/wordml" xmlns:w16cex="http://schemas.microsoft.com/office/word/2018/wordml/cex" xmlns:w16cid="http://schemas.microsoft.com/office/word/2016/wordml/cid" xmlns:w16="http://schemas.microsoft.com/office/word/2018/wordml" xmlns:w16sdtdh="http://schemas.microsoft.com/office/word/2020/wordml/sdtdatahash" xmlns:w16se="http://schemas.microsoft.com/office/word/2015/wordml/symex" xmlns:wpg="http://schemas.microsoft.com/office/word/2010/wordprocessingGroup" xmlns:wpi="http://schemas.microsoft.com/office/word/2010/wordprocessingInk" xmlns:wne="http://schemas.microsoft.com/office/word/2006/wordml" xmlns:wps="http://schemas.microsoft.com/office/word/2010/wordprocessingShape" mc:Ignorable="w14 w15 w16se w16cid w16 w16cex w16sdtdh wp14">
+<w15:commentsEx xmlns:wpc="http://schemas.microsoft.com/office/word/2010/wordprocessingCanvas" xmlns:cx="http://schemas.microsoft.com/office/drawing/2014/chartex" xmlns:cx1="http://schemas.microsoft.com/office/drawing/2015/9/8/chartex" xmlns:cx2="http://schemas.microsoft.com/office/drawing/2015/10/21/chartex" xmlns:cx3="http://schemas.microsoft.com/office/drawing/2016/5/9/chartex" xmlns:cx4="http://schemas.microsoft.com/office/drawing/2016/5/10/chartex" xmlns:cx5="http://schemas.microsoft.com/office/drawing/2016/5/11/chartex" xmlns:cx6="http://schemas.microsoft.com/office/drawing/2016/5/12/chartex" xmlns:cx7="http://schemas.microsoft.com/office/drawing/2016/5/13/chartex" xmlns:cx8="http://schemas.microsoft.com/office/drawing/2016/5/14/chartex" xmlns:mc="http://schemas.openxmlformats.org/markup-compatibility/2006" xmlns:aink="http://schemas.microsoft.com/office/drawing/2016/ink" xmlns:am3d="http://schemas.microsoft.com/office/drawing/2017/model3d" xmlns:o="urn:schemas-microsoft-com:office:office" xmlns:oel="http://schemas.microsoft.com/office/2019/extlst" xmlns:r="http://schemas.openxmlformats.org/officeDocument/2006/relationships" xmlns:m="http://schemas.openxmlformats.org/officeDocument/2006/math" xmlns:v="urn:schemas-microsoft-com:vml" xmlns:wp14="http://schemas.microsoft.com/office/word/2010/wordprocessingDrawing" xmlns:wp="http://schemas.openxmlformats.org/drawingml/2006/wordprocessingDrawing" xmlns:w10="urn:schemas-microsoft-com:office:word" xmlns:w="http://schemas.openxmlformats.org/wordprocessingml/2006/main" xmlns:w14="http://schemas.microsoft.com/office/word/2010/wordml" xmlns:w15="http://schemas.microsoft.com/office/word/2012/wordml" xmlns:w16cex="http://schemas.microsoft.com/office/word/2018/wordml/cex" xmlns:w16cid="http://schemas.microsoft.com/office/word/2016/wordml/cid" xmlns:w16="http://schemas.microsoft.com/office/word/2018/wordml" xmlns:w16sdtdh="http://schemas.microsoft.com/office/word/2020/wordml/sdtdatahash" xmlns:w16se="http://schemas.microsoft.com/office/word/2015/wordml/symex" xmlns:wpg="http://schemas.microsoft.com/office/word/2010/wordprocessingGroup" xmlns:wpi="http://schemas.microsoft.com/office/word/2010/wordprocessingInk" xmlns:wne="http://schemas.microsoft.com/office/word/2006/wordml" xmlns:wps="http://schemas.microsoft.com/office/word/2010/wordprocessingShape" mc:Ignorable="w14 w15 w16se w16cid w16 w16cex w16sdtdh wp14">
   <w15:commentEx w15:paraId="1F670D4E" w15:done="1"/>
-  <w15:commentEx w15:paraId="6BAF66FC" w15:done="0"/>
+  <w15:commentEx w15:paraId="6BAF66FC" w15:done="1"/>
   <w15:commentEx w15:paraId="426A3FD0" w15:done="0"/>
   <w15:commentEx w15:paraId="09A7945D" w15:done="0"/>
 </w15:commentsEx>
 </file>
 
 <file path=word/commentsExtensible.xml><?xml version="1.0" encoding="utf-8"?>
-<w16cex:commentsExtensible xmlns:wpc="http://schemas.microsoft.com/office/word/2010/wordprocessingCanvas" xmlns:cx="http://schemas.microsoft.com/office/drawing/2014/chartex" xmlns:cx1="http://schemas.microsoft.com/office/drawing/2015/9/8/chartex" xmlns:cx2="http://schemas.microsoft.com/office/drawing/2015/10/21/chartex" xmlns:cx3="http://schemas.microsoft.com/office/drawing/2016/5/9/chartex" xmlns:cx4="http://schemas.microsoft.com/office/drawing/2016/5/10/chartex" xmlns:cx5="http://schemas.microsoft.com/office/drawing/2016/5/11/chartex" xmlns:cx6="http://schemas.microsoft.com/office/drawing/2016/5/12/chartex" xmlns:cx7="http://schemas.microsoft.com/office/drawing/2016/5/13/chartex" xmlns:cx8="http://schemas.microsoft.com/office/drawing/2016/5/14/chartex" xmlns:mc="http://schemas.openxmlformats.org/markup-compatibility/2006" xmlns:aink="http://schemas.microsoft.com/office/drawing/2016/ink" xmlns:am3d="http://schemas.microsoft.com/office/drawing/2017/model3d" xmlns:o="urn:schemas-microsoft-com:office:office" xmlns:r="http://schemas.openxmlformats.org/officeDocument/2006/relationships" xmlns:m="http://schemas.openxmlformats.org/officeDocument/2006/math" xmlns:v="urn:schemas-microsoft-com:vml" xmlns:wp14="http://schemas.microsoft.com/office/word/2010/wordprocessingDrawing" xmlns:wp="http://schemas.openxmlformats.org/drawingml/2006/wordprocessingDrawing" xmlns:w10="urn:schemas-microsoft-com:office:word" xmlns:w="http://schemas.openxmlformats.org/wordprocessingml/2006/main" xmlns:w14="http://schemas.microsoft.com/office/word/2010/wordml" xmlns:w15="http://schemas.microsoft.com/office/word/2012/wordml" xmlns:w16cex="http://schemas.microsoft.com/office/word/2018/wordml/cex" xmlns:w16cid="http://schemas.microsoft.com/office/word/2016/wordml/cid" xmlns:w16="http://schemas.microsoft.com/office/word/2018/wordml" xmlns:w16sdtdh="http://schemas.microsoft.com/office/word/2020/wordml/sdtdatahash" xmlns:w16se="http://schemas.microsoft.com/office/word/2015/wordml/symex" xmlns:wpg="http://schemas.microsoft.com/office/word/2010/wordprocessingGroup" xmlns:wpi="http://schemas.microsoft.com/office/word/2010/wordprocessingInk" xmlns:wne="http://schemas.microsoft.com/office/word/2006/wordml" xmlns:wps="http://schemas.microsoft.com/office/word/2010/wordprocessingShape" mc:Ignorable="w14 w15 w16se w16cid w16 w16cex w16sdtdh wp14">
+<w16cex:commentsExtensible xmlns:wpc="http://schemas.microsoft.com/office/word/2010/wordprocessingCanvas" xmlns:cx="http://schemas.microsoft.com/office/drawing/2014/chartex" xmlns:cx1="http://schemas.microsoft.com/office/drawing/2015/9/8/chartex" xmlns:cx2="http://schemas.microsoft.com/office/drawing/2015/10/21/chartex" xmlns:cx3="http://schemas.microsoft.com/office/drawing/2016/5/9/chartex" xmlns:cx4="http://schemas.microsoft.com/office/drawing/2016/5/10/chartex" xmlns:cx5="http://schemas.microsoft.com/office/drawing/2016/5/11/chartex" xmlns:cx6="http://schemas.microsoft.com/office/drawing/2016/5/12/chartex" xmlns:cx7="http://schemas.microsoft.com/office/drawing/2016/5/13/chartex" xmlns:cx8="http://schemas.microsoft.com/office/drawing/2016/5/14/chartex" xmlns:mc="http://schemas.openxmlformats.org/markup-compatibility/2006" xmlns:aink="http://schemas.microsoft.com/office/drawing/2016/ink" xmlns:am3d="http://schemas.microsoft.com/office/drawing/2017/model3d" xmlns:o="urn:schemas-microsoft-com:office:office" xmlns:oel="http://schemas.microsoft.com/office/2019/extlst" xmlns:r="http://schemas.openxmlformats.org/officeDocument/2006/relationships" xmlns:m="http://schemas.openxmlformats.org/officeDocument/2006/math" xmlns:v="urn:schemas-microsoft-com:vml" xmlns:wp14="http://schemas.microsoft.com/office/word/2010/wordprocessingDrawing" xmlns:wp="http://schemas.openxmlformats.org/drawingml/2006/wordprocessingDrawing" xmlns:w10="urn:schemas-microsoft-com:office:word" xmlns:w="http://schemas.openxmlformats.org/wordprocessingml/2006/main" xmlns:w14="http://schemas.microsoft.com/office/word/2010/wordml" xmlns:w15="http://schemas.microsoft.com/office/word/2012/wordml" xmlns:w16cex="http://schemas.microsoft.com/office/word/2018/wordml/cex" xmlns:w16cid="http://schemas.microsoft.com/office/word/2016/wordml/cid" xmlns:w16="http://schemas.microsoft.com/office/word/2018/wordml" xmlns:w16sdtdh="http://schemas.microsoft.com/office/word/2020/wordml/sdtdatahash" xmlns:w16se="http://schemas.microsoft.com/office/word/2015/wordml/symex" xmlns:wpg="http://schemas.microsoft.com/office/word/2010/wordprocessingGroup" xmlns:wpi="http://schemas.microsoft.com/office/word/2010/wordprocessingInk" xmlns:wne="http://schemas.microsoft.com/office/word/2006/wordml" xmlns:wps="http://schemas.microsoft.com/office/word/2010/wordprocessingShape" mc:Ignorable="w14 w15 w16se w16cid w16 w16cex w16sdtdh wp14">
   <w16cex:commentExtensible w16cex:durableId="2707B7C3" w16cex:dateUtc="2022-10-29T06:31:00Z"/>
   <w16cex:commentExtensible w16cex:durableId="2707B967" w16cex:dateUtc="2022-10-29T06:38:00Z"/>
   <w16cex:commentExtensible w16cex:durableId="2707BAF5" w16cex:dateUtc="2022-10-29T06:45:00Z"/>
@@ -2805,7 +3495,7 @@
 </file>
 
 <file path=word/commentsIds.xml><?xml version="1.0" encoding="utf-8"?>
-<w16cid:commentsIds xmlns:wpc="http://schemas.microsoft.com/office/word/2010/wordprocessingCanvas" xmlns:cx="http://schemas.microsoft.com/office/drawing/2014/chartex" xmlns:cx1="http://schemas.microsoft.com/office/drawing/2015/9/8/chartex" xmlns:cx2="http://schemas.microsoft.com/office/drawing/2015/10/21/chartex" xmlns:cx3="http://schemas.microsoft.com/office/drawing/2016/5/9/chartex" xmlns:cx4="http://schemas.microsoft.com/office/drawing/2016/5/10/chartex" xmlns:cx5="http://schemas.microsoft.com/office/drawing/2016/5/11/chartex" xmlns:cx6="http://schemas.microsoft.com/office/drawing/2016/5/12/chartex" xmlns:cx7="http://schemas.microsoft.com/office/drawing/2016/5/13/chartex" xmlns:cx8="http://schemas.microsoft.com/office/drawing/2016/5/14/chartex" xmlns:mc="http://schemas.openxmlformats.org/markup-compatibility/2006" xmlns:aink="http://schemas.microsoft.com/office/drawing/2016/ink" xmlns:am3d="http://schemas.microsoft.com/office/drawing/2017/model3d" xmlns:o="urn:schemas-microsoft-com:office:office" xmlns:r="http://schemas.openxmlformats.org/officeDocument/2006/relationships" xmlns:m="http://schemas.openxmlformats.org/officeDocument/2006/math" xmlns:v="urn:schemas-microsoft-com:vml" xmlns:wp14="http://schemas.microsoft.com/office/word/2010/wordprocessingDrawing" xmlns:wp="http://schemas.openxmlformats.org/drawingml/2006/wordprocessingDrawing" xmlns:w10="urn:schemas-microsoft-com:office:word" xmlns:w="http://schemas.openxmlformats.org/wordprocessingml/2006/main" xmlns:w14="http://schemas.microsoft.com/office/word/2010/wordml" xmlns:w15="http://schemas.microsoft.com/office/word/2012/wordml" xmlns:w16cex="http://schemas.microsoft.com/office/word/2018/wordml/cex" xmlns:w16cid="http://schemas.microsoft.com/office/word/2016/wordml/cid" xmlns:w16="http://schemas.microsoft.com/office/word/2018/wordml" xmlns:w16sdtdh="http://schemas.microsoft.com/office/word/2020/wordml/sdtdatahash" xmlns:w16se="http://schemas.microsoft.com/office/word/2015/wordml/symex" xmlns:wpg="http://schemas.microsoft.com/office/word/2010/wordprocessingGroup" xmlns:wpi="http://schemas.microsoft.com/office/word/2010/wordprocessingInk" xmlns:wne="http://schemas.microsoft.com/office/word/2006/wordml" xmlns:wps="http://schemas.microsoft.com/office/word/2010/wordprocessingShape" mc:Ignorable="w14 w15 w16se w16cid w16 w16cex w16sdtdh wp14">
+<w16cid:commentsIds xmlns:wpc="http://schemas.microsoft.com/office/word/2010/wordprocessingCanvas" xmlns:cx="http://schemas.microsoft.com/office/drawing/2014/chartex" xmlns:cx1="http://schemas.microsoft.com/office/drawing/2015/9/8/chartex" xmlns:cx2="http://schemas.microsoft.com/office/drawing/2015/10/21/chartex" xmlns:cx3="http://schemas.microsoft.com/office/drawing/2016/5/9/chartex" xmlns:cx4="http://schemas.microsoft.com/office/drawing/2016/5/10/chartex" xmlns:cx5="http://schemas.microsoft.com/office/drawing/2016/5/11/chartex" xmlns:cx6="http://schemas.microsoft.com/office/drawing/2016/5/12/chartex" xmlns:cx7="http://schemas.microsoft.com/office/drawing/2016/5/13/chartex" xmlns:cx8="http://schemas.microsoft.com/office/drawing/2016/5/14/chartex" xmlns:mc="http://schemas.openxmlformats.org/markup-compatibility/2006" xmlns:aink="http://schemas.microsoft.com/office/drawing/2016/ink" xmlns:am3d="http://schemas.microsoft.com/office/drawing/2017/model3d" xmlns:o="urn:schemas-microsoft-com:office:office" xmlns:oel="http://schemas.microsoft.com/office/2019/extlst" xmlns:r="http://schemas.openxmlformats.org/officeDocument/2006/relationships" xmlns:m="http://schemas.openxmlformats.org/officeDocument/2006/math" xmlns:v="urn:schemas-microsoft-com:vml" xmlns:wp14="http://schemas.microsoft.com/office/word/2010/wordprocessingDrawing" xmlns:wp="http://schemas.openxmlformats.org/drawingml/2006/wordprocessingDrawing" xmlns:w10="urn:schemas-microsoft-com:office:word" xmlns:w="http://schemas.openxmlformats.org/wordprocessingml/2006/main" xmlns:w14="http://schemas.microsoft.com/office/word/2010/wordml" xmlns:w15="http://schemas.microsoft.com/office/word/2012/wordml" xmlns:w16cex="http://schemas.microsoft.com/office/word/2018/wordml/cex" xmlns:w16cid="http://schemas.microsoft.com/office/word/2016/wordml/cid" xmlns:w16="http://schemas.microsoft.com/office/word/2018/wordml" xmlns:w16sdtdh="http://schemas.microsoft.com/office/word/2020/wordml/sdtdatahash" xmlns:w16se="http://schemas.microsoft.com/office/word/2015/wordml/symex" xmlns:wpg="http://schemas.microsoft.com/office/word/2010/wordprocessingGroup" xmlns:wpi="http://schemas.microsoft.com/office/word/2010/wordprocessingInk" xmlns:wne="http://schemas.microsoft.com/office/word/2006/wordml" xmlns:wps="http://schemas.microsoft.com/office/word/2010/wordprocessingShape" mc:Ignorable="w14 w15 w16se w16cid w16 w16cex w16sdtdh wp14">
   <w16cid:commentId w16cid:paraId="1F670D4E" w16cid:durableId="2707B7C3"/>
   <w16cid:commentId w16cid:paraId="6BAF66FC" w16cid:durableId="2707B967"/>
   <w16cid:commentId w16cid:paraId="426A3FD0" w16cid:durableId="2707BAF5"/>
@@ -2814,7 +3504,7 @@
 </file>
 
 <file path=word/endnotes.xml><?xml version="1.0" encoding="utf-8"?>
-<w:endnotes xmlns:wpc="http://schemas.microsoft.com/office/word/2010/wordprocessingCanvas" xmlns:cx="http://schemas.microsoft.com/office/drawing/2014/chartex" xmlns:cx1="http://schemas.microsoft.com/office/drawing/2015/9/8/chartex" xmlns:cx2="http://schemas.microsoft.com/office/drawing/2015/10/21/chartex" xmlns:cx3="http://schemas.microsoft.com/office/drawing/2016/5/9/chartex" xmlns:cx4="http://schemas.microsoft.com/office/drawing/2016/5/10/chartex" xmlns:cx5="http://schemas.microsoft.com/office/drawing/2016/5/11/chartex" xmlns:cx6="http://schemas.microsoft.com/office/drawing/2016/5/12/chartex" xmlns:cx7="http://schemas.microsoft.com/office/drawing/2016/5/13/chartex" xmlns:cx8="http://schemas.microsoft.com/office/drawing/2016/5/14/chartex" xmlns:mc="http://schemas.openxmlformats.org/markup-compatibility/2006" xmlns:aink="http://schemas.microsoft.com/office/drawing/2016/ink" xmlns:am3d="http://schemas.microsoft.com/office/drawing/2017/model3d" xmlns:o="urn:schemas-microsoft-com:office:office" xmlns:r="http://schemas.openxmlformats.org/officeDocument/2006/relationships" xmlns:m="http://schemas.openxmlformats.org/officeDocument/2006/math" xmlns:v="urn:schemas-microsoft-com:vml" xmlns:wp14="http://schemas.microsoft.com/office/word/2010/wordprocessingDrawing" xmlns:wp="http://schemas.openxmlformats.org/drawingml/2006/wordprocessingDrawing" xmlns:w10="urn:schemas-microsoft-com:office:word" xmlns:w="http://schemas.openxmlformats.org/wordprocessingml/2006/main" xmlns:w14="http://schemas.microsoft.com/office/word/2010/wordml" xmlns:w15="http://schemas.microsoft.com/office/word/2012/wordml" xmlns:w16cex="http://schemas.microsoft.com/office/word/2018/wordml/cex" xmlns:w16cid="http://schemas.microsoft.com/office/word/2016/wordml/cid" xmlns:w16="http://schemas.microsoft.com/office/word/2018/wordml" xmlns:w16sdtdh="http://schemas.microsoft.com/office/word/2020/wordml/sdtdatahash" xmlns:w16se="http://schemas.microsoft.com/office/word/2015/wordml/symex" xmlns:wpg="http://schemas.microsoft.com/office/word/2010/wordprocessingGroup" xmlns:wpi="http://schemas.microsoft.com/office/word/2010/wordprocessingInk" xmlns:wne="http://schemas.microsoft.com/office/word/2006/wordml" xmlns:wps="http://schemas.microsoft.com/office/word/2010/wordprocessingShape" mc:Ignorable="w14 w15 w16se w16cid w16 w16cex w16sdtdh wp14">
+<w:endnotes xmlns:wpc="http://schemas.microsoft.com/office/word/2010/wordprocessingCanvas" xmlns:cx="http://schemas.microsoft.com/office/drawing/2014/chartex" xmlns:cx1="http://schemas.microsoft.com/office/drawing/2015/9/8/chartex" xmlns:cx2="http://schemas.microsoft.com/office/drawing/2015/10/21/chartex" xmlns:cx3="http://schemas.microsoft.com/office/drawing/2016/5/9/chartex" xmlns:cx4="http://schemas.microsoft.com/office/drawing/2016/5/10/chartex" xmlns:cx5="http://schemas.microsoft.com/office/drawing/2016/5/11/chartex" xmlns:cx6="http://schemas.microsoft.com/office/drawing/2016/5/12/chartex" xmlns:cx7="http://schemas.microsoft.com/office/drawing/2016/5/13/chartex" xmlns:cx8="http://schemas.microsoft.com/office/drawing/2016/5/14/chartex" xmlns:mc="http://schemas.openxmlformats.org/markup-compatibility/2006" xmlns:aink="http://schemas.microsoft.com/office/drawing/2016/ink" xmlns:am3d="http://schemas.microsoft.com/office/drawing/2017/model3d" xmlns:o="urn:schemas-microsoft-com:office:office" xmlns:oel="http://schemas.microsoft.com/office/2019/extlst" xmlns:r="http://schemas.openxmlformats.org/officeDocument/2006/relationships" xmlns:m="http://schemas.openxmlformats.org/officeDocument/2006/math" xmlns:v="urn:schemas-microsoft-com:vml" xmlns:wp14="http://schemas.microsoft.com/office/word/2010/wordprocessingDrawing" xmlns:wp="http://schemas.openxmlformats.org/drawingml/2006/wordprocessingDrawing" xmlns:w10="urn:schemas-microsoft-com:office:word" xmlns:w="http://schemas.openxmlformats.org/wordprocessingml/2006/main" xmlns:w14="http://schemas.microsoft.com/office/word/2010/wordml" xmlns:w15="http://schemas.microsoft.com/office/word/2012/wordml" xmlns:w16cex="http://schemas.microsoft.com/office/word/2018/wordml/cex" xmlns:w16cid="http://schemas.microsoft.com/office/word/2016/wordml/cid" xmlns:w16="http://schemas.microsoft.com/office/word/2018/wordml" xmlns:w16sdtdh="http://schemas.microsoft.com/office/word/2020/wordml/sdtdatahash" xmlns:w16se="http://schemas.microsoft.com/office/word/2015/wordml/symex" xmlns:wpg="http://schemas.microsoft.com/office/word/2010/wordprocessingGroup" xmlns:wpi="http://schemas.microsoft.com/office/word/2010/wordprocessingInk" xmlns:wne="http://schemas.microsoft.com/office/word/2006/wordml" xmlns:wps="http://schemas.microsoft.com/office/word/2010/wordprocessingShape" mc:Ignorable="w14 w15 w16se w16cid w16 w16cex w16sdtdh wp14">
   <w:endnote w:type="separator" w:id="-1">
     <w:p>
       <w:pPr>
@@ -2839,7 +3529,7 @@
 </file>
 
 <file path=word/footnotes.xml><?xml version="1.0" encoding="utf-8"?>
-<w:footnotes xmlns:wpc="http://schemas.microsoft.com/office/word/2010/wordprocessingCanvas" xmlns:cx="http://schemas.microsoft.com/office/drawing/2014/chartex" xmlns:cx1="http://schemas.microsoft.com/office/drawing/2015/9/8/chartex" xmlns:cx2="http://schemas.microsoft.com/office/drawing/2015/10/21/chartex" xmlns:cx3="http://schemas.microsoft.com/office/drawing/2016/5/9/chartex" xmlns:cx4="http://schemas.microsoft.com/office/drawing/2016/5/10/chartex" xmlns:cx5="http://schemas.microsoft.com/office/drawing/2016/5/11/chartex" xmlns:cx6="http://schemas.microsoft.com/office/drawing/2016/5/12/chartex" xmlns:cx7="http://schemas.microsoft.com/office/drawing/2016/5/13/chartex" xmlns:cx8="http://schemas.microsoft.com/office/drawing/2016/5/14/chartex" xmlns:mc="http://schemas.openxmlformats.org/markup-compatibility/2006" xmlns:aink="http://schemas.microsoft.com/office/drawing/2016/ink" xmlns:am3d="http://schemas.microsoft.com/office/drawing/2017/model3d" xmlns:o="urn:schemas-microsoft-com:office:office" xmlns:r="http://schemas.openxmlformats.org/officeDocument/2006/relationships" xmlns:m="http://schemas.openxmlformats.org/officeDocument/2006/math" xmlns:v="urn:schemas-microsoft-com:vml" xmlns:wp14="http://schemas.microsoft.com/office/word/2010/wordprocessingDrawing" xmlns:wp="http://schemas.openxmlformats.org/drawingml/2006/wordprocessingDrawing" xmlns:w10="urn:schemas-microsoft-com:office:word" xmlns:w="http://schemas.openxmlformats.org/wordprocessingml/2006/main" xmlns:w14="http://schemas.microsoft.com/office/word/2010/wordml" xmlns:w15="http://schemas.microsoft.com/office/word/2012/wordml" xmlns:w16cex="http://schemas.microsoft.com/office/word/2018/wordml/cex" xmlns:w16cid="http://schemas.microsoft.com/office/word/2016/wordml/cid" xmlns:w16="http://schemas.microsoft.com/office/word/2018/wordml" xmlns:w16sdtdh="http://schemas.microsoft.com/office/word/2020/wordml/sdtdatahash" xmlns:w16se="http://schemas.microsoft.com/office/word/2015/wordml/symex" xmlns:wpg="http://schemas.microsoft.com/office/word/2010/wordprocessingGroup" xmlns:wpi="http://schemas.microsoft.com/office/word/2010/wordprocessingInk" xmlns:wne="http://schemas.microsoft.com/office/word/2006/wordml" xmlns:wps="http://schemas.microsoft.com/office/word/2010/wordprocessingShape" mc:Ignorable="w14 w15 w16se w16cid w16 w16cex w16sdtdh wp14">
+<w:footnotes xmlns:wpc="http://schemas.microsoft.com/office/word/2010/wordprocessingCanvas" xmlns:cx="http://schemas.microsoft.com/office/drawing/2014/chartex" xmlns:cx1="http://schemas.microsoft.com/office/drawing/2015/9/8/chartex" xmlns:cx2="http://schemas.microsoft.com/office/drawing/2015/10/21/chartex" xmlns:cx3="http://schemas.microsoft.com/office/drawing/2016/5/9/chartex" xmlns:cx4="http://schemas.microsoft.com/office/drawing/2016/5/10/chartex" xmlns:cx5="http://schemas.microsoft.com/office/drawing/2016/5/11/chartex" xmlns:cx6="http://schemas.microsoft.com/office/drawing/2016/5/12/chartex" xmlns:cx7="http://schemas.microsoft.com/office/drawing/2016/5/13/chartex" xmlns:cx8="http://schemas.microsoft.com/office/drawing/2016/5/14/chartex" xmlns:mc="http://schemas.openxmlformats.org/markup-compatibility/2006" xmlns:aink="http://schemas.microsoft.com/office/drawing/2016/ink" xmlns:am3d="http://schemas.microsoft.com/office/drawing/2017/model3d" xmlns:o="urn:schemas-microsoft-com:office:office" xmlns:oel="http://schemas.microsoft.com/office/2019/extlst" xmlns:r="http://schemas.openxmlformats.org/officeDocument/2006/relationships" xmlns:m="http://schemas.openxmlformats.org/officeDocument/2006/math" xmlns:v="urn:schemas-microsoft-com:vml" xmlns:wp14="http://schemas.microsoft.com/office/word/2010/wordprocessingDrawing" xmlns:wp="http://schemas.openxmlformats.org/drawingml/2006/wordprocessingDrawing" xmlns:w10="urn:schemas-microsoft-com:office:word" xmlns:w="http://schemas.openxmlformats.org/wordprocessingml/2006/main" xmlns:w14="http://schemas.microsoft.com/office/word/2010/wordml" xmlns:w15="http://schemas.microsoft.com/office/word/2012/wordml" xmlns:w16cex="http://schemas.microsoft.com/office/word/2018/wordml/cex" xmlns:w16cid="http://schemas.microsoft.com/office/word/2016/wordml/cid" xmlns:w16="http://schemas.microsoft.com/office/word/2018/wordml" xmlns:w16sdtdh="http://schemas.microsoft.com/office/word/2020/wordml/sdtdatahash" xmlns:w16se="http://schemas.microsoft.com/office/word/2015/wordml/symex" xmlns:wpg="http://schemas.microsoft.com/office/word/2010/wordprocessingGroup" xmlns:wpi="http://schemas.microsoft.com/office/word/2010/wordprocessingInk" xmlns:wne="http://schemas.microsoft.com/office/word/2006/wordml" xmlns:wps="http://schemas.microsoft.com/office/word/2010/wordprocessingShape" mc:Ignorable="w14 w15 w16se w16cid w16 w16cex w16sdtdh wp14">
   <w:footnote w:type="separator" w:id="-1">
     <w:p>
       <w:pPr>
@@ -2864,7 +3554,7 @@
 </file>
 
 <file path=word/header1.xml><?xml version="1.0" encoding="utf-8"?>
-<w:hdr xmlns:wpc="http://schemas.microsoft.com/office/word/2010/wordprocessingCanvas" xmlns:cx="http://schemas.microsoft.com/office/drawing/2014/chartex" xmlns:cx1="http://schemas.microsoft.com/office/drawing/2015/9/8/chartex" xmlns:cx2="http://schemas.microsoft.com/office/drawing/2015/10/21/chartex" xmlns:cx3="http://schemas.microsoft.com/office/drawing/2016/5/9/chartex" xmlns:cx4="http://schemas.microsoft.com/office/drawing/2016/5/10/chartex" xmlns:cx5="http://schemas.microsoft.com/office/drawing/2016/5/11/chartex" xmlns:cx6="http://schemas.microsoft.com/office/drawing/2016/5/12/chartex" xmlns:cx7="http://schemas.microsoft.com/office/drawing/2016/5/13/chartex" xmlns:cx8="http://schemas.microsoft.com/office/drawing/2016/5/14/chartex" xmlns:mc="http://schemas.openxmlformats.org/markup-compatibility/2006" xmlns:aink="http://schemas.microsoft.com/office/drawing/2016/ink" xmlns:am3d="http://schemas.microsoft.com/office/drawing/2017/model3d" xmlns:o="urn:schemas-microsoft-com:office:office" xmlns:r="http://schemas.openxmlformats.org/officeDocument/2006/relationships" xmlns:m="http://schemas.openxmlformats.org/officeDocument/2006/math" xmlns:v="urn:schemas-microsoft-com:vml" xmlns:wp14="http://schemas.microsoft.com/office/word/2010/wordprocessingDrawing" xmlns:wp="http://schemas.openxmlformats.org/drawingml/2006/wordprocessingDrawing" xmlns:w10="urn:schemas-microsoft-com:office:word" xmlns:w="http://schemas.openxmlformats.org/wordprocessingml/2006/main" xmlns:w14="http://schemas.microsoft.com/office/word/2010/wordml" xmlns:w15="http://schemas.microsoft.com/office/word/2012/wordml" xmlns:w16cex="http://schemas.microsoft.com/office/word/2018/wordml/cex" xmlns:w16cid="http://schemas.microsoft.com/office/word/2016/wordml/cid" xmlns:w16="http://schemas.microsoft.com/office/word/2018/wordml" xmlns:w16sdtdh="http://schemas.microsoft.com/office/word/2020/wordml/sdtdatahash" xmlns:w16se="http://schemas.microsoft.com/office/word/2015/wordml/symex" xmlns:wpg="http://schemas.microsoft.com/office/word/2010/wordprocessingGroup" xmlns:wpi="http://schemas.microsoft.com/office/word/2010/wordprocessingInk" xmlns:wne="http://schemas.microsoft.com/office/word/2006/wordml" xmlns:wps="http://schemas.microsoft.com/office/word/2010/wordprocessingShape" mc:Ignorable="w14 w15 w16se w16cid w16 w16cex w16sdtdh wp14">
+<w:hdr xmlns:wpc="http://schemas.microsoft.com/office/word/2010/wordprocessingCanvas" xmlns:cx="http://schemas.microsoft.com/office/drawing/2014/chartex" xmlns:cx1="http://schemas.microsoft.com/office/drawing/2015/9/8/chartex" xmlns:cx2="http://schemas.microsoft.com/office/drawing/2015/10/21/chartex" xmlns:cx3="http://schemas.microsoft.com/office/drawing/2016/5/9/chartex" xmlns:cx4="http://schemas.microsoft.com/office/drawing/2016/5/10/chartex" xmlns:cx5="http://schemas.microsoft.com/office/drawing/2016/5/11/chartex" xmlns:cx6="http://schemas.microsoft.com/office/drawing/2016/5/12/chartex" xmlns:cx7="http://schemas.microsoft.com/office/drawing/2016/5/13/chartex" xmlns:cx8="http://schemas.microsoft.com/office/drawing/2016/5/14/chartex" xmlns:mc="http://schemas.openxmlformats.org/markup-compatibility/2006" xmlns:aink="http://schemas.microsoft.com/office/drawing/2016/ink" xmlns:am3d="http://schemas.microsoft.com/office/drawing/2017/model3d" xmlns:o="urn:schemas-microsoft-com:office:office" xmlns:oel="http://schemas.microsoft.com/office/2019/extlst" xmlns:r="http://schemas.openxmlformats.org/officeDocument/2006/relationships" xmlns:m="http://schemas.openxmlformats.org/officeDocument/2006/math" xmlns:v="urn:schemas-microsoft-com:vml" xmlns:wp14="http://schemas.microsoft.com/office/word/2010/wordprocessingDrawing" xmlns:wp="http://schemas.openxmlformats.org/drawingml/2006/wordprocessingDrawing" xmlns:w10="urn:schemas-microsoft-com:office:word" xmlns:w="http://schemas.openxmlformats.org/wordprocessingml/2006/main" xmlns:w14="http://schemas.microsoft.com/office/word/2010/wordml" xmlns:w15="http://schemas.microsoft.com/office/word/2012/wordml" xmlns:w16cex="http://schemas.microsoft.com/office/word/2018/wordml/cex" xmlns:w16cid="http://schemas.microsoft.com/office/word/2016/wordml/cid" xmlns:w16="http://schemas.microsoft.com/office/word/2018/wordml" xmlns:w16sdtdh="http://schemas.microsoft.com/office/word/2020/wordml/sdtdatahash" xmlns:w16se="http://schemas.microsoft.com/office/word/2015/wordml/symex" xmlns:wpg="http://schemas.microsoft.com/office/word/2010/wordprocessingGroup" xmlns:wpi="http://schemas.microsoft.com/office/word/2010/wordprocessingInk" xmlns:wne="http://schemas.microsoft.com/office/word/2006/wordml" xmlns:wps="http://schemas.microsoft.com/office/word/2010/wordprocessingShape" mc:Ignorable="w14 w15 w16se w16cid w16 w16cex w16sdtdh wp14">
   <w:p>
     <w:pPr>
       <w:pStyle w:val="Header"/>
@@ -2890,7 +3580,7 @@
 </file>
 
 <file path=word/numbering.xml><?xml version="1.0" encoding="utf-8"?>
-<w:numbering xmlns:wpc="http://schemas.microsoft.com/office/word/2010/wordprocessingCanvas" xmlns:cx="http://schemas.microsoft.com/office/drawing/2014/chartex" xmlns:cx1="http://schemas.microsoft.com/office/drawing/2015/9/8/chartex" xmlns:cx2="http://schemas.microsoft.com/office/drawing/2015/10/21/chartex" xmlns:cx3="http://schemas.microsoft.com/office/drawing/2016/5/9/chartex" xmlns:cx4="http://schemas.microsoft.com/office/drawing/2016/5/10/chartex" xmlns:cx5="http://schemas.microsoft.com/office/drawing/2016/5/11/chartex" xmlns:cx6="http://schemas.microsoft.com/office/drawing/2016/5/12/chartex" xmlns:cx7="http://schemas.microsoft.com/office/drawing/2016/5/13/chartex" xmlns:cx8="http://schemas.microsoft.com/office/drawing/2016/5/14/chartex" xmlns:mc="http://schemas.openxmlformats.org/markup-compatibility/2006" xmlns:aink="http://schemas.microsoft.com/office/drawing/2016/ink" xmlns:am3d="http://schemas.microsoft.com/office/drawing/2017/model3d" xmlns:o="urn:schemas-microsoft-com:office:office" xmlns:r="http://schemas.openxmlformats.org/officeDocument/2006/relationships" xmlns:m="http://schemas.openxmlformats.org/officeDocument/2006/math" xmlns:v="urn:schemas-microsoft-com:vml" xmlns:wp14="http://schemas.microsoft.com/office/word/2010/wordprocessingDrawing" xmlns:wp="http://schemas.openxmlformats.org/drawingml/2006/wordprocessingDrawing" xmlns:w10="urn:schemas-microsoft-com:office:word" xmlns:w="http://schemas.openxmlformats.org/wordprocessingml/2006/main" xmlns:w14="http://schemas.microsoft.com/office/word/2010/wordml" xmlns:w15="http://schemas.microsoft.com/office/word/2012/wordml" xmlns:w16cex="http://schemas.microsoft.com/office/word/2018/wordml/cex" xmlns:w16cid="http://schemas.microsoft.com/office/word/2016/wordml/cid" xmlns:w16="http://schemas.microsoft.com/office/word/2018/wordml" xmlns:w16sdtdh="http://schemas.microsoft.com/office/word/2020/wordml/sdtdatahash" xmlns:w16se="http://schemas.microsoft.com/office/word/2015/wordml/symex" xmlns:wpg="http://schemas.microsoft.com/office/word/2010/wordprocessingGroup" xmlns:wpi="http://schemas.microsoft.com/office/word/2010/wordprocessingInk" xmlns:wne="http://schemas.microsoft.com/office/word/2006/wordml" xmlns:wps="http://schemas.microsoft.com/office/word/2010/wordprocessingShape" mc:Ignorable="w14 w15 w16se w16cid w16 w16cex w16sdtdh wp14">
+<w:numbering xmlns:wpc="http://schemas.microsoft.com/office/word/2010/wordprocessingCanvas" xmlns:cx="http://schemas.microsoft.com/office/drawing/2014/chartex" xmlns:cx1="http://schemas.microsoft.com/office/drawing/2015/9/8/chartex" xmlns:cx2="http://schemas.microsoft.com/office/drawing/2015/10/21/chartex" xmlns:cx3="http://schemas.microsoft.com/office/drawing/2016/5/9/chartex" xmlns:cx4="http://schemas.microsoft.com/office/drawing/2016/5/10/chartex" xmlns:cx5="http://schemas.microsoft.com/office/drawing/2016/5/11/chartex" xmlns:cx6="http://schemas.microsoft.com/office/drawing/2016/5/12/chartex" xmlns:cx7="http://schemas.microsoft.com/office/drawing/2016/5/13/chartex" xmlns:cx8="http://schemas.microsoft.com/office/drawing/2016/5/14/chartex" xmlns:mc="http://schemas.openxmlformats.org/markup-compatibility/2006" xmlns:aink="http://schemas.microsoft.com/office/drawing/2016/ink" xmlns:am3d="http://schemas.microsoft.com/office/drawing/2017/model3d" xmlns:o="urn:schemas-microsoft-com:office:office" xmlns:oel="http://schemas.microsoft.com/office/2019/extlst" xmlns:r="http://schemas.openxmlformats.org/officeDocument/2006/relationships" xmlns:m="http://schemas.openxmlformats.org/officeDocument/2006/math" xmlns:v="urn:schemas-microsoft-com:vml" xmlns:wp14="http://schemas.microsoft.com/office/word/2010/wordprocessingDrawing" xmlns:wp="http://schemas.openxmlformats.org/drawingml/2006/wordprocessingDrawing" xmlns:w10="urn:schemas-microsoft-com:office:word" xmlns:w="http://schemas.openxmlformats.org/wordprocessingml/2006/main" xmlns:w14="http://schemas.microsoft.com/office/word/2010/wordml" xmlns:w15="http://schemas.microsoft.com/office/word/2012/wordml" xmlns:w16cex="http://schemas.microsoft.com/office/word/2018/wordml/cex" xmlns:w16cid="http://schemas.microsoft.com/office/word/2016/wordml/cid" xmlns:w16="http://schemas.microsoft.com/office/word/2018/wordml" xmlns:w16sdtdh="http://schemas.microsoft.com/office/word/2020/wordml/sdtdatahash" xmlns:w16se="http://schemas.microsoft.com/office/word/2015/wordml/symex" xmlns:wpg="http://schemas.microsoft.com/office/word/2010/wordprocessingGroup" xmlns:wpi="http://schemas.microsoft.com/office/word/2010/wordprocessingInk" xmlns:wne="http://schemas.microsoft.com/office/word/2006/wordml" xmlns:wps="http://schemas.microsoft.com/office/word/2010/wordprocessingShape" mc:Ignorable="w14 w15 w16se w16cid w16 w16cex w16sdtdh wp14">
   <w:abstractNum w:abstractNumId="0" w15:restartNumberingAfterBreak="0">
     <w:nsid w:val="263A4B37"/>
     <w:multiLevelType w:val="hybridMultilevel"/>
@@ -4305,53 +4995,56 @@
       </w:pPr>
     </w:lvl>
   </w:abstractNum>
-  <w:num w:numId="1">
+  <w:num w:numId="1" w16cid:durableId="765614036">
     <w:abstractNumId w:val="10"/>
   </w:num>
-  <w:num w:numId="2">
+  <w:num w:numId="2" w16cid:durableId="1549800196">
     <w:abstractNumId w:val="8"/>
   </w:num>
-  <w:num w:numId="3">
+  <w:num w:numId="3" w16cid:durableId="1135365640">
     <w:abstractNumId w:val="9"/>
   </w:num>
-  <w:num w:numId="4">
+  <w:num w:numId="4" w16cid:durableId="1076629776">
     <w:abstractNumId w:val="3"/>
   </w:num>
-  <w:num w:numId="5">
+  <w:num w:numId="5" w16cid:durableId="128862832">
     <w:abstractNumId w:val="2"/>
   </w:num>
-  <w:num w:numId="6">
+  <w:num w:numId="6" w16cid:durableId="1571307937">
     <w:abstractNumId w:val="5"/>
   </w:num>
-  <w:num w:numId="7">
+  <w:num w:numId="7" w16cid:durableId="255602499">
     <w:abstractNumId w:val="12"/>
   </w:num>
-  <w:num w:numId="8">
+  <w:num w:numId="8" w16cid:durableId="894319080">
     <w:abstractNumId w:val="0"/>
   </w:num>
-  <w:num w:numId="9">
+  <w:num w:numId="9" w16cid:durableId="194343688">
     <w:abstractNumId w:val="13"/>
   </w:num>
-  <w:num w:numId="10">
+  <w:num w:numId="10" w16cid:durableId="1970473842">
     <w:abstractNumId w:val="11"/>
   </w:num>
-  <w:num w:numId="11">
+  <w:num w:numId="11" w16cid:durableId="1683825200">
     <w:abstractNumId w:val="7"/>
   </w:num>
-  <w:num w:numId="12">
+  <w:num w:numId="12" w16cid:durableId="1586649175">
     <w:abstractNumId w:val="1"/>
   </w:num>
-  <w:num w:numId="13">
+  <w:num w:numId="13" w16cid:durableId="937443704">
     <w:abstractNumId w:val="6"/>
   </w:num>
-  <w:num w:numId="14">
+  <w:num w:numId="14" w16cid:durableId="1435906890">
     <w:abstractNumId w:val="4"/>
+  </w:num>
+  <w:num w:numId="15" w16cid:durableId="1540512935">
+    <w:abstractNumId w:val="8"/>
   </w:num>
 </w:numbering>
 </file>
 
 <file path=word/people.xml><?xml version="1.0" encoding="utf-8"?>
-<w15:people xmlns:wpc="http://schemas.microsoft.com/office/word/2010/wordprocessingCanvas" xmlns:cx="http://schemas.microsoft.com/office/drawing/2014/chartex" xmlns:cx1="http://schemas.microsoft.com/office/drawing/2015/9/8/chartex" xmlns:cx2="http://schemas.microsoft.com/office/drawing/2015/10/21/chartex" xmlns:cx3="http://schemas.microsoft.com/office/drawing/2016/5/9/chartex" xmlns:cx4="http://schemas.microsoft.com/office/drawing/2016/5/10/chartex" xmlns:cx5="http://schemas.microsoft.com/office/drawing/2016/5/11/chartex" xmlns:cx6="http://schemas.microsoft.com/office/drawing/2016/5/12/chartex" xmlns:cx7="http://schemas.microsoft.com/office/drawing/2016/5/13/chartex" xmlns:cx8="http://schemas.microsoft.com/office/drawing/2016/5/14/chartex" xmlns:mc="http://schemas.openxmlformats.org/markup-compatibility/2006" xmlns:aink="http://schemas.microsoft.com/office/drawing/2016/ink" xmlns:am3d="http://schemas.microsoft.com/office/drawing/2017/model3d" xmlns:o="urn:schemas-microsoft-com:office:office" xmlns:r="http://schemas.openxmlformats.org/officeDocument/2006/relationships" xmlns:m="http://schemas.openxmlformats.org/officeDocument/2006/math" xmlns:v="urn:schemas-microsoft-com:vml" xmlns:wp14="http://schemas.microsoft.com/office/word/2010/wordprocessingDrawing" xmlns:wp="http://schemas.openxmlformats.org/drawingml/2006/wordprocessingDrawing" xmlns:w10="urn:schemas-microsoft-com:office:word" xmlns:w="http://schemas.openxmlformats.org/wordprocessingml/2006/main" xmlns:w14="http://schemas.microsoft.com/office/word/2010/wordml" xmlns:w15="http://schemas.microsoft.com/office/word/2012/wordml" xmlns:w16cex="http://schemas.microsoft.com/office/word/2018/wordml/cex" xmlns:w16cid="http://schemas.microsoft.com/office/word/2016/wordml/cid" xmlns:w16="http://schemas.microsoft.com/office/word/2018/wordml" xmlns:w16sdtdh="http://schemas.microsoft.com/office/word/2020/wordml/sdtdatahash" xmlns:w16se="http://schemas.microsoft.com/office/word/2015/wordml/symex" xmlns:wpg="http://schemas.microsoft.com/office/word/2010/wordprocessingGroup" xmlns:wpi="http://schemas.microsoft.com/office/word/2010/wordprocessingInk" xmlns:wne="http://schemas.microsoft.com/office/word/2006/wordml" xmlns:wps="http://schemas.microsoft.com/office/word/2010/wordprocessingShape" mc:Ignorable="w14 w15 w16se w16cid w16 w16cex w16sdtdh wp14">
+<w15:people xmlns:wpc="http://schemas.microsoft.com/office/word/2010/wordprocessingCanvas" xmlns:cx="http://schemas.microsoft.com/office/drawing/2014/chartex" xmlns:cx1="http://schemas.microsoft.com/office/drawing/2015/9/8/chartex" xmlns:cx2="http://schemas.microsoft.com/office/drawing/2015/10/21/chartex" xmlns:cx3="http://schemas.microsoft.com/office/drawing/2016/5/9/chartex" xmlns:cx4="http://schemas.microsoft.com/office/drawing/2016/5/10/chartex" xmlns:cx5="http://schemas.microsoft.com/office/drawing/2016/5/11/chartex" xmlns:cx6="http://schemas.microsoft.com/office/drawing/2016/5/12/chartex" xmlns:cx7="http://schemas.microsoft.com/office/drawing/2016/5/13/chartex" xmlns:cx8="http://schemas.microsoft.com/office/drawing/2016/5/14/chartex" xmlns:mc="http://schemas.openxmlformats.org/markup-compatibility/2006" xmlns:aink="http://schemas.microsoft.com/office/drawing/2016/ink" xmlns:am3d="http://schemas.microsoft.com/office/drawing/2017/model3d" xmlns:o="urn:schemas-microsoft-com:office:office" xmlns:oel="http://schemas.microsoft.com/office/2019/extlst" xmlns:r="http://schemas.openxmlformats.org/officeDocument/2006/relationships" xmlns:m="http://schemas.openxmlformats.org/officeDocument/2006/math" xmlns:v="urn:schemas-microsoft-com:vml" xmlns:wp14="http://schemas.microsoft.com/office/word/2010/wordprocessingDrawing" xmlns:wp="http://schemas.openxmlformats.org/drawingml/2006/wordprocessingDrawing" xmlns:w10="urn:schemas-microsoft-com:office:word" xmlns:w="http://schemas.openxmlformats.org/wordprocessingml/2006/main" xmlns:w14="http://schemas.microsoft.com/office/word/2010/wordml" xmlns:w15="http://schemas.microsoft.com/office/word/2012/wordml" xmlns:w16cex="http://schemas.microsoft.com/office/word/2018/wordml/cex" xmlns:w16cid="http://schemas.microsoft.com/office/word/2016/wordml/cid" xmlns:w16="http://schemas.microsoft.com/office/word/2018/wordml" xmlns:w16sdtdh="http://schemas.microsoft.com/office/word/2020/wordml/sdtdatahash" xmlns:w16se="http://schemas.microsoft.com/office/word/2015/wordml/symex" xmlns:wpg="http://schemas.microsoft.com/office/word/2010/wordprocessingGroup" xmlns:wpi="http://schemas.microsoft.com/office/word/2010/wordprocessingInk" xmlns:wne="http://schemas.microsoft.com/office/word/2006/wordml" xmlns:wps="http://schemas.microsoft.com/office/word/2010/wordprocessingShape" mc:Ignorable="w14 w15 w16se w16cid w16 w16cex w16sdtdh wp14">
   <w15:person w15:author="Shen Yifan">
     <w15:presenceInfo w15:providerId="AD" w15:userId="S::YIFAN@petrochina.com.sg::723e4f5b-85f4-4627-91a3-393a718ea9d0"/>
   </w15:person>
@@ -5338,6 +6031,16 @@
     <w:name w:val="pl-s1"/>
     <w:basedOn w:val="DefaultParagraphFont"/>
     <w:rsid w:val="00C44984"/>
+  </w:style>
+  <w:style w:type="paragraph" w:styleId="Revision">
+    <w:name w:val="Revision"/>
+    <w:hidden/>
+    <w:uiPriority w:val="99"/>
+    <w:semiHidden/>
+    <w:rsid w:val="00A928E9"/>
+    <w:pPr>
+      <w:spacing w:after="0" w:line="240" w:lineRule="auto"/>
+    </w:pPr>
   </w:style>
 </w:styles>
 </file>

</xml_diff>

<commit_message>
Updated user guide to reflect change in script name
</commit_message>
<xml_diff>
--- a/Scheduling Program User Guide.docx
+++ b/Scheduling Program User Guide.docx
@@ -67,7 +67,23 @@
           <w:b/>
           <w:bCs/>
         </w:rPr>
-        <w:t>Two .py scripts:</w:t>
+        <w:t>Two .</w:t>
+      </w:r>
+      <w:proofErr w:type="spellStart"/>
+      <w:r>
+        <w:rPr>
+          <w:b/>
+          <w:bCs/>
+        </w:rPr>
+        <w:t>py</w:t>
+      </w:r>
+      <w:proofErr w:type="spellEnd"/>
+      <w:r>
+        <w:rPr>
+          <w:b/>
+          <w:bCs/>
+        </w:rPr>
+        <w:t xml:space="preserve"> scripts:</w:t>
       </w:r>
     </w:p>
     <w:p>
@@ -79,7 +95,10 @@
         </w:numPr>
       </w:pPr>
       <w:r>
-        <w:t>IE5600 Main Code Base.py</w:t>
+        <w:t>main_code_base</w:t>
+      </w:r>
+      <w:r>
+        <w:t>.py</w:t>
       </w:r>
     </w:p>
     <w:p>
@@ -135,7 +154,15 @@
         </w:numPr>
       </w:pPr>
       <w:r>
-        <w:t>employee.csv (an eg. Of Employee details a company might have)</w:t>
+        <w:t xml:space="preserve">employee.csv (an </w:t>
+      </w:r>
+      <w:proofErr w:type="spellStart"/>
+      <w:r>
+        <w:t>eg.</w:t>
+      </w:r>
+      <w:proofErr w:type="spellEnd"/>
+      <w:r>
+        <w:t xml:space="preserve"> Of Employee details a company might have)</w:t>
       </w:r>
     </w:p>
     <w:p>
@@ -228,7 +255,15 @@
         <w:t>must</w:t>
       </w:r>
       <w:r>
-        <w:t xml:space="preserve"> be located within the same file path, due to connections between the .py scripts and loading of data from .csv files.</w:t>
+        <w:t xml:space="preserve"> be located within the same file path, due to connections between the .</w:t>
+      </w:r>
+      <w:proofErr w:type="spellStart"/>
+      <w:r>
+        <w:t>py</w:t>
+      </w:r>
+      <w:proofErr w:type="spellEnd"/>
+      <w:r>
+        <w:t xml:space="preserve"> scripts and loading of data from .csv files.</w:t>
       </w:r>
     </w:p>
     <w:p>
@@ -453,11 +488,21 @@
         <w:t>m</w:t>
       </w:r>
       <w:r>
-        <w:t xml:space="preserve">/yyyy, </w:t>
-      </w:r>
+        <w:t>/</w:t>
+      </w:r>
+      <w:proofErr w:type="spellStart"/>
+      <w:r>
+        <w:t>yyyy</w:t>
+      </w:r>
+      <w:proofErr w:type="spellEnd"/>
+      <w:r>
+        <w:t xml:space="preserve">, </w:t>
+      </w:r>
+      <w:proofErr w:type="gramStart"/>
       <w:r>
         <w:t>e.g.</w:t>
       </w:r>
+      <w:proofErr w:type="gramEnd"/>
       <w:r>
         <w:t xml:space="preserve"> 15/2/2023</w:t>
       </w:r>
@@ -486,8 +531,13 @@
         <w:t>m</w:t>
       </w:r>
       <w:r>
-        <w:t>/yyyy</w:t>
-      </w:r>
+        <w:t>/</w:t>
+      </w:r>
+      <w:proofErr w:type="spellStart"/>
+      <w:r>
+        <w:t>yyyy</w:t>
+      </w:r>
+      <w:proofErr w:type="spellEnd"/>
     </w:p>
     <w:p>
       <w:pPr>
@@ -551,8 +601,13 @@
     </w:p>
     <w:p>
       <w:r>
-        <w:t>These jobs are accurate in terms of the checks between Resources required and Total Hours Per Day in the employee.csv by craft and hence can be scheduled when the Tool is initialised</w:t>
-      </w:r>
+        <w:t xml:space="preserve">These jobs are accurate in terms of the checks between Resources required and Total Hours Per Day in the employee.csv by craft and hence can be scheduled when the Tool is </w:t>
+      </w:r>
+      <w:proofErr w:type="spellStart"/>
+      <w:r>
+        <w:t>initialised</w:t>
+      </w:r>
+      <w:proofErr w:type="spellEnd"/>
     </w:p>
     <w:p>
       <w:pPr>
@@ -594,7 +649,13 @@
         </w:numPr>
       </w:pPr>
       <w:r>
-        <w:t>On the Terminal or command line, run script “IE5600 Main Code base”.py</w:t>
+        <w:t>On the Terminal or command line, run script “</w:t>
+      </w:r>
+      <w:r>
+        <w:t>main_code_base</w:t>
+      </w:r>
+      <w:r>
+        <w:t>”.py</w:t>
       </w:r>
     </w:p>
     <w:p>
@@ -606,7 +667,15 @@
         </w:numPr>
       </w:pPr>
       <w:r>
-        <w:t>Do these initialisation steps</w:t>
+        <w:t xml:space="preserve">Do these </w:t>
+      </w:r>
+      <w:proofErr w:type="spellStart"/>
+      <w:r>
+        <w:t>initialisation</w:t>
+      </w:r>
+      <w:proofErr w:type="spellEnd"/>
+      <w:r>
+        <w:t xml:space="preserve"> steps</w:t>
       </w:r>
       <w:r>
         <w:t xml:space="preserve"> (</w:t>
@@ -681,7 +750,15 @@
         </w:numPr>
       </w:pPr>
       <w:r>
-        <w:t xml:space="preserve">The Calendar Resource has been initialised, </w:t>
+        <w:t xml:space="preserve">The Calendar Resource has been </w:t>
+      </w:r>
+      <w:proofErr w:type="spellStart"/>
+      <w:r>
+        <w:t>initialised</w:t>
+      </w:r>
+      <w:proofErr w:type="spellEnd"/>
+      <w:r>
+        <w:t xml:space="preserve">, </w:t>
       </w:r>
       <w:r>
         <w:rPr>
@@ -700,7 +777,15 @@
         </w:numPr>
       </w:pPr>
       <w:r>
-        <w:t xml:space="preserve">(Optional) Once step 1- 4 is completed, initialising of job database is also available through these steps: </w:t>
+        <w:t xml:space="preserve">(Optional) Once step 1- 4 is completed, </w:t>
+      </w:r>
+      <w:proofErr w:type="spellStart"/>
+      <w:r>
+        <w:t>initialising</w:t>
+      </w:r>
+      <w:proofErr w:type="spellEnd"/>
+      <w:r>
+        <w:t xml:space="preserve"> of job database is also available through these steps: </w:t>
       </w:r>
       <w:r>
         <w:sym w:font="Wingdings" w:char="F0E0"/>
@@ -820,9 +905,11 @@
           <w:numId w:val="10"/>
         </w:numPr>
       </w:pPr>
+      <w:proofErr w:type="spellStart"/>
       <w:r>
         <w:t>job_id</w:t>
       </w:r>
+      <w:proofErr w:type="spellEnd"/>
     </w:p>
     <w:p>
       <w:pPr>
@@ -832,9 +919,11 @@
           <w:numId w:val="10"/>
         </w:numPr>
       </w:pPr>
+      <w:proofErr w:type="spellStart"/>
       <w:r>
         <w:t>job_name</w:t>
       </w:r>
+      <w:proofErr w:type="spellEnd"/>
     </w:p>
     <w:p>
       <w:pPr>
@@ -844,9 +933,11 @@
           <w:numId w:val="10"/>
         </w:numPr>
       </w:pPr>
+      <w:proofErr w:type="spellStart"/>
       <w:r>
         <w:t>start_date</w:t>
       </w:r>
+      <w:proofErr w:type="spellEnd"/>
     </w:p>
     <w:p>
       <w:pPr>
@@ -856,8 +947,19 @@
           <w:numId w:val="10"/>
         </w:numPr>
       </w:pPr>
-      <w:r>
-        <w:t xml:space="preserve">due_date (original planned due date inputted by User </w:t>
+      <w:proofErr w:type="spellStart"/>
+      <w:r>
+        <w:t>due_date</w:t>
+      </w:r>
+      <w:proofErr w:type="spellEnd"/>
+      <w:r>
+        <w:t xml:space="preserve"> (original planned due date</w:t>
+      </w:r>
+      <w:r>
+        <w:t>/deadline</w:t>
+      </w:r>
+      <w:r>
+        <w:t xml:space="preserve"> inputted by User </w:t>
       </w:r>
       <w:r>
         <w:rPr>
@@ -867,7 +969,15 @@
         <w:t>or</w:t>
       </w:r>
       <w:r>
-        <w:t xml:space="preserve"> the recommended due date based on resource available after function scheduleJobCheck is called)</w:t>
+        <w:t xml:space="preserve"> the recommended due date based on resource available after function </w:t>
+      </w:r>
+      <w:proofErr w:type="spellStart"/>
+      <w:r>
+        <w:t>scheduleJobCheck</w:t>
+      </w:r>
+      <w:proofErr w:type="spellEnd"/>
+      <w:r>
+        <w:t xml:space="preserve"> is called)</w:t>
       </w:r>
     </w:p>
     <w:p>
@@ -890,9 +1000,11 @@
           <w:numId w:val="10"/>
         </w:numPr>
       </w:pPr>
+      <w:proofErr w:type="spellStart"/>
       <w:r>
         <w:t>total_cost</w:t>
       </w:r>
+      <w:proofErr w:type="spellEnd"/>
     </w:p>
     <w:p>
       <w:pPr>
@@ -927,8 +1039,13 @@
           <w:numId w:val="10"/>
         </w:numPr>
       </w:pPr>
-      <w:r>
-        <w:t>scheduled_end_date (This is the actual end date of the job scheduled in the system, not necessarily the same as the user input due date)</w:t>
+      <w:proofErr w:type="spellStart"/>
+      <w:r>
+        <w:t>scheduled_end_date</w:t>
+      </w:r>
+      <w:proofErr w:type="spellEnd"/>
+      <w:r>
+        <w:t xml:space="preserve"> (This is the actual end date of the job scheduled in the system, not necessarily the same as the user input due date)</w:t>
       </w:r>
     </w:p>
     <w:p>
@@ -974,8 +1091,13 @@
           <w:numId w:val="12"/>
         </w:numPr>
       </w:pPr>
-      <w:r>
-        <w:t>emp_id (Employee ID)</w:t>
+      <w:proofErr w:type="spellStart"/>
+      <w:r>
+        <w:t>emp_id</w:t>
+      </w:r>
+      <w:proofErr w:type="spellEnd"/>
+      <w:r>
+        <w:t xml:space="preserve"> (Employee ID)</w:t>
       </w:r>
     </w:p>
     <w:p>
@@ -986,9 +1108,11 @@
           <w:numId w:val="12"/>
         </w:numPr>
       </w:pPr>
+      <w:proofErr w:type="spellStart"/>
       <w:r>
         <w:t>first_name</w:t>
       </w:r>
+      <w:proofErr w:type="spellEnd"/>
     </w:p>
     <w:p>
       <w:pPr>
@@ -998,9 +1122,11 @@
           <w:numId w:val="12"/>
         </w:numPr>
       </w:pPr>
+      <w:proofErr w:type="spellStart"/>
       <w:r>
         <w:t>last_name</w:t>
       </w:r>
+      <w:proofErr w:type="spellEnd"/>
     </w:p>
     <w:p>
       <w:pPr>
@@ -1010,9 +1136,11 @@
           <w:numId w:val="12"/>
         </w:numPr>
       </w:pPr>
+      <w:proofErr w:type="spellStart"/>
       <w:r>
         <w:t>hourly_rate</w:t>
       </w:r>
+      <w:proofErr w:type="spellEnd"/>
     </w:p>
     <w:p>
       <w:pPr>
@@ -1022,9 +1150,11 @@
           <w:numId w:val="12"/>
         </w:numPr>
       </w:pPr>
+      <w:proofErr w:type="spellStart"/>
       <w:r>
         <w:t>total_hours_per_day</w:t>
       </w:r>
+      <w:proofErr w:type="spellEnd"/>
     </w:p>
     <w:p>
       <w:pPr>
@@ -1064,16 +1194,10 @@
         </w:numPr>
       </w:pPr>
       <w:r>
-        <w:t>getter/setter methods for all attributes above (instance method) [</w:t>
-      </w:r>
-      <w:r>
-        <w:rPr>
-          <w:highlight w:val="yellow"/>
-        </w:rPr>
-        <w:t>rmb to add setCraft</w:t>
-      </w:r>
-      <w:r>
-        <w:t>]</w:t>
+        <w:t>getter/setter methods for all attributes above (instance method</w:t>
+      </w:r>
+      <w:r>
+        <w:t>)</w:t>
       </w:r>
     </w:p>
     <w:p>
@@ -1084,8 +1208,19 @@
           <w:numId w:val="13"/>
         </w:numPr>
       </w:pPr>
-      <w:r>
-        <w:t>CurrentEmployeeCount (static method)</w:t>
+      <w:proofErr w:type="spellStart"/>
+      <w:r>
+        <w:t>CurrentEmployee</w:t>
+      </w:r>
+      <w:r>
+        <w:t>Lis</w:t>
+      </w:r>
+      <w:r>
+        <w:t>t</w:t>
+      </w:r>
+      <w:proofErr w:type="spellEnd"/>
+      <w:r>
+        <w:t xml:space="preserve"> (static method)</w:t>
       </w:r>
     </w:p>
     <w:p>
@@ -1096,8 +1231,13 @@
           <w:numId w:val="13"/>
         </w:numPr>
       </w:pPr>
-      <w:r>
-        <w:t>addEmployee (static method)</w:t>
+      <w:proofErr w:type="spellStart"/>
+      <w:r>
+        <w:t>addEmployee</w:t>
+      </w:r>
+      <w:proofErr w:type="spellEnd"/>
+      <w:r>
+        <w:t xml:space="preserve"> (static method)</w:t>
       </w:r>
     </w:p>
     <w:p>
@@ -1108,8 +1248,13 @@
           <w:numId w:val="13"/>
         </w:numPr>
       </w:pPr>
-      <w:r>
-        <w:t>removeEmployee (static method)</w:t>
+      <w:proofErr w:type="spellStart"/>
+      <w:r>
+        <w:t>removeEmployee</w:t>
+      </w:r>
+      <w:proofErr w:type="spellEnd"/>
+      <w:r>
+        <w:t xml:space="preserve"> (static method)</w:t>
       </w:r>
     </w:p>
     <w:p>
@@ -1147,11 +1292,45 @@
           <w:numId w:val="14"/>
         </w:numPr>
       </w:pPr>
+      <w:proofErr w:type="spellStart"/>
       <w:r>
         <w:t>createCalendarRange</w:t>
       </w:r>
-      <w:r>
-        <w:t xml:space="preserve"> (start_date, end_date, calendar_resource_dict, list_of_employees)</w:t>
+      <w:proofErr w:type="spellEnd"/>
+      <w:r>
+        <w:t xml:space="preserve"> (</w:t>
+      </w:r>
+      <w:proofErr w:type="spellStart"/>
+      <w:r>
+        <w:t>start_date</w:t>
+      </w:r>
+      <w:proofErr w:type="spellEnd"/>
+      <w:r>
+        <w:t xml:space="preserve">, </w:t>
+      </w:r>
+      <w:proofErr w:type="spellStart"/>
+      <w:r>
+        <w:t>end_date</w:t>
+      </w:r>
+      <w:proofErr w:type="spellEnd"/>
+      <w:r>
+        <w:t xml:space="preserve">, </w:t>
+      </w:r>
+      <w:proofErr w:type="spellStart"/>
+      <w:r>
+        <w:t>calendar_resource_dict</w:t>
+      </w:r>
+      <w:proofErr w:type="spellEnd"/>
+      <w:r>
+        <w:t xml:space="preserve">, </w:t>
+      </w:r>
+      <w:proofErr w:type="spellStart"/>
+      <w:r>
+        <w:t>list_of_employees</w:t>
+      </w:r>
+      <w:proofErr w:type="spellEnd"/>
+      <w:r>
+        <w:t>)</w:t>
       </w:r>
     </w:p>
     <w:p>
@@ -1169,7 +1348,15 @@
         <w:t>parameter</w:t>
       </w:r>
       <w:r>
-        <w:t>s and creates a calendar data structure if calendar_resource_dict is an empty dictionary</w:t>
+        <w:t xml:space="preserve">s and creates a calendar data structure if </w:t>
+      </w:r>
+      <w:proofErr w:type="spellStart"/>
+      <w:r>
+        <w:t>calendar_resource_dict</w:t>
+      </w:r>
+      <w:proofErr w:type="spellEnd"/>
+      <w:r>
+        <w:t xml:space="preserve"> is an empty dictionary</w:t>
       </w:r>
     </w:p>
     <w:p>
@@ -1181,7 +1368,15 @@
         </w:numPr>
       </w:pPr>
       <w:r>
-        <w:t xml:space="preserve">Calendar data structure is of three-dimesions of this format: </w:t>
+        <w:t>Calendar data structure is of three-</w:t>
+      </w:r>
+      <w:proofErr w:type="spellStart"/>
+      <w:r>
+        <w:t>dimesions</w:t>
+      </w:r>
+      <w:proofErr w:type="spellEnd"/>
+      <w:r>
+        <w:t xml:space="preserve"> of this format: </w:t>
       </w:r>
     </w:p>
     <w:p>
@@ -1195,8 +1390,13 @@
         </w:rPr>
         <w:t>{</w:t>
       </w:r>
-      <w:r>
-        <w:t xml:space="preserve">start_date: </w:t>
+      <w:proofErr w:type="spellStart"/>
+      <w:r>
+        <w:t>start_date</w:t>
+      </w:r>
+      <w:proofErr w:type="spellEnd"/>
+      <w:r>
+        <w:t xml:space="preserve">: </w:t>
       </w:r>
       <w:r>
         <w:rPr>
@@ -1210,8 +1410,29 @@
         </w:rPr>
         <w:t>{</w:t>
       </w:r>
-      <w:r>
-        <w:t>emp_id: total_work_hours_per_day, “Craft” : Employee’s Craft</w:t>
+      <w:proofErr w:type="spellStart"/>
+      <w:r>
+        <w:t>emp_id</w:t>
+      </w:r>
+      <w:proofErr w:type="spellEnd"/>
+      <w:r>
+        <w:t xml:space="preserve">: </w:t>
+      </w:r>
+      <w:proofErr w:type="spellStart"/>
+      <w:r>
+        <w:t>total_work_hours_per_day</w:t>
+      </w:r>
+      <w:proofErr w:type="spellEnd"/>
+      <w:r>
+        <w:t>, “Craft</w:t>
+      </w:r>
+      <w:proofErr w:type="gramStart"/>
+      <w:r>
+        <w:t>” :</w:t>
+      </w:r>
+      <w:proofErr w:type="gramEnd"/>
+      <w:r>
+        <w:t xml:space="preserve"> Employee’s Craft</w:t>
       </w:r>
       <w:r>
         <w:rPr>
@@ -1226,7 +1447,15 @@
         <w:t>]</w:t>
       </w:r>
       <w:r>
-        <w:t>, start_date +1 (day) :</w:t>
+        <w:t xml:space="preserve">, </w:t>
+      </w:r>
+      <w:proofErr w:type="spellStart"/>
+      <w:r>
+        <w:t>start_date</w:t>
+      </w:r>
+      <w:proofErr w:type="spellEnd"/>
+      <w:r>
+        <w:t xml:space="preserve"> +1 (day) :</w:t>
       </w:r>
       <w:r>
         <w:t xml:space="preserve"> </w:t>
@@ -1243,8 +1472,21 @@
         </w:rPr>
         <w:t>{</w:t>
       </w:r>
-      <w:r>
-        <w:t xml:space="preserve">emp_id: total_work_hours_per_day, “Craft” : Employee’s Craft </w:t>
+      <w:proofErr w:type="spellStart"/>
+      <w:r>
+        <w:t>emp_id</w:t>
+      </w:r>
+      <w:proofErr w:type="spellEnd"/>
+      <w:r>
+        <w:t xml:space="preserve">: </w:t>
+      </w:r>
+      <w:proofErr w:type="spellStart"/>
+      <w:r>
+        <w:t>total_work_hours_per_day</w:t>
+      </w:r>
+      <w:proofErr w:type="spellEnd"/>
+      <w:r>
+        <w:t xml:space="preserve">, “Craft” : Employee’s Craft </w:t>
       </w:r>
       <w:r>
         <w:rPr>
@@ -1259,7 +1501,15 @@
         <w:t>]</w:t>
       </w:r>
       <w:r>
-        <w:t>,end_date:</w:t>
+        <w:t>,</w:t>
+      </w:r>
+      <w:proofErr w:type="spellStart"/>
+      <w:r>
+        <w:t>end_date</w:t>
+      </w:r>
+      <w:proofErr w:type="spellEnd"/>
+      <w:r>
+        <w:t>:</w:t>
       </w:r>
       <w:r>
         <w:t xml:space="preserve"> </w:t>
@@ -1276,8 +1526,21 @@
         </w:rPr>
         <w:t>{</w:t>
       </w:r>
-      <w:r>
-        <w:t xml:space="preserve">emp_id: total_work_hours_per_day, “Craft” : Employee’s Craft </w:t>
+      <w:proofErr w:type="spellStart"/>
+      <w:r>
+        <w:t>emp_id</w:t>
+      </w:r>
+      <w:proofErr w:type="spellEnd"/>
+      <w:r>
+        <w:t xml:space="preserve">: </w:t>
+      </w:r>
+      <w:proofErr w:type="spellStart"/>
+      <w:r>
+        <w:t>total_work_hours_per_day</w:t>
+      </w:r>
+      <w:proofErr w:type="spellEnd"/>
+      <w:r>
+        <w:t xml:space="preserve">, “Craft” : Employee’s Craft </w:t>
       </w:r>
       <w:r>
         <w:rPr>
@@ -1313,8 +1576,21 @@
         </w:numPr>
       </w:pPr>
       <w:r>
-        <w:t>Calendar data structure runs from start_date all the way till end_date</w:t>
-      </w:r>
+        <w:t xml:space="preserve">Calendar data structure runs from </w:t>
+      </w:r>
+      <w:proofErr w:type="spellStart"/>
+      <w:r>
+        <w:t>start_date</w:t>
+      </w:r>
+      <w:proofErr w:type="spellEnd"/>
+      <w:r>
+        <w:t xml:space="preserve"> all the way till </w:t>
+      </w:r>
+      <w:proofErr w:type="spellStart"/>
+      <w:r>
+        <w:t>end_date</w:t>
+      </w:r>
+      <w:proofErr w:type="spellEnd"/>
     </w:p>
     <w:p>
       <w:pPr>
@@ -1342,11 +1618,53 @@
           <w:numId w:val="14"/>
         </w:numPr>
       </w:pPr>
+      <w:proofErr w:type="spellStart"/>
       <w:r>
         <w:t>scheduleJobCheck</w:t>
       </w:r>
-      <w:r>
-        <w:t xml:space="preserve"> (job_name, start_date, due_date, resources, total_cost, craft, calendar_resource_dict)</w:t>
+      <w:proofErr w:type="spellEnd"/>
+      <w:r>
+        <w:t xml:space="preserve"> (</w:t>
+      </w:r>
+      <w:proofErr w:type="spellStart"/>
+      <w:r>
+        <w:t>job_name</w:t>
+      </w:r>
+      <w:proofErr w:type="spellEnd"/>
+      <w:r>
+        <w:t xml:space="preserve">, </w:t>
+      </w:r>
+      <w:proofErr w:type="spellStart"/>
+      <w:r>
+        <w:t>start_date</w:t>
+      </w:r>
+      <w:proofErr w:type="spellEnd"/>
+      <w:r>
+        <w:t xml:space="preserve">, </w:t>
+      </w:r>
+      <w:proofErr w:type="spellStart"/>
+      <w:r>
+        <w:t>due_date</w:t>
+      </w:r>
+      <w:proofErr w:type="spellEnd"/>
+      <w:r>
+        <w:t xml:space="preserve">, resources, </w:t>
+      </w:r>
+      <w:proofErr w:type="spellStart"/>
+      <w:r>
+        <w:t>total_cost</w:t>
+      </w:r>
+      <w:proofErr w:type="spellEnd"/>
+      <w:r>
+        <w:t xml:space="preserve">, craft, </w:t>
+      </w:r>
+      <w:proofErr w:type="spellStart"/>
+      <w:r>
+        <w:t>calendar_resource_dict</w:t>
+      </w:r>
+      <w:proofErr w:type="spellEnd"/>
+      <w:r>
+        <w:t>)</w:t>
       </w:r>
     </w:p>
     <w:p>
@@ -1371,7 +1689,15 @@
       </w:pPr>
       <w:r>
         <w:lastRenderedPageBreak/>
-        <w:t>These requirements are checked against calendar_resource_dict to see if there are sufficient available resources to complete the job before or on the end date</w:t>
+        <w:t xml:space="preserve">These requirements are checked against </w:t>
+      </w:r>
+      <w:proofErr w:type="spellStart"/>
+      <w:r>
+        <w:t>calendar_resource_dict</w:t>
+      </w:r>
+      <w:proofErr w:type="spellEnd"/>
+      <w:r>
+        <w:t xml:space="preserve"> to see if there are sufficient available resources to complete the job before or on the end date</w:t>
       </w:r>
     </w:p>
     <w:p>
@@ -1407,13 +1733,29 @@
         </w:numPr>
       </w:pPr>
       <w:r>
-        <w:t>If user wants a best available schedule, call recommendSchedule function and prompts user if u</w:t>
+        <w:t xml:space="preserve">If user wants a best available schedule, call </w:t>
+      </w:r>
+      <w:proofErr w:type="spellStart"/>
+      <w:r>
+        <w:t>recommendSchedule</w:t>
+      </w:r>
+      <w:proofErr w:type="spellEnd"/>
+      <w:r>
+        <w:t xml:space="preserve"> function and prompts user if u</w:t>
       </w:r>
       <w:r>
         <w:t>s</w:t>
       </w:r>
       <w:r>
-        <w:t>er wants to accept the new dates returned from recommendSchedule. Returns True and new dates if user agrees, else return False.</w:t>
+        <w:t xml:space="preserve">er wants to accept the new dates returned from </w:t>
+      </w:r>
+      <w:proofErr w:type="spellStart"/>
+      <w:r>
+        <w:t>recommendSchedule</w:t>
+      </w:r>
+      <w:proofErr w:type="spellEnd"/>
+      <w:r>
+        <w:t>. Returns True and new dates if user agrees, else return False.</w:t>
       </w:r>
     </w:p>
     <w:p>
@@ -1442,11 +1784,42 @@
           <w:numId w:val="14"/>
         </w:numPr>
       </w:pPr>
-      <w:r>
-        <w:t>recommendSchedule(</w:t>
-      </w:r>
-      <w:r>
-        <w:t>resources, start_date, due_date, craft, calendar_resource_dict)</w:t>
+      <w:proofErr w:type="spellStart"/>
+      <w:proofErr w:type="gramStart"/>
+      <w:r>
+        <w:t>recommendSchedule</w:t>
+      </w:r>
+      <w:proofErr w:type="spellEnd"/>
+      <w:r>
+        <w:t>(</w:t>
+      </w:r>
+      <w:proofErr w:type="gramEnd"/>
+      <w:r>
+        <w:t xml:space="preserve">resources, </w:t>
+      </w:r>
+      <w:proofErr w:type="spellStart"/>
+      <w:r>
+        <w:t>start_date</w:t>
+      </w:r>
+      <w:proofErr w:type="spellEnd"/>
+      <w:r>
+        <w:t xml:space="preserve">, </w:t>
+      </w:r>
+      <w:proofErr w:type="spellStart"/>
+      <w:r>
+        <w:t>due_date</w:t>
+      </w:r>
+      <w:proofErr w:type="spellEnd"/>
+      <w:r>
+        <w:t xml:space="preserve">, craft, </w:t>
+      </w:r>
+      <w:proofErr w:type="spellStart"/>
+      <w:r>
+        <w:t>calendar_resource_dict</w:t>
+      </w:r>
+      <w:proofErr w:type="spellEnd"/>
+      <w:r>
+        <w:t>)</w:t>
       </w:r>
     </w:p>
     <w:p>
@@ -1458,7 +1831,23 @@
         </w:numPr>
       </w:pPr>
       <w:r>
-        <w:t>Takes in 5 parameters containing job requirements of start_date, due_date and resources and craft required</w:t>
+        <w:t xml:space="preserve">Takes in 5 parameters containing job requirements of </w:t>
+      </w:r>
+      <w:proofErr w:type="spellStart"/>
+      <w:r>
+        <w:t>start_date</w:t>
+      </w:r>
+      <w:proofErr w:type="spellEnd"/>
+      <w:r>
+        <w:t xml:space="preserve">, </w:t>
+      </w:r>
+      <w:proofErr w:type="spellStart"/>
+      <w:r>
+        <w:t>due_date</w:t>
+      </w:r>
+      <w:proofErr w:type="spellEnd"/>
+      <w:r>
+        <w:t xml:space="preserve"> and resources and craft required</w:t>
       </w:r>
     </w:p>
     <w:p>
@@ -1470,7 +1859,15 @@
         </w:numPr>
       </w:pPr>
       <w:r>
-        <w:t>Compares these requirements with calendar_resource_dict and saves the start and end date where this job can be fulfilled completely</w:t>
+        <w:t xml:space="preserve">Compares these requirements with </w:t>
+      </w:r>
+      <w:proofErr w:type="spellStart"/>
+      <w:r>
+        <w:t>calendar_resource_dict</w:t>
+      </w:r>
+      <w:proofErr w:type="spellEnd"/>
+      <w:r>
+        <w:t xml:space="preserve"> and saves the start and end date where this job can be fulfilled completely</w:t>
       </w:r>
     </w:p>
     <w:p>
@@ -1499,11 +1896,71 @@
           <w:numId w:val="14"/>
         </w:numPr>
       </w:pPr>
-      <w:r>
-        <w:t>scheduleJob(</w:t>
-      </w:r>
-      <w:r>
-        <w:t>job_name, start_date, due_date, resources, total_cost, craft ,calendar_resource_dict, current_job_id, list_of_jobs)</w:t>
+      <w:proofErr w:type="spellStart"/>
+      <w:proofErr w:type="gramStart"/>
+      <w:r>
+        <w:t>scheduleJob</w:t>
+      </w:r>
+      <w:proofErr w:type="spellEnd"/>
+      <w:r>
+        <w:t>(</w:t>
+      </w:r>
+      <w:proofErr w:type="spellStart"/>
+      <w:proofErr w:type="gramEnd"/>
+      <w:r>
+        <w:t>job_name</w:t>
+      </w:r>
+      <w:proofErr w:type="spellEnd"/>
+      <w:r>
+        <w:t xml:space="preserve">, </w:t>
+      </w:r>
+      <w:proofErr w:type="spellStart"/>
+      <w:r>
+        <w:t>start_date</w:t>
+      </w:r>
+      <w:proofErr w:type="spellEnd"/>
+      <w:r>
+        <w:t xml:space="preserve">, </w:t>
+      </w:r>
+      <w:proofErr w:type="spellStart"/>
+      <w:r>
+        <w:t>due_date</w:t>
+      </w:r>
+      <w:proofErr w:type="spellEnd"/>
+      <w:r>
+        <w:t xml:space="preserve">, resources, </w:t>
+      </w:r>
+      <w:proofErr w:type="spellStart"/>
+      <w:r>
+        <w:t>total_cost</w:t>
+      </w:r>
+      <w:proofErr w:type="spellEnd"/>
+      <w:r>
+        <w:t>, craft ,</w:t>
+      </w:r>
+      <w:proofErr w:type="spellStart"/>
+      <w:r>
+        <w:t>calendar_resource_dict</w:t>
+      </w:r>
+      <w:proofErr w:type="spellEnd"/>
+      <w:r>
+        <w:t xml:space="preserve">, </w:t>
+      </w:r>
+      <w:proofErr w:type="spellStart"/>
+      <w:r>
+        <w:t>current_job_id</w:t>
+      </w:r>
+      <w:proofErr w:type="spellEnd"/>
+      <w:r>
+        <w:t xml:space="preserve">, </w:t>
+      </w:r>
+      <w:proofErr w:type="spellStart"/>
+      <w:r>
+        <w:t>list_of_jobs</w:t>
+      </w:r>
+      <w:proofErr w:type="spellEnd"/>
+      <w:r>
+        <w:t>)</w:t>
       </w:r>
     </w:p>
     <w:p>
@@ -1539,8 +1996,13 @@
         </w:numPr>
       </w:pPr>
       <w:r>
-        <w:t>Creates new job instance and saves Job instance in list_of_jobs</w:t>
-      </w:r>
+        <w:t xml:space="preserve">Creates new job instance and saves Job instance in </w:t>
+      </w:r>
+      <w:proofErr w:type="spellStart"/>
+      <w:r>
+        <w:t>list_of_jobs</w:t>
+      </w:r>
+      <w:proofErr w:type="spellEnd"/>
     </w:p>
     <w:p>
       <w:pPr>
@@ -1551,7 +2013,15 @@
         </w:numPr>
       </w:pPr>
       <w:r>
-        <w:t>Allocate Employees in calendar_resource_dict to the job</w:t>
+        <w:t xml:space="preserve">Allocate Employees in </w:t>
+      </w:r>
+      <w:proofErr w:type="spellStart"/>
+      <w:r>
+        <w:t>calendar_resource_dict</w:t>
+      </w:r>
+      <w:proofErr w:type="spellEnd"/>
+      <w:r>
+        <w:t xml:space="preserve"> to the job</w:t>
       </w:r>
     </w:p>
     <w:p>
@@ -1575,7 +2045,39 @@
         </w:numPr>
       </w:pPr>
       <w:r>
-        <w:t>Sets Job intance scheduled_end_date attribute to actual end_date in the system (might be different from the due_date originally given by user as some jobs can be completed earlier)</w:t>
+        <w:t xml:space="preserve">Sets Job </w:t>
+      </w:r>
+      <w:proofErr w:type="spellStart"/>
+      <w:r>
+        <w:t>intance</w:t>
+      </w:r>
+      <w:proofErr w:type="spellEnd"/>
+      <w:r>
+        <w:t xml:space="preserve"> </w:t>
+      </w:r>
+      <w:proofErr w:type="spellStart"/>
+      <w:r>
+        <w:t>scheduled_end_date</w:t>
+      </w:r>
+      <w:proofErr w:type="spellEnd"/>
+      <w:r>
+        <w:t xml:space="preserve"> attribute to actual </w:t>
+      </w:r>
+      <w:proofErr w:type="spellStart"/>
+      <w:r>
+        <w:t>end_date</w:t>
+      </w:r>
+      <w:proofErr w:type="spellEnd"/>
+      <w:r>
+        <w:t xml:space="preserve"> in the system (might be different from the </w:t>
+      </w:r>
+      <w:proofErr w:type="spellStart"/>
+      <w:r>
+        <w:t>due_date</w:t>
+      </w:r>
+      <w:proofErr w:type="spellEnd"/>
+      <w:r>
+        <w:t xml:space="preserve"> originally given by user as some jobs can be completed earlier)</w:t>
       </w:r>
     </w:p>
     <w:p>
@@ -1693,7 +2195,15 @@
         <w:t xml:space="preserve"> is present in the same folder with the right </w:t>
       </w:r>
       <w:r>
-        <w:t>format, a list of employee object will be created and stored in the variable list_of_employees.</w:t>
+        <w:t xml:space="preserve">format, a list of employee object will be created and stored in the variable </w:t>
+      </w:r>
+      <w:proofErr w:type="spellStart"/>
+      <w:r>
+        <w:t>list_of_employees</w:t>
+      </w:r>
+      <w:proofErr w:type="spellEnd"/>
+      <w:r>
+        <w:t>.</w:t>
       </w:r>
     </w:p>
     <w:p>
@@ -1703,6 +2213,7 @@
       <w:r>
         <w:t xml:space="preserve"> – </w:t>
       </w:r>
+      <w:proofErr w:type="spellStart"/>
       <w:r>
         <w:t>calendar</w:t>
       </w:r>
@@ -1712,6 +2223,7 @@
       <w:r>
         <w:t>resource_dict</w:t>
       </w:r>
+      <w:proofErr w:type="spellEnd"/>
       <w:r>
         <w:t xml:space="preserve"> </w:t>
       </w:r>
@@ -1804,6 +2316,8 @@
         <w:r>
           <w:instrText xml:space="preserve"> REF _Ref118490721 \r \h </w:instrText>
         </w:r>
+      </w:ins>
+      <w:ins w:id="7" w:author="Shen Yifan" w:date="2022-11-04T21:45:00Z">
         <w:r>
           <w:fldChar w:fldCharType="separate"/>
         </w:r>
@@ -1820,7 +2334,15 @@
     </w:p>
     <w:p>
       <w:r>
-        <w:t>If “job.csv” is present in the same folder with the right format, a list of employee object will be created and stored in the variable list_of_jobs.</w:t>
+        <w:t xml:space="preserve">If “job.csv” is present in the same folder with the right format, a list of employee object will be created and stored in the variable </w:t>
+      </w:r>
+      <w:proofErr w:type="spellStart"/>
+      <w:r>
+        <w:t>list_of_jobs</w:t>
+      </w:r>
+      <w:proofErr w:type="spellEnd"/>
+      <w:r>
+        <w:t>.</w:t>
       </w:r>
     </w:p>
     <w:p>
@@ -1842,11 +2364,11 @@
     <w:p>
       <w:pPr>
         <w:rPr>
-          <w:ins w:id="7" w:author="Shen Yifan" w:date="2022-11-04T21:52:00Z"/>
+          <w:ins w:id="8" w:author="Shen Yifan" w:date="2022-11-04T21:52:00Z"/>
           <w:u w:val="single"/>
         </w:rPr>
       </w:pPr>
-      <w:ins w:id="8" w:author="Shen Yifan" w:date="2022-11-04T21:56:00Z">
+      <w:ins w:id="9" w:author="Shen Yifan" w:date="2022-11-04T21:56:00Z">
         <w:r>
           <w:t>User needs to input</w:t>
         </w:r>
@@ -1854,7 +2376,7 @@
           <w:t xml:space="preserve"> </w:t>
         </w:r>
       </w:ins>
-      <w:del w:id="9" w:author="Shen Yifan" w:date="2022-11-04T21:56:00Z">
+      <w:del w:id="10" w:author="Shen Yifan" w:date="2022-11-04T21:56:00Z">
         <w:r>
           <w:delText>Follow the program prompt and enter</w:delText>
         </w:r>
@@ -1932,9 +2454,23 @@
         <w:rPr>
           <w:u w:val="single"/>
         </w:rPr>
-        <w:t>Employee Start Date in yyyy-mm-dd</w:t>
-      </w:r>
-      <w:ins w:id="10" w:author="Shen Yifan" w:date="2022-11-04T21:53:00Z">
+        <w:t xml:space="preserve">Employee Start Date in </w:t>
+      </w:r>
+      <w:proofErr w:type="spellStart"/>
+      <w:r>
+        <w:rPr>
+          <w:u w:val="single"/>
+        </w:rPr>
+        <w:t>yyyy</w:t>
+      </w:r>
+      <w:proofErr w:type="spellEnd"/>
+      <w:r>
+        <w:rPr>
+          <w:u w:val="single"/>
+        </w:rPr>
+        <w:t>-mm-dd</w:t>
+      </w:r>
+      <w:ins w:id="11" w:author="Shen Yifan" w:date="2022-11-04T21:53:00Z">
         <w:r>
           <w:rPr>
             <w:u w:val="single"/>
@@ -1946,22 +2482,22 @@
     <w:p>
       <w:pPr>
         <w:rPr>
-          <w:ins w:id="11" w:author="Shen Yifan" w:date="2022-11-04T21:50:00Z"/>
-          <w:rPrChange w:id="12" w:author="Shen Yifan" w:date="2022-11-04T21:53:00Z">
+          <w:ins w:id="12" w:author="Shen Yifan" w:date="2022-11-04T21:50:00Z"/>
+          <w:rPrChange w:id="13" w:author="Shen Yifan" w:date="2022-11-04T21:53:00Z">
             <w:rPr>
-              <w:ins w:id="13" w:author="Shen Yifan" w:date="2022-11-04T21:50:00Z"/>
+              <w:ins w:id="14" w:author="Shen Yifan" w:date="2022-11-04T21:50:00Z"/>
               <w:u w:val="single"/>
             </w:rPr>
           </w:rPrChange>
         </w:rPr>
       </w:pPr>
-      <w:ins w:id="14" w:author="Shen Yifan" w:date="2022-11-04T21:53:00Z">
+      <w:ins w:id="15" w:author="Shen Yifan" w:date="2022-11-04T21:53:00Z">
         <w:r>
           <w:t>Once the inputs are validated, t</w:t>
         </w:r>
         <w:r>
           <w:rPr>
-            <w:rPrChange w:id="15" w:author="Shen Yifan" w:date="2022-11-04T21:53:00Z">
+            <w:rPrChange w:id="16" w:author="Shen Yifan" w:date="2022-11-04T21:53:00Z">
               <w:rPr>
                 <w:u w:val="single"/>
               </w:rPr>
@@ -1973,15 +2509,12 @@
           <w:t xml:space="preserve"> </w:t>
         </w:r>
       </w:ins>
-      <w:ins w:id="16" w:author="Shen Yifan" w:date="2022-11-04T21:59:00Z">
+      <w:ins w:id="17" w:author="Shen Yifan" w:date="2022-11-04T21:59:00Z">
         <w:r>
-          <w:t>calendar resource dictionary</w:t>
-        </w:r>
-        <w:r>
-          <w:t xml:space="preserve"> </w:t>
+          <w:t xml:space="preserve">calendar resource dictionary </w:t>
         </w:r>
       </w:ins>
-      <w:ins w:id="17" w:author="Shen Yifan" w:date="2022-11-04T21:53:00Z">
+      <w:ins w:id="18" w:author="Shen Yifan" w:date="2022-11-04T21:53:00Z">
         <w:r>
           <w:t>will be updated to add the new employee after his/her start date.</w:t>
         </w:r>
@@ -1990,7 +2523,7 @@
     <w:p>
       <w:pPr>
         <w:rPr>
-          <w:del w:id="18" w:author="Shen Yifan" w:date="2022-11-04T21:53:00Z"/>
+          <w:del w:id="19" w:author="Shen Yifan" w:date="2022-11-04T21:53:00Z"/>
           <w:u w:val="single"/>
         </w:rPr>
       </w:pPr>
@@ -2096,35 +2629,35 @@
     <w:p>
       <w:pPr>
         <w:rPr>
-          <w:ins w:id="19" w:author="Shen Yifan" w:date="2022-11-04T21:53:00Z"/>
+          <w:ins w:id="20" w:author="Shen Yifan" w:date="2022-11-04T21:53:00Z"/>
         </w:rPr>
       </w:pPr>
-      <w:ins w:id="20" w:author="Shen Yifan" w:date="2022-11-04T21:55:00Z">
+      <w:ins w:id="21" w:author="Shen Yifan" w:date="2022-11-04T21:55:00Z">
         <w:r>
           <w:t>User need</w:t>
         </w:r>
       </w:ins>
-      <w:ins w:id="21" w:author="Shen Yifan" w:date="2022-11-04T21:56:00Z">
+      <w:ins w:id="22" w:author="Shen Yifan" w:date="2022-11-04T21:56:00Z">
         <w:r>
           <w:t>s</w:t>
         </w:r>
       </w:ins>
-      <w:ins w:id="22" w:author="Shen Yifan" w:date="2022-11-04T21:55:00Z">
+      <w:ins w:id="23" w:author="Shen Yifan" w:date="2022-11-04T21:55:00Z">
         <w:r>
           <w:t xml:space="preserve"> to </w:t>
         </w:r>
       </w:ins>
-      <w:del w:id="23" w:author="Shen Yifan" w:date="2022-11-04T21:55:00Z">
+      <w:del w:id="24" w:author="Shen Yifan" w:date="2022-11-04T21:55:00Z">
         <w:r>
           <w:delText xml:space="preserve">Follow the program prompt and </w:delText>
         </w:r>
       </w:del>
-      <w:del w:id="24" w:author="Shen Yifan" w:date="2022-11-04T21:56:00Z">
+      <w:del w:id="25" w:author="Shen Yifan" w:date="2022-11-04T21:56:00Z">
         <w:r>
           <w:delText>enter</w:delText>
         </w:r>
       </w:del>
-      <w:ins w:id="25" w:author="Shen Yifan" w:date="2022-11-04T21:56:00Z">
+      <w:ins w:id="26" w:author="Shen Yifan" w:date="2022-11-04T21:56:00Z">
         <w:r>
           <w:t>input</w:t>
         </w:r>
@@ -2145,32 +2678,44 @@
         <w:rPr>
           <w:u w:val="single"/>
         </w:rPr>
-        <w:t>Last Day of Work in yyyy-mm-dd</w:t>
+        <w:t xml:space="preserve">Last Day of Work in </w:t>
+      </w:r>
+      <w:proofErr w:type="spellStart"/>
+      <w:r>
+        <w:rPr>
+          <w:u w:val="single"/>
+        </w:rPr>
+        <w:t>yyyy</w:t>
+      </w:r>
+      <w:proofErr w:type="spellEnd"/>
+      <w:r>
+        <w:rPr>
+          <w:u w:val="single"/>
+        </w:rPr>
+        <w:t>-mm-dd</w:t>
       </w:r>
       <w:r>
         <w:t xml:space="preserve"> with commas separating each input</w:t>
       </w:r>
-      <w:ins w:id="26" w:author="Shen Yifan" w:date="2022-11-04T21:53:00Z">
+      <w:ins w:id="27" w:author="Shen Yifan" w:date="2022-11-04T21:53:00Z">
         <w:r>
           <w:t>.</w:t>
         </w:r>
       </w:ins>
     </w:p>
     <w:p>
-      <w:ins w:id="27" w:author="Shen Yifan" w:date="2022-11-04T21:54:00Z">
+      <w:ins w:id="28" w:author="Shen Yifan" w:date="2022-11-04T21:54:00Z">
         <w:r>
+          <w:lastRenderedPageBreak/>
           <w:t xml:space="preserve">Once the inputs are validated, the employee will be removed from the </w:t>
         </w:r>
       </w:ins>
-      <w:ins w:id="28" w:author="Shen Yifan" w:date="2022-11-04T21:58:00Z">
+      <w:ins w:id="29" w:author="Shen Yifan" w:date="2022-11-04T21:58:00Z">
         <w:r>
-          <w:t>calendar resource dictionary</w:t>
-        </w:r>
-        <w:r>
-          <w:t xml:space="preserve"> </w:t>
+          <w:t xml:space="preserve">calendar resource dictionary </w:t>
         </w:r>
       </w:ins>
-      <w:ins w:id="29" w:author="Shen Yifan" w:date="2022-11-04T21:54:00Z">
+      <w:ins w:id="30" w:author="Shen Yifan" w:date="2022-11-04T21:54:00Z">
         <w:r>
           <w:t>after his/her last day of work.</w:t>
         </w:r>
@@ -2270,12 +2815,12 @@
       <w:pPr>
         <w:pStyle w:val="Heading3"/>
       </w:pPr>
-      <w:del w:id="30" w:author="Shen Yifan" w:date="2022-11-04T21:55:00Z">
+      <w:del w:id="31" w:author="Shen Yifan" w:date="2022-11-04T21:55:00Z">
         <w:r>
           <w:delText>Update existing job details</w:delText>
         </w:r>
       </w:del>
-      <w:ins w:id="31" w:author="Shen Yifan" w:date="2022-11-04T21:55:00Z">
+      <w:ins w:id="32" w:author="Shen Yifan" w:date="2022-11-04T21:55:00Z">
         <w:r>
           <w:t>Delete a scheduled job</w:t>
         </w:r>
@@ -2284,10 +2829,10 @@
     <w:p>
       <w:pPr>
         <w:rPr>
-          <w:ins w:id="32" w:author="Shen Yifan" w:date="2022-11-04T21:59:00Z"/>
+          <w:ins w:id="33" w:author="Shen Yifan" w:date="2022-11-04T21:59:00Z"/>
         </w:rPr>
       </w:pPr>
-      <w:del w:id="33" w:author="Shen Yifan" w:date="2022-11-04T21:55:00Z">
+      <w:del w:id="34" w:author="Shen Yifan" w:date="2022-11-04T21:55:00Z">
         <w:r>
           <w:rPr>
             <w:highlight w:val="yellow"/>
@@ -2295,41 +2840,43 @@
           <w:delText>Not yet written</w:delText>
         </w:r>
       </w:del>
-      <w:ins w:id="34" w:author="Shen Yifan" w:date="2022-11-04T21:56:00Z">
+      <w:ins w:id="35" w:author="Shen Yifan" w:date="2022-11-04T21:56:00Z">
         <w:r>
-          <w:t>User need</w:t>
-        </w:r>
-        <w:r>
-          <w:t>s</w:t>
-        </w:r>
-        <w:r>
-          <w:t xml:space="preserve"> to input</w:t>
+          <w:t>User needs to input</w:t>
         </w:r>
         <w:r>
           <w:t xml:space="preserve"> </w:t>
         </w:r>
       </w:ins>
-      <w:ins w:id="35" w:author="Shen Yifan" w:date="2022-11-04T21:55:00Z">
+      <w:ins w:id="36" w:author="Shen Yifan" w:date="2022-11-04T21:55:00Z">
         <w:r>
           <w:t xml:space="preserve">the </w:t>
         </w:r>
       </w:ins>
-      <w:ins w:id="36" w:author="Shen Yifan" w:date="2022-11-04T21:56:00Z">
+      <w:ins w:id="37" w:author="Shen Yifan" w:date="2022-11-04T21:56:00Z">
         <w:r>
           <w:t xml:space="preserve">job ID </w:t>
         </w:r>
       </w:ins>
-      <w:ins w:id="37" w:author="Shen Yifan" w:date="2022-11-04T21:57:00Z">
+      <w:ins w:id="38" w:author="Shen Yifan" w:date="2022-11-04T21:57:00Z">
         <w:r>
-          <w:t>number. The program will remove the job from the list_of</w:t>
+          <w:t xml:space="preserve">number. The program will remove the job from the </w:t>
+        </w:r>
+        <w:proofErr w:type="spellStart"/>
+        <w:r>
+          <w:t>list_of</w:t>
         </w:r>
       </w:ins>
-      <w:ins w:id="38" w:author="Shen Yifan" w:date="2022-11-04T21:58:00Z">
+      <w:ins w:id="39" w:author="Shen Yifan" w:date="2022-11-04T21:58:00Z">
         <w:r>
-          <w:t>_jobs list and restore the calendar resource dictionary</w:t>
+          <w:t>_jobs</w:t>
+        </w:r>
+        <w:proofErr w:type="spellEnd"/>
+        <w:r>
+          <w:t xml:space="preserve"> list and restore the calendar resource dictionary</w:t>
         </w:r>
       </w:ins>
-      <w:ins w:id="39" w:author="Shen Yifan" w:date="2022-11-04T21:59:00Z">
+      <w:ins w:id="40" w:author="Shen Yifan" w:date="2022-11-04T21:59:00Z">
         <w:r>
           <w:t>.</w:t>
         </w:r>
@@ -2347,7 +2894,7 @@
       </w:tblGrid>
       <w:tr>
         <w:trPr>
-          <w:ins w:id="40" w:author="Shen Yifan" w:date="2022-11-04T22:00:00Z"/>
+          <w:ins w:id="41" w:author="Shen Yifan" w:date="2022-11-04T22:00:00Z"/>
         </w:trPr>
         <w:tc>
           <w:tcPr>
@@ -2356,10 +2903,10 @@
           <w:p>
             <w:pPr>
               <w:rPr>
-                <w:ins w:id="41" w:author="Shen Yifan" w:date="2022-11-04T22:00:00Z"/>
+                <w:ins w:id="42" w:author="Shen Yifan" w:date="2022-11-04T22:00:00Z"/>
               </w:rPr>
             </w:pPr>
-            <w:ins w:id="42" w:author="Shen Yifan" w:date="2022-11-04T22:00:00Z">
+            <w:ins w:id="43" w:author="Shen Yifan" w:date="2022-11-04T22:00:00Z">
               <w:r>
                 <w:t>Sample input</w:t>
               </w:r>
@@ -2373,10 +2920,10 @@
           <w:p>
             <w:pPr>
               <w:rPr>
-                <w:ins w:id="43" w:author="Shen Yifan" w:date="2022-11-04T22:00:00Z"/>
+                <w:ins w:id="44" w:author="Shen Yifan" w:date="2022-11-04T22:00:00Z"/>
               </w:rPr>
             </w:pPr>
-            <w:ins w:id="44" w:author="Shen Yifan" w:date="2022-11-04T22:00:00Z">
+            <w:ins w:id="45" w:author="Shen Yifan" w:date="2022-11-04T22:00:00Z">
               <w:r>
                 <w:t>Sample output</w:t>
               </w:r>
@@ -2386,7 +2933,7 @@
       </w:tr>
       <w:tr>
         <w:trPr>
-          <w:ins w:id="45" w:author="Shen Yifan" w:date="2022-11-04T22:00:00Z"/>
+          <w:ins w:id="46" w:author="Shen Yifan" w:date="2022-11-04T22:00:00Z"/>
         </w:trPr>
         <w:tc>
           <w:tcPr>
@@ -2395,7 +2942,7 @@
           <w:p>
             <w:pPr>
               <w:rPr>
-                <w:ins w:id="46" w:author="Shen Yifan" w:date="2022-11-04T22:00:00Z"/>
+                <w:ins w:id="47" w:author="Shen Yifan" w:date="2022-11-04T22:00:00Z"/>
               </w:rPr>
             </w:pPr>
           </w:p>
@@ -2407,7 +2954,7 @@
           <w:p>
             <w:pPr>
               <w:rPr>
-                <w:ins w:id="47" w:author="Shen Yifan" w:date="2022-11-04T22:00:00Z"/>
+                <w:ins w:id="48" w:author="Shen Yifan" w:date="2022-11-04T22:00:00Z"/>
               </w:rPr>
             </w:pPr>
           </w:p>
@@ -2415,7 +2962,7 @@
       </w:tr>
       <w:tr>
         <w:trPr>
-          <w:ins w:id="48" w:author="Shen Yifan" w:date="2022-11-04T22:00:00Z"/>
+          <w:ins w:id="49" w:author="Shen Yifan" w:date="2022-11-04T22:00:00Z"/>
         </w:trPr>
         <w:tc>
           <w:tcPr>
@@ -2424,7 +2971,7 @@
           <w:p>
             <w:pPr>
               <w:rPr>
-                <w:ins w:id="49" w:author="Shen Yifan" w:date="2022-11-04T22:00:00Z"/>
+                <w:ins w:id="50" w:author="Shen Yifan" w:date="2022-11-04T22:00:00Z"/>
               </w:rPr>
             </w:pPr>
           </w:p>
@@ -2436,7 +2983,7 @@
           <w:p>
             <w:pPr>
               <w:rPr>
-                <w:ins w:id="50" w:author="Shen Yifan" w:date="2022-11-04T22:00:00Z"/>
+                <w:ins w:id="51" w:author="Shen Yifan" w:date="2022-11-04T22:00:00Z"/>
               </w:rPr>
             </w:pPr>
           </w:p>
@@ -2458,12 +3005,12 @@
           <w:u w:val="single"/>
         </w:rPr>
       </w:pPr>
-      <w:ins w:id="51" w:author="Shen Yifan" w:date="2022-11-04T21:56:00Z">
+      <w:ins w:id="52" w:author="Shen Yifan" w:date="2022-11-04T21:56:00Z">
         <w:r>
           <w:t>User needs to input</w:t>
         </w:r>
       </w:ins>
-      <w:del w:id="52" w:author="Shen Yifan" w:date="2022-11-04T21:56:00Z">
+      <w:del w:id="53" w:author="Shen Yifan" w:date="2022-11-04T21:56:00Z">
         <w:r>
           <w:delText>Follow the program prompt and enter</w:delText>
         </w:r>
@@ -2487,21 +3034,49 @@
         <w:rPr>
           <w:u w:val="single"/>
         </w:rPr>
-        <w:t>Start Date in yyyy-mm-dd</w:t>
-      </w:r>
-      <w:r>
-        <w:t xml:space="preserve">, </w:t>
-      </w:r>
+        <w:t xml:space="preserve">Start Date in </w:t>
+      </w:r>
+      <w:proofErr w:type="spellStart"/>
       <w:r>
         <w:rPr>
           <w:u w:val="single"/>
         </w:rPr>
-        <w:t>Due Date in yyyy-mm-dd</w:t>
+        <w:t>yyyy</w:t>
+      </w:r>
+      <w:proofErr w:type="spellEnd"/>
+      <w:r>
+        <w:rPr>
+          <w:u w:val="single"/>
+        </w:rPr>
+        <w:t>-mm-dd</w:t>
       </w:r>
       <w:r>
         <w:t xml:space="preserve">, </w:t>
       </w:r>
-      <w:commentRangeStart w:id="53"/>
+      <w:r>
+        <w:rPr>
+          <w:u w:val="single"/>
+        </w:rPr>
+        <w:t xml:space="preserve">Due Date in </w:t>
+      </w:r>
+      <w:proofErr w:type="spellStart"/>
+      <w:r>
+        <w:rPr>
+          <w:u w:val="single"/>
+        </w:rPr>
+        <w:t>yyyy</w:t>
+      </w:r>
+      <w:proofErr w:type="spellEnd"/>
+      <w:r>
+        <w:rPr>
+          <w:u w:val="single"/>
+        </w:rPr>
+        <w:t>-mm-dd</w:t>
+      </w:r>
+      <w:r>
+        <w:t xml:space="preserve">, </w:t>
+      </w:r>
+      <w:commentRangeStart w:id="54"/>
       <w:r>
         <w:rPr>
           <w:highlight w:val="yellow"/>
@@ -2509,13 +3084,13 @@
         </w:rPr>
         <w:t>Resources Required in hours</w:t>
       </w:r>
-      <w:commentRangeEnd w:id="53"/>
+      <w:commentRangeEnd w:id="54"/>
       <w:r>
         <w:rPr>
           <w:rStyle w:val="CommentReference"/>
           <w:highlight w:val="yellow"/>
         </w:rPr>
-        <w:commentReference w:id="53"/>
+        <w:commentReference w:id="54"/>
       </w:r>
       <w:r>
         <w:t xml:space="preserve">, </w:t>
@@ -2536,7 +3111,7 @@
         </w:rPr>
         <w:t xml:space="preserve">Craft </w:t>
       </w:r>
-      <w:commentRangeStart w:id="54"/>
+      <w:commentRangeStart w:id="55"/>
       <w:r>
         <w:rPr>
           <w:highlight w:val="yellow"/>
@@ -2544,12 +3119,12 @@
         </w:rPr>
         <w:t>Required</w:t>
       </w:r>
-      <w:commentRangeEnd w:id="54"/>
+      <w:commentRangeEnd w:id="55"/>
       <w:r>
         <w:rPr>
           <w:rStyle w:val="CommentReference"/>
         </w:rPr>
-        <w:commentReference w:id="54"/>
+        <w:commentReference w:id="55"/>
       </w:r>
     </w:p>
     <w:p>
@@ -2559,6 +3134,7 @@
       <w:r>
         <w:t xml:space="preserve">he program will call for the </w:t>
       </w:r>
+      <w:proofErr w:type="spellStart"/>
       <w:r>
         <w:rPr>
           <w:i/>
@@ -2566,6 +3142,7 @@
         </w:rPr>
         <w:t>scheduleJobCheck</w:t>
       </w:r>
+      <w:proofErr w:type="spellEnd"/>
       <w:r>
         <w:t xml:space="preserve"> function and check the </w:t>
       </w:r>
@@ -2583,6 +3160,7 @@
       <w:r>
         <w:t xml:space="preserve">The actual job scheduling is conducted via the </w:t>
       </w:r>
+      <w:proofErr w:type="spellStart"/>
       <w:r>
         <w:rPr>
           <w:i/>
@@ -2590,6 +3168,7 @@
         </w:rPr>
         <w:t>scheduleJob</w:t>
       </w:r>
+      <w:proofErr w:type="spellEnd"/>
       <w:r>
         <w:t xml:space="preserve"> function</w:t>
       </w:r>
@@ -2693,18 +3272,18 @@
       <w:pPr>
         <w:pStyle w:val="Heading2"/>
         <w:rPr>
-          <w:ins w:id="55" w:author="Shen Yifan" w:date="2022-11-04T22:01:00Z"/>
+          <w:ins w:id="56" w:author="Shen Yifan" w:date="2022-11-04T22:01:00Z"/>
         </w:rPr>
       </w:pPr>
-      <w:ins w:id="56" w:author="Shen Yifan" w:date="2022-11-04T22:01:00Z">
+      <w:ins w:id="57" w:author="Shen Yifan" w:date="2022-11-04T22:01:00Z">
         <w:r>
           <w:t>Calculate Key Performance Indicators</w:t>
         </w:r>
       </w:ins>
-      <w:del w:id="57" w:author="Shen Yifan" w:date="2022-11-04T22:01:00Z">
+      <w:del w:id="58" w:author="Shen Yifan" w:date="2022-11-04T22:01:00Z">
         <w:r>
           <w:rPr>
-            <w:rPrChange w:id="58" w:author="Shen Yifan" w:date="2022-11-04T22:01:00Z">
+            <w:rPrChange w:id="59" w:author="Shen Yifan" w:date="2022-11-04T22:01:00Z">
               <w:rPr>
                 <w:highlight w:val="yellow"/>
               </w:rPr>
@@ -2718,10 +3297,10 @@
       <w:pPr>
         <w:pStyle w:val="Heading3"/>
         <w:rPr>
-          <w:ins w:id="59" w:author="Shen Yifan" w:date="2022-11-04T22:02:00Z"/>
+          <w:ins w:id="60" w:author="Shen Yifan" w:date="2022-11-04T22:02:00Z"/>
         </w:rPr>
       </w:pPr>
-      <w:ins w:id="60" w:author="Shen Yifan" w:date="2022-11-04T22:02:00Z">
+      <w:ins w:id="61" w:author="Shen Yifan" w:date="2022-11-04T22:02:00Z">
         <w:r>
           <w:t>Find all job details based on a specific date or by date range</w:t>
         </w:r>
@@ -2730,10 +3309,10 @@
     <w:p>
       <w:pPr>
         <w:rPr>
-          <w:ins w:id="61" w:author="Shen Yifan" w:date="2022-11-04T22:04:00Z"/>
+          <w:ins w:id="62" w:author="Shen Yifan" w:date="2022-11-04T22:04:00Z"/>
         </w:rPr>
       </w:pPr>
-      <w:ins w:id="62" w:author="Shen Yifan" w:date="2022-11-04T22:03:00Z">
+      <w:ins w:id="63" w:author="Shen Yifan" w:date="2022-11-04T22:03:00Z">
         <w:r>
           <w:t>User needs to input</w:t>
         </w:r>
@@ -2741,33 +3320,41 @@
           <w:t xml:space="preserve"> the </w:t>
         </w:r>
       </w:ins>
-      <w:ins w:id="63" w:author="Shen Yifan" w:date="2022-11-04T22:04:00Z">
+      <w:ins w:id="64" w:author="Shen Yifan" w:date="2022-11-04T22:04:00Z">
         <w:r>
           <w:t xml:space="preserve">either a single date in the format of </w:t>
         </w:r>
+        <w:proofErr w:type="spellStart"/>
         <w:r>
           <w:rPr>
             <w:u w:val="single"/>
           </w:rPr>
-          <w:t>yyyy-mm-dd</w:t>
+          <w:t>yyyy</w:t>
+        </w:r>
+        <w:proofErr w:type="spellEnd"/>
+        <w:r>
+          <w:rPr>
+            <w:u w:val="single"/>
+          </w:rPr>
+          <w:t>-mm-dd</w:t>
         </w:r>
       </w:ins>
-      <w:ins w:id="64" w:author="Shen Yifan" w:date="2022-11-04T22:03:00Z">
+      <w:ins w:id="65" w:author="Shen Yifan" w:date="2022-11-04T22:03:00Z">
         <w:r>
           <w:t>,</w:t>
         </w:r>
       </w:ins>
-      <w:ins w:id="65" w:author="Shen Yifan" w:date="2022-11-04T22:04:00Z">
+      <w:ins w:id="66" w:author="Shen Yifan" w:date="2022-11-04T22:04:00Z">
         <w:r>
           <w:t xml:space="preserve"> or a date range between 2 dates</w:t>
         </w:r>
       </w:ins>
-      <w:ins w:id="66" w:author="Shen Yifan" w:date="2022-11-04T22:03:00Z">
+      <w:ins w:id="67" w:author="Shen Yifan" w:date="2022-11-04T22:03:00Z">
         <w:r>
           <w:t xml:space="preserve"> separated by commas</w:t>
         </w:r>
       </w:ins>
-      <w:ins w:id="67" w:author="Shen Yifan" w:date="2022-11-04T22:04:00Z">
+      <w:ins w:id="68" w:author="Shen Yifan" w:date="2022-11-04T22:04:00Z">
         <w:r>
           <w:t xml:space="preserve"> in the same format.</w:t>
         </w:r>
@@ -2785,7 +3372,7 @@
       </w:tblGrid>
       <w:tr>
         <w:trPr>
-          <w:ins w:id="68" w:author="Shen Yifan" w:date="2022-11-04T22:04:00Z"/>
+          <w:ins w:id="69" w:author="Shen Yifan" w:date="2022-11-04T22:04:00Z"/>
         </w:trPr>
         <w:tc>
           <w:tcPr>
@@ -2794,10 +3381,10 @@
           <w:p>
             <w:pPr>
               <w:rPr>
-                <w:ins w:id="69" w:author="Shen Yifan" w:date="2022-11-04T22:04:00Z"/>
+                <w:ins w:id="70" w:author="Shen Yifan" w:date="2022-11-04T22:04:00Z"/>
               </w:rPr>
             </w:pPr>
-            <w:ins w:id="70" w:author="Shen Yifan" w:date="2022-11-04T22:04:00Z">
+            <w:ins w:id="71" w:author="Shen Yifan" w:date="2022-11-04T22:04:00Z">
               <w:r>
                 <w:t>Sample input</w:t>
               </w:r>
@@ -2811,10 +3398,10 @@
           <w:p>
             <w:pPr>
               <w:rPr>
-                <w:ins w:id="71" w:author="Shen Yifan" w:date="2022-11-04T22:04:00Z"/>
+                <w:ins w:id="72" w:author="Shen Yifan" w:date="2022-11-04T22:04:00Z"/>
               </w:rPr>
             </w:pPr>
-            <w:ins w:id="72" w:author="Shen Yifan" w:date="2022-11-04T22:04:00Z">
+            <w:ins w:id="73" w:author="Shen Yifan" w:date="2022-11-04T22:04:00Z">
               <w:r>
                 <w:t>Sample output</w:t>
               </w:r>
@@ -2824,7 +3411,7 @@
       </w:tr>
       <w:tr>
         <w:trPr>
-          <w:ins w:id="73" w:author="Shen Yifan" w:date="2022-11-04T22:04:00Z"/>
+          <w:ins w:id="74" w:author="Shen Yifan" w:date="2022-11-04T22:04:00Z"/>
         </w:trPr>
         <w:tc>
           <w:tcPr>
@@ -2833,7 +3420,7 @@
           <w:p>
             <w:pPr>
               <w:rPr>
-                <w:ins w:id="74" w:author="Shen Yifan" w:date="2022-11-04T22:04:00Z"/>
+                <w:ins w:id="75" w:author="Shen Yifan" w:date="2022-11-04T22:04:00Z"/>
               </w:rPr>
             </w:pPr>
           </w:p>
@@ -2845,7 +3432,7 @@
           <w:p>
             <w:pPr>
               <w:rPr>
-                <w:ins w:id="75" w:author="Shen Yifan" w:date="2022-11-04T22:04:00Z"/>
+                <w:ins w:id="76" w:author="Shen Yifan" w:date="2022-11-04T22:04:00Z"/>
               </w:rPr>
             </w:pPr>
           </w:p>
@@ -2853,7 +3440,7 @@
       </w:tr>
       <w:tr>
         <w:trPr>
-          <w:ins w:id="76" w:author="Shen Yifan" w:date="2022-11-04T22:04:00Z"/>
+          <w:ins w:id="77" w:author="Shen Yifan" w:date="2022-11-04T22:04:00Z"/>
         </w:trPr>
         <w:tc>
           <w:tcPr>
@@ -2862,7 +3449,7 @@
           <w:p>
             <w:pPr>
               <w:rPr>
-                <w:ins w:id="77" w:author="Shen Yifan" w:date="2022-11-04T22:04:00Z"/>
+                <w:ins w:id="78" w:author="Shen Yifan" w:date="2022-11-04T22:04:00Z"/>
               </w:rPr>
             </w:pPr>
           </w:p>
@@ -2874,7 +3461,7 @@
           <w:p>
             <w:pPr>
               <w:rPr>
-                <w:ins w:id="78" w:author="Shen Yifan" w:date="2022-11-04T22:04:00Z"/>
+                <w:ins w:id="79" w:author="Shen Yifan" w:date="2022-11-04T22:04:00Z"/>
               </w:rPr>
             </w:pPr>
           </w:p>
@@ -2884,7 +3471,7 @@
     <w:p>
       <w:pPr>
         <w:rPr>
-          <w:ins w:id="79" w:author="Shen Yifan" w:date="2022-11-04T22:05:00Z"/>
+          <w:ins w:id="80" w:author="Shen Yifan" w:date="2022-11-04T22:05:00Z"/>
         </w:rPr>
       </w:pPr>
     </w:p>
@@ -2892,11 +3479,12 @@
       <w:pPr>
         <w:pStyle w:val="Heading3"/>
         <w:rPr>
-          <w:ins w:id="80" w:author="Shen Yifan" w:date="2022-11-04T22:05:00Z"/>
+          <w:ins w:id="81" w:author="Shen Yifan" w:date="2022-11-04T22:05:00Z"/>
         </w:rPr>
       </w:pPr>
-      <w:ins w:id="81" w:author="Shen Yifan" w:date="2022-11-04T22:05:00Z">
+      <w:ins w:id="82" w:author="Shen Yifan" w:date="2022-11-04T22:05:00Z">
         <w:r>
+          <w:lastRenderedPageBreak/>
           <w:t>Find job details based on job ID</w:t>
         </w:r>
       </w:ins>
@@ -2904,10 +3492,10 @@
     <w:p>
       <w:pPr>
         <w:rPr>
-          <w:ins w:id="82" w:author="Shen Yifan" w:date="2022-11-04T22:22:00Z"/>
+          <w:ins w:id="83" w:author="Shen Yifan" w:date="2022-11-04T22:22:00Z"/>
         </w:rPr>
       </w:pPr>
-      <w:ins w:id="83" w:author="Shen Yifan" w:date="2022-11-04T22:06:00Z">
+      <w:ins w:id="84" w:author="Shen Yifan" w:date="2022-11-04T22:06:00Z">
         <w:r>
           <w:t>User needs to input</w:t>
         </w:r>
@@ -2915,20 +3503,25 @@
           <w:t xml:space="preserve"> </w:t>
         </w:r>
         <w:r>
-          <w:t>the job ID number. The program</w:t>
-        </w:r>
-        <w:r>
-          <w:t xml:space="preserve"> will print the job ID, job name, resource requ</w:t>
+          <w:t>the job ID number. The program will print the job ID, job name, resource requ</w:t>
         </w:r>
       </w:ins>
-      <w:ins w:id="84" w:author="Shen Yifan" w:date="2022-11-04T22:07:00Z">
+      <w:ins w:id="85" w:author="Shen Yifan" w:date="2022-11-04T22:07:00Z">
         <w:r>
           <w:t xml:space="preserve">ired, total project cost and the craft involved. </w:t>
         </w:r>
       </w:ins>
-      <w:ins w:id="85" w:author="Shen Yifan" w:date="2022-11-04T22:21:00Z">
+      <w:ins w:id="86" w:author="Shen Yifan" w:date="2022-11-04T22:21:00Z">
         <w:r>
-          <w:t>The detailed schedule and the employees involvement on each day is printed as well.</w:t>
+          <w:t xml:space="preserve">The detailed schedule and the </w:t>
+        </w:r>
+        <w:proofErr w:type="gramStart"/>
+        <w:r>
+          <w:t>employees</w:t>
+        </w:r>
+        <w:proofErr w:type="gramEnd"/>
+        <w:r>
+          <w:t xml:space="preserve"> involvement on each day is printed as well.</w:t>
         </w:r>
       </w:ins>
     </w:p>
@@ -2944,7 +3537,7 @@
       </w:tblGrid>
       <w:tr>
         <w:trPr>
-          <w:ins w:id="86" w:author="Shen Yifan" w:date="2022-11-04T22:22:00Z"/>
+          <w:ins w:id="87" w:author="Shen Yifan" w:date="2022-11-04T22:22:00Z"/>
         </w:trPr>
         <w:tc>
           <w:tcPr>
@@ -2953,10 +3546,10 @@
           <w:p>
             <w:pPr>
               <w:rPr>
-                <w:ins w:id="87" w:author="Shen Yifan" w:date="2022-11-04T22:22:00Z"/>
+                <w:ins w:id="88" w:author="Shen Yifan" w:date="2022-11-04T22:22:00Z"/>
               </w:rPr>
             </w:pPr>
-            <w:ins w:id="88" w:author="Shen Yifan" w:date="2022-11-04T22:22:00Z">
+            <w:ins w:id="89" w:author="Shen Yifan" w:date="2022-11-04T22:22:00Z">
               <w:r>
                 <w:t>Sample input</w:t>
               </w:r>
@@ -2970,10 +3563,10 @@
           <w:p>
             <w:pPr>
               <w:rPr>
-                <w:ins w:id="89" w:author="Shen Yifan" w:date="2022-11-04T22:22:00Z"/>
+                <w:ins w:id="90" w:author="Shen Yifan" w:date="2022-11-04T22:22:00Z"/>
               </w:rPr>
             </w:pPr>
-            <w:ins w:id="90" w:author="Shen Yifan" w:date="2022-11-04T22:22:00Z">
+            <w:ins w:id="91" w:author="Shen Yifan" w:date="2022-11-04T22:22:00Z">
               <w:r>
                 <w:t>Sample output</w:t>
               </w:r>
@@ -2983,7 +3576,7 @@
       </w:tr>
       <w:tr>
         <w:trPr>
-          <w:ins w:id="91" w:author="Shen Yifan" w:date="2022-11-04T22:22:00Z"/>
+          <w:ins w:id="92" w:author="Shen Yifan" w:date="2022-11-04T22:22:00Z"/>
         </w:trPr>
         <w:tc>
           <w:tcPr>
@@ -2992,7 +3585,7 @@
           <w:p>
             <w:pPr>
               <w:rPr>
-                <w:ins w:id="92" w:author="Shen Yifan" w:date="2022-11-04T22:22:00Z"/>
+                <w:ins w:id="93" w:author="Shen Yifan" w:date="2022-11-04T22:22:00Z"/>
               </w:rPr>
             </w:pPr>
           </w:p>
@@ -3004,7 +3597,7 @@
           <w:p>
             <w:pPr>
               <w:rPr>
-                <w:ins w:id="93" w:author="Shen Yifan" w:date="2022-11-04T22:22:00Z"/>
+                <w:ins w:id="94" w:author="Shen Yifan" w:date="2022-11-04T22:22:00Z"/>
               </w:rPr>
             </w:pPr>
           </w:p>
@@ -3012,7 +3605,7 @@
       </w:tr>
       <w:tr>
         <w:trPr>
-          <w:ins w:id="94" w:author="Shen Yifan" w:date="2022-11-04T22:22:00Z"/>
+          <w:ins w:id="95" w:author="Shen Yifan" w:date="2022-11-04T22:22:00Z"/>
         </w:trPr>
         <w:tc>
           <w:tcPr>
@@ -3021,7 +3614,7 @@
           <w:p>
             <w:pPr>
               <w:rPr>
-                <w:ins w:id="95" w:author="Shen Yifan" w:date="2022-11-04T22:22:00Z"/>
+                <w:ins w:id="96" w:author="Shen Yifan" w:date="2022-11-04T22:22:00Z"/>
               </w:rPr>
             </w:pPr>
           </w:p>
@@ -3033,7 +3626,7 @@
           <w:p>
             <w:pPr>
               <w:rPr>
-                <w:ins w:id="96" w:author="Shen Yifan" w:date="2022-11-04T22:22:00Z"/>
+                <w:ins w:id="97" w:author="Shen Yifan" w:date="2022-11-04T22:22:00Z"/>
               </w:rPr>
             </w:pPr>
           </w:p>
@@ -3043,7 +3636,7 @@
     <w:p>
       <w:pPr>
         <w:rPr>
-          <w:ins w:id="97" w:author="Shen Yifan" w:date="2022-11-04T22:21:00Z"/>
+          <w:ins w:id="98" w:author="Shen Yifan" w:date="2022-11-04T22:21:00Z"/>
         </w:rPr>
       </w:pPr>
     </w:p>
@@ -3051,15 +3644,15 @@
       <w:pPr>
         <w:pStyle w:val="Heading3"/>
         <w:rPr>
-          <w:ins w:id="98" w:author="Shen Yifan" w:date="2022-11-04T22:05:00Z"/>
+          <w:ins w:id="99" w:author="Shen Yifan" w:date="2022-11-04T22:05:00Z"/>
         </w:rPr>
       </w:pPr>
-      <w:ins w:id="99" w:author="Shen Yifan" w:date="2022-11-04T22:22:00Z">
+      <w:ins w:id="100" w:author="Shen Yifan" w:date="2022-11-04T22:22:00Z">
         <w:r>
           <w:t>Total Cost spent on Jobs for a specified Date Range</w:t>
         </w:r>
       </w:ins>
-      <w:ins w:id="100" w:author="Shen Yifan" w:date="2022-11-04T22:07:00Z">
+      <w:ins w:id="101" w:author="Shen Yifan" w:date="2022-11-04T22:07:00Z">
         <w:r>
           <w:t xml:space="preserve"> </w:t>
         </w:r>
@@ -3069,10 +3662,10 @@
       <w:pPr>
         <w:pStyle w:val="Heading3"/>
         <w:rPr>
-          <w:ins w:id="101" w:author="Shen Yifan" w:date="2022-11-04T22:22:00Z"/>
+          <w:ins w:id="102" w:author="Shen Yifan" w:date="2022-11-04T22:22:00Z"/>
         </w:rPr>
       </w:pPr>
-      <w:ins w:id="102" w:author="Shen Yifan" w:date="2022-11-04T22:23:00Z">
+      <w:ins w:id="103" w:author="Shen Yifan" w:date="2022-11-04T22:23:00Z">
         <w:r>
           <w:t>Total Employee count by Craft for a specified Date</w:t>
         </w:r>
@@ -3081,13 +3674,13 @@
     <w:p>
       <w:pPr>
         <w:rPr>
-          <w:rPrChange w:id="103" w:author="Shen Yifan" w:date="2022-11-04T22:02:00Z">
+          <w:rPrChange w:id="104" w:author="Shen Yifan" w:date="2022-11-04T22:02:00Z">
             <w:rPr>
               <w:highlight w:val="yellow"/>
             </w:rPr>
           </w:rPrChange>
         </w:rPr>
-        <w:pPrChange w:id="104" w:author="Shen Yifan" w:date="2022-11-04T22:02:00Z">
+        <w:pPrChange w:id="105" w:author="Shen Yifan" w:date="2022-11-04T22:02:00Z">
           <w:pPr>
             <w:pStyle w:val="Heading2"/>
           </w:pPr>
@@ -3100,7 +3693,7 @@
           <w:highlight w:val="yellow"/>
         </w:rPr>
       </w:pPr>
-      <w:del w:id="105" w:author="Shen Yifan" w:date="2022-11-04T22:01:00Z">
+      <w:del w:id="106" w:author="Shen Yifan" w:date="2022-11-04T22:01:00Z">
         <w:r>
           <w:rPr>
             <w:highlight w:val="yellow"/>
@@ -3441,7 +4034,7 @@
       </w:r>
     </w:p>
   </w:comment>
-  <w:comment w:id="53" w:author="Shen Yifan" w:date="2022-10-29T14:45:00Z" w:initials="SY">
+  <w:comment w:id="54" w:author="Shen Yifan" w:date="2022-10-29T14:45:00Z" w:initials="SY">
     <w:p>
       <w:pPr>
         <w:pStyle w:val="CommentText"/>
@@ -3457,7 +4050,7 @@
       </w:r>
     </w:p>
   </w:comment>
-  <w:comment w:id="54" w:author="Shen Yifan" w:date="2022-10-29T14:56:00Z" w:initials="SY">
+  <w:comment w:id="55" w:author="Shen Yifan" w:date="2022-10-29T14:56:00Z" w:initials="SY">
     <w:p>
       <w:pPr>
         <w:pStyle w:val="CommentText"/>

</xml_diff>

<commit_message>
Updated user doc with flow chart
</commit_message>
<xml_diff>
--- a/Scheduling Program User Guide.docx
+++ b/Scheduling Program User Guide.docx
@@ -1,6 +1,6 @@
 
 <file path=word/document.xml><?xml version="1.0" encoding="utf-8"?>
-<w:document xmlns:wpc="http://schemas.microsoft.com/office/word/2010/wordprocessingCanvas" xmlns:cx="http://schemas.microsoft.com/office/drawing/2014/chartex" xmlns:cx1="http://schemas.microsoft.com/office/drawing/2015/9/8/chartex" xmlns:cx2="http://schemas.microsoft.com/office/drawing/2015/10/21/chartex" xmlns:cx3="http://schemas.microsoft.com/office/drawing/2016/5/9/chartex" xmlns:cx4="http://schemas.microsoft.com/office/drawing/2016/5/10/chartex" xmlns:cx5="http://schemas.microsoft.com/office/drawing/2016/5/11/chartex" xmlns:cx6="http://schemas.microsoft.com/office/drawing/2016/5/12/chartex" xmlns:cx7="http://schemas.microsoft.com/office/drawing/2016/5/13/chartex" xmlns:cx8="http://schemas.microsoft.com/office/drawing/2016/5/14/chartex" xmlns:mc="http://schemas.openxmlformats.org/markup-compatibility/2006" xmlns:aink="http://schemas.microsoft.com/office/drawing/2016/ink" xmlns:am3d="http://schemas.microsoft.com/office/drawing/2017/model3d" xmlns:o="urn:schemas-microsoft-com:office:office" xmlns:oel="http://schemas.microsoft.com/office/2019/extlst" xmlns:r="http://schemas.openxmlformats.org/officeDocument/2006/relationships" xmlns:m="http://schemas.openxmlformats.org/officeDocument/2006/math" xmlns:v="urn:schemas-microsoft-com:vml" xmlns:wp14="http://schemas.microsoft.com/office/word/2010/wordprocessingDrawing" xmlns:wp="http://schemas.openxmlformats.org/drawingml/2006/wordprocessingDrawing" xmlns:w10="urn:schemas-microsoft-com:office:word" xmlns:w="http://schemas.openxmlformats.org/wordprocessingml/2006/main" xmlns:w14="http://schemas.microsoft.com/office/word/2010/wordml" xmlns:w15="http://schemas.microsoft.com/office/word/2012/wordml" xmlns:w16cex="http://schemas.microsoft.com/office/word/2018/wordml/cex" xmlns:w16cid="http://schemas.microsoft.com/office/word/2016/wordml/cid" xmlns:w16="http://schemas.microsoft.com/office/word/2018/wordml" xmlns:w16sdtdh="http://schemas.microsoft.com/office/word/2020/wordml/sdtdatahash" xmlns:w16se="http://schemas.microsoft.com/office/word/2015/wordml/symex" xmlns:wpg="http://schemas.microsoft.com/office/word/2010/wordprocessingGroup" xmlns:wpi="http://schemas.microsoft.com/office/word/2010/wordprocessingInk" xmlns:wne="http://schemas.microsoft.com/office/word/2006/wordml" xmlns:wps="http://schemas.microsoft.com/office/word/2010/wordprocessingShape" mc:Ignorable="w14 w15 w16se w16cid w16 w16cex w16sdtdh wp14">
+<w:document xmlns:wpc="http://schemas.microsoft.com/office/word/2010/wordprocessingCanvas" xmlns:cx="http://schemas.microsoft.com/office/drawing/2014/chartex" xmlns:cx1="http://schemas.microsoft.com/office/drawing/2015/9/8/chartex" xmlns:cx2="http://schemas.microsoft.com/office/drawing/2015/10/21/chartex" xmlns:cx3="http://schemas.microsoft.com/office/drawing/2016/5/9/chartex" xmlns:cx4="http://schemas.microsoft.com/office/drawing/2016/5/10/chartex" xmlns:cx5="http://schemas.microsoft.com/office/drawing/2016/5/11/chartex" xmlns:cx6="http://schemas.microsoft.com/office/drawing/2016/5/12/chartex" xmlns:cx7="http://schemas.microsoft.com/office/drawing/2016/5/13/chartex" xmlns:cx8="http://schemas.microsoft.com/office/drawing/2016/5/14/chartex" xmlns:mc="http://schemas.openxmlformats.org/markup-compatibility/2006" xmlns:aink="http://schemas.microsoft.com/office/drawing/2016/ink" xmlns:am3d="http://schemas.microsoft.com/office/drawing/2017/model3d" xmlns:o="urn:schemas-microsoft-com:office:office" xmlns:r="http://schemas.openxmlformats.org/officeDocument/2006/relationships" xmlns:m="http://schemas.openxmlformats.org/officeDocument/2006/math" xmlns:v="urn:schemas-microsoft-com:vml" xmlns:wp14="http://schemas.microsoft.com/office/word/2010/wordprocessingDrawing" xmlns:wp="http://schemas.openxmlformats.org/drawingml/2006/wordprocessingDrawing" xmlns:w10="urn:schemas-microsoft-com:office:word" xmlns:w="http://schemas.openxmlformats.org/wordprocessingml/2006/main" xmlns:w14="http://schemas.microsoft.com/office/word/2010/wordml" xmlns:w15="http://schemas.microsoft.com/office/word/2012/wordml" xmlns:w16cex="http://schemas.microsoft.com/office/word/2018/wordml/cex" xmlns:w16cid="http://schemas.microsoft.com/office/word/2016/wordml/cid" xmlns:w16="http://schemas.microsoft.com/office/word/2018/wordml" xmlns:w16sdtdh="http://schemas.microsoft.com/office/word/2020/wordml/sdtdatahash" xmlns:w16se="http://schemas.microsoft.com/office/word/2015/wordml/symex" xmlns:wpg="http://schemas.microsoft.com/office/word/2010/wordprocessingGroup" xmlns:wpi="http://schemas.microsoft.com/office/word/2010/wordprocessingInk" xmlns:wne="http://schemas.microsoft.com/office/word/2006/wordml" xmlns:wps="http://schemas.microsoft.com/office/word/2010/wordprocessingShape" mc:Ignorable="w14 w15 w16se w16cid w16 w16cex w16sdtdh wp14">
   <w:body>
     <w:p>
       <w:pPr>
@@ -37,16 +37,199 @@
     <w:p/>
     <w:p>
       <w:r>
-        <w:t xml:space="preserve">A resource and scheduling tool that aims to streamline a few work processes (which requires connection between multiple excel sheets) in a manufacturing environment. </w:t>
-      </w:r>
-    </w:p>
-    <w:p>
-      <w:r>
-        <w:t>The primary aim is to make sure all jobs have adequate resources allocated to it and the job can be completed before a stipulated deadline or a date recommendation (for the deadline) will be provided based on current resource available.</w:t>
-      </w:r>
-    </w:p>
-    <w:p>
-      <w:r>
+        <w:t xml:space="preserve">A </w:t>
+      </w:r>
+      <w:r>
+        <w:t>R</w:t>
+      </w:r>
+      <w:r>
+        <w:t xml:space="preserve">esource and </w:t>
+      </w:r>
+      <w:r>
+        <w:t>S</w:t>
+      </w:r>
+      <w:r>
+        <w:t xml:space="preserve">cheduling tool that aims to streamline a few work processes (which requires connection between multiple excel sheets) in a manufacturing environment. </w:t>
+      </w:r>
+    </w:p>
+    <w:p>
+      <w:r>
+        <w:t>These work processes are namely:</w:t>
+      </w:r>
+    </w:p>
+    <w:p>
+      <w:pPr>
+        <w:pStyle w:val="ListParagraph"/>
+        <w:numPr>
+          <w:ilvl w:val="0"/>
+          <w:numId w:val="16"/>
+        </w:numPr>
+      </w:pPr>
+      <w:r>
+        <w:t>CRUD of Job and Employee details into a “database”</w:t>
+      </w:r>
+    </w:p>
+    <w:p>
+      <w:pPr>
+        <w:pStyle w:val="ListParagraph"/>
+        <w:numPr>
+          <w:ilvl w:val="0"/>
+          <w:numId w:val="16"/>
+        </w:numPr>
+      </w:pPr>
+      <w:r>
+        <w:t>Allocating employee resource to a job (reduces human interface between planner and employee(technician) for job allocation</w:t>
+      </w:r>
+    </w:p>
+    <w:p>
+      <w:pPr>
+        <w:pStyle w:val="ListParagraph"/>
+        <w:numPr>
+          <w:ilvl w:val="0"/>
+          <w:numId w:val="16"/>
+        </w:numPr>
+      </w:pPr>
+      <w:r>
+        <w:t>Intelligent Job scheduling</w:t>
+      </w:r>
+    </w:p>
+    <w:p>
+      <w:pPr>
+        <w:pStyle w:val="ListParagraph"/>
+        <w:numPr>
+          <w:ilvl w:val="1"/>
+          <w:numId w:val="16"/>
+        </w:numPr>
+      </w:pPr>
+      <w:r>
+        <w:t>Able to recommend alternative dates in event of job clashes</w:t>
+      </w:r>
+    </w:p>
+    <w:p>
+      <w:pPr>
+        <w:pStyle w:val="ListParagraph"/>
+        <w:numPr>
+          <w:ilvl w:val="1"/>
+          <w:numId w:val="16"/>
+        </w:numPr>
+      </w:pPr>
+      <w:r>
+        <w:t xml:space="preserve">Automatically reschedule </w:t>
+      </w:r>
+      <w:r>
+        <w:t>j</w:t>
+      </w:r>
+      <w:r>
+        <w:t>obs in the system in the event of employee attrition/removal</w:t>
+      </w:r>
+    </w:p>
+    <w:p>
+      <w:pPr>
+        <w:pStyle w:val="ListParagraph"/>
+        <w:numPr>
+          <w:ilvl w:val="0"/>
+          <w:numId w:val="16"/>
+        </w:numPr>
+      </w:pPr>
+      <w:r>
+        <w:t xml:space="preserve">Employee resource </w:t>
+      </w:r>
+      <w:r>
+        <w:t>u</w:t>
+      </w:r>
+      <w:r>
+        <w:t>pdate (Addition and removal) to account for new hiring/attritions</w:t>
+      </w:r>
+    </w:p>
+    <w:p>
+      <w:pPr>
+        <w:pStyle w:val="ListParagraph"/>
+        <w:numPr>
+          <w:ilvl w:val="0"/>
+          <w:numId w:val="16"/>
+        </w:numPr>
+      </w:pPr>
+      <w:r>
+        <w:t>Searching of Job details by Date range or Job ID</w:t>
+      </w:r>
+    </w:p>
+    <w:p>
+      <w:pPr>
+        <w:pStyle w:val="ListParagraph"/>
+        <w:numPr>
+          <w:ilvl w:val="0"/>
+          <w:numId w:val="16"/>
+        </w:numPr>
+      </w:pPr>
+      <w:r>
+        <w:t>Cost Summary report by Date Range</w:t>
+      </w:r>
+      <w:r>
+        <w:t xml:space="preserve"> (for management reporting)</w:t>
+      </w:r>
+    </w:p>
+    <w:p>
+      <w:r>
+        <w:t>The prima</w:t>
+      </w:r>
+      <w:r>
+        <w:t>ry aims are as such:</w:t>
+      </w:r>
+    </w:p>
+    <w:p>
+      <w:pPr>
+        <w:pStyle w:val="ListParagraph"/>
+        <w:numPr>
+          <w:ilvl w:val="0"/>
+          <w:numId w:val="17"/>
+        </w:numPr>
+      </w:pPr>
+      <w:r>
+        <w:t>An end-to-end tool for job scheduling, resource management and periodic cost reporting</w:t>
+      </w:r>
+    </w:p>
+    <w:p>
+      <w:pPr>
+        <w:pStyle w:val="ListParagraph"/>
+        <w:numPr>
+          <w:ilvl w:val="0"/>
+          <w:numId w:val="17"/>
+        </w:numPr>
+      </w:pPr>
+      <w:r>
+        <w:t>A single source of reference for all accepted and scheduled jobs</w:t>
+      </w:r>
+      <w:r>
+        <w:t xml:space="preserve"> (eg. For Jobs lined up in a certain month)</w:t>
+      </w:r>
+    </w:p>
+    <w:p>
+      <w:pPr>
+        <w:pStyle w:val="ListParagraph"/>
+        <w:numPr>
+          <w:ilvl w:val="0"/>
+          <w:numId w:val="17"/>
+        </w:numPr>
+      </w:pPr>
+      <w:r>
+        <w:t>Automation of Job Scheduling/re-scheduling</w:t>
+      </w:r>
+    </w:p>
+    <w:p>
+      <w:pPr>
+        <w:ind w:left="360"/>
+      </w:pPr>
+    </w:p>
+    <w:p>
+      <w:pPr>
+        <w:rPr>
+          <w:u w:val="single"/>
+        </w:rPr>
+      </w:pPr>
+      <w:r>
+        <w:rPr>
+          <w:u w:val="single"/>
+        </w:rPr>
         <w:t>Submission Content:</w:t>
       </w:r>
     </w:p>
@@ -67,23 +250,7 @@
           <w:b/>
           <w:bCs/>
         </w:rPr>
-        <w:t>Two .</w:t>
-      </w:r>
-      <w:proofErr w:type="spellStart"/>
-      <w:r>
-        <w:rPr>
-          <w:b/>
-          <w:bCs/>
-        </w:rPr>
-        <w:t>py</w:t>
-      </w:r>
-      <w:proofErr w:type="spellEnd"/>
-      <w:r>
-        <w:rPr>
-          <w:b/>
-          <w:bCs/>
-        </w:rPr>
-        <w:t xml:space="preserve"> scripts:</w:t>
+        <w:t>Two .py scripts:</w:t>
       </w:r>
     </w:p>
     <w:p>
@@ -154,15 +321,7 @@
         </w:numPr>
       </w:pPr>
       <w:r>
-        <w:t xml:space="preserve">employee.csv (an </w:t>
-      </w:r>
-      <w:proofErr w:type="spellStart"/>
-      <w:r>
-        <w:t>eg.</w:t>
-      </w:r>
-      <w:proofErr w:type="spellEnd"/>
-      <w:r>
-        <w:t xml:space="preserve"> Of Employee details a company might have)</w:t>
+        <w:t>employee.csv (an eg. Of Employee details a company might have)</w:t>
       </w:r>
     </w:p>
     <w:p>
@@ -221,9 +380,20 @@
     </w:p>
     <w:p>
       <w:pPr>
+        <w:pStyle w:val="ListParagraph"/>
+      </w:pPr>
+    </w:p>
+    <w:p>
+      <w:pPr>
+        <w:pStyle w:val="ListParagraph"/>
+      </w:pPr>
+    </w:p>
+    <w:p>
+      <w:pPr>
         <w:pStyle w:val="Heading1"/>
       </w:pPr>
       <w:r>
+        <w:lastRenderedPageBreak/>
         <w:t>Set up</w:t>
       </w:r>
     </w:p>
@@ -255,15 +425,7 @@
         <w:t>must</w:t>
       </w:r>
       <w:r>
-        <w:t xml:space="preserve"> be located within the same file path, due to connections between the .</w:t>
-      </w:r>
-      <w:proofErr w:type="spellStart"/>
-      <w:r>
-        <w:t>py</w:t>
-      </w:r>
-      <w:proofErr w:type="spellEnd"/>
-      <w:r>
-        <w:t xml:space="preserve"> scripts and loading of data from .csv files.</w:t>
+        <w:t xml:space="preserve"> be located within the same file path, due to connections between the .py scripts and loading of data from .csv files.</w:t>
       </w:r>
     </w:p>
     <w:p>
@@ -488,15 +650,7 @@
         <w:t>m</w:t>
       </w:r>
       <w:r>
-        <w:t>/</w:t>
-      </w:r>
-      <w:proofErr w:type="spellStart"/>
-      <w:r>
-        <w:t>yyyy</w:t>
-      </w:r>
-      <w:proofErr w:type="spellEnd"/>
-      <w:r>
-        <w:t xml:space="preserve">, </w:t>
+        <w:t xml:space="preserve">/yyyy, </w:t>
       </w:r>
       <w:proofErr w:type="gramStart"/>
       <w:r>
@@ -531,13 +685,8 @@
         <w:t>m</w:t>
       </w:r>
       <w:r>
-        <w:t>/</w:t>
-      </w:r>
-      <w:proofErr w:type="spellStart"/>
-      <w:r>
-        <w:t>yyyy</w:t>
-      </w:r>
-      <w:proofErr w:type="spellEnd"/>
+        <w:t>/yyyy</w:t>
+      </w:r>
     </w:p>
     <w:p>
       <w:pPr>
@@ -601,14 +750,10 @@
     </w:p>
     <w:p>
       <w:r>
-        <w:t xml:space="preserve">These jobs are accurate in terms of the checks between Resources required and Total Hours Per Day in the employee.csv by craft and hence can be scheduled when the Tool is </w:t>
-      </w:r>
-      <w:proofErr w:type="spellStart"/>
-      <w:r>
-        <w:t>initialised</w:t>
-      </w:r>
-      <w:proofErr w:type="spellEnd"/>
-    </w:p>
+        <w:t>These jobs are accurate in terms of the checks between Resources required and Total Hours Per Day in the employee.csv by craft and hence can be scheduled when the Tool is initialised</w:t>
+      </w:r>
+    </w:p>
+    <w:p/>
     <w:p>
       <w:pPr>
         <w:rPr>
@@ -667,15 +812,7 @@
         </w:numPr>
       </w:pPr>
       <w:r>
-        <w:t xml:space="preserve">Do these </w:t>
-      </w:r>
-      <w:proofErr w:type="spellStart"/>
-      <w:r>
-        <w:t>initialisation</w:t>
-      </w:r>
-      <w:proofErr w:type="spellEnd"/>
-      <w:r>
-        <w:t xml:space="preserve"> steps</w:t>
+        <w:t>Do these initialisation steps</w:t>
       </w:r>
       <w:r>
         <w:t xml:space="preserve"> (</w:t>
@@ -750,15 +887,7 @@
         </w:numPr>
       </w:pPr>
       <w:r>
-        <w:t xml:space="preserve">The Calendar Resource has been </w:t>
-      </w:r>
-      <w:proofErr w:type="spellStart"/>
-      <w:r>
-        <w:t>initialised</w:t>
-      </w:r>
-      <w:proofErr w:type="spellEnd"/>
-      <w:r>
-        <w:t xml:space="preserve">, </w:t>
+        <w:t xml:space="preserve">The Calendar Resource has been initialised, </w:t>
       </w:r>
       <w:r>
         <w:rPr>
@@ -777,15 +906,7 @@
         </w:numPr>
       </w:pPr>
       <w:r>
-        <w:t xml:space="preserve">(Optional) Once step 1- 4 is completed, </w:t>
-      </w:r>
-      <w:proofErr w:type="spellStart"/>
-      <w:r>
-        <w:t>initialising</w:t>
-      </w:r>
-      <w:proofErr w:type="spellEnd"/>
-      <w:r>
-        <w:t xml:space="preserve"> of job database is also available through these steps: </w:t>
+        <w:t xml:space="preserve">(Optional) Once step 1- 4 is completed, initialising of job database is also available through these steps: </w:t>
       </w:r>
       <w:r>
         <w:sym w:font="Wingdings" w:char="F0E0"/>
@@ -852,6 +973,7 @@
     </w:p>
     <w:p>
       <w:r>
+        <w:lastRenderedPageBreak/>
         <w:t>Note: This date range can be extended further based on the datetime in-built python module, however, this is not our intention at this point.</w:t>
       </w:r>
     </w:p>
@@ -905,11 +1027,9 @@
           <w:numId w:val="10"/>
         </w:numPr>
       </w:pPr>
-      <w:proofErr w:type="spellStart"/>
       <w:r>
         <w:t>job_id</w:t>
       </w:r>
-      <w:proofErr w:type="spellEnd"/>
     </w:p>
     <w:p>
       <w:pPr>
@@ -919,11 +1039,9 @@
           <w:numId w:val="10"/>
         </w:numPr>
       </w:pPr>
-      <w:proofErr w:type="spellStart"/>
       <w:r>
         <w:t>job_name</w:t>
       </w:r>
-      <w:proofErr w:type="spellEnd"/>
     </w:p>
     <w:p>
       <w:pPr>
@@ -933,11 +1051,9 @@
           <w:numId w:val="10"/>
         </w:numPr>
       </w:pPr>
-      <w:proofErr w:type="spellStart"/>
       <w:r>
         <w:t>start_date</w:t>
       </w:r>
-      <w:proofErr w:type="spellEnd"/>
     </w:p>
     <w:p>
       <w:pPr>
@@ -947,13 +1063,8 @@
           <w:numId w:val="10"/>
         </w:numPr>
       </w:pPr>
-      <w:proofErr w:type="spellStart"/>
-      <w:r>
-        <w:t>due_date</w:t>
-      </w:r>
-      <w:proofErr w:type="spellEnd"/>
-      <w:r>
-        <w:t xml:space="preserve"> (original planned due date</w:t>
+      <w:r>
+        <w:t>due_date (original planned due date</w:t>
       </w:r>
       <w:r>
         <w:t>/deadline</w:t>
@@ -969,15 +1080,7 @@
         <w:t>or</w:t>
       </w:r>
       <w:r>
-        <w:t xml:space="preserve"> the recommended due date based on resource available after function </w:t>
-      </w:r>
-      <w:proofErr w:type="spellStart"/>
-      <w:r>
-        <w:t>scheduleJobCheck</w:t>
-      </w:r>
-      <w:proofErr w:type="spellEnd"/>
-      <w:r>
-        <w:t xml:space="preserve"> is called)</w:t>
+        <w:t xml:space="preserve"> the recommended due date based on resource available after function scheduleJobCheck is called)</w:t>
       </w:r>
     </w:p>
     <w:p>
@@ -1000,11 +1103,9 @@
           <w:numId w:val="10"/>
         </w:numPr>
       </w:pPr>
-      <w:proofErr w:type="spellStart"/>
       <w:r>
         <w:t>total_cost</w:t>
       </w:r>
-      <w:proofErr w:type="spellEnd"/>
     </w:p>
     <w:p>
       <w:pPr>
@@ -1027,7 +1128,6 @@
         </w:numPr>
       </w:pPr>
       <w:r>
-        <w:lastRenderedPageBreak/>
         <w:t>craft</w:t>
       </w:r>
     </w:p>
@@ -1039,13 +1139,8 @@
           <w:numId w:val="10"/>
         </w:numPr>
       </w:pPr>
-      <w:proofErr w:type="spellStart"/>
-      <w:r>
-        <w:t>scheduled_end_date</w:t>
-      </w:r>
-      <w:proofErr w:type="spellEnd"/>
-      <w:r>
-        <w:t xml:space="preserve"> (This is the actual end date of the job scheduled in the system, not necessarily the same as the user input due date)</w:t>
+      <w:r>
+        <w:t>scheduled_end_date (This is the actual end date of the job scheduled in the system, not necessarily the same as the user input due date)</w:t>
       </w:r>
     </w:p>
     <w:p>
@@ -1091,13 +1186,8 @@
           <w:numId w:val="12"/>
         </w:numPr>
       </w:pPr>
-      <w:proofErr w:type="spellStart"/>
-      <w:r>
-        <w:t>emp_id</w:t>
-      </w:r>
-      <w:proofErr w:type="spellEnd"/>
-      <w:r>
-        <w:t xml:space="preserve"> (Employee ID)</w:t>
+      <w:r>
+        <w:t>emp_id (Employee ID)</w:t>
       </w:r>
     </w:p>
     <w:p>
@@ -1108,11 +1198,9 @@
           <w:numId w:val="12"/>
         </w:numPr>
       </w:pPr>
-      <w:proofErr w:type="spellStart"/>
       <w:r>
         <w:t>first_name</w:t>
       </w:r>
-      <w:proofErr w:type="spellEnd"/>
     </w:p>
     <w:p>
       <w:pPr>
@@ -1122,11 +1210,9 @@
           <w:numId w:val="12"/>
         </w:numPr>
       </w:pPr>
-      <w:proofErr w:type="spellStart"/>
       <w:r>
         <w:t>last_name</w:t>
       </w:r>
-      <w:proofErr w:type="spellEnd"/>
     </w:p>
     <w:p>
       <w:pPr>
@@ -1136,11 +1222,9 @@
           <w:numId w:val="12"/>
         </w:numPr>
       </w:pPr>
-      <w:proofErr w:type="spellStart"/>
       <w:r>
         <w:t>hourly_rate</w:t>
       </w:r>
-      <w:proofErr w:type="spellEnd"/>
     </w:p>
     <w:p>
       <w:pPr>
@@ -1150,11 +1234,9 @@
           <w:numId w:val="12"/>
         </w:numPr>
       </w:pPr>
-      <w:proofErr w:type="spellStart"/>
       <w:r>
         <w:t>total_hours_per_day</w:t>
       </w:r>
-      <w:proofErr w:type="spellEnd"/>
     </w:p>
     <w:p>
       <w:pPr>
@@ -1208,7 +1290,6 @@
           <w:numId w:val="13"/>
         </w:numPr>
       </w:pPr>
-      <w:proofErr w:type="spellStart"/>
       <w:r>
         <w:t>CurrentEmployee</w:t>
       </w:r>
@@ -1216,11 +1297,7 @@
         <w:t>Lis</w:t>
       </w:r>
       <w:r>
-        <w:t>t</w:t>
-      </w:r>
-      <w:proofErr w:type="spellEnd"/>
-      <w:r>
-        <w:t xml:space="preserve"> (static method)</w:t>
+        <w:t>t (static method)</w:t>
       </w:r>
     </w:p>
     <w:p>
@@ -1231,13 +1308,8 @@
           <w:numId w:val="13"/>
         </w:numPr>
       </w:pPr>
-      <w:proofErr w:type="spellStart"/>
-      <w:r>
-        <w:t>addEmployee</w:t>
-      </w:r>
-      <w:proofErr w:type="spellEnd"/>
-      <w:r>
-        <w:t xml:space="preserve"> (static method)</w:t>
+      <w:r>
+        <w:t>addEmployee (static method)</w:t>
       </w:r>
     </w:p>
     <w:p>
@@ -1248,13 +1320,8 @@
           <w:numId w:val="13"/>
         </w:numPr>
       </w:pPr>
-      <w:proofErr w:type="spellStart"/>
-      <w:r>
-        <w:t>removeEmployee</w:t>
-      </w:r>
-      <w:proofErr w:type="spellEnd"/>
-      <w:r>
-        <w:t xml:space="preserve"> (static method)</w:t>
+      <w:r>
+        <w:t>removeEmployee (static method)</w:t>
       </w:r>
     </w:p>
     <w:p>
@@ -1267,12 +1334,14 @@
         <w:pStyle w:val="Heading1"/>
       </w:pPr>
       <w:r>
+        <w:lastRenderedPageBreak/>
         <w:t>Functions</w:t>
       </w:r>
     </w:p>
     <w:p/>
     <w:p>
       <w:pPr>
+        <w:jc w:val="both"/>
         <w:rPr>
           <w:u w:val="single"/>
         </w:rPr>
@@ -1291,46 +1360,13 @@
           <w:ilvl w:val="0"/>
           <w:numId w:val="14"/>
         </w:numPr>
-      </w:pPr>
-      <w:proofErr w:type="spellStart"/>
+        <w:jc w:val="both"/>
+      </w:pPr>
       <w:r>
         <w:t>createCalendarRange</w:t>
       </w:r>
-      <w:proofErr w:type="spellEnd"/>
-      <w:r>
-        <w:t xml:space="preserve"> (</w:t>
-      </w:r>
-      <w:proofErr w:type="spellStart"/>
-      <w:r>
-        <w:t>start_date</w:t>
-      </w:r>
-      <w:proofErr w:type="spellEnd"/>
-      <w:r>
-        <w:t xml:space="preserve">, </w:t>
-      </w:r>
-      <w:proofErr w:type="spellStart"/>
-      <w:r>
-        <w:t>end_date</w:t>
-      </w:r>
-      <w:proofErr w:type="spellEnd"/>
-      <w:r>
-        <w:t xml:space="preserve">, </w:t>
-      </w:r>
-      <w:proofErr w:type="spellStart"/>
-      <w:r>
-        <w:t>calendar_resource_dict</w:t>
-      </w:r>
-      <w:proofErr w:type="spellEnd"/>
-      <w:r>
-        <w:t xml:space="preserve">, </w:t>
-      </w:r>
-      <w:proofErr w:type="spellStart"/>
-      <w:r>
-        <w:t>list_of_employees</w:t>
-      </w:r>
-      <w:proofErr w:type="spellEnd"/>
-      <w:r>
-        <w:t>)</w:t>
+      <w:r>
+        <w:t xml:space="preserve"> (start_date, end_date, calendar_resource_dict, list_of_employees)</w:t>
       </w:r>
     </w:p>
     <w:p>
@@ -1340,6 +1376,7 @@
           <w:ilvl w:val="1"/>
           <w:numId w:val="14"/>
         </w:numPr>
+        <w:jc w:val="both"/>
       </w:pPr>
       <w:r>
         <w:t xml:space="preserve">Takes in 4 </w:t>
@@ -1348,15 +1385,7 @@
         <w:t>parameter</w:t>
       </w:r>
       <w:r>
-        <w:t xml:space="preserve">s and creates a calendar data structure if </w:t>
-      </w:r>
-      <w:proofErr w:type="spellStart"/>
-      <w:r>
-        <w:t>calendar_resource_dict</w:t>
-      </w:r>
-      <w:proofErr w:type="spellEnd"/>
-      <w:r>
-        <w:t xml:space="preserve"> is an empty dictionary</w:t>
+        <w:t>s and creates a calendar data structure if calendar_resource_dict is an empty dictionary</w:t>
       </w:r>
     </w:p>
     <w:p>
@@ -1366,23 +1395,17 @@
           <w:ilvl w:val="1"/>
           <w:numId w:val="14"/>
         </w:numPr>
-      </w:pPr>
-      <w:r>
-        <w:t>Calendar data structure is of three-</w:t>
-      </w:r>
-      <w:proofErr w:type="spellStart"/>
-      <w:r>
-        <w:t>dimesions</w:t>
-      </w:r>
-      <w:proofErr w:type="spellEnd"/>
-      <w:r>
-        <w:t xml:space="preserve"> of this format: </w:t>
+        <w:jc w:val="both"/>
+      </w:pPr>
+      <w:r>
+        <w:t xml:space="preserve">Calendar data structure is of three-dimesions of this format: </w:t>
       </w:r>
     </w:p>
     <w:p>
       <w:pPr>
         <w:pStyle w:val="ListParagraph"/>
         <w:ind w:left="1440"/>
+        <w:jc w:val="both"/>
       </w:pPr>
       <w:r>
         <w:rPr>
@@ -1390,13 +1413,8 @@
         </w:rPr>
         <w:t>{</w:t>
       </w:r>
-      <w:proofErr w:type="spellStart"/>
-      <w:r>
-        <w:t>start_date</w:t>
-      </w:r>
-      <w:proofErr w:type="spellEnd"/>
-      <w:r>
-        <w:t xml:space="preserve">: </w:t>
+      <w:r>
+        <w:t xml:space="preserve">start_date: </w:t>
       </w:r>
       <w:r>
         <w:rPr>
@@ -1410,21 +1428,8 @@
         </w:rPr>
         <w:t>{</w:t>
       </w:r>
-      <w:proofErr w:type="spellStart"/>
-      <w:r>
-        <w:t>emp_id</w:t>
-      </w:r>
-      <w:proofErr w:type="spellEnd"/>
-      <w:r>
-        <w:t xml:space="preserve">: </w:t>
-      </w:r>
-      <w:proofErr w:type="spellStart"/>
-      <w:r>
-        <w:t>total_work_hours_per_day</w:t>
-      </w:r>
-      <w:proofErr w:type="spellEnd"/>
-      <w:r>
-        <w:t>, “Craft</w:t>
+      <w:r>
+        <w:t>emp_id: total_work_hours_per_day, “Craft</w:t>
       </w:r>
       <w:proofErr w:type="gramStart"/>
       <w:r>
@@ -1447,15 +1452,7 @@
         <w:t>]</w:t>
       </w:r>
       <w:r>
-        <w:t xml:space="preserve">, </w:t>
-      </w:r>
-      <w:proofErr w:type="spellStart"/>
-      <w:r>
-        <w:t>start_date</w:t>
-      </w:r>
-      <w:proofErr w:type="spellEnd"/>
-      <w:r>
-        <w:t xml:space="preserve"> +1 (day) :</w:t>
+        <w:t>, start_date +1 (day) :</w:t>
       </w:r>
       <w:r>
         <w:t xml:space="preserve"> </w:t>
@@ -1472,21 +1469,8 @@
         </w:rPr>
         <w:t>{</w:t>
       </w:r>
-      <w:proofErr w:type="spellStart"/>
-      <w:r>
-        <w:t>emp_id</w:t>
-      </w:r>
-      <w:proofErr w:type="spellEnd"/>
-      <w:r>
-        <w:t xml:space="preserve">: </w:t>
-      </w:r>
-      <w:proofErr w:type="spellStart"/>
-      <w:r>
-        <w:t>total_work_hours_per_day</w:t>
-      </w:r>
-      <w:proofErr w:type="spellEnd"/>
-      <w:r>
-        <w:t xml:space="preserve">, “Craft” : Employee’s Craft </w:t>
+      <w:r>
+        <w:t xml:space="preserve">emp_id: total_work_hours_per_day, “Craft” : Employee’s Craft </w:t>
       </w:r>
       <w:r>
         <w:rPr>
@@ -1501,15 +1485,7 @@
         <w:t>]</w:t>
       </w:r>
       <w:r>
-        <w:t>,</w:t>
-      </w:r>
-      <w:proofErr w:type="spellStart"/>
-      <w:r>
-        <w:t>end_date</w:t>
-      </w:r>
-      <w:proofErr w:type="spellEnd"/>
-      <w:r>
-        <w:t>:</w:t>
+        <w:t>,end_date:</w:t>
       </w:r>
       <w:r>
         <w:t xml:space="preserve"> </w:t>
@@ -1526,21 +1502,8 @@
         </w:rPr>
         <w:t>{</w:t>
       </w:r>
-      <w:proofErr w:type="spellStart"/>
-      <w:r>
-        <w:t>emp_id</w:t>
-      </w:r>
-      <w:proofErr w:type="spellEnd"/>
-      <w:r>
-        <w:t xml:space="preserve">: </w:t>
-      </w:r>
-      <w:proofErr w:type="spellStart"/>
-      <w:r>
-        <w:t>total_work_hours_per_day</w:t>
-      </w:r>
-      <w:proofErr w:type="spellEnd"/>
-      <w:r>
-        <w:t xml:space="preserve">, “Craft” : Employee’s Craft </w:t>
+      <w:r>
+        <w:t xml:space="preserve">emp_id: total_work_hours_per_day, “Craft” : Employee’s Craft </w:t>
       </w:r>
       <w:r>
         <w:rPr>
@@ -1574,23 +1537,11 @@
           <w:ilvl w:val="1"/>
           <w:numId w:val="14"/>
         </w:numPr>
-      </w:pPr>
-      <w:r>
-        <w:t xml:space="preserve">Calendar data structure runs from </w:t>
-      </w:r>
-      <w:proofErr w:type="spellStart"/>
-      <w:r>
-        <w:t>start_date</w:t>
-      </w:r>
-      <w:proofErr w:type="spellEnd"/>
-      <w:r>
-        <w:t xml:space="preserve"> all the way till </w:t>
-      </w:r>
-      <w:proofErr w:type="spellStart"/>
-      <w:r>
-        <w:t>end_date</w:t>
-      </w:r>
-      <w:proofErr w:type="spellEnd"/>
+        <w:jc w:val="both"/>
+      </w:pPr>
+      <w:r>
+        <w:t>Calendar data structure runs from start_date all the way till end_date</w:t>
+      </w:r>
     </w:p>
     <w:p>
       <w:pPr>
@@ -1599,6 +1550,7 @@
           <w:ilvl w:val="1"/>
           <w:numId w:val="14"/>
         </w:numPr>
+        <w:jc w:val="both"/>
       </w:pPr>
       <w:r>
         <w:t>Returns calendar data structure</w:t>
@@ -1608,6 +1560,7 @@
       <w:pPr>
         <w:pStyle w:val="ListParagraph"/>
         <w:ind w:left="1440"/>
+        <w:jc w:val="both"/>
       </w:pPr>
     </w:p>
     <w:p>
@@ -1617,54 +1570,13 @@
           <w:ilvl w:val="0"/>
           <w:numId w:val="14"/>
         </w:numPr>
-      </w:pPr>
-      <w:proofErr w:type="spellStart"/>
+        <w:jc w:val="both"/>
+      </w:pPr>
       <w:r>
         <w:t>scheduleJobCheck</w:t>
       </w:r>
-      <w:proofErr w:type="spellEnd"/>
-      <w:r>
-        <w:t xml:space="preserve"> (</w:t>
-      </w:r>
-      <w:proofErr w:type="spellStart"/>
-      <w:r>
-        <w:t>job_name</w:t>
-      </w:r>
-      <w:proofErr w:type="spellEnd"/>
-      <w:r>
-        <w:t xml:space="preserve">, </w:t>
-      </w:r>
-      <w:proofErr w:type="spellStart"/>
-      <w:r>
-        <w:t>start_date</w:t>
-      </w:r>
-      <w:proofErr w:type="spellEnd"/>
-      <w:r>
-        <w:t xml:space="preserve">, </w:t>
-      </w:r>
-      <w:proofErr w:type="spellStart"/>
-      <w:r>
-        <w:t>due_date</w:t>
-      </w:r>
-      <w:proofErr w:type="spellEnd"/>
-      <w:r>
-        <w:t xml:space="preserve">, resources, </w:t>
-      </w:r>
-      <w:proofErr w:type="spellStart"/>
-      <w:r>
-        <w:t>total_cost</w:t>
-      </w:r>
-      <w:proofErr w:type="spellEnd"/>
-      <w:r>
-        <w:t xml:space="preserve">, craft, </w:t>
-      </w:r>
-      <w:proofErr w:type="spellStart"/>
-      <w:r>
-        <w:t>calendar_resource_dict</w:t>
-      </w:r>
-      <w:proofErr w:type="spellEnd"/>
-      <w:r>
-        <w:t>)</w:t>
+      <w:r>
+        <w:t xml:space="preserve"> (job_name, start_date, due_date, resources, total_cost, craft, calendar_resource_dict)</w:t>
       </w:r>
     </w:p>
     <w:p>
@@ -1674,6 +1586,7 @@
           <w:ilvl w:val="1"/>
           <w:numId w:val="14"/>
         </w:numPr>
+        <w:jc w:val="both"/>
       </w:pPr>
       <w:r>
         <w:t>Takes in 7 parameters which describes the job requirements (start and end date and the craft and resources required)</w:t>
@@ -1686,18 +1599,10 @@
           <w:ilvl w:val="1"/>
           <w:numId w:val="14"/>
         </w:numPr>
-      </w:pPr>
-      <w:r>
-        <w:lastRenderedPageBreak/>
-        <w:t xml:space="preserve">These requirements are checked against </w:t>
-      </w:r>
-      <w:proofErr w:type="spellStart"/>
-      <w:r>
-        <w:t>calendar_resource_dict</w:t>
-      </w:r>
-      <w:proofErr w:type="spellEnd"/>
-      <w:r>
-        <w:t xml:space="preserve"> to see if there are sufficient available resources to complete the job before or on the end date</w:t>
+        <w:jc w:val="both"/>
+      </w:pPr>
+      <w:r>
+        <w:t>These requirements are checked against calendar_resource_dict to see if there are sufficient available resources to complete the job before or on the end date</w:t>
       </w:r>
     </w:p>
     <w:p>
@@ -1707,6 +1612,7 @@
           <w:ilvl w:val="1"/>
           <w:numId w:val="14"/>
         </w:numPr>
+        <w:jc w:val="both"/>
       </w:pPr>
       <w:r>
         <w:t>If sufficient available resource, prompt user to confirm schedule, returns True and the job dates if user confirms, else return False</w:t>
@@ -1719,6 +1625,7 @@
           <w:ilvl w:val="1"/>
           <w:numId w:val="14"/>
         </w:numPr>
+        <w:jc w:val="both"/>
       </w:pPr>
       <w:r>
         <w:t>Else, prompt user if user would want a best available schedule recommended by the tool</w:t>
@@ -1731,31 +1638,16 @@
           <w:ilvl w:val="1"/>
           <w:numId w:val="14"/>
         </w:numPr>
-      </w:pPr>
-      <w:r>
-        <w:t xml:space="preserve">If user wants a best available schedule, call </w:t>
-      </w:r>
-      <w:proofErr w:type="spellStart"/>
-      <w:r>
-        <w:t>recommendSchedule</w:t>
-      </w:r>
-      <w:proofErr w:type="spellEnd"/>
-      <w:r>
-        <w:t xml:space="preserve"> function and prompts user if u</w:t>
+        <w:jc w:val="both"/>
+      </w:pPr>
+      <w:r>
+        <w:t>If user wants a best available schedule, call recommendSchedule function and prompts user if u</w:t>
       </w:r>
       <w:r>
         <w:t>s</w:t>
       </w:r>
       <w:r>
-        <w:t xml:space="preserve">er wants to accept the new dates returned from </w:t>
-      </w:r>
-      <w:proofErr w:type="spellStart"/>
-      <w:r>
-        <w:t>recommendSchedule</w:t>
-      </w:r>
-      <w:proofErr w:type="spellEnd"/>
-      <w:r>
-        <w:t>. Returns True and new dates if user agrees, else return False.</w:t>
+        <w:t>er wants to accept the new dates returned from recommendSchedule. Returns True and new dates if user agrees, else return False.</w:t>
       </w:r>
     </w:p>
     <w:p>
@@ -1765,6 +1657,7 @@
           <w:ilvl w:val="1"/>
           <w:numId w:val="14"/>
         </w:numPr>
+        <w:jc w:val="both"/>
       </w:pPr>
       <w:r>
         <w:t>Else, return False</w:t>
@@ -1774,6 +1667,7 @@
       <w:pPr>
         <w:pStyle w:val="ListParagraph"/>
         <w:ind w:left="1440"/>
+        <w:jc w:val="both"/>
       </w:pPr>
     </w:p>
     <w:p>
@@ -1783,43 +1677,15 @@
           <w:ilvl w:val="0"/>
           <w:numId w:val="14"/>
         </w:numPr>
-      </w:pPr>
-      <w:proofErr w:type="spellStart"/>
+        <w:jc w:val="both"/>
+      </w:pPr>
       <w:proofErr w:type="gramStart"/>
       <w:r>
-        <w:t>recommendSchedule</w:t>
-      </w:r>
-      <w:proofErr w:type="spellEnd"/>
-      <w:r>
-        <w:t>(</w:t>
+        <w:t>recommendSchedule(</w:t>
       </w:r>
       <w:proofErr w:type="gramEnd"/>
       <w:r>
-        <w:t xml:space="preserve">resources, </w:t>
-      </w:r>
-      <w:proofErr w:type="spellStart"/>
-      <w:r>
-        <w:t>start_date</w:t>
-      </w:r>
-      <w:proofErr w:type="spellEnd"/>
-      <w:r>
-        <w:t xml:space="preserve">, </w:t>
-      </w:r>
-      <w:proofErr w:type="spellStart"/>
-      <w:r>
-        <w:t>due_date</w:t>
-      </w:r>
-      <w:proofErr w:type="spellEnd"/>
-      <w:r>
-        <w:t xml:space="preserve">, craft, </w:t>
-      </w:r>
-      <w:proofErr w:type="spellStart"/>
-      <w:r>
-        <w:t>calendar_resource_dict</w:t>
-      </w:r>
-      <w:proofErr w:type="spellEnd"/>
-      <w:r>
-        <w:t>)</w:t>
+        <w:t>resources, start_date, due_date, craft, calendar_resource_dict)</w:t>
       </w:r>
     </w:p>
     <w:p>
@@ -1829,25 +1695,10 @@
           <w:ilvl w:val="1"/>
           <w:numId w:val="14"/>
         </w:numPr>
-      </w:pPr>
-      <w:r>
-        <w:t xml:space="preserve">Takes in 5 parameters containing job requirements of </w:t>
-      </w:r>
-      <w:proofErr w:type="spellStart"/>
-      <w:r>
-        <w:t>start_date</w:t>
-      </w:r>
-      <w:proofErr w:type="spellEnd"/>
-      <w:r>
-        <w:t xml:space="preserve">, </w:t>
-      </w:r>
-      <w:proofErr w:type="spellStart"/>
-      <w:r>
-        <w:t>due_date</w:t>
-      </w:r>
-      <w:proofErr w:type="spellEnd"/>
-      <w:r>
-        <w:t xml:space="preserve"> and resources and craft required</w:t>
+        <w:jc w:val="both"/>
+      </w:pPr>
+      <w:r>
+        <w:t>Takes in 5 parameters containing job requirements of start_date, due_date and resources and craft required</w:t>
       </w:r>
     </w:p>
     <w:p>
@@ -1857,17 +1708,10 @@
           <w:ilvl w:val="1"/>
           <w:numId w:val="14"/>
         </w:numPr>
-      </w:pPr>
-      <w:r>
-        <w:t xml:space="preserve">Compares these requirements with </w:t>
-      </w:r>
-      <w:proofErr w:type="spellStart"/>
-      <w:r>
-        <w:t>calendar_resource_dict</w:t>
-      </w:r>
-      <w:proofErr w:type="spellEnd"/>
-      <w:r>
-        <w:t xml:space="preserve"> and saves the start and end date where this job can be fulfilled completely</w:t>
+        <w:jc w:val="both"/>
+      </w:pPr>
+      <w:r>
+        <w:t>Compares these requirements with calendar_resource_dict and saves the start and end date where this job can be fulfilled completely</w:t>
       </w:r>
     </w:p>
     <w:p>
@@ -1877,6 +1721,7 @@
           <w:ilvl w:val="1"/>
           <w:numId w:val="14"/>
         </w:numPr>
+        <w:jc w:val="both"/>
       </w:pPr>
       <w:r>
         <w:t>Returns start date and new end date if the variables are different, else return new end date and None</w:t>
@@ -1886,6 +1731,7 @@
       <w:pPr>
         <w:pStyle w:val="ListParagraph"/>
         <w:ind w:left="1440"/>
+        <w:jc w:val="both"/>
       </w:pPr>
     </w:p>
     <w:p>
@@ -1895,72 +1741,15 @@
           <w:ilvl w:val="0"/>
           <w:numId w:val="14"/>
         </w:numPr>
-      </w:pPr>
-      <w:proofErr w:type="spellStart"/>
+        <w:jc w:val="both"/>
+      </w:pPr>
       <w:proofErr w:type="gramStart"/>
       <w:r>
-        <w:t>scheduleJob</w:t>
-      </w:r>
-      <w:proofErr w:type="spellEnd"/>
-      <w:r>
-        <w:t>(</w:t>
-      </w:r>
-      <w:proofErr w:type="spellStart"/>
+        <w:t>scheduleJob(</w:t>
+      </w:r>
       <w:proofErr w:type="gramEnd"/>
       <w:r>
-        <w:t>job_name</w:t>
-      </w:r>
-      <w:proofErr w:type="spellEnd"/>
-      <w:r>
-        <w:t xml:space="preserve">, </w:t>
-      </w:r>
-      <w:proofErr w:type="spellStart"/>
-      <w:r>
-        <w:t>start_date</w:t>
-      </w:r>
-      <w:proofErr w:type="spellEnd"/>
-      <w:r>
-        <w:t xml:space="preserve">, </w:t>
-      </w:r>
-      <w:proofErr w:type="spellStart"/>
-      <w:r>
-        <w:t>due_date</w:t>
-      </w:r>
-      <w:proofErr w:type="spellEnd"/>
-      <w:r>
-        <w:t xml:space="preserve">, resources, </w:t>
-      </w:r>
-      <w:proofErr w:type="spellStart"/>
-      <w:r>
-        <w:t>total_cost</w:t>
-      </w:r>
-      <w:proofErr w:type="spellEnd"/>
-      <w:r>
-        <w:t>, craft ,</w:t>
-      </w:r>
-      <w:proofErr w:type="spellStart"/>
-      <w:r>
-        <w:t>calendar_resource_dict</w:t>
-      </w:r>
-      <w:proofErr w:type="spellEnd"/>
-      <w:r>
-        <w:t xml:space="preserve">, </w:t>
-      </w:r>
-      <w:proofErr w:type="spellStart"/>
-      <w:r>
-        <w:t>current_job_id</w:t>
-      </w:r>
-      <w:proofErr w:type="spellEnd"/>
-      <w:r>
-        <w:t xml:space="preserve">, </w:t>
-      </w:r>
-      <w:proofErr w:type="spellStart"/>
-      <w:r>
-        <w:t>list_of_jobs</w:t>
-      </w:r>
-      <w:proofErr w:type="spellEnd"/>
-      <w:r>
-        <w:t>)</w:t>
+        <w:t>job_name, start_date, due_date, resources, total_cost, craft ,calendar_resource_dict, current_job_id, list_of_jobs)</w:t>
       </w:r>
     </w:p>
     <w:p>
@@ -1970,6 +1759,7 @@
           <w:ilvl w:val="1"/>
           <w:numId w:val="14"/>
         </w:numPr>
+        <w:jc w:val="both"/>
       </w:pPr>
       <w:r>
         <w:t>Takes in 9 parameters</w:t>
@@ -1982,6 +1772,7 @@
           <w:ilvl w:val="1"/>
           <w:numId w:val="14"/>
         </w:numPr>
+        <w:jc w:val="both"/>
       </w:pPr>
       <w:r>
         <w:t>Generates a Job ID for current job being scheduled</w:t>
@@ -1994,15 +1785,11 @@
           <w:ilvl w:val="1"/>
           <w:numId w:val="14"/>
         </w:numPr>
-      </w:pPr>
-      <w:r>
-        <w:t xml:space="preserve">Creates new job instance and saves Job instance in </w:t>
-      </w:r>
-      <w:proofErr w:type="spellStart"/>
-      <w:r>
-        <w:t>list_of_jobs</w:t>
-      </w:r>
-      <w:proofErr w:type="spellEnd"/>
+        <w:jc w:val="both"/>
+      </w:pPr>
+      <w:r>
+        <w:t>Creates new job instance and saves Job instance in list_of_jobs</w:t>
+      </w:r>
     </w:p>
     <w:p>
       <w:pPr>
@@ -2011,17 +1798,10 @@
           <w:ilvl w:val="1"/>
           <w:numId w:val="14"/>
         </w:numPr>
-      </w:pPr>
-      <w:r>
-        <w:t xml:space="preserve">Allocate Employees in </w:t>
-      </w:r>
-      <w:proofErr w:type="spellStart"/>
-      <w:r>
-        <w:t>calendar_resource_dict</w:t>
-      </w:r>
-      <w:proofErr w:type="spellEnd"/>
-      <w:r>
-        <w:t xml:space="preserve"> to the job</w:t>
+        <w:jc w:val="both"/>
+      </w:pPr>
+      <w:r>
+        <w:t>Allocate Employees in calendar_resource_dict to the job</w:t>
       </w:r>
     </w:p>
     <w:p>
@@ -2031,6 +1811,7 @@
           <w:ilvl w:val="1"/>
           <w:numId w:val="14"/>
         </w:numPr>
+        <w:jc w:val="both"/>
       </w:pPr>
       <w:r>
         <w:t>Creates an association between new job instance with the employees allocated to it</w:t>
@@ -2043,41 +1824,10 @@
           <w:ilvl w:val="1"/>
           <w:numId w:val="14"/>
         </w:numPr>
-      </w:pPr>
-      <w:r>
-        <w:t xml:space="preserve">Sets Job </w:t>
-      </w:r>
-      <w:proofErr w:type="spellStart"/>
-      <w:r>
-        <w:t>intance</w:t>
-      </w:r>
-      <w:proofErr w:type="spellEnd"/>
-      <w:r>
-        <w:t xml:space="preserve"> </w:t>
-      </w:r>
-      <w:proofErr w:type="spellStart"/>
-      <w:r>
-        <w:t>scheduled_end_date</w:t>
-      </w:r>
-      <w:proofErr w:type="spellEnd"/>
-      <w:r>
-        <w:t xml:space="preserve"> attribute to actual </w:t>
-      </w:r>
-      <w:proofErr w:type="spellStart"/>
-      <w:r>
-        <w:t>end_date</w:t>
-      </w:r>
-      <w:proofErr w:type="spellEnd"/>
-      <w:r>
-        <w:t xml:space="preserve"> in the system (might be different from the </w:t>
-      </w:r>
-      <w:proofErr w:type="spellStart"/>
-      <w:r>
-        <w:t>due_date</w:t>
-      </w:r>
-      <w:proofErr w:type="spellEnd"/>
-      <w:r>
-        <w:t xml:space="preserve"> originally given by user as some jobs can be completed earlier)</w:t>
+        <w:jc w:val="both"/>
+      </w:pPr>
+      <w:r>
+        <w:t>Sets Job intance scheduled_end_date attribute to actual end_date in the system (might be different from the due_date originally given by user as some jobs can be completed earlier)</w:t>
       </w:r>
     </w:p>
     <w:p>
@@ -2087,8 +1837,10 @@
           <w:ilvl w:val="1"/>
           <w:numId w:val="14"/>
         </w:numPr>
-      </w:pPr>
-      <w:r>
+        <w:jc w:val="both"/>
+      </w:pPr>
+      <w:r>
+        <w:lastRenderedPageBreak/>
         <w:t xml:space="preserve">Output Job details scheduled in the system for User, details shared are the start date and Job ID, as well as employees tagged to the job on the </w:t>
       </w:r>
       <w:r>
@@ -2096,8 +1848,83 @@
       </w:r>
     </w:p>
     <w:p>
-      <w:r>
-        <w:t xml:space="preserve"> </w:t>
+      <w:pPr>
+        <w:ind w:left="1080"/>
+      </w:pPr>
+    </w:p>
+    <w:p>
+      <w:pPr>
+        <w:keepNext/>
+      </w:pPr>
+      <w:r>
+        <w:rPr>
+          <w:noProof/>
+        </w:rPr>
+        <w:drawing>
+          <wp:inline distT="0" distB="0" distL="0" distR="0" wp14:anchorId="3DA88997" wp14:editId="0380B0A7">
+            <wp:extent cx="6042025" cy="2852928"/>
+            <wp:effectExtent l="0" t="0" r="0" b="5080"/>
+            <wp:docPr id="3" name="Picture 3"/>
+            <wp:cNvGraphicFramePr>
+              <a:graphicFrameLocks xmlns:a="http://schemas.openxmlformats.org/drawingml/2006/main" noChangeAspect="1"/>
+            </wp:cNvGraphicFramePr>
+            <a:graphic xmlns:a="http://schemas.openxmlformats.org/drawingml/2006/main">
+              <a:graphicData uri="http://schemas.openxmlformats.org/drawingml/2006/picture">
+                <pic:pic xmlns:pic="http://schemas.openxmlformats.org/drawingml/2006/picture">
+                  <pic:nvPicPr>
+                    <pic:cNvPr id="1" name=""/>
+                    <pic:cNvPicPr/>
+                  </pic:nvPicPr>
+                  <pic:blipFill>
+                    <a:blip r:embed="rId8"/>
+                    <a:stretch>
+                      <a:fillRect/>
+                    </a:stretch>
+                  </pic:blipFill>
+                  <pic:spPr>
+                    <a:xfrm>
+                      <a:off x="0" y="0"/>
+                      <a:ext cx="6049096" cy="2856267"/>
+                    </a:xfrm>
+                    <a:prstGeom prst="rect">
+                      <a:avLst/>
+                    </a:prstGeom>
+                  </pic:spPr>
+                </pic:pic>
+              </a:graphicData>
+            </a:graphic>
+          </wp:inline>
+        </w:drawing>
+      </w:r>
+    </w:p>
+    <w:p>
+      <w:pPr>
+        <w:pStyle w:val="Caption"/>
+        <w:jc w:val="center"/>
+      </w:pPr>
+      <w:r>
+        <w:t xml:space="preserve">Figure </w:t>
+      </w:r>
+      <w:r>
+        <w:fldChar w:fldCharType="begin"/>
+      </w:r>
+      <w:r>
+        <w:instrText xml:space="preserve"> SEQ Figure \* ARABIC </w:instrText>
+      </w:r>
+      <w:r>
+        <w:fldChar w:fldCharType="separate"/>
+      </w:r>
+      <w:r>
+        <w:rPr>
+          <w:noProof/>
+        </w:rPr>
+        <w:t>1</w:t>
+      </w:r>
+      <w:r>
+        <w:fldChar w:fldCharType="end"/>
+      </w:r>
+      <w:r>
+        <w:t xml:space="preserve"> Flowchart on how a job can be scheduled in the Tool</w:t>
       </w:r>
     </w:p>
     <w:p>
@@ -2173,16 +2000,9 @@
       <w:bookmarkEnd w:id="0"/>
     </w:p>
     <w:p>
-      <w:pPr>
-        <w:rPr>
-          <w:ins w:id="2" w:author="Shen Yifan" w:date="2022-11-04T21:46:00Z"/>
-        </w:rPr>
-      </w:pPr>
-      <w:ins w:id="3" w:author="Shen Yifan" w:date="2022-11-04T21:46:00Z">
-        <w:r>
-          <w:t>This must be the first step to do before the scheduling program can work.</w:t>
-        </w:r>
-      </w:ins>
+      <w:r>
+        <w:t>This must be the first step to do before the scheduling program can work.</w:t>
+      </w:r>
     </w:p>
     <w:p>
       <w:r>
@@ -2195,15 +2015,7 @@
         <w:t xml:space="preserve"> is present in the same folder with the right </w:t>
       </w:r>
       <w:r>
-        <w:t xml:space="preserve">format, a list of employee object will be created and stored in the variable </w:t>
-      </w:r>
-      <w:proofErr w:type="spellStart"/>
-      <w:r>
-        <w:t>list_of_employees</w:t>
-      </w:r>
-      <w:proofErr w:type="spellEnd"/>
-      <w:r>
-        <w:t>.</w:t>
+        <w:t>format, a list of employee object will be created and stored in the variable list_of_employees.</w:t>
       </w:r>
     </w:p>
     <w:p>
@@ -2213,7 +2025,6 @@
       <w:r>
         <w:t xml:space="preserve"> – </w:t>
       </w:r>
-      <w:proofErr w:type="spellStart"/>
       <w:r>
         <w:t>calendar</w:t>
       </w:r>
@@ -2223,7 +2034,6 @@
       <w:r>
         <w:t>resource_dict</w:t>
       </w:r>
-      <w:proofErr w:type="spellEnd"/>
       <w:r>
         <w:t xml:space="preserve"> </w:t>
       </w:r>
@@ -2257,7 +2067,7 @@
             <wp:cNvGraphicFramePr/>
             <a:graphic xmlns:a="http://schemas.openxmlformats.org/drawingml/2006/main">
               <a:graphicData uri="http://schemas.openxmlformats.org/drawingml/2006/diagram">
-                <dgm:relIds xmlns:dgm="http://schemas.openxmlformats.org/drawingml/2006/diagram" xmlns:r="http://schemas.openxmlformats.org/officeDocument/2006/relationships" r:dm="rId12" r:lo="rId13" r:qs="rId14" r:cs="rId15"/>
+                <dgm:relIds xmlns:dgm="http://schemas.openxmlformats.org/drawingml/2006/diagram" xmlns:r="http://schemas.openxmlformats.org/officeDocument/2006/relationships" r:dm="rId13" r:lo="rId14" r:qs="rId15" r:cs="rId16"/>
               </a:graphicData>
             </a:graphic>
           </wp:inline>
@@ -2271,7 +2081,7 @@
           <w:highlight w:val="yellow"/>
         </w:rPr>
       </w:pPr>
-      <w:commentRangeStart w:id="4"/>
+      <w:commentRangeStart w:id="2"/>
       <w:r>
         <w:rPr>
           <w:highlight w:val="yellow"/>
@@ -2290,100 +2100,72 @@
         </w:rPr>
         <w:t xml:space="preserve"> database</w:t>
       </w:r>
-      <w:commentRangeEnd w:id="4"/>
+      <w:commentRangeEnd w:id="2"/>
       <w:r>
         <w:rPr>
           <w:rStyle w:val="CommentReference"/>
           <w:rFonts w:asciiTheme="minorHAnsi" w:eastAsiaTheme="minorEastAsia" w:hAnsiTheme="minorHAnsi" w:cstheme="minorBidi"/>
           <w:color w:val="auto"/>
         </w:rPr>
-        <w:commentReference w:id="4"/>
+        <w:commentReference w:id="2"/>
+      </w:r>
+    </w:p>
+    <w:p>
+      <w:r>
+        <w:t xml:space="preserve">This function allows previously scheduled job tabulated in the .csv format to be imported by the program. The calendar created in </w:t>
+      </w:r>
+      <w:r>
+        <w:fldChar w:fldCharType="begin"/>
+      </w:r>
+      <w:r>
+        <w:instrText xml:space="preserve"> REF _Ref118490721 \r \h </w:instrText>
+      </w:r>
+      <w:r>
+        <w:fldChar w:fldCharType="separate"/>
+      </w:r>
+      <w:r>
+        <w:t>5.1.1</w:t>
+      </w:r>
+      <w:r>
+        <w:fldChar w:fldCharType="end"/>
+      </w:r>
+      <w:r>
+        <w:t xml:space="preserve"> will be updated to reflect the resources availability change in the respective dates. It should be the second step that needs to be completed and the rest of function can work based on the information provided. </w:t>
+      </w:r>
+    </w:p>
+    <w:p>
+      <w:r>
+        <w:t>If “job.csv” is present in the same folder with the right format, a list of employee object will be created and stored in the variable list_of_jobs.</w:t>
+      </w:r>
+    </w:p>
+    <w:p>
+      <w:pPr>
+        <w:pStyle w:val="Heading2"/>
+      </w:pPr>
+      <w:r>
+        <w:t>Add/Remove Employees or Update Job(s)</w:t>
+      </w:r>
+    </w:p>
+    <w:p>
+      <w:pPr>
+        <w:pStyle w:val="Heading3"/>
+      </w:pPr>
+      <w:r>
+        <w:t>Add an employee to database</w:t>
       </w:r>
     </w:p>
     <w:p>
       <w:pPr>
         <w:rPr>
-          <w:ins w:id="5" w:author="Shen Yifan" w:date="2022-11-04T21:45:00Z"/>
-        </w:rPr>
-      </w:pPr>
-      <w:ins w:id="6" w:author="Shen Yifan" w:date="2022-11-04T21:45:00Z">
-        <w:r>
-          <w:t xml:space="preserve">This function allows previously scheduled job tabulated in the .csv format to be imported by the program. The calendar created in </w:t>
-        </w:r>
-        <w:r>
-          <w:fldChar w:fldCharType="begin"/>
-        </w:r>
-        <w:r>
-          <w:instrText xml:space="preserve"> REF _Ref118490721 \r \h </w:instrText>
-        </w:r>
-      </w:ins>
-      <w:ins w:id="7" w:author="Shen Yifan" w:date="2022-11-04T21:45:00Z">
-        <w:r>
-          <w:fldChar w:fldCharType="separate"/>
-        </w:r>
-        <w:r>
-          <w:t>5.1.1</w:t>
-        </w:r>
-        <w:r>
-          <w:fldChar w:fldCharType="end"/>
-        </w:r>
-        <w:r>
-          <w:t xml:space="preserve"> will be updated to reflect the resources availability change in the respective dates. It should be the second step that needs to be completed and the rest of function can work based on the information provided. </w:t>
-        </w:r>
-      </w:ins>
-    </w:p>
-    <w:p>
-      <w:r>
-        <w:t xml:space="preserve">If “job.csv” is present in the same folder with the right format, a list of employee object will be created and stored in the variable </w:t>
-      </w:r>
-      <w:proofErr w:type="spellStart"/>
-      <w:r>
-        <w:t>list_of_jobs</w:t>
-      </w:r>
-      <w:proofErr w:type="spellEnd"/>
-      <w:r>
-        <w:t>.</w:t>
-      </w:r>
-    </w:p>
-    <w:p>
-      <w:pPr>
-        <w:pStyle w:val="Heading2"/>
-      </w:pPr>
-      <w:r>
-        <w:t>Add/Remove Employees or Update Job(s)</w:t>
-      </w:r>
-    </w:p>
-    <w:p>
-      <w:pPr>
-        <w:pStyle w:val="Heading3"/>
-      </w:pPr>
-      <w:r>
-        <w:t>Add an employee to database</w:t>
-      </w:r>
-    </w:p>
-    <w:p>
-      <w:pPr>
-        <w:rPr>
-          <w:ins w:id="8" w:author="Shen Yifan" w:date="2022-11-04T21:52:00Z"/>
           <w:u w:val="single"/>
         </w:rPr>
       </w:pPr>
-      <w:ins w:id="9" w:author="Shen Yifan" w:date="2022-11-04T21:56:00Z">
-        <w:r>
-          <w:t>User needs to input</w:t>
-        </w:r>
-        <w:r>
-          <w:t xml:space="preserve"> </w:t>
-        </w:r>
-      </w:ins>
-      <w:del w:id="10" w:author="Shen Yifan" w:date="2022-11-04T21:56:00Z">
-        <w:r>
-          <w:delText>Follow the program prompt and enter</w:delText>
-        </w:r>
-        <w:r>
-          <w:delText xml:space="preserve"> </w:delText>
-        </w:r>
-      </w:del>
+      <w:r>
+        <w:t>User needs to input</w:t>
+      </w:r>
+      <w:r>
+        <w:t xml:space="preserve"> </w:t>
+      </w:r>
       <w:r>
         <w:t xml:space="preserve">the following details, separated by commas: </w:t>
       </w:r>
@@ -2454,79 +2236,31 @@
         <w:rPr>
           <w:u w:val="single"/>
         </w:rPr>
-        <w:t xml:space="preserve">Employee Start Date in </w:t>
-      </w:r>
-      <w:proofErr w:type="spellStart"/>
+        <w:t>Employee Start Date in yyyy-mm-dd</w:t>
+      </w:r>
       <w:r>
         <w:rPr>
           <w:u w:val="single"/>
         </w:rPr>
-        <w:t>yyyy</w:t>
-      </w:r>
-      <w:proofErr w:type="spellEnd"/>
-      <w:r>
-        <w:rPr>
-          <w:u w:val="single"/>
-        </w:rPr>
-        <w:t>-mm-dd</w:t>
-      </w:r>
-      <w:ins w:id="11" w:author="Shen Yifan" w:date="2022-11-04T21:53:00Z">
-        <w:r>
-          <w:rPr>
-            <w:u w:val="single"/>
-          </w:rPr>
-          <w:t>.</w:t>
-        </w:r>
-      </w:ins>
-    </w:p>
-    <w:p>
-      <w:pPr>
-        <w:rPr>
-          <w:ins w:id="12" w:author="Shen Yifan" w:date="2022-11-04T21:50:00Z"/>
-          <w:rPrChange w:id="13" w:author="Shen Yifan" w:date="2022-11-04T21:53:00Z">
-            <w:rPr>
-              <w:ins w:id="14" w:author="Shen Yifan" w:date="2022-11-04T21:50:00Z"/>
-              <w:u w:val="single"/>
-            </w:rPr>
-          </w:rPrChange>
-        </w:rPr>
-      </w:pPr>
-      <w:ins w:id="15" w:author="Shen Yifan" w:date="2022-11-04T21:53:00Z">
-        <w:r>
-          <w:t>Once the inputs are validated, t</w:t>
-        </w:r>
-        <w:r>
-          <w:rPr>
-            <w:rPrChange w:id="16" w:author="Shen Yifan" w:date="2022-11-04T21:53:00Z">
-              <w:rPr>
-                <w:u w:val="single"/>
-              </w:rPr>
-            </w:rPrChange>
-          </w:rPr>
-          <w:t>he</w:t>
-        </w:r>
-        <w:r>
-          <w:t xml:space="preserve"> </w:t>
-        </w:r>
-      </w:ins>
-      <w:ins w:id="17" w:author="Shen Yifan" w:date="2022-11-04T21:59:00Z">
-        <w:r>
-          <w:t xml:space="preserve">calendar resource dictionary </w:t>
-        </w:r>
-      </w:ins>
-      <w:ins w:id="18" w:author="Shen Yifan" w:date="2022-11-04T21:53:00Z">
-        <w:r>
-          <w:t>will be updated to add the new employee after his/her start date.</w:t>
-        </w:r>
-      </w:ins>
-    </w:p>
-    <w:p>
-      <w:pPr>
-        <w:rPr>
-          <w:del w:id="19" w:author="Shen Yifan" w:date="2022-11-04T21:53:00Z"/>
-          <w:u w:val="single"/>
-        </w:rPr>
-      </w:pPr>
+        <w:t>.</w:t>
+      </w:r>
+    </w:p>
+    <w:p>
+      <w:r>
+        <w:t>Once the inputs are validated, t</w:t>
+      </w:r>
+      <w:r>
+        <w:t>he</w:t>
+      </w:r>
+      <w:r>
+        <w:t xml:space="preserve"> </w:t>
+      </w:r>
+      <w:r>
+        <w:t xml:space="preserve">calendar resource dictionary </w:t>
+      </w:r>
+      <w:r>
+        <w:t>will be updated to add the new employee after his/her start date.</w:t>
+      </w:r>
     </w:p>
     <w:tbl>
       <w:tblPr>
@@ -2627,41 +2361,9 @@
       </w:r>
     </w:p>
     <w:p>
-      <w:pPr>
-        <w:rPr>
-          <w:ins w:id="20" w:author="Shen Yifan" w:date="2022-11-04T21:53:00Z"/>
-        </w:rPr>
-      </w:pPr>
-      <w:ins w:id="21" w:author="Shen Yifan" w:date="2022-11-04T21:55:00Z">
-        <w:r>
-          <w:t>User need</w:t>
-        </w:r>
-      </w:ins>
-      <w:ins w:id="22" w:author="Shen Yifan" w:date="2022-11-04T21:56:00Z">
-        <w:r>
-          <w:t>s</w:t>
-        </w:r>
-      </w:ins>
-      <w:ins w:id="23" w:author="Shen Yifan" w:date="2022-11-04T21:55:00Z">
-        <w:r>
-          <w:t xml:space="preserve"> to </w:t>
-        </w:r>
-      </w:ins>
-      <w:del w:id="24" w:author="Shen Yifan" w:date="2022-11-04T21:55:00Z">
-        <w:r>
-          <w:delText xml:space="preserve">Follow the program prompt and </w:delText>
-        </w:r>
-      </w:del>
-      <w:del w:id="25" w:author="Shen Yifan" w:date="2022-11-04T21:56:00Z">
-        <w:r>
-          <w:delText>enter</w:delText>
-        </w:r>
-      </w:del>
-      <w:ins w:id="26" w:author="Shen Yifan" w:date="2022-11-04T21:56:00Z">
-        <w:r>
-          <w:t>input</w:t>
-        </w:r>
-      </w:ins>
+      <w:r>
+        <w:t>User needs to input</w:t>
+      </w:r>
       <w:r>
         <w:t xml:space="preserve"> </w:t>
       </w:r>
@@ -2678,48 +2380,19 @@
         <w:rPr>
           <w:u w:val="single"/>
         </w:rPr>
-        <w:t xml:space="preserve">Last Day of Work in </w:t>
-      </w:r>
-      <w:proofErr w:type="spellStart"/>
-      <w:r>
-        <w:rPr>
-          <w:u w:val="single"/>
-        </w:rPr>
-        <w:t>yyyy</w:t>
-      </w:r>
-      <w:proofErr w:type="spellEnd"/>
-      <w:r>
-        <w:rPr>
-          <w:u w:val="single"/>
-        </w:rPr>
-        <w:t>-mm-dd</w:t>
+        <w:t>Last Day of Work in yyyy-mm-dd</w:t>
       </w:r>
       <w:r>
         <w:t xml:space="preserve"> with commas separating each input</w:t>
       </w:r>
-      <w:ins w:id="27" w:author="Shen Yifan" w:date="2022-11-04T21:53:00Z">
-        <w:r>
-          <w:t>.</w:t>
-        </w:r>
-      </w:ins>
-    </w:p>
-    <w:p>
-      <w:ins w:id="28" w:author="Shen Yifan" w:date="2022-11-04T21:54:00Z">
-        <w:r>
-          <w:lastRenderedPageBreak/>
-          <w:t xml:space="preserve">Once the inputs are validated, the employee will be removed from the </w:t>
-        </w:r>
-      </w:ins>
-      <w:ins w:id="29" w:author="Shen Yifan" w:date="2022-11-04T21:58:00Z">
-        <w:r>
-          <w:t xml:space="preserve">calendar resource dictionary </w:t>
-        </w:r>
-      </w:ins>
-      <w:ins w:id="30" w:author="Shen Yifan" w:date="2022-11-04T21:54:00Z">
-        <w:r>
-          <w:t>after his/her last day of work.</w:t>
-        </w:r>
-      </w:ins>
+      <w:r>
+        <w:t>.</w:t>
+      </w:r>
+    </w:p>
+    <w:p>
+      <w:r>
+        <w:t>Once the inputs are validated, the employee will be removed from the calendar resource dictionary after his/her last day of work.</w:t>
+      </w:r>
     </w:p>
     <w:tbl>
       <w:tblPr>
@@ -2815,72 +2488,23 @@
       <w:pPr>
         <w:pStyle w:val="Heading3"/>
       </w:pPr>
-      <w:del w:id="31" w:author="Shen Yifan" w:date="2022-11-04T21:55:00Z">
-        <w:r>
-          <w:delText>Update existing job details</w:delText>
-        </w:r>
-      </w:del>
-      <w:ins w:id="32" w:author="Shen Yifan" w:date="2022-11-04T21:55:00Z">
-        <w:r>
-          <w:t>Delete a scheduled job</w:t>
-        </w:r>
-      </w:ins>
-    </w:p>
-    <w:p>
-      <w:pPr>
-        <w:rPr>
-          <w:ins w:id="33" w:author="Shen Yifan" w:date="2022-11-04T21:59:00Z"/>
-        </w:rPr>
-      </w:pPr>
-      <w:del w:id="34" w:author="Shen Yifan" w:date="2022-11-04T21:55:00Z">
-        <w:r>
-          <w:rPr>
-            <w:highlight w:val="yellow"/>
-          </w:rPr>
-          <w:delText>Not yet written</w:delText>
-        </w:r>
-      </w:del>
-      <w:ins w:id="35" w:author="Shen Yifan" w:date="2022-11-04T21:56:00Z">
-        <w:r>
-          <w:t>User needs to input</w:t>
-        </w:r>
-        <w:r>
-          <w:t xml:space="preserve"> </w:t>
-        </w:r>
-      </w:ins>
-      <w:ins w:id="36" w:author="Shen Yifan" w:date="2022-11-04T21:55:00Z">
-        <w:r>
-          <w:t xml:space="preserve">the </w:t>
-        </w:r>
-      </w:ins>
-      <w:ins w:id="37" w:author="Shen Yifan" w:date="2022-11-04T21:56:00Z">
-        <w:r>
-          <w:t xml:space="preserve">job ID </w:t>
-        </w:r>
-      </w:ins>
-      <w:ins w:id="38" w:author="Shen Yifan" w:date="2022-11-04T21:57:00Z">
-        <w:r>
-          <w:t xml:space="preserve">number. The program will remove the job from the </w:t>
-        </w:r>
-        <w:proofErr w:type="spellStart"/>
-        <w:r>
-          <w:t>list_of</w:t>
-        </w:r>
-      </w:ins>
-      <w:ins w:id="39" w:author="Shen Yifan" w:date="2022-11-04T21:58:00Z">
-        <w:r>
-          <w:t>_jobs</w:t>
-        </w:r>
-        <w:proofErr w:type="spellEnd"/>
-        <w:r>
-          <w:t xml:space="preserve"> list and restore the calendar resource dictionary</w:t>
-        </w:r>
-      </w:ins>
-      <w:ins w:id="40" w:author="Shen Yifan" w:date="2022-11-04T21:59:00Z">
-        <w:r>
-          <w:t>.</w:t>
-        </w:r>
-      </w:ins>
+      <w:r>
+        <w:t>Delete a scheduled job</w:t>
+      </w:r>
+    </w:p>
+    <w:p>
+      <w:r>
+        <w:t>User needs to input</w:t>
+      </w:r>
+      <w:r>
+        <w:t xml:space="preserve"> </w:t>
+      </w:r>
+      <w:r>
+        <w:t>the job ID number. The program will remove the job from the list_of_jobs list and restore the calendar resource dictionary</w:t>
+      </w:r>
+      <w:r>
+        <w:t>.</w:t>
+      </w:r>
     </w:p>
     <w:tbl>
       <w:tblPr>
@@ -2893,24 +2517,14 @@
         <w:gridCol w:w="6951"/>
       </w:tblGrid>
       <w:tr>
-        <w:trPr>
-          <w:ins w:id="41" w:author="Shen Yifan" w:date="2022-11-04T22:00:00Z"/>
-        </w:trPr>
         <w:tc>
           <w:tcPr>
             <w:tcW w:w="2065" w:type="dxa"/>
           </w:tcPr>
           <w:p>
-            <w:pPr>
-              <w:rPr>
-                <w:ins w:id="42" w:author="Shen Yifan" w:date="2022-11-04T22:00:00Z"/>
-              </w:rPr>
-            </w:pPr>
-            <w:ins w:id="43" w:author="Shen Yifan" w:date="2022-11-04T22:00:00Z">
-              <w:r>
-                <w:t>Sample input</w:t>
-              </w:r>
-            </w:ins>
+            <w:r>
+              <w:t>Sample input</w:t>
+            </w:r>
           </w:p>
         </w:tc>
         <w:tc>
@@ -2918,75 +2532,38 @@
             <w:tcW w:w="6951" w:type="dxa"/>
           </w:tcPr>
           <w:p>
-            <w:pPr>
-              <w:rPr>
-                <w:ins w:id="44" w:author="Shen Yifan" w:date="2022-11-04T22:00:00Z"/>
-              </w:rPr>
-            </w:pPr>
-            <w:ins w:id="45" w:author="Shen Yifan" w:date="2022-11-04T22:00:00Z">
-              <w:r>
-                <w:t>Sample output</w:t>
-              </w:r>
-            </w:ins>
+            <w:r>
+              <w:t>Sample output</w:t>
+            </w:r>
           </w:p>
         </w:tc>
       </w:tr>
       <w:tr>
-        <w:trPr>
-          <w:ins w:id="46" w:author="Shen Yifan" w:date="2022-11-04T22:00:00Z"/>
-        </w:trPr>
         <w:tc>
           <w:tcPr>
             <w:tcW w:w="2065" w:type="dxa"/>
           </w:tcPr>
-          <w:p>
-            <w:pPr>
-              <w:rPr>
-                <w:ins w:id="47" w:author="Shen Yifan" w:date="2022-11-04T22:00:00Z"/>
-              </w:rPr>
-            </w:pPr>
-          </w:p>
+          <w:p/>
         </w:tc>
         <w:tc>
           <w:tcPr>
             <w:tcW w:w="6951" w:type="dxa"/>
           </w:tcPr>
-          <w:p>
-            <w:pPr>
-              <w:rPr>
-                <w:ins w:id="48" w:author="Shen Yifan" w:date="2022-11-04T22:00:00Z"/>
-              </w:rPr>
-            </w:pPr>
-          </w:p>
+          <w:p/>
         </w:tc>
       </w:tr>
       <w:tr>
-        <w:trPr>
-          <w:ins w:id="49" w:author="Shen Yifan" w:date="2022-11-04T22:00:00Z"/>
-        </w:trPr>
         <w:tc>
           <w:tcPr>
             <w:tcW w:w="2065" w:type="dxa"/>
           </w:tcPr>
-          <w:p>
-            <w:pPr>
-              <w:rPr>
-                <w:ins w:id="50" w:author="Shen Yifan" w:date="2022-11-04T22:00:00Z"/>
-              </w:rPr>
-            </w:pPr>
-          </w:p>
+          <w:p/>
         </w:tc>
         <w:tc>
           <w:tcPr>
             <w:tcW w:w="6951" w:type="dxa"/>
           </w:tcPr>
-          <w:p>
-            <w:pPr>
-              <w:rPr>
-                <w:ins w:id="51" w:author="Shen Yifan" w:date="2022-11-04T22:00:00Z"/>
-              </w:rPr>
-            </w:pPr>
-          </w:p>
+          <w:p/>
         </w:tc>
       </w:tr>
     </w:tbl>
@@ -3005,16 +2582,9 @@
           <w:u w:val="single"/>
         </w:rPr>
       </w:pPr>
-      <w:ins w:id="52" w:author="Shen Yifan" w:date="2022-11-04T21:56:00Z">
-        <w:r>
-          <w:t>User needs to input</w:t>
-        </w:r>
-      </w:ins>
-      <w:del w:id="53" w:author="Shen Yifan" w:date="2022-11-04T21:56:00Z">
-        <w:r>
-          <w:delText>Follow the program prompt and enter</w:delText>
-        </w:r>
-      </w:del>
+      <w:r>
+        <w:t>User needs to input</w:t>
+      </w:r>
       <w:r>
         <w:t xml:space="preserve"> the following details, separated by commas</w:t>
       </w:r>
@@ -3034,49 +2604,21 @@
         <w:rPr>
           <w:u w:val="single"/>
         </w:rPr>
-        <w:t xml:space="preserve">Start Date in </w:t>
-      </w:r>
-      <w:proofErr w:type="spellStart"/>
+        <w:t>Start Date in yyyy-mm-dd</w:t>
+      </w:r>
+      <w:r>
+        <w:t xml:space="preserve">, </w:t>
+      </w:r>
       <w:r>
         <w:rPr>
           <w:u w:val="single"/>
         </w:rPr>
-        <w:t>yyyy</w:t>
-      </w:r>
-      <w:proofErr w:type="spellEnd"/>
-      <w:r>
-        <w:rPr>
-          <w:u w:val="single"/>
-        </w:rPr>
-        <w:t>-mm-dd</w:t>
+        <w:t>Due Date in yyyy-mm-dd</w:t>
       </w:r>
       <w:r>
         <w:t xml:space="preserve">, </w:t>
       </w:r>
-      <w:r>
-        <w:rPr>
-          <w:u w:val="single"/>
-        </w:rPr>
-        <w:t xml:space="preserve">Due Date in </w:t>
-      </w:r>
-      <w:proofErr w:type="spellStart"/>
-      <w:r>
-        <w:rPr>
-          <w:u w:val="single"/>
-        </w:rPr>
-        <w:t>yyyy</w:t>
-      </w:r>
-      <w:proofErr w:type="spellEnd"/>
-      <w:r>
-        <w:rPr>
-          <w:u w:val="single"/>
-        </w:rPr>
-        <w:t>-mm-dd</w:t>
-      </w:r>
-      <w:r>
-        <w:t xml:space="preserve">, </w:t>
-      </w:r>
-      <w:commentRangeStart w:id="54"/>
+      <w:commentRangeStart w:id="3"/>
       <w:r>
         <w:rPr>
           <w:highlight w:val="yellow"/>
@@ -3084,13 +2626,13 @@
         </w:rPr>
         <w:t>Resources Required in hours</w:t>
       </w:r>
-      <w:commentRangeEnd w:id="54"/>
+      <w:commentRangeEnd w:id="3"/>
       <w:r>
         <w:rPr>
           <w:rStyle w:val="CommentReference"/>
           <w:highlight w:val="yellow"/>
         </w:rPr>
-        <w:commentReference w:id="54"/>
+        <w:commentReference w:id="3"/>
       </w:r>
       <w:r>
         <w:t xml:space="preserve">, </w:t>
@@ -3111,7 +2653,7 @@
         </w:rPr>
         <w:t xml:space="preserve">Craft </w:t>
       </w:r>
-      <w:commentRangeStart w:id="55"/>
+      <w:commentRangeStart w:id="4"/>
       <w:r>
         <w:rPr>
           <w:highlight w:val="yellow"/>
@@ -3119,12 +2661,12 @@
         </w:rPr>
         <w:t>Required</w:t>
       </w:r>
-      <w:commentRangeEnd w:id="55"/>
+      <w:commentRangeEnd w:id="4"/>
       <w:r>
         <w:rPr>
           <w:rStyle w:val="CommentReference"/>
         </w:rPr>
-        <w:commentReference w:id="55"/>
+        <w:commentReference w:id="4"/>
       </w:r>
     </w:p>
     <w:p>
@@ -3134,7 +2676,6 @@
       <w:r>
         <w:t xml:space="preserve">he program will call for the </w:t>
       </w:r>
-      <w:proofErr w:type="spellStart"/>
       <w:r>
         <w:rPr>
           <w:i/>
@@ -3142,7 +2683,6 @@
         </w:rPr>
         <w:t>scheduleJobCheck</w:t>
       </w:r>
-      <w:proofErr w:type="spellEnd"/>
       <w:r>
         <w:t xml:space="preserve"> function and check the </w:t>
       </w:r>
@@ -3160,7 +2700,6 @@
       <w:r>
         <w:t xml:space="preserve">The actual job scheduling is conducted via the </w:t>
       </w:r>
-      <w:proofErr w:type="spellStart"/>
       <w:r>
         <w:rPr>
           <w:i/>
@@ -3168,7 +2707,6 @@
         </w:rPr>
         <w:t>scheduleJob</w:t>
       </w:r>
-      <w:proofErr w:type="spellEnd"/>
       <w:r>
         <w:t xml:space="preserve"> function</w:t>
       </w:r>
@@ -3271,94 +2809,47 @@
     <w:p>
       <w:pPr>
         <w:pStyle w:val="Heading2"/>
+      </w:pPr>
+      <w:r>
+        <w:t>Calculate Key Performance Indicators</w:t>
+      </w:r>
+    </w:p>
+    <w:p>
+      <w:pPr>
+        <w:pStyle w:val="Heading3"/>
+      </w:pPr>
+      <w:r>
+        <w:t>Find all job details based on a specific date or by date range</w:t>
+      </w:r>
+    </w:p>
+    <w:p>
+      <w:r>
+        <w:t>User needs to input</w:t>
+      </w:r>
+      <w:r>
+        <w:t xml:space="preserve"> the </w:t>
+      </w:r>
+      <w:r>
+        <w:t xml:space="preserve">either a single date in the format of </w:t>
+      </w:r>
+      <w:r>
         <w:rPr>
-          <w:ins w:id="56" w:author="Shen Yifan" w:date="2022-11-04T22:01:00Z"/>
+          <w:u w:val="single"/>
         </w:rPr>
-      </w:pPr>
-      <w:ins w:id="57" w:author="Shen Yifan" w:date="2022-11-04T22:01:00Z">
-        <w:r>
-          <w:t>Calculate Key Performance Indicators</w:t>
-        </w:r>
-      </w:ins>
-      <w:del w:id="58" w:author="Shen Yifan" w:date="2022-11-04T22:01:00Z">
-        <w:r>
-          <w:rPr>
-            <w:rPrChange w:id="59" w:author="Shen Yifan" w:date="2022-11-04T22:01:00Z">
-              <w:rPr>
-                <w:highlight w:val="yellow"/>
-              </w:rPr>
-            </w:rPrChange>
-          </w:rPr>
-          <w:delText>KPI</w:delText>
-        </w:r>
-      </w:del>
-    </w:p>
-    <w:p>
-      <w:pPr>
-        <w:pStyle w:val="Heading3"/>
-        <w:rPr>
-          <w:ins w:id="60" w:author="Shen Yifan" w:date="2022-11-04T22:02:00Z"/>
-        </w:rPr>
-      </w:pPr>
-      <w:ins w:id="61" w:author="Shen Yifan" w:date="2022-11-04T22:02:00Z">
-        <w:r>
-          <w:t>Find all job details based on a specific date or by date range</w:t>
-        </w:r>
-      </w:ins>
-    </w:p>
-    <w:p>
-      <w:pPr>
-        <w:rPr>
-          <w:ins w:id="62" w:author="Shen Yifan" w:date="2022-11-04T22:04:00Z"/>
-        </w:rPr>
-      </w:pPr>
-      <w:ins w:id="63" w:author="Shen Yifan" w:date="2022-11-04T22:03:00Z">
-        <w:r>
-          <w:t>User needs to input</w:t>
-        </w:r>
-        <w:r>
-          <w:t xml:space="preserve"> the </w:t>
-        </w:r>
-      </w:ins>
-      <w:ins w:id="64" w:author="Shen Yifan" w:date="2022-11-04T22:04:00Z">
-        <w:r>
-          <w:t xml:space="preserve">either a single date in the format of </w:t>
-        </w:r>
-        <w:proofErr w:type="spellStart"/>
-        <w:r>
-          <w:rPr>
-            <w:u w:val="single"/>
-          </w:rPr>
-          <w:t>yyyy</w:t>
-        </w:r>
-        <w:proofErr w:type="spellEnd"/>
-        <w:r>
-          <w:rPr>
-            <w:u w:val="single"/>
-          </w:rPr>
-          <w:t>-mm-dd</w:t>
-        </w:r>
-      </w:ins>
-      <w:ins w:id="65" w:author="Shen Yifan" w:date="2022-11-04T22:03:00Z">
-        <w:r>
-          <w:t>,</w:t>
-        </w:r>
-      </w:ins>
-      <w:ins w:id="66" w:author="Shen Yifan" w:date="2022-11-04T22:04:00Z">
-        <w:r>
-          <w:t xml:space="preserve"> or a date range between 2 dates</w:t>
-        </w:r>
-      </w:ins>
-      <w:ins w:id="67" w:author="Shen Yifan" w:date="2022-11-04T22:03:00Z">
-        <w:r>
-          <w:t xml:space="preserve"> separated by commas</w:t>
-        </w:r>
-      </w:ins>
-      <w:ins w:id="68" w:author="Shen Yifan" w:date="2022-11-04T22:04:00Z">
-        <w:r>
-          <w:t xml:space="preserve"> in the same format.</w:t>
-        </w:r>
-      </w:ins>
+        <w:t>yyyy-mm-dd</w:t>
+      </w:r>
+      <w:r>
+        <w:t>,</w:t>
+      </w:r>
+      <w:r>
+        <w:t xml:space="preserve"> or a date range between 2 dates</w:t>
+      </w:r>
+      <w:r>
+        <w:t xml:space="preserve"> separated by commas</w:t>
+      </w:r>
+      <w:r>
+        <w:t xml:space="preserve"> in the same format.</w:t>
+      </w:r>
     </w:p>
     <w:tbl>
       <w:tblPr>
@@ -3371,24 +2862,14 @@
         <w:gridCol w:w="6951"/>
       </w:tblGrid>
       <w:tr>
-        <w:trPr>
-          <w:ins w:id="69" w:author="Shen Yifan" w:date="2022-11-04T22:04:00Z"/>
-        </w:trPr>
         <w:tc>
           <w:tcPr>
             <w:tcW w:w="2065" w:type="dxa"/>
           </w:tcPr>
           <w:p>
-            <w:pPr>
-              <w:rPr>
-                <w:ins w:id="70" w:author="Shen Yifan" w:date="2022-11-04T22:04:00Z"/>
-              </w:rPr>
-            </w:pPr>
-            <w:ins w:id="71" w:author="Shen Yifan" w:date="2022-11-04T22:04:00Z">
-              <w:r>
-                <w:t>Sample input</w:t>
-              </w:r>
-            </w:ins>
+            <w:r>
+              <w:t>Sample input</w:t>
+            </w:r>
           </w:p>
         </w:tc>
         <w:tc>
@@ -3396,134 +2877,71 @@
             <w:tcW w:w="6951" w:type="dxa"/>
           </w:tcPr>
           <w:p>
-            <w:pPr>
-              <w:rPr>
-                <w:ins w:id="72" w:author="Shen Yifan" w:date="2022-11-04T22:04:00Z"/>
-              </w:rPr>
-            </w:pPr>
-            <w:ins w:id="73" w:author="Shen Yifan" w:date="2022-11-04T22:04:00Z">
-              <w:r>
-                <w:t>Sample output</w:t>
-              </w:r>
-            </w:ins>
+            <w:r>
+              <w:t>Sample output</w:t>
+            </w:r>
           </w:p>
         </w:tc>
       </w:tr>
       <w:tr>
-        <w:trPr>
-          <w:ins w:id="74" w:author="Shen Yifan" w:date="2022-11-04T22:04:00Z"/>
-        </w:trPr>
         <w:tc>
           <w:tcPr>
             <w:tcW w:w="2065" w:type="dxa"/>
           </w:tcPr>
-          <w:p>
-            <w:pPr>
-              <w:rPr>
-                <w:ins w:id="75" w:author="Shen Yifan" w:date="2022-11-04T22:04:00Z"/>
-              </w:rPr>
-            </w:pPr>
-          </w:p>
+          <w:p/>
         </w:tc>
         <w:tc>
           <w:tcPr>
             <w:tcW w:w="6951" w:type="dxa"/>
           </w:tcPr>
-          <w:p>
-            <w:pPr>
-              <w:rPr>
-                <w:ins w:id="76" w:author="Shen Yifan" w:date="2022-11-04T22:04:00Z"/>
-              </w:rPr>
-            </w:pPr>
-          </w:p>
+          <w:p/>
         </w:tc>
       </w:tr>
       <w:tr>
-        <w:trPr>
-          <w:ins w:id="77" w:author="Shen Yifan" w:date="2022-11-04T22:04:00Z"/>
-        </w:trPr>
         <w:tc>
           <w:tcPr>
             <w:tcW w:w="2065" w:type="dxa"/>
           </w:tcPr>
-          <w:p>
-            <w:pPr>
-              <w:rPr>
-                <w:ins w:id="78" w:author="Shen Yifan" w:date="2022-11-04T22:04:00Z"/>
-              </w:rPr>
-            </w:pPr>
-          </w:p>
+          <w:p/>
         </w:tc>
         <w:tc>
           <w:tcPr>
             <w:tcW w:w="6951" w:type="dxa"/>
           </w:tcPr>
-          <w:p>
-            <w:pPr>
-              <w:rPr>
-                <w:ins w:id="79" w:author="Shen Yifan" w:date="2022-11-04T22:04:00Z"/>
-              </w:rPr>
-            </w:pPr>
-          </w:p>
+          <w:p/>
         </w:tc>
       </w:tr>
     </w:tbl>
-    <w:p>
-      <w:pPr>
-        <w:rPr>
-          <w:ins w:id="80" w:author="Shen Yifan" w:date="2022-11-04T22:05:00Z"/>
-        </w:rPr>
-      </w:pPr>
-    </w:p>
+    <w:p/>
     <w:p>
       <w:pPr>
         <w:pStyle w:val="Heading3"/>
-        <w:rPr>
-          <w:ins w:id="81" w:author="Shen Yifan" w:date="2022-11-04T22:05:00Z"/>
-        </w:rPr>
-      </w:pPr>
-      <w:ins w:id="82" w:author="Shen Yifan" w:date="2022-11-04T22:05:00Z">
-        <w:r>
-          <w:lastRenderedPageBreak/>
-          <w:t>Find job details based on job ID</w:t>
-        </w:r>
-      </w:ins>
-    </w:p>
-    <w:p>
-      <w:pPr>
-        <w:rPr>
-          <w:ins w:id="83" w:author="Shen Yifan" w:date="2022-11-04T22:22:00Z"/>
-        </w:rPr>
-      </w:pPr>
-      <w:ins w:id="84" w:author="Shen Yifan" w:date="2022-11-04T22:06:00Z">
-        <w:r>
-          <w:t>User needs to input</w:t>
-        </w:r>
-        <w:r>
-          <w:t xml:space="preserve"> </w:t>
-        </w:r>
-        <w:r>
-          <w:t>the job ID number. The program will print the job ID, job name, resource requ</w:t>
-        </w:r>
-      </w:ins>
-      <w:ins w:id="85" w:author="Shen Yifan" w:date="2022-11-04T22:07:00Z">
-        <w:r>
-          <w:t xml:space="preserve">ired, total project cost and the craft involved. </w:t>
-        </w:r>
-      </w:ins>
-      <w:ins w:id="86" w:author="Shen Yifan" w:date="2022-11-04T22:21:00Z">
-        <w:r>
-          <w:t xml:space="preserve">The detailed schedule and the </w:t>
-        </w:r>
-        <w:proofErr w:type="gramStart"/>
-        <w:r>
-          <w:t>employees</w:t>
-        </w:r>
-        <w:proofErr w:type="gramEnd"/>
-        <w:r>
-          <w:t xml:space="preserve"> involvement on each day is printed as well.</w:t>
-        </w:r>
-      </w:ins>
+      </w:pPr>
+      <w:r>
+        <w:t>Find job details based on job ID</w:t>
+      </w:r>
+    </w:p>
+    <w:p>
+      <w:r>
+        <w:t>User needs to input</w:t>
+      </w:r>
+      <w:r>
+        <w:t xml:space="preserve"> </w:t>
+      </w:r>
+      <w:r>
+        <w:t xml:space="preserve">the job ID number. The program will print the job ID, job name, resource required, total project cost and the craft involved. </w:t>
+      </w:r>
+      <w:r>
+        <w:t xml:space="preserve">The detailed schedule and the </w:t>
+      </w:r>
+      <w:proofErr w:type="gramStart"/>
+      <w:r>
+        <w:t>employees</w:t>
+      </w:r>
+      <w:proofErr w:type="gramEnd"/>
+      <w:r>
+        <w:t xml:space="preserve"> involvement on each day is printed as well.</w:t>
+      </w:r>
     </w:p>
     <w:tbl>
       <w:tblPr>
@@ -3536,24 +2954,14 @@
         <w:gridCol w:w="6951"/>
       </w:tblGrid>
       <w:tr>
-        <w:trPr>
-          <w:ins w:id="87" w:author="Shen Yifan" w:date="2022-11-04T22:22:00Z"/>
-        </w:trPr>
         <w:tc>
           <w:tcPr>
             <w:tcW w:w="2065" w:type="dxa"/>
           </w:tcPr>
           <w:p>
-            <w:pPr>
-              <w:rPr>
-                <w:ins w:id="88" w:author="Shen Yifan" w:date="2022-11-04T22:22:00Z"/>
-              </w:rPr>
-            </w:pPr>
-            <w:ins w:id="89" w:author="Shen Yifan" w:date="2022-11-04T22:22:00Z">
-              <w:r>
-                <w:t>Sample input</w:t>
-              </w:r>
-            </w:ins>
+            <w:r>
+              <w:t>Sample input</w:t>
+            </w:r>
           </w:p>
         </w:tc>
         <w:tc>
@@ -3561,412 +2969,72 @@
             <w:tcW w:w="6951" w:type="dxa"/>
           </w:tcPr>
           <w:p>
-            <w:pPr>
-              <w:rPr>
-                <w:ins w:id="90" w:author="Shen Yifan" w:date="2022-11-04T22:22:00Z"/>
-              </w:rPr>
-            </w:pPr>
-            <w:ins w:id="91" w:author="Shen Yifan" w:date="2022-11-04T22:22:00Z">
-              <w:r>
-                <w:t>Sample output</w:t>
-              </w:r>
-            </w:ins>
+            <w:r>
+              <w:t>Sample output</w:t>
+            </w:r>
           </w:p>
         </w:tc>
       </w:tr>
       <w:tr>
-        <w:trPr>
-          <w:ins w:id="92" w:author="Shen Yifan" w:date="2022-11-04T22:22:00Z"/>
-        </w:trPr>
         <w:tc>
           <w:tcPr>
             <w:tcW w:w="2065" w:type="dxa"/>
           </w:tcPr>
-          <w:p>
-            <w:pPr>
-              <w:rPr>
-                <w:ins w:id="93" w:author="Shen Yifan" w:date="2022-11-04T22:22:00Z"/>
-              </w:rPr>
-            </w:pPr>
-          </w:p>
+          <w:p/>
         </w:tc>
         <w:tc>
           <w:tcPr>
             <w:tcW w:w="6951" w:type="dxa"/>
           </w:tcPr>
-          <w:p>
-            <w:pPr>
-              <w:rPr>
-                <w:ins w:id="94" w:author="Shen Yifan" w:date="2022-11-04T22:22:00Z"/>
-              </w:rPr>
-            </w:pPr>
-          </w:p>
+          <w:p/>
         </w:tc>
       </w:tr>
       <w:tr>
-        <w:trPr>
-          <w:ins w:id="95" w:author="Shen Yifan" w:date="2022-11-04T22:22:00Z"/>
-        </w:trPr>
         <w:tc>
           <w:tcPr>
             <w:tcW w:w="2065" w:type="dxa"/>
           </w:tcPr>
-          <w:p>
-            <w:pPr>
-              <w:rPr>
-                <w:ins w:id="96" w:author="Shen Yifan" w:date="2022-11-04T22:22:00Z"/>
-              </w:rPr>
-            </w:pPr>
-          </w:p>
+          <w:p/>
         </w:tc>
         <w:tc>
           <w:tcPr>
             <w:tcW w:w="6951" w:type="dxa"/>
           </w:tcPr>
-          <w:p>
-            <w:pPr>
-              <w:rPr>
-                <w:ins w:id="97" w:author="Shen Yifan" w:date="2022-11-04T22:22:00Z"/>
-              </w:rPr>
-            </w:pPr>
-          </w:p>
-        </w:tc>
-      </w:tr>
-    </w:tbl>
-    <w:p>
-      <w:pPr>
-        <w:rPr>
-          <w:ins w:id="98" w:author="Shen Yifan" w:date="2022-11-04T22:21:00Z"/>
-        </w:rPr>
-      </w:pPr>
-    </w:p>
-    <w:p>
-      <w:pPr>
-        <w:pStyle w:val="Heading3"/>
-        <w:rPr>
-          <w:ins w:id="99" w:author="Shen Yifan" w:date="2022-11-04T22:05:00Z"/>
-        </w:rPr>
-      </w:pPr>
-      <w:ins w:id="100" w:author="Shen Yifan" w:date="2022-11-04T22:22:00Z">
-        <w:r>
-          <w:t>Total Cost spent on Jobs for a specified Date Range</w:t>
-        </w:r>
-      </w:ins>
-      <w:ins w:id="101" w:author="Shen Yifan" w:date="2022-11-04T22:07:00Z">
-        <w:r>
-          <w:t xml:space="preserve"> </w:t>
-        </w:r>
-      </w:ins>
-    </w:p>
-    <w:p>
-      <w:pPr>
-        <w:pStyle w:val="Heading3"/>
-        <w:rPr>
-          <w:ins w:id="102" w:author="Shen Yifan" w:date="2022-11-04T22:22:00Z"/>
-        </w:rPr>
-      </w:pPr>
-      <w:ins w:id="103" w:author="Shen Yifan" w:date="2022-11-04T22:23:00Z">
-        <w:r>
-          <w:t>Total Employee count by Craft for a specified Date</w:t>
-        </w:r>
-      </w:ins>
-    </w:p>
-    <w:p>
-      <w:pPr>
-        <w:rPr>
-          <w:rPrChange w:id="104" w:author="Shen Yifan" w:date="2022-11-04T22:02:00Z">
-            <w:rPr>
-              <w:highlight w:val="yellow"/>
-            </w:rPr>
-          </w:rPrChange>
-        </w:rPr>
-        <w:pPrChange w:id="105" w:author="Shen Yifan" w:date="2022-11-04T22:02:00Z">
-          <w:pPr>
-            <w:pStyle w:val="Heading2"/>
-          </w:pPr>
-        </w:pPrChange>
-      </w:pPr>
-    </w:p>
-    <w:p>
-      <w:pPr>
-        <w:rPr>
-          <w:highlight w:val="yellow"/>
-        </w:rPr>
-      </w:pPr>
-      <w:del w:id="106" w:author="Shen Yifan" w:date="2022-11-04T22:01:00Z">
-        <w:r>
-          <w:rPr>
-            <w:highlight w:val="yellow"/>
-          </w:rPr>
-          <w:delText>…</w:delText>
-        </w:r>
-      </w:del>
-    </w:p>
-    <w:p>
-      <w:pPr>
-        <w:pStyle w:val="Heading2"/>
-      </w:pPr>
-      <w:r>
-        <w:t>Additional functions</w:t>
-      </w:r>
-    </w:p>
-    <w:p>
-      <w:pPr>
-        <w:pStyle w:val="ListParagraph"/>
-        <w:numPr>
-          <w:ilvl w:val="0"/>
-          <w:numId w:val="4"/>
-        </w:numPr>
-      </w:pPr>
-      <w:r>
-        <w:t>Print out the work lineup and free hours for a</w:t>
-      </w:r>
-      <w:r>
-        <w:t xml:space="preserve"> particular</w:t>
-      </w:r>
-      <w:r>
-        <w:t xml:space="preserve"> employee in the next 1 month</w:t>
-      </w:r>
-    </w:p>
-    <w:p/>
-    <w:p/>
-    <w:p/>
-    <w:p/>
-    <w:p>
-      <w:pPr>
-        <w:pStyle w:val="ListParagraph"/>
-        <w:numPr>
-          <w:ilvl w:val="0"/>
-          <w:numId w:val="4"/>
-        </w:numPr>
-        <w:rPr>
-          <w:rStyle w:val="IntenseReference"/>
-        </w:rPr>
-      </w:pPr>
-      <w:r>
-        <w:rPr>
-          <w:rStyle w:val="IntenseReference"/>
-        </w:rPr>
-        <w:t>Putting rubrics here for reference. To remove before submission</w:t>
-      </w:r>
-    </w:p>
-    <w:tbl>
-      <w:tblPr>
-        <w:tblStyle w:val="TableGrid"/>
-        <w:tblW w:w="0" w:type="auto"/>
-        <w:tblLook w:val="04A0" w:firstRow="1" w:lastRow="0" w:firstColumn="1" w:lastColumn="0" w:noHBand="0" w:noVBand="1"/>
-      </w:tblPr>
-      <w:tblGrid>
-        <w:gridCol w:w="9016"/>
-      </w:tblGrid>
-      <w:tr>
-        <w:tc>
-          <w:tcPr>
-            <w:tcW w:w="9016" w:type="dxa"/>
-          </w:tcPr>
-          <w:p>
-            <w:sdt>
-              <w:sdtPr>
-                <w:rPr>
-                  <w:rFonts w:ascii="MS Gothic" w:eastAsia="MS Gothic" w:hAnsi="MS Gothic"/>
-                </w:rPr>
-                <w:id w:val="-1641885297"/>
-                <w14:checkbox>
-                  <w14:checked w14:val="1"/>
-                  <w14:checkedState w14:val="2612" w14:font="MS Gothic"/>
-                  <w14:uncheckedState w14:val="2610" w14:font="MS Gothic"/>
-                </w14:checkbox>
-              </w:sdtPr>
-              <w:sdtContent>
-                <w:r>
-                  <w:rPr>
-                    <w:rFonts w:ascii="MS Gothic" w:eastAsia="MS Gothic" w:hAnsi="MS Gothic" w:hint="eastAsia"/>
-                  </w:rPr>
-                  <w:t>☒</w:t>
-                </w:r>
-              </w:sdtContent>
-            </w:sdt>
-            <w:r>
-              <w:t>Problem can only be feasibly solved with computer programming with enhanced productivity and effectiveness</w:t>
-            </w:r>
-          </w:p>
-          <w:p>
-            <w:sdt>
-              <w:sdtPr>
-                <w:rPr>
-                  <w:rFonts w:ascii="MS Gothic" w:eastAsia="MS Gothic" w:hAnsi="MS Gothic"/>
-                </w:rPr>
-                <w:id w:val="-1090782707"/>
-                <w14:checkbox>
-                  <w14:checked w14:val="0"/>
-                  <w14:checkedState w14:val="2612" w14:font="MS Gothic"/>
-                  <w14:uncheckedState w14:val="2610" w14:font="MS Gothic"/>
-                </w14:checkbox>
-              </w:sdtPr>
-              <w:sdtContent>
-                <w:r>
-                  <w:rPr>
-                    <w:rFonts w:ascii="MS Gothic" w:eastAsia="MS Gothic" w:hAnsi="MS Gothic" w:hint="eastAsia"/>
-                  </w:rPr>
-                  <w:t>☐</w:t>
-                </w:r>
-              </w:sdtContent>
-            </w:sdt>
-            <w:r>
-              <w:t>Sufficient use cases to cover affected processes and additional use cases for advanced scenarios</w:t>
-            </w:r>
-          </w:p>
-          <w:p>
-            <w:sdt>
-              <w:sdtPr>
-                <w:rPr>
-                  <w:rFonts w:ascii="MS Gothic" w:eastAsia="MS Gothic" w:hAnsi="MS Gothic"/>
-                </w:rPr>
-                <w:id w:val="-583998929"/>
-                <w14:checkbox>
-                  <w14:checked w14:val="1"/>
-                  <w14:checkedState w14:val="2612" w14:font="MS Gothic"/>
-                  <w14:uncheckedState w14:val="2610" w14:font="MS Gothic"/>
-                </w14:checkbox>
-              </w:sdtPr>
-              <w:sdtContent>
-                <w:r>
-                  <w:rPr>
-                    <w:rFonts w:ascii="MS Gothic" w:eastAsia="MS Gothic" w:hAnsi="MS Gothic" w:hint="eastAsia"/>
-                  </w:rPr>
-                  <w:t>☒</w:t>
-                </w:r>
-              </w:sdtContent>
-            </w:sdt>
-            <w:r>
-              <w:t>Use cases adopt proper algorithmic thinking</w:t>
-            </w:r>
-          </w:p>
-          <w:p>
-            <w:sdt>
-              <w:sdtPr>
-                <w:rPr>
-                  <w:rFonts w:ascii="MS Gothic" w:eastAsia="MS Gothic" w:hAnsi="MS Gothic"/>
-                </w:rPr>
-                <w:id w:val="2107921920"/>
-                <w14:checkbox>
-                  <w14:checked w14:val="0"/>
-                  <w14:checkedState w14:val="2612" w14:font="MS Gothic"/>
-                  <w14:uncheckedState w14:val="2610" w14:font="MS Gothic"/>
-                </w14:checkbox>
-              </w:sdtPr>
-              <w:sdtContent>
-                <w:r>
-                  <w:rPr>
-                    <w:rFonts w:ascii="MS Gothic" w:eastAsia="MS Gothic" w:hAnsi="MS Gothic" w:hint="eastAsia"/>
-                  </w:rPr>
-                  <w:t>☐</w:t>
-                </w:r>
-              </w:sdtContent>
-            </w:sdt>
-            <w:r>
-              <w:t>Usage of appropriate basic Python data structures and user-defined data structures</w:t>
-            </w:r>
-          </w:p>
-          <w:p>
-            <w:sdt>
-              <w:sdtPr>
-                <w:rPr>
-                  <w:rFonts w:ascii="MS Gothic" w:eastAsia="MS Gothic" w:hAnsi="MS Gothic"/>
-                </w:rPr>
-                <w:id w:val="2053027741"/>
-                <w14:checkbox>
-                  <w14:checked w14:val="0"/>
-                  <w14:checkedState w14:val="2612" w14:font="MS Gothic"/>
-                  <w14:uncheckedState w14:val="2610" w14:font="MS Gothic"/>
-                </w14:checkbox>
-              </w:sdtPr>
-              <w:sdtContent>
-                <w:r>
-                  <w:rPr>
-                    <w:rFonts w:ascii="MS Gothic" w:eastAsia="MS Gothic" w:hAnsi="MS Gothic" w:hint="eastAsia"/>
-                  </w:rPr>
-                  <w:t>☐</w:t>
-                </w:r>
-              </w:sdtContent>
-            </w:sdt>
-            <w:r>
-              <w:t>More advanced searching and soring algorithms or attempt to optimize algorithms</w:t>
-            </w:r>
-          </w:p>
-          <w:p>
-            <w:sdt>
-              <w:sdtPr>
-                <w:rPr>
-                  <w:rFonts w:ascii="MS Gothic" w:eastAsia="MS Gothic" w:hAnsi="MS Gothic"/>
-                </w:rPr>
-                <w:id w:val="770204402"/>
-                <w14:checkbox>
-                  <w14:checked w14:val="0"/>
-                  <w14:checkedState w14:val="2612" w14:font="MS Gothic"/>
-                  <w14:uncheckedState w14:val="2610" w14:font="MS Gothic"/>
-                </w14:checkbox>
-              </w:sdtPr>
-              <w:sdtContent>
-                <w:r>
-                  <w:rPr>
-                    <w:rFonts w:ascii="MS Gothic" w:eastAsia="MS Gothic" w:hAnsi="MS Gothic" w:hint="eastAsia"/>
-                  </w:rPr>
-                  <w:t>☐</w:t>
-                </w:r>
-              </w:sdtContent>
-            </w:sdt>
-            <w:r>
-              <w:t>Data persistence to files</w:t>
-            </w:r>
-          </w:p>
-          <w:p>
-            <w:pPr>
-              <w:rPr>
-                <w:rStyle w:val="IntenseReference"/>
-                <w:b w:val="0"/>
-                <w:bCs w:val="0"/>
-                <w:smallCaps w:val="0"/>
-                <w:color w:val="auto"/>
-                <w:spacing w:val="0"/>
-              </w:rPr>
-            </w:pPr>
-            <w:sdt>
-              <w:sdtPr>
-                <w:rPr>
-                  <w:rFonts w:ascii="MS Gothic" w:eastAsia="MS Gothic" w:hAnsi="MS Gothic"/>
-                  <w:b/>
-                  <w:bCs/>
-                  <w:smallCaps/>
-                  <w:color w:val="4472C4" w:themeColor="accent1"/>
-                  <w:spacing w:val="5"/>
-                </w:rPr>
-                <w:id w:val="-2112428782"/>
-                <w14:checkbox>
-                  <w14:checked w14:val="1"/>
-                  <w14:checkedState w14:val="2612" w14:font="MS Gothic"/>
-                  <w14:uncheckedState w14:val="2610" w14:font="MS Gothic"/>
-                </w14:checkbox>
-              </w:sdtPr>
-              <w:sdtContent>
-                <w:r>
-                  <w:rPr>
-                    <w:rFonts w:ascii="MS Gothic" w:eastAsia="MS Gothic" w:hAnsi="MS Gothic" w:hint="eastAsia"/>
-                  </w:rPr>
-                  <w:t>☒</w:t>
-                </w:r>
-              </w:sdtContent>
-            </w:sdt>
-            <w:r>
-              <w:t>Appropriate CUI with prompts, cues, feedback message and input data validation</w:t>
-            </w:r>
-          </w:p>
+          <w:p/>
         </w:tc>
       </w:tr>
     </w:tbl>
     <w:p/>
+    <w:p>
+      <w:pPr>
+        <w:pStyle w:val="Heading3"/>
+      </w:pPr>
+      <w:r>
+        <w:t>Total Cost spent on Jobs for a specified Date Range</w:t>
+      </w:r>
+      <w:r>
+        <w:t xml:space="preserve"> </w:t>
+      </w:r>
+    </w:p>
+    <w:p>
+      <w:pPr>
+        <w:pStyle w:val="Heading3"/>
+      </w:pPr>
+      <w:r>
+        <w:t>Total Employee count by Craft for a specified Date</w:t>
+      </w:r>
+    </w:p>
+    <w:p>
+      <w:pPr>
+        <w:rPr>
+          <w:highlight w:val="yellow"/>
+        </w:rPr>
+      </w:pPr>
+    </w:p>
+    <w:p/>
+    <w:p/>
     <w:sectPr>
-      <w:headerReference w:type="default" r:id="rId17"/>
+      <w:headerReference w:type="default" r:id="rId18"/>
       <w:pgSz w:w="11906" w:h="16838"/>
       <w:pgMar w:top="1440" w:right="1440" w:bottom="1440" w:left="1440" w:header="708" w:footer="708" w:gutter="0"/>
       <w:cols w:space="708"/>
@@ -3977,7 +3045,7 @@
 </file>
 
 <file path=word/comments.xml><?xml version="1.0" encoding="utf-8"?>
-<w:comments xmlns:wpc="http://schemas.microsoft.com/office/word/2010/wordprocessingCanvas" xmlns:cx="http://schemas.microsoft.com/office/drawing/2014/chartex" xmlns:cx1="http://schemas.microsoft.com/office/drawing/2015/9/8/chartex" xmlns:cx2="http://schemas.microsoft.com/office/drawing/2015/10/21/chartex" xmlns:cx3="http://schemas.microsoft.com/office/drawing/2016/5/9/chartex" xmlns:cx4="http://schemas.microsoft.com/office/drawing/2016/5/10/chartex" xmlns:cx5="http://schemas.microsoft.com/office/drawing/2016/5/11/chartex" xmlns:cx6="http://schemas.microsoft.com/office/drawing/2016/5/12/chartex" xmlns:cx7="http://schemas.microsoft.com/office/drawing/2016/5/13/chartex" xmlns:cx8="http://schemas.microsoft.com/office/drawing/2016/5/14/chartex" xmlns:mc="http://schemas.openxmlformats.org/markup-compatibility/2006" xmlns:aink="http://schemas.microsoft.com/office/drawing/2016/ink" xmlns:am3d="http://schemas.microsoft.com/office/drawing/2017/model3d" xmlns:o="urn:schemas-microsoft-com:office:office" xmlns:oel="http://schemas.microsoft.com/office/2019/extlst" xmlns:r="http://schemas.openxmlformats.org/officeDocument/2006/relationships" xmlns:m="http://schemas.openxmlformats.org/officeDocument/2006/math" xmlns:v="urn:schemas-microsoft-com:vml" xmlns:wp14="http://schemas.microsoft.com/office/word/2010/wordprocessingDrawing" xmlns:wp="http://schemas.openxmlformats.org/drawingml/2006/wordprocessingDrawing" xmlns:w10="urn:schemas-microsoft-com:office:word" xmlns:w="http://schemas.openxmlformats.org/wordprocessingml/2006/main" xmlns:w14="http://schemas.microsoft.com/office/word/2010/wordml" xmlns:w15="http://schemas.microsoft.com/office/word/2012/wordml" xmlns:w16cex="http://schemas.microsoft.com/office/word/2018/wordml/cex" xmlns:w16cid="http://schemas.microsoft.com/office/word/2016/wordml/cid" xmlns:w16="http://schemas.microsoft.com/office/word/2018/wordml" xmlns:w16sdtdh="http://schemas.microsoft.com/office/word/2020/wordml/sdtdatahash" xmlns:w16se="http://schemas.microsoft.com/office/word/2015/wordml/symex" xmlns:wpg="http://schemas.microsoft.com/office/word/2010/wordprocessingGroup" xmlns:wpi="http://schemas.microsoft.com/office/word/2010/wordprocessingInk" xmlns:wne="http://schemas.microsoft.com/office/word/2006/wordml" xmlns:wps="http://schemas.microsoft.com/office/word/2010/wordprocessingShape" mc:Ignorable="w14 w15 w16se w16cid w16 w16cex w16sdtdh wp14">
+<w:comments xmlns:wpc="http://schemas.microsoft.com/office/word/2010/wordprocessingCanvas" xmlns:cx="http://schemas.microsoft.com/office/drawing/2014/chartex" xmlns:cx1="http://schemas.microsoft.com/office/drawing/2015/9/8/chartex" xmlns:cx2="http://schemas.microsoft.com/office/drawing/2015/10/21/chartex" xmlns:cx3="http://schemas.microsoft.com/office/drawing/2016/5/9/chartex" xmlns:cx4="http://schemas.microsoft.com/office/drawing/2016/5/10/chartex" xmlns:cx5="http://schemas.microsoft.com/office/drawing/2016/5/11/chartex" xmlns:cx6="http://schemas.microsoft.com/office/drawing/2016/5/12/chartex" xmlns:cx7="http://schemas.microsoft.com/office/drawing/2016/5/13/chartex" xmlns:cx8="http://schemas.microsoft.com/office/drawing/2016/5/14/chartex" xmlns:mc="http://schemas.openxmlformats.org/markup-compatibility/2006" xmlns:aink="http://schemas.microsoft.com/office/drawing/2016/ink" xmlns:am3d="http://schemas.microsoft.com/office/drawing/2017/model3d" xmlns:o="urn:schemas-microsoft-com:office:office" xmlns:r="http://schemas.openxmlformats.org/officeDocument/2006/relationships" xmlns:m="http://schemas.openxmlformats.org/officeDocument/2006/math" xmlns:v="urn:schemas-microsoft-com:vml" xmlns:wp14="http://schemas.microsoft.com/office/word/2010/wordprocessingDrawing" xmlns:wp="http://schemas.openxmlformats.org/drawingml/2006/wordprocessingDrawing" xmlns:w10="urn:schemas-microsoft-com:office:word" xmlns:w="http://schemas.openxmlformats.org/wordprocessingml/2006/main" xmlns:w14="http://schemas.microsoft.com/office/word/2010/wordml" xmlns:w15="http://schemas.microsoft.com/office/word/2012/wordml" xmlns:w16cex="http://schemas.microsoft.com/office/word/2018/wordml/cex" xmlns:w16cid="http://schemas.microsoft.com/office/word/2016/wordml/cid" xmlns:w16="http://schemas.microsoft.com/office/word/2018/wordml" xmlns:w16sdtdh="http://schemas.microsoft.com/office/word/2020/wordml/sdtdatahash" xmlns:w16se="http://schemas.microsoft.com/office/word/2015/wordml/symex" xmlns:wpg="http://schemas.microsoft.com/office/word/2010/wordprocessingGroup" xmlns:wpi="http://schemas.microsoft.com/office/word/2010/wordprocessingInk" xmlns:wne="http://schemas.microsoft.com/office/word/2006/wordml" xmlns:wps="http://schemas.microsoft.com/office/word/2010/wordprocessingShape" mc:Ignorable="w14 w15 w16se w16cid w16 w16cex w16sdtdh wp14">
   <w:comment w:id="1" w:author="Shen Yifan" w:date="2022-10-29T14:31:00Z" w:initials="SY">
     <w:p>
       <w:pPr>
@@ -4002,7 +3070,7 @@
       </w:r>
     </w:p>
   </w:comment>
-  <w:comment w:id="4" w:author="Shen Yifan" w:date="2022-10-29T14:38:00Z" w:initials="SY">
+  <w:comment w:id="2" w:author="Shen Yifan" w:date="2022-10-29T14:38:00Z" w:initials="SY">
     <w:p>
       <w:pPr>
         <w:pStyle w:val="CommentText"/>
@@ -4034,7 +3102,7 @@
       </w:r>
     </w:p>
   </w:comment>
-  <w:comment w:id="54" w:author="Shen Yifan" w:date="2022-10-29T14:45:00Z" w:initials="SY">
+  <w:comment w:id="3" w:author="Shen Yifan" w:date="2022-10-29T14:45:00Z" w:initials="SY">
     <w:p>
       <w:pPr>
         <w:pStyle w:val="CommentText"/>
@@ -4050,7 +3118,7 @@
       </w:r>
     </w:p>
   </w:comment>
-  <w:comment w:id="55" w:author="Shen Yifan" w:date="2022-10-29T14:56:00Z" w:initials="SY">
+  <w:comment w:id="4" w:author="Shen Yifan" w:date="2022-10-29T14:56:00Z" w:initials="SY">
     <w:p>
       <w:pPr>
         <w:pStyle w:val="CommentText"/>
@@ -4070,7 +3138,7 @@
 </file>
 
 <file path=word/commentsExtended.xml><?xml version="1.0" encoding="utf-8"?>
-<w15:commentsEx xmlns:wpc="http://schemas.microsoft.com/office/word/2010/wordprocessingCanvas" xmlns:cx="http://schemas.microsoft.com/office/drawing/2014/chartex" xmlns:cx1="http://schemas.microsoft.com/office/drawing/2015/9/8/chartex" xmlns:cx2="http://schemas.microsoft.com/office/drawing/2015/10/21/chartex" xmlns:cx3="http://schemas.microsoft.com/office/drawing/2016/5/9/chartex" xmlns:cx4="http://schemas.microsoft.com/office/drawing/2016/5/10/chartex" xmlns:cx5="http://schemas.microsoft.com/office/drawing/2016/5/11/chartex" xmlns:cx6="http://schemas.microsoft.com/office/drawing/2016/5/12/chartex" xmlns:cx7="http://schemas.microsoft.com/office/drawing/2016/5/13/chartex" xmlns:cx8="http://schemas.microsoft.com/office/drawing/2016/5/14/chartex" xmlns:mc="http://schemas.openxmlformats.org/markup-compatibility/2006" xmlns:aink="http://schemas.microsoft.com/office/drawing/2016/ink" xmlns:am3d="http://schemas.microsoft.com/office/drawing/2017/model3d" xmlns:o="urn:schemas-microsoft-com:office:office" xmlns:oel="http://schemas.microsoft.com/office/2019/extlst" xmlns:r="http://schemas.openxmlformats.org/officeDocument/2006/relationships" xmlns:m="http://schemas.openxmlformats.org/officeDocument/2006/math" xmlns:v="urn:schemas-microsoft-com:vml" xmlns:wp14="http://schemas.microsoft.com/office/word/2010/wordprocessingDrawing" xmlns:wp="http://schemas.openxmlformats.org/drawingml/2006/wordprocessingDrawing" xmlns:w10="urn:schemas-microsoft-com:office:word" xmlns:w="http://schemas.openxmlformats.org/wordprocessingml/2006/main" xmlns:w14="http://schemas.microsoft.com/office/word/2010/wordml" xmlns:w15="http://schemas.microsoft.com/office/word/2012/wordml" xmlns:w16cex="http://schemas.microsoft.com/office/word/2018/wordml/cex" xmlns:w16cid="http://schemas.microsoft.com/office/word/2016/wordml/cid" xmlns:w16="http://schemas.microsoft.com/office/word/2018/wordml" xmlns:w16sdtdh="http://schemas.microsoft.com/office/word/2020/wordml/sdtdatahash" xmlns:w16se="http://schemas.microsoft.com/office/word/2015/wordml/symex" xmlns:wpg="http://schemas.microsoft.com/office/word/2010/wordprocessingGroup" xmlns:wpi="http://schemas.microsoft.com/office/word/2010/wordprocessingInk" xmlns:wne="http://schemas.microsoft.com/office/word/2006/wordml" xmlns:wps="http://schemas.microsoft.com/office/word/2010/wordprocessingShape" mc:Ignorable="w14 w15 w16se w16cid w16 w16cex w16sdtdh wp14">
+<w15:commentsEx xmlns:wpc="http://schemas.microsoft.com/office/word/2010/wordprocessingCanvas" xmlns:cx="http://schemas.microsoft.com/office/drawing/2014/chartex" xmlns:cx1="http://schemas.microsoft.com/office/drawing/2015/9/8/chartex" xmlns:cx2="http://schemas.microsoft.com/office/drawing/2015/10/21/chartex" xmlns:cx3="http://schemas.microsoft.com/office/drawing/2016/5/9/chartex" xmlns:cx4="http://schemas.microsoft.com/office/drawing/2016/5/10/chartex" xmlns:cx5="http://schemas.microsoft.com/office/drawing/2016/5/11/chartex" xmlns:cx6="http://schemas.microsoft.com/office/drawing/2016/5/12/chartex" xmlns:cx7="http://schemas.microsoft.com/office/drawing/2016/5/13/chartex" xmlns:cx8="http://schemas.microsoft.com/office/drawing/2016/5/14/chartex" xmlns:mc="http://schemas.openxmlformats.org/markup-compatibility/2006" xmlns:aink="http://schemas.microsoft.com/office/drawing/2016/ink" xmlns:am3d="http://schemas.microsoft.com/office/drawing/2017/model3d" xmlns:o="urn:schemas-microsoft-com:office:office" xmlns:r="http://schemas.openxmlformats.org/officeDocument/2006/relationships" xmlns:m="http://schemas.openxmlformats.org/officeDocument/2006/math" xmlns:v="urn:schemas-microsoft-com:vml" xmlns:wp14="http://schemas.microsoft.com/office/word/2010/wordprocessingDrawing" xmlns:wp="http://schemas.openxmlformats.org/drawingml/2006/wordprocessingDrawing" xmlns:w10="urn:schemas-microsoft-com:office:word" xmlns:w="http://schemas.openxmlformats.org/wordprocessingml/2006/main" xmlns:w14="http://schemas.microsoft.com/office/word/2010/wordml" xmlns:w15="http://schemas.microsoft.com/office/word/2012/wordml" xmlns:w16cex="http://schemas.microsoft.com/office/word/2018/wordml/cex" xmlns:w16cid="http://schemas.microsoft.com/office/word/2016/wordml/cid" xmlns:w16="http://schemas.microsoft.com/office/word/2018/wordml" xmlns:w16sdtdh="http://schemas.microsoft.com/office/word/2020/wordml/sdtdatahash" xmlns:w16se="http://schemas.microsoft.com/office/word/2015/wordml/symex" xmlns:wpg="http://schemas.microsoft.com/office/word/2010/wordprocessingGroup" xmlns:wpi="http://schemas.microsoft.com/office/word/2010/wordprocessingInk" xmlns:wne="http://schemas.microsoft.com/office/word/2006/wordml" xmlns:wps="http://schemas.microsoft.com/office/word/2010/wordprocessingShape" mc:Ignorable="w14 w15 w16se w16cid w16 w16cex w16sdtdh wp14">
   <w15:commentEx w15:paraId="1F670D4E" w15:done="1"/>
   <w15:commentEx w15:paraId="6BAF66FC" w15:done="1"/>
   <w15:commentEx w15:paraId="426A3FD0" w15:done="0"/>
@@ -4079,7 +3147,7 @@
 </file>
 
 <file path=word/commentsExtensible.xml><?xml version="1.0" encoding="utf-8"?>
-<w16cex:commentsExtensible xmlns:wpc="http://schemas.microsoft.com/office/word/2010/wordprocessingCanvas" xmlns:cx="http://schemas.microsoft.com/office/drawing/2014/chartex" xmlns:cx1="http://schemas.microsoft.com/office/drawing/2015/9/8/chartex" xmlns:cx2="http://schemas.microsoft.com/office/drawing/2015/10/21/chartex" xmlns:cx3="http://schemas.microsoft.com/office/drawing/2016/5/9/chartex" xmlns:cx4="http://schemas.microsoft.com/office/drawing/2016/5/10/chartex" xmlns:cx5="http://schemas.microsoft.com/office/drawing/2016/5/11/chartex" xmlns:cx6="http://schemas.microsoft.com/office/drawing/2016/5/12/chartex" xmlns:cx7="http://schemas.microsoft.com/office/drawing/2016/5/13/chartex" xmlns:cx8="http://schemas.microsoft.com/office/drawing/2016/5/14/chartex" xmlns:mc="http://schemas.openxmlformats.org/markup-compatibility/2006" xmlns:aink="http://schemas.microsoft.com/office/drawing/2016/ink" xmlns:am3d="http://schemas.microsoft.com/office/drawing/2017/model3d" xmlns:o="urn:schemas-microsoft-com:office:office" xmlns:oel="http://schemas.microsoft.com/office/2019/extlst" xmlns:r="http://schemas.openxmlformats.org/officeDocument/2006/relationships" xmlns:m="http://schemas.openxmlformats.org/officeDocument/2006/math" xmlns:v="urn:schemas-microsoft-com:vml" xmlns:wp14="http://schemas.microsoft.com/office/word/2010/wordprocessingDrawing" xmlns:wp="http://schemas.openxmlformats.org/drawingml/2006/wordprocessingDrawing" xmlns:w10="urn:schemas-microsoft-com:office:word" xmlns:w="http://schemas.openxmlformats.org/wordprocessingml/2006/main" xmlns:w14="http://schemas.microsoft.com/office/word/2010/wordml" xmlns:w15="http://schemas.microsoft.com/office/word/2012/wordml" xmlns:w16cex="http://schemas.microsoft.com/office/word/2018/wordml/cex" xmlns:w16cid="http://schemas.microsoft.com/office/word/2016/wordml/cid" xmlns:w16="http://schemas.microsoft.com/office/word/2018/wordml" xmlns:w16sdtdh="http://schemas.microsoft.com/office/word/2020/wordml/sdtdatahash" xmlns:w16se="http://schemas.microsoft.com/office/word/2015/wordml/symex" xmlns:wpg="http://schemas.microsoft.com/office/word/2010/wordprocessingGroup" xmlns:wpi="http://schemas.microsoft.com/office/word/2010/wordprocessingInk" xmlns:wne="http://schemas.microsoft.com/office/word/2006/wordml" xmlns:wps="http://schemas.microsoft.com/office/word/2010/wordprocessingShape" mc:Ignorable="w14 w15 w16se w16cid w16 w16cex w16sdtdh wp14">
+<w16cex:commentsExtensible xmlns:wpc="http://schemas.microsoft.com/office/word/2010/wordprocessingCanvas" xmlns:cx="http://schemas.microsoft.com/office/drawing/2014/chartex" xmlns:cx1="http://schemas.microsoft.com/office/drawing/2015/9/8/chartex" xmlns:cx2="http://schemas.microsoft.com/office/drawing/2015/10/21/chartex" xmlns:cx3="http://schemas.microsoft.com/office/drawing/2016/5/9/chartex" xmlns:cx4="http://schemas.microsoft.com/office/drawing/2016/5/10/chartex" xmlns:cx5="http://schemas.microsoft.com/office/drawing/2016/5/11/chartex" xmlns:cx6="http://schemas.microsoft.com/office/drawing/2016/5/12/chartex" xmlns:cx7="http://schemas.microsoft.com/office/drawing/2016/5/13/chartex" xmlns:cx8="http://schemas.microsoft.com/office/drawing/2016/5/14/chartex" xmlns:mc="http://schemas.openxmlformats.org/markup-compatibility/2006" xmlns:aink="http://schemas.microsoft.com/office/drawing/2016/ink" xmlns:am3d="http://schemas.microsoft.com/office/drawing/2017/model3d" xmlns:o="urn:schemas-microsoft-com:office:office" xmlns:r="http://schemas.openxmlformats.org/officeDocument/2006/relationships" xmlns:m="http://schemas.openxmlformats.org/officeDocument/2006/math" xmlns:v="urn:schemas-microsoft-com:vml" xmlns:wp14="http://schemas.microsoft.com/office/word/2010/wordprocessingDrawing" xmlns:wp="http://schemas.openxmlformats.org/drawingml/2006/wordprocessingDrawing" xmlns:w10="urn:schemas-microsoft-com:office:word" xmlns:w="http://schemas.openxmlformats.org/wordprocessingml/2006/main" xmlns:w14="http://schemas.microsoft.com/office/word/2010/wordml" xmlns:w15="http://schemas.microsoft.com/office/word/2012/wordml" xmlns:w16cex="http://schemas.microsoft.com/office/word/2018/wordml/cex" xmlns:w16cid="http://schemas.microsoft.com/office/word/2016/wordml/cid" xmlns:w16="http://schemas.microsoft.com/office/word/2018/wordml" xmlns:w16sdtdh="http://schemas.microsoft.com/office/word/2020/wordml/sdtdatahash" xmlns:w16se="http://schemas.microsoft.com/office/word/2015/wordml/symex" xmlns:wpg="http://schemas.microsoft.com/office/word/2010/wordprocessingGroup" xmlns:wpi="http://schemas.microsoft.com/office/word/2010/wordprocessingInk" xmlns:wne="http://schemas.microsoft.com/office/word/2006/wordml" xmlns:wps="http://schemas.microsoft.com/office/word/2010/wordprocessingShape" mc:Ignorable="w14 w15 w16se w16cid w16 w16cex w16sdtdh wp14">
   <w16cex:commentExtensible w16cex:durableId="2707B7C3" w16cex:dateUtc="2022-10-29T06:31:00Z"/>
   <w16cex:commentExtensible w16cex:durableId="2707B967" w16cex:dateUtc="2022-10-29T06:38:00Z"/>
   <w16cex:commentExtensible w16cex:durableId="2707BAF5" w16cex:dateUtc="2022-10-29T06:45:00Z"/>
@@ -4088,7 +3156,7 @@
 </file>
 
 <file path=word/commentsIds.xml><?xml version="1.0" encoding="utf-8"?>
-<w16cid:commentsIds xmlns:wpc="http://schemas.microsoft.com/office/word/2010/wordprocessingCanvas" xmlns:cx="http://schemas.microsoft.com/office/drawing/2014/chartex" xmlns:cx1="http://schemas.microsoft.com/office/drawing/2015/9/8/chartex" xmlns:cx2="http://schemas.microsoft.com/office/drawing/2015/10/21/chartex" xmlns:cx3="http://schemas.microsoft.com/office/drawing/2016/5/9/chartex" xmlns:cx4="http://schemas.microsoft.com/office/drawing/2016/5/10/chartex" xmlns:cx5="http://schemas.microsoft.com/office/drawing/2016/5/11/chartex" xmlns:cx6="http://schemas.microsoft.com/office/drawing/2016/5/12/chartex" xmlns:cx7="http://schemas.microsoft.com/office/drawing/2016/5/13/chartex" xmlns:cx8="http://schemas.microsoft.com/office/drawing/2016/5/14/chartex" xmlns:mc="http://schemas.openxmlformats.org/markup-compatibility/2006" xmlns:aink="http://schemas.microsoft.com/office/drawing/2016/ink" xmlns:am3d="http://schemas.microsoft.com/office/drawing/2017/model3d" xmlns:o="urn:schemas-microsoft-com:office:office" xmlns:oel="http://schemas.microsoft.com/office/2019/extlst" xmlns:r="http://schemas.openxmlformats.org/officeDocument/2006/relationships" xmlns:m="http://schemas.openxmlformats.org/officeDocument/2006/math" xmlns:v="urn:schemas-microsoft-com:vml" xmlns:wp14="http://schemas.microsoft.com/office/word/2010/wordprocessingDrawing" xmlns:wp="http://schemas.openxmlformats.org/drawingml/2006/wordprocessingDrawing" xmlns:w10="urn:schemas-microsoft-com:office:word" xmlns:w="http://schemas.openxmlformats.org/wordprocessingml/2006/main" xmlns:w14="http://schemas.microsoft.com/office/word/2010/wordml" xmlns:w15="http://schemas.microsoft.com/office/word/2012/wordml" xmlns:w16cex="http://schemas.microsoft.com/office/word/2018/wordml/cex" xmlns:w16cid="http://schemas.microsoft.com/office/word/2016/wordml/cid" xmlns:w16="http://schemas.microsoft.com/office/word/2018/wordml" xmlns:w16sdtdh="http://schemas.microsoft.com/office/word/2020/wordml/sdtdatahash" xmlns:w16se="http://schemas.microsoft.com/office/word/2015/wordml/symex" xmlns:wpg="http://schemas.microsoft.com/office/word/2010/wordprocessingGroup" xmlns:wpi="http://schemas.microsoft.com/office/word/2010/wordprocessingInk" xmlns:wne="http://schemas.microsoft.com/office/word/2006/wordml" xmlns:wps="http://schemas.microsoft.com/office/word/2010/wordprocessingShape" mc:Ignorable="w14 w15 w16se w16cid w16 w16cex w16sdtdh wp14">
+<w16cid:commentsIds xmlns:wpc="http://schemas.microsoft.com/office/word/2010/wordprocessingCanvas" xmlns:cx="http://schemas.microsoft.com/office/drawing/2014/chartex" xmlns:cx1="http://schemas.microsoft.com/office/drawing/2015/9/8/chartex" xmlns:cx2="http://schemas.microsoft.com/office/drawing/2015/10/21/chartex" xmlns:cx3="http://schemas.microsoft.com/office/drawing/2016/5/9/chartex" xmlns:cx4="http://schemas.microsoft.com/office/drawing/2016/5/10/chartex" xmlns:cx5="http://schemas.microsoft.com/office/drawing/2016/5/11/chartex" xmlns:cx6="http://schemas.microsoft.com/office/drawing/2016/5/12/chartex" xmlns:cx7="http://schemas.microsoft.com/office/drawing/2016/5/13/chartex" xmlns:cx8="http://schemas.microsoft.com/office/drawing/2016/5/14/chartex" xmlns:mc="http://schemas.openxmlformats.org/markup-compatibility/2006" xmlns:aink="http://schemas.microsoft.com/office/drawing/2016/ink" xmlns:am3d="http://schemas.microsoft.com/office/drawing/2017/model3d" xmlns:o="urn:schemas-microsoft-com:office:office" xmlns:r="http://schemas.openxmlformats.org/officeDocument/2006/relationships" xmlns:m="http://schemas.openxmlformats.org/officeDocument/2006/math" xmlns:v="urn:schemas-microsoft-com:vml" xmlns:wp14="http://schemas.microsoft.com/office/word/2010/wordprocessingDrawing" xmlns:wp="http://schemas.openxmlformats.org/drawingml/2006/wordprocessingDrawing" xmlns:w10="urn:schemas-microsoft-com:office:word" xmlns:w="http://schemas.openxmlformats.org/wordprocessingml/2006/main" xmlns:w14="http://schemas.microsoft.com/office/word/2010/wordml" xmlns:w15="http://schemas.microsoft.com/office/word/2012/wordml" xmlns:w16cex="http://schemas.microsoft.com/office/word/2018/wordml/cex" xmlns:w16cid="http://schemas.microsoft.com/office/word/2016/wordml/cid" xmlns:w16="http://schemas.microsoft.com/office/word/2018/wordml" xmlns:w16sdtdh="http://schemas.microsoft.com/office/word/2020/wordml/sdtdatahash" xmlns:w16se="http://schemas.microsoft.com/office/word/2015/wordml/symex" xmlns:wpg="http://schemas.microsoft.com/office/word/2010/wordprocessingGroup" xmlns:wpi="http://schemas.microsoft.com/office/word/2010/wordprocessingInk" xmlns:wne="http://schemas.microsoft.com/office/word/2006/wordml" xmlns:wps="http://schemas.microsoft.com/office/word/2010/wordprocessingShape" mc:Ignorable="w14 w15 w16se w16cid w16 w16cex w16sdtdh wp14">
   <w16cid:commentId w16cid:paraId="1F670D4E" w16cid:durableId="2707B7C3"/>
   <w16cid:commentId w16cid:paraId="6BAF66FC" w16cid:durableId="2707B967"/>
   <w16cid:commentId w16cid:paraId="426A3FD0" w16cid:durableId="2707BAF5"/>
@@ -4097,7 +3165,7 @@
 </file>
 
 <file path=word/endnotes.xml><?xml version="1.0" encoding="utf-8"?>
-<w:endnotes xmlns:wpc="http://schemas.microsoft.com/office/word/2010/wordprocessingCanvas" xmlns:cx="http://schemas.microsoft.com/office/drawing/2014/chartex" xmlns:cx1="http://schemas.microsoft.com/office/drawing/2015/9/8/chartex" xmlns:cx2="http://schemas.microsoft.com/office/drawing/2015/10/21/chartex" xmlns:cx3="http://schemas.microsoft.com/office/drawing/2016/5/9/chartex" xmlns:cx4="http://schemas.microsoft.com/office/drawing/2016/5/10/chartex" xmlns:cx5="http://schemas.microsoft.com/office/drawing/2016/5/11/chartex" xmlns:cx6="http://schemas.microsoft.com/office/drawing/2016/5/12/chartex" xmlns:cx7="http://schemas.microsoft.com/office/drawing/2016/5/13/chartex" xmlns:cx8="http://schemas.microsoft.com/office/drawing/2016/5/14/chartex" xmlns:mc="http://schemas.openxmlformats.org/markup-compatibility/2006" xmlns:aink="http://schemas.microsoft.com/office/drawing/2016/ink" xmlns:am3d="http://schemas.microsoft.com/office/drawing/2017/model3d" xmlns:o="urn:schemas-microsoft-com:office:office" xmlns:oel="http://schemas.microsoft.com/office/2019/extlst" xmlns:r="http://schemas.openxmlformats.org/officeDocument/2006/relationships" xmlns:m="http://schemas.openxmlformats.org/officeDocument/2006/math" xmlns:v="urn:schemas-microsoft-com:vml" xmlns:wp14="http://schemas.microsoft.com/office/word/2010/wordprocessingDrawing" xmlns:wp="http://schemas.openxmlformats.org/drawingml/2006/wordprocessingDrawing" xmlns:w10="urn:schemas-microsoft-com:office:word" xmlns:w="http://schemas.openxmlformats.org/wordprocessingml/2006/main" xmlns:w14="http://schemas.microsoft.com/office/word/2010/wordml" xmlns:w15="http://schemas.microsoft.com/office/word/2012/wordml" xmlns:w16cex="http://schemas.microsoft.com/office/word/2018/wordml/cex" xmlns:w16cid="http://schemas.microsoft.com/office/word/2016/wordml/cid" xmlns:w16="http://schemas.microsoft.com/office/word/2018/wordml" xmlns:w16sdtdh="http://schemas.microsoft.com/office/word/2020/wordml/sdtdatahash" xmlns:w16se="http://schemas.microsoft.com/office/word/2015/wordml/symex" xmlns:wpg="http://schemas.microsoft.com/office/word/2010/wordprocessingGroup" xmlns:wpi="http://schemas.microsoft.com/office/word/2010/wordprocessingInk" xmlns:wne="http://schemas.microsoft.com/office/word/2006/wordml" xmlns:wps="http://schemas.microsoft.com/office/word/2010/wordprocessingShape" mc:Ignorable="w14 w15 w16se w16cid w16 w16cex w16sdtdh wp14">
+<w:endnotes xmlns:wpc="http://schemas.microsoft.com/office/word/2010/wordprocessingCanvas" xmlns:cx="http://schemas.microsoft.com/office/drawing/2014/chartex" xmlns:cx1="http://schemas.microsoft.com/office/drawing/2015/9/8/chartex" xmlns:cx2="http://schemas.microsoft.com/office/drawing/2015/10/21/chartex" xmlns:cx3="http://schemas.microsoft.com/office/drawing/2016/5/9/chartex" xmlns:cx4="http://schemas.microsoft.com/office/drawing/2016/5/10/chartex" xmlns:cx5="http://schemas.microsoft.com/office/drawing/2016/5/11/chartex" xmlns:cx6="http://schemas.microsoft.com/office/drawing/2016/5/12/chartex" xmlns:cx7="http://schemas.microsoft.com/office/drawing/2016/5/13/chartex" xmlns:cx8="http://schemas.microsoft.com/office/drawing/2016/5/14/chartex" xmlns:mc="http://schemas.openxmlformats.org/markup-compatibility/2006" xmlns:aink="http://schemas.microsoft.com/office/drawing/2016/ink" xmlns:am3d="http://schemas.microsoft.com/office/drawing/2017/model3d" xmlns:o="urn:schemas-microsoft-com:office:office" xmlns:r="http://schemas.openxmlformats.org/officeDocument/2006/relationships" xmlns:m="http://schemas.openxmlformats.org/officeDocument/2006/math" xmlns:v="urn:schemas-microsoft-com:vml" xmlns:wp14="http://schemas.microsoft.com/office/word/2010/wordprocessingDrawing" xmlns:wp="http://schemas.openxmlformats.org/drawingml/2006/wordprocessingDrawing" xmlns:w10="urn:schemas-microsoft-com:office:word" xmlns:w="http://schemas.openxmlformats.org/wordprocessingml/2006/main" xmlns:w14="http://schemas.microsoft.com/office/word/2010/wordml" xmlns:w15="http://schemas.microsoft.com/office/word/2012/wordml" xmlns:w16cex="http://schemas.microsoft.com/office/word/2018/wordml/cex" xmlns:w16cid="http://schemas.microsoft.com/office/word/2016/wordml/cid" xmlns:w16="http://schemas.microsoft.com/office/word/2018/wordml" xmlns:w16sdtdh="http://schemas.microsoft.com/office/word/2020/wordml/sdtdatahash" xmlns:w16se="http://schemas.microsoft.com/office/word/2015/wordml/symex" xmlns:wpg="http://schemas.microsoft.com/office/word/2010/wordprocessingGroup" xmlns:wpi="http://schemas.microsoft.com/office/word/2010/wordprocessingInk" xmlns:wne="http://schemas.microsoft.com/office/word/2006/wordml" xmlns:wps="http://schemas.microsoft.com/office/word/2010/wordprocessingShape" mc:Ignorable="w14 w15 w16se w16cid w16 w16cex w16sdtdh wp14">
   <w:endnote w:type="separator" w:id="-1">
     <w:p>
       <w:pPr>
@@ -4122,7 +3190,7 @@
 </file>
 
 <file path=word/footnotes.xml><?xml version="1.0" encoding="utf-8"?>
-<w:footnotes xmlns:wpc="http://schemas.microsoft.com/office/word/2010/wordprocessingCanvas" xmlns:cx="http://schemas.microsoft.com/office/drawing/2014/chartex" xmlns:cx1="http://schemas.microsoft.com/office/drawing/2015/9/8/chartex" xmlns:cx2="http://schemas.microsoft.com/office/drawing/2015/10/21/chartex" xmlns:cx3="http://schemas.microsoft.com/office/drawing/2016/5/9/chartex" xmlns:cx4="http://schemas.microsoft.com/office/drawing/2016/5/10/chartex" xmlns:cx5="http://schemas.microsoft.com/office/drawing/2016/5/11/chartex" xmlns:cx6="http://schemas.microsoft.com/office/drawing/2016/5/12/chartex" xmlns:cx7="http://schemas.microsoft.com/office/drawing/2016/5/13/chartex" xmlns:cx8="http://schemas.microsoft.com/office/drawing/2016/5/14/chartex" xmlns:mc="http://schemas.openxmlformats.org/markup-compatibility/2006" xmlns:aink="http://schemas.microsoft.com/office/drawing/2016/ink" xmlns:am3d="http://schemas.microsoft.com/office/drawing/2017/model3d" xmlns:o="urn:schemas-microsoft-com:office:office" xmlns:oel="http://schemas.microsoft.com/office/2019/extlst" xmlns:r="http://schemas.openxmlformats.org/officeDocument/2006/relationships" xmlns:m="http://schemas.openxmlformats.org/officeDocument/2006/math" xmlns:v="urn:schemas-microsoft-com:vml" xmlns:wp14="http://schemas.microsoft.com/office/word/2010/wordprocessingDrawing" xmlns:wp="http://schemas.openxmlformats.org/drawingml/2006/wordprocessingDrawing" xmlns:w10="urn:schemas-microsoft-com:office:word" xmlns:w="http://schemas.openxmlformats.org/wordprocessingml/2006/main" xmlns:w14="http://schemas.microsoft.com/office/word/2010/wordml" xmlns:w15="http://schemas.microsoft.com/office/word/2012/wordml" xmlns:w16cex="http://schemas.microsoft.com/office/word/2018/wordml/cex" xmlns:w16cid="http://schemas.microsoft.com/office/word/2016/wordml/cid" xmlns:w16="http://schemas.microsoft.com/office/word/2018/wordml" xmlns:w16sdtdh="http://schemas.microsoft.com/office/word/2020/wordml/sdtdatahash" xmlns:w16se="http://schemas.microsoft.com/office/word/2015/wordml/symex" xmlns:wpg="http://schemas.microsoft.com/office/word/2010/wordprocessingGroup" xmlns:wpi="http://schemas.microsoft.com/office/word/2010/wordprocessingInk" xmlns:wne="http://schemas.microsoft.com/office/word/2006/wordml" xmlns:wps="http://schemas.microsoft.com/office/word/2010/wordprocessingShape" mc:Ignorable="w14 w15 w16se w16cid w16 w16cex w16sdtdh wp14">
+<w:footnotes xmlns:wpc="http://schemas.microsoft.com/office/word/2010/wordprocessingCanvas" xmlns:cx="http://schemas.microsoft.com/office/drawing/2014/chartex" xmlns:cx1="http://schemas.microsoft.com/office/drawing/2015/9/8/chartex" xmlns:cx2="http://schemas.microsoft.com/office/drawing/2015/10/21/chartex" xmlns:cx3="http://schemas.microsoft.com/office/drawing/2016/5/9/chartex" xmlns:cx4="http://schemas.microsoft.com/office/drawing/2016/5/10/chartex" xmlns:cx5="http://schemas.microsoft.com/office/drawing/2016/5/11/chartex" xmlns:cx6="http://schemas.microsoft.com/office/drawing/2016/5/12/chartex" xmlns:cx7="http://schemas.microsoft.com/office/drawing/2016/5/13/chartex" xmlns:cx8="http://schemas.microsoft.com/office/drawing/2016/5/14/chartex" xmlns:mc="http://schemas.openxmlformats.org/markup-compatibility/2006" xmlns:aink="http://schemas.microsoft.com/office/drawing/2016/ink" xmlns:am3d="http://schemas.microsoft.com/office/drawing/2017/model3d" xmlns:o="urn:schemas-microsoft-com:office:office" xmlns:r="http://schemas.openxmlformats.org/officeDocument/2006/relationships" xmlns:m="http://schemas.openxmlformats.org/officeDocument/2006/math" xmlns:v="urn:schemas-microsoft-com:vml" xmlns:wp14="http://schemas.microsoft.com/office/word/2010/wordprocessingDrawing" xmlns:wp="http://schemas.openxmlformats.org/drawingml/2006/wordprocessingDrawing" xmlns:w10="urn:schemas-microsoft-com:office:word" xmlns:w="http://schemas.openxmlformats.org/wordprocessingml/2006/main" xmlns:w14="http://schemas.microsoft.com/office/word/2010/wordml" xmlns:w15="http://schemas.microsoft.com/office/word/2012/wordml" xmlns:w16cex="http://schemas.microsoft.com/office/word/2018/wordml/cex" xmlns:w16cid="http://schemas.microsoft.com/office/word/2016/wordml/cid" xmlns:w16="http://schemas.microsoft.com/office/word/2018/wordml" xmlns:w16sdtdh="http://schemas.microsoft.com/office/word/2020/wordml/sdtdatahash" xmlns:w16se="http://schemas.microsoft.com/office/word/2015/wordml/symex" xmlns:wpg="http://schemas.microsoft.com/office/word/2010/wordprocessingGroup" xmlns:wpi="http://schemas.microsoft.com/office/word/2010/wordprocessingInk" xmlns:wne="http://schemas.microsoft.com/office/word/2006/wordml" xmlns:wps="http://schemas.microsoft.com/office/word/2010/wordprocessingShape" mc:Ignorable="w14 w15 w16se w16cid w16 w16cex w16sdtdh wp14">
   <w:footnote w:type="separator" w:id="-1">
     <w:p>
       <w:pPr>
@@ -4147,7 +3215,7 @@
 </file>
 
 <file path=word/header1.xml><?xml version="1.0" encoding="utf-8"?>
-<w:hdr xmlns:wpc="http://schemas.microsoft.com/office/word/2010/wordprocessingCanvas" xmlns:cx="http://schemas.microsoft.com/office/drawing/2014/chartex" xmlns:cx1="http://schemas.microsoft.com/office/drawing/2015/9/8/chartex" xmlns:cx2="http://schemas.microsoft.com/office/drawing/2015/10/21/chartex" xmlns:cx3="http://schemas.microsoft.com/office/drawing/2016/5/9/chartex" xmlns:cx4="http://schemas.microsoft.com/office/drawing/2016/5/10/chartex" xmlns:cx5="http://schemas.microsoft.com/office/drawing/2016/5/11/chartex" xmlns:cx6="http://schemas.microsoft.com/office/drawing/2016/5/12/chartex" xmlns:cx7="http://schemas.microsoft.com/office/drawing/2016/5/13/chartex" xmlns:cx8="http://schemas.microsoft.com/office/drawing/2016/5/14/chartex" xmlns:mc="http://schemas.openxmlformats.org/markup-compatibility/2006" xmlns:aink="http://schemas.microsoft.com/office/drawing/2016/ink" xmlns:am3d="http://schemas.microsoft.com/office/drawing/2017/model3d" xmlns:o="urn:schemas-microsoft-com:office:office" xmlns:oel="http://schemas.microsoft.com/office/2019/extlst" xmlns:r="http://schemas.openxmlformats.org/officeDocument/2006/relationships" xmlns:m="http://schemas.openxmlformats.org/officeDocument/2006/math" xmlns:v="urn:schemas-microsoft-com:vml" xmlns:wp14="http://schemas.microsoft.com/office/word/2010/wordprocessingDrawing" xmlns:wp="http://schemas.openxmlformats.org/drawingml/2006/wordprocessingDrawing" xmlns:w10="urn:schemas-microsoft-com:office:word" xmlns:w="http://schemas.openxmlformats.org/wordprocessingml/2006/main" xmlns:w14="http://schemas.microsoft.com/office/word/2010/wordml" xmlns:w15="http://schemas.microsoft.com/office/word/2012/wordml" xmlns:w16cex="http://schemas.microsoft.com/office/word/2018/wordml/cex" xmlns:w16cid="http://schemas.microsoft.com/office/word/2016/wordml/cid" xmlns:w16="http://schemas.microsoft.com/office/word/2018/wordml" xmlns:w16sdtdh="http://schemas.microsoft.com/office/word/2020/wordml/sdtdatahash" xmlns:w16se="http://schemas.microsoft.com/office/word/2015/wordml/symex" xmlns:wpg="http://schemas.microsoft.com/office/word/2010/wordprocessingGroup" xmlns:wpi="http://schemas.microsoft.com/office/word/2010/wordprocessingInk" xmlns:wne="http://schemas.microsoft.com/office/word/2006/wordml" xmlns:wps="http://schemas.microsoft.com/office/word/2010/wordprocessingShape" mc:Ignorable="w14 w15 w16se w16cid w16 w16cex w16sdtdh wp14">
+<w:hdr xmlns:wpc="http://schemas.microsoft.com/office/word/2010/wordprocessingCanvas" xmlns:cx="http://schemas.microsoft.com/office/drawing/2014/chartex" xmlns:cx1="http://schemas.microsoft.com/office/drawing/2015/9/8/chartex" xmlns:cx2="http://schemas.microsoft.com/office/drawing/2015/10/21/chartex" xmlns:cx3="http://schemas.microsoft.com/office/drawing/2016/5/9/chartex" xmlns:cx4="http://schemas.microsoft.com/office/drawing/2016/5/10/chartex" xmlns:cx5="http://schemas.microsoft.com/office/drawing/2016/5/11/chartex" xmlns:cx6="http://schemas.microsoft.com/office/drawing/2016/5/12/chartex" xmlns:cx7="http://schemas.microsoft.com/office/drawing/2016/5/13/chartex" xmlns:cx8="http://schemas.microsoft.com/office/drawing/2016/5/14/chartex" xmlns:mc="http://schemas.openxmlformats.org/markup-compatibility/2006" xmlns:aink="http://schemas.microsoft.com/office/drawing/2016/ink" xmlns:am3d="http://schemas.microsoft.com/office/drawing/2017/model3d" xmlns:o="urn:schemas-microsoft-com:office:office" xmlns:r="http://schemas.openxmlformats.org/officeDocument/2006/relationships" xmlns:m="http://schemas.openxmlformats.org/officeDocument/2006/math" xmlns:v="urn:schemas-microsoft-com:vml" xmlns:wp14="http://schemas.microsoft.com/office/word/2010/wordprocessingDrawing" xmlns:wp="http://schemas.openxmlformats.org/drawingml/2006/wordprocessingDrawing" xmlns:w10="urn:schemas-microsoft-com:office:word" xmlns:w="http://schemas.openxmlformats.org/wordprocessingml/2006/main" xmlns:w14="http://schemas.microsoft.com/office/word/2010/wordml" xmlns:w15="http://schemas.microsoft.com/office/word/2012/wordml" xmlns:w16cex="http://schemas.microsoft.com/office/word/2018/wordml/cex" xmlns:w16cid="http://schemas.microsoft.com/office/word/2016/wordml/cid" xmlns:w16="http://schemas.microsoft.com/office/word/2018/wordml" xmlns:w16sdtdh="http://schemas.microsoft.com/office/word/2020/wordml/sdtdatahash" xmlns:w16se="http://schemas.microsoft.com/office/word/2015/wordml/symex" xmlns:wpg="http://schemas.microsoft.com/office/word/2010/wordprocessingGroup" xmlns:wpi="http://schemas.microsoft.com/office/word/2010/wordprocessingInk" xmlns:wne="http://schemas.microsoft.com/office/word/2006/wordml" xmlns:wps="http://schemas.microsoft.com/office/word/2010/wordprocessingShape" mc:Ignorable="w14 w15 w16se w16cid w16 w16cex w16sdtdh wp14">
   <w:p>
     <w:pPr>
       <w:pStyle w:val="Header"/>
@@ -4173,8 +3241,97 @@
 </file>
 
 <file path=word/numbering.xml><?xml version="1.0" encoding="utf-8"?>
-<w:numbering xmlns:wpc="http://schemas.microsoft.com/office/word/2010/wordprocessingCanvas" xmlns:cx="http://schemas.microsoft.com/office/drawing/2014/chartex" xmlns:cx1="http://schemas.microsoft.com/office/drawing/2015/9/8/chartex" xmlns:cx2="http://schemas.microsoft.com/office/drawing/2015/10/21/chartex" xmlns:cx3="http://schemas.microsoft.com/office/drawing/2016/5/9/chartex" xmlns:cx4="http://schemas.microsoft.com/office/drawing/2016/5/10/chartex" xmlns:cx5="http://schemas.microsoft.com/office/drawing/2016/5/11/chartex" xmlns:cx6="http://schemas.microsoft.com/office/drawing/2016/5/12/chartex" xmlns:cx7="http://schemas.microsoft.com/office/drawing/2016/5/13/chartex" xmlns:cx8="http://schemas.microsoft.com/office/drawing/2016/5/14/chartex" xmlns:mc="http://schemas.openxmlformats.org/markup-compatibility/2006" xmlns:aink="http://schemas.microsoft.com/office/drawing/2016/ink" xmlns:am3d="http://schemas.microsoft.com/office/drawing/2017/model3d" xmlns:o="urn:schemas-microsoft-com:office:office" xmlns:oel="http://schemas.microsoft.com/office/2019/extlst" xmlns:r="http://schemas.openxmlformats.org/officeDocument/2006/relationships" xmlns:m="http://schemas.openxmlformats.org/officeDocument/2006/math" xmlns:v="urn:schemas-microsoft-com:vml" xmlns:wp14="http://schemas.microsoft.com/office/word/2010/wordprocessingDrawing" xmlns:wp="http://schemas.openxmlformats.org/drawingml/2006/wordprocessingDrawing" xmlns:w10="urn:schemas-microsoft-com:office:word" xmlns:w="http://schemas.openxmlformats.org/wordprocessingml/2006/main" xmlns:w14="http://schemas.microsoft.com/office/word/2010/wordml" xmlns:w15="http://schemas.microsoft.com/office/word/2012/wordml" xmlns:w16cex="http://schemas.microsoft.com/office/word/2018/wordml/cex" xmlns:w16cid="http://schemas.microsoft.com/office/word/2016/wordml/cid" xmlns:w16="http://schemas.microsoft.com/office/word/2018/wordml" xmlns:w16sdtdh="http://schemas.microsoft.com/office/word/2020/wordml/sdtdatahash" xmlns:w16se="http://schemas.microsoft.com/office/word/2015/wordml/symex" xmlns:wpg="http://schemas.microsoft.com/office/word/2010/wordprocessingGroup" xmlns:wpi="http://schemas.microsoft.com/office/word/2010/wordprocessingInk" xmlns:wne="http://schemas.microsoft.com/office/word/2006/wordml" xmlns:wps="http://schemas.microsoft.com/office/word/2010/wordprocessingShape" mc:Ignorable="w14 w15 w16se w16cid w16 w16cex w16sdtdh wp14">
+<w:numbering xmlns:wpc="http://schemas.microsoft.com/office/word/2010/wordprocessingCanvas" xmlns:cx="http://schemas.microsoft.com/office/drawing/2014/chartex" xmlns:cx1="http://schemas.microsoft.com/office/drawing/2015/9/8/chartex" xmlns:cx2="http://schemas.microsoft.com/office/drawing/2015/10/21/chartex" xmlns:cx3="http://schemas.microsoft.com/office/drawing/2016/5/9/chartex" xmlns:cx4="http://schemas.microsoft.com/office/drawing/2016/5/10/chartex" xmlns:cx5="http://schemas.microsoft.com/office/drawing/2016/5/11/chartex" xmlns:cx6="http://schemas.microsoft.com/office/drawing/2016/5/12/chartex" xmlns:cx7="http://schemas.microsoft.com/office/drawing/2016/5/13/chartex" xmlns:cx8="http://schemas.microsoft.com/office/drawing/2016/5/14/chartex" xmlns:mc="http://schemas.openxmlformats.org/markup-compatibility/2006" xmlns:aink="http://schemas.microsoft.com/office/drawing/2016/ink" xmlns:am3d="http://schemas.microsoft.com/office/drawing/2017/model3d" xmlns:o="urn:schemas-microsoft-com:office:office" xmlns:r="http://schemas.openxmlformats.org/officeDocument/2006/relationships" xmlns:m="http://schemas.openxmlformats.org/officeDocument/2006/math" xmlns:v="urn:schemas-microsoft-com:vml" xmlns:wp14="http://schemas.microsoft.com/office/word/2010/wordprocessingDrawing" xmlns:wp="http://schemas.openxmlformats.org/drawingml/2006/wordprocessingDrawing" xmlns:w10="urn:schemas-microsoft-com:office:word" xmlns:w="http://schemas.openxmlformats.org/wordprocessingml/2006/main" xmlns:w14="http://schemas.microsoft.com/office/word/2010/wordml" xmlns:w15="http://schemas.microsoft.com/office/word/2012/wordml" xmlns:w16cex="http://schemas.microsoft.com/office/word/2018/wordml/cex" xmlns:w16cid="http://schemas.microsoft.com/office/word/2016/wordml/cid" xmlns:w16="http://schemas.microsoft.com/office/word/2018/wordml" xmlns:w16sdtdh="http://schemas.microsoft.com/office/word/2020/wordml/sdtdatahash" xmlns:w16se="http://schemas.microsoft.com/office/word/2015/wordml/symex" xmlns:wpg="http://schemas.microsoft.com/office/word/2010/wordprocessingGroup" xmlns:wpi="http://schemas.microsoft.com/office/word/2010/wordprocessingInk" xmlns:wne="http://schemas.microsoft.com/office/word/2006/wordml" xmlns:wps="http://schemas.microsoft.com/office/word/2010/wordprocessingShape" mc:Ignorable="w14 w15 w16se w16cid w16 w16cex w16sdtdh wp14">
   <w:abstractNum w:abstractNumId="0" w15:restartNumberingAfterBreak="0">
+    <w:nsid w:val="182459EC"/>
+    <w:multiLevelType w:val="hybridMultilevel"/>
+    <w:tmpl w:val="6EA42356"/>
+    <w:lvl w:ilvl="0" w:tplc="0409000F">
+      <w:start w:val="1"/>
+      <w:numFmt w:val="decimal"/>
+      <w:lvlText w:val="%1."/>
+      <w:lvlJc w:val="left"/>
+      <w:pPr>
+        <w:ind w:left="720" w:hanging="360"/>
+      </w:pPr>
+      <w:rPr>
+        <w:rFonts w:hint="default"/>
+      </w:rPr>
+    </w:lvl>
+    <w:lvl w:ilvl="1" w:tplc="04090019">
+      <w:start w:val="1"/>
+      <w:numFmt w:val="lowerLetter"/>
+      <w:lvlText w:val="%2."/>
+      <w:lvlJc w:val="left"/>
+      <w:pPr>
+        <w:ind w:left="1440" w:hanging="360"/>
+      </w:pPr>
+    </w:lvl>
+    <w:lvl w:ilvl="2" w:tplc="0409001B" w:tentative="1">
+      <w:start w:val="1"/>
+      <w:numFmt w:val="lowerRoman"/>
+      <w:lvlText w:val="%3."/>
+      <w:lvlJc w:val="right"/>
+      <w:pPr>
+        <w:ind w:left="2160" w:hanging="180"/>
+      </w:pPr>
+    </w:lvl>
+    <w:lvl w:ilvl="3" w:tplc="0409000F" w:tentative="1">
+      <w:start w:val="1"/>
+      <w:numFmt w:val="decimal"/>
+      <w:lvlText w:val="%4."/>
+      <w:lvlJc w:val="left"/>
+      <w:pPr>
+        <w:ind w:left="2880" w:hanging="360"/>
+      </w:pPr>
+    </w:lvl>
+    <w:lvl w:ilvl="4" w:tplc="04090019" w:tentative="1">
+      <w:start w:val="1"/>
+      <w:numFmt w:val="lowerLetter"/>
+      <w:lvlText w:val="%5."/>
+      <w:lvlJc w:val="left"/>
+      <w:pPr>
+        <w:ind w:left="3600" w:hanging="360"/>
+      </w:pPr>
+    </w:lvl>
+    <w:lvl w:ilvl="5" w:tplc="0409001B" w:tentative="1">
+      <w:start w:val="1"/>
+      <w:numFmt w:val="lowerRoman"/>
+      <w:lvlText w:val="%6."/>
+      <w:lvlJc w:val="right"/>
+      <w:pPr>
+        <w:ind w:left="4320" w:hanging="180"/>
+      </w:pPr>
+    </w:lvl>
+    <w:lvl w:ilvl="6" w:tplc="0409000F" w:tentative="1">
+      <w:start w:val="1"/>
+      <w:numFmt w:val="decimal"/>
+      <w:lvlText w:val="%7."/>
+      <w:lvlJc w:val="left"/>
+      <w:pPr>
+        <w:ind w:left="5040" w:hanging="360"/>
+      </w:pPr>
+    </w:lvl>
+    <w:lvl w:ilvl="7" w:tplc="04090019" w:tentative="1">
+      <w:start w:val="1"/>
+      <w:numFmt w:val="lowerLetter"/>
+      <w:lvlText w:val="%8."/>
+      <w:lvlJc w:val="left"/>
+      <w:pPr>
+        <w:ind w:left="5760" w:hanging="360"/>
+      </w:pPr>
+    </w:lvl>
+    <w:lvl w:ilvl="8" w:tplc="0409001B" w:tentative="1">
+      <w:start w:val="1"/>
+      <w:numFmt w:val="lowerRoman"/>
+      <w:lvlText w:val="%9."/>
+      <w:lvlJc w:val="right"/>
+      <w:pPr>
+        <w:ind w:left="6480" w:hanging="180"/>
+      </w:pPr>
+    </w:lvl>
+  </w:abstractNum>
+  <w:abstractNum w:abstractNumId="1" w15:restartNumberingAfterBreak="0">
     <w:nsid w:val="263A4B37"/>
     <w:multiLevelType w:val="hybridMultilevel"/>
     <w:tmpl w:val="8E7A3F5A"/>
@@ -4287,7 +3444,7 @@
       </w:rPr>
     </w:lvl>
   </w:abstractNum>
-  <w:abstractNum w:abstractNumId="1" w15:restartNumberingAfterBreak="0">
+  <w:abstractNum w:abstractNumId="2" w15:restartNumberingAfterBreak="0">
     <w:nsid w:val="2CA74AD2"/>
     <w:multiLevelType w:val="hybridMultilevel"/>
     <w:tmpl w:val="232EEE92"/>
@@ -4400,7 +3557,7 @@
       </w:rPr>
     </w:lvl>
   </w:abstractNum>
-  <w:abstractNum w:abstractNumId="2" w15:restartNumberingAfterBreak="0">
+  <w:abstractNum w:abstractNumId="3" w15:restartNumberingAfterBreak="0">
     <w:nsid w:val="32AC3313"/>
     <w:multiLevelType w:val="hybridMultilevel"/>
     <w:tmpl w:val="5D54BDFC"/>
@@ -4489,7 +3646,7 @@
       </w:pPr>
     </w:lvl>
   </w:abstractNum>
-  <w:abstractNum w:abstractNumId="3" w15:restartNumberingAfterBreak="0">
+  <w:abstractNum w:abstractNumId="4" w15:restartNumberingAfterBreak="0">
     <w:nsid w:val="34A67EEB"/>
     <w:multiLevelType w:val="hybridMultilevel"/>
     <w:tmpl w:val="827C63D2"/>
@@ -4601,7 +3758,7 @@
       </w:rPr>
     </w:lvl>
   </w:abstractNum>
-  <w:abstractNum w:abstractNumId="4" w15:restartNumberingAfterBreak="0">
+  <w:abstractNum w:abstractNumId="5" w15:restartNumberingAfterBreak="0">
     <w:nsid w:val="3A8077B0"/>
     <w:multiLevelType w:val="hybridMultilevel"/>
     <w:tmpl w:val="F3AA5914"/>
@@ -4690,7 +3847,7 @@
       </w:pPr>
     </w:lvl>
   </w:abstractNum>
-  <w:abstractNum w:abstractNumId="5" w15:restartNumberingAfterBreak="0">
+  <w:abstractNum w:abstractNumId="6" w15:restartNumberingAfterBreak="0">
     <w:nsid w:val="3B6C5A30"/>
     <w:multiLevelType w:val="hybridMultilevel"/>
     <w:tmpl w:val="129EBC78"/>
@@ -4779,7 +3936,7 @@
       </w:pPr>
     </w:lvl>
   </w:abstractNum>
-  <w:abstractNum w:abstractNumId="6" w15:restartNumberingAfterBreak="0">
+  <w:abstractNum w:abstractNumId="7" w15:restartNumberingAfterBreak="0">
     <w:nsid w:val="3C5C5993"/>
     <w:multiLevelType w:val="hybridMultilevel"/>
     <w:tmpl w:val="40987EB8"/>
@@ -4892,7 +4049,7 @@
       </w:rPr>
     </w:lvl>
   </w:abstractNum>
-  <w:abstractNum w:abstractNumId="7" w15:restartNumberingAfterBreak="0">
+  <w:abstractNum w:abstractNumId="8" w15:restartNumberingAfterBreak="0">
     <w:nsid w:val="3DE82E5A"/>
     <w:multiLevelType w:val="hybridMultilevel"/>
     <w:tmpl w:val="E4E24622"/>
@@ -4978,7 +4135,7 @@
       </w:pPr>
     </w:lvl>
   </w:abstractNum>
-  <w:abstractNum w:abstractNumId="8" w15:restartNumberingAfterBreak="0">
+  <w:abstractNum w:abstractNumId="9" w15:restartNumberingAfterBreak="0">
     <w:nsid w:val="5968432F"/>
     <w:multiLevelType w:val="multilevel"/>
     <w:tmpl w:val="04090025"/>
@@ -5073,7 +4230,7 @@
       </w:pPr>
     </w:lvl>
   </w:abstractNum>
-  <w:abstractNum w:abstractNumId="9" w15:restartNumberingAfterBreak="0">
+  <w:abstractNum w:abstractNumId="10" w15:restartNumberingAfterBreak="0">
     <w:nsid w:val="5A5C3A32"/>
     <w:multiLevelType w:val="hybridMultilevel"/>
     <w:tmpl w:val="916E937C"/>
@@ -5185,7 +4342,7 @@
       </w:rPr>
     </w:lvl>
   </w:abstractNum>
-  <w:abstractNum w:abstractNumId="10" w15:restartNumberingAfterBreak="0">
+  <w:abstractNum w:abstractNumId="11" w15:restartNumberingAfterBreak="0">
     <w:nsid w:val="5A5C4DF5"/>
     <w:multiLevelType w:val="hybridMultilevel"/>
     <w:tmpl w:val="3D7AE5CE"/>
@@ -5297,7 +4454,96 @@
       </w:rPr>
     </w:lvl>
   </w:abstractNum>
-  <w:abstractNum w:abstractNumId="11" w15:restartNumberingAfterBreak="0">
+  <w:abstractNum w:abstractNumId="12" w15:restartNumberingAfterBreak="0">
+    <w:nsid w:val="5ADC6F0E"/>
+    <w:multiLevelType w:val="hybridMultilevel"/>
+    <w:tmpl w:val="3D42564A"/>
+    <w:lvl w:ilvl="0" w:tplc="0409000F">
+      <w:start w:val="1"/>
+      <w:numFmt w:val="decimal"/>
+      <w:lvlText w:val="%1."/>
+      <w:lvlJc w:val="left"/>
+      <w:pPr>
+        <w:ind w:left="720" w:hanging="360"/>
+      </w:pPr>
+      <w:rPr>
+        <w:rFonts w:hint="default"/>
+      </w:rPr>
+    </w:lvl>
+    <w:lvl w:ilvl="1" w:tplc="04090019" w:tentative="1">
+      <w:start w:val="1"/>
+      <w:numFmt w:val="lowerLetter"/>
+      <w:lvlText w:val="%2."/>
+      <w:lvlJc w:val="left"/>
+      <w:pPr>
+        <w:ind w:left="1440" w:hanging="360"/>
+      </w:pPr>
+    </w:lvl>
+    <w:lvl w:ilvl="2" w:tplc="0409001B" w:tentative="1">
+      <w:start w:val="1"/>
+      <w:numFmt w:val="lowerRoman"/>
+      <w:lvlText w:val="%3."/>
+      <w:lvlJc w:val="right"/>
+      <w:pPr>
+        <w:ind w:left="2160" w:hanging="180"/>
+      </w:pPr>
+    </w:lvl>
+    <w:lvl w:ilvl="3" w:tplc="0409000F" w:tentative="1">
+      <w:start w:val="1"/>
+      <w:numFmt w:val="decimal"/>
+      <w:lvlText w:val="%4."/>
+      <w:lvlJc w:val="left"/>
+      <w:pPr>
+        <w:ind w:left="2880" w:hanging="360"/>
+      </w:pPr>
+    </w:lvl>
+    <w:lvl w:ilvl="4" w:tplc="04090019" w:tentative="1">
+      <w:start w:val="1"/>
+      <w:numFmt w:val="lowerLetter"/>
+      <w:lvlText w:val="%5."/>
+      <w:lvlJc w:val="left"/>
+      <w:pPr>
+        <w:ind w:left="3600" w:hanging="360"/>
+      </w:pPr>
+    </w:lvl>
+    <w:lvl w:ilvl="5" w:tplc="0409001B" w:tentative="1">
+      <w:start w:val="1"/>
+      <w:numFmt w:val="lowerRoman"/>
+      <w:lvlText w:val="%6."/>
+      <w:lvlJc w:val="right"/>
+      <w:pPr>
+        <w:ind w:left="4320" w:hanging="180"/>
+      </w:pPr>
+    </w:lvl>
+    <w:lvl w:ilvl="6" w:tplc="0409000F" w:tentative="1">
+      <w:start w:val="1"/>
+      <w:numFmt w:val="decimal"/>
+      <w:lvlText w:val="%7."/>
+      <w:lvlJc w:val="left"/>
+      <w:pPr>
+        <w:ind w:left="5040" w:hanging="360"/>
+      </w:pPr>
+    </w:lvl>
+    <w:lvl w:ilvl="7" w:tplc="04090019" w:tentative="1">
+      <w:start w:val="1"/>
+      <w:numFmt w:val="lowerLetter"/>
+      <w:lvlText w:val="%8."/>
+      <w:lvlJc w:val="left"/>
+      <w:pPr>
+        <w:ind w:left="5760" w:hanging="360"/>
+      </w:pPr>
+    </w:lvl>
+    <w:lvl w:ilvl="8" w:tplc="0409001B" w:tentative="1">
+      <w:start w:val="1"/>
+      <w:numFmt w:val="lowerRoman"/>
+      <w:lvlText w:val="%9."/>
+      <w:lvlJc w:val="right"/>
+      <w:pPr>
+        <w:ind w:left="6480" w:hanging="180"/>
+      </w:pPr>
+    </w:lvl>
+  </w:abstractNum>
+  <w:abstractNum w:abstractNumId="13" w15:restartNumberingAfterBreak="0">
     <w:nsid w:val="5F4E7B5B"/>
     <w:multiLevelType w:val="hybridMultilevel"/>
     <w:tmpl w:val="36FE26F2"/>
@@ -5410,7 +4656,7 @@
       </w:rPr>
     </w:lvl>
   </w:abstractNum>
-  <w:abstractNum w:abstractNumId="12" w15:restartNumberingAfterBreak="0">
+  <w:abstractNum w:abstractNumId="14" w15:restartNumberingAfterBreak="0">
     <w:nsid w:val="637E12E7"/>
     <w:multiLevelType w:val="hybridMultilevel"/>
     <w:tmpl w:val="910C1508"/>
@@ -5499,7 +4745,7 @@
       </w:pPr>
     </w:lvl>
   </w:abstractNum>
-  <w:abstractNum w:abstractNumId="13" w15:restartNumberingAfterBreak="0">
+  <w:abstractNum w:abstractNumId="15" w15:restartNumberingAfterBreak="0">
     <w:nsid w:val="6B1257C2"/>
     <w:multiLevelType w:val="hybridMultilevel"/>
     <w:tmpl w:val="9E104060"/>
@@ -5588,56 +4834,62 @@
       </w:pPr>
     </w:lvl>
   </w:abstractNum>
-  <w:num w:numId="1" w16cid:durableId="765614036">
+  <w:num w:numId="1">
+    <w:abstractNumId w:val="11"/>
+  </w:num>
+  <w:num w:numId="2">
+    <w:abstractNumId w:val="9"/>
+  </w:num>
+  <w:num w:numId="3">
     <w:abstractNumId w:val="10"/>
   </w:num>
-  <w:num w:numId="2" w16cid:durableId="1549800196">
+  <w:num w:numId="4">
+    <w:abstractNumId w:val="4"/>
+  </w:num>
+  <w:num w:numId="5">
+    <w:abstractNumId w:val="3"/>
+  </w:num>
+  <w:num w:numId="6">
+    <w:abstractNumId w:val="6"/>
+  </w:num>
+  <w:num w:numId="7">
+    <w:abstractNumId w:val="14"/>
+  </w:num>
+  <w:num w:numId="8">
+    <w:abstractNumId w:val="1"/>
+  </w:num>
+  <w:num w:numId="9">
+    <w:abstractNumId w:val="15"/>
+  </w:num>
+  <w:num w:numId="10">
+    <w:abstractNumId w:val="13"/>
+  </w:num>
+  <w:num w:numId="11">
     <w:abstractNumId w:val="8"/>
   </w:num>
-  <w:num w:numId="3" w16cid:durableId="1135365640">
+  <w:num w:numId="12">
+    <w:abstractNumId w:val="2"/>
+  </w:num>
+  <w:num w:numId="13">
+    <w:abstractNumId w:val="7"/>
+  </w:num>
+  <w:num w:numId="14">
+    <w:abstractNumId w:val="5"/>
+  </w:num>
+  <w:num w:numId="15">
     <w:abstractNumId w:val="9"/>
   </w:num>
-  <w:num w:numId="4" w16cid:durableId="1076629776">
-    <w:abstractNumId w:val="3"/>
-  </w:num>
-  <w:num w:numId="5" w16cid:durableId="128862832">
-    <w:abstractNumId w:val="2"/>
-  </w:num>
-  <w:num w:numId="6" w16cid:durableId="1571307937">
-    <w:abstractNumId w:val="5"/>
-  </w:num>
-  <w:num w:numId="7" w16cid:durableId="255602499">
-    <w:abstractNumId w:val="12"/>
-  </w:num>
-  <w:num w:numId="8" w16cid:durableId="894319080">
+  <w:num w:numId="16">
     <w:abstractNumId w:val="0"/>
   </w:num>
-  <w:num w:numId="9" w16cid:durableId="194343688">
-    <w:abstractNumId w:val="13"/>
-  </w:num>
-  <w:num w:numId="10" w16cid:durableId="1970473842">
-    <w:abstractNumId w:val="11"/>
-  </w:num>
-  <w:num w:numId="11" w16cid:durableId="1683825200">
-    <w:abstractNumId w:val="7"/>
-  </w:num>
-  <w:num w:numId="12" w16cid:durableId="1586649175">
-    <w:abstractNumId w:val="1"/>
-  </w:num>
-  <w:num w:numId="13" w16cid:durableId="937443704">
-    <w:abstractNumId w:val="6"/>
-  </w:num>
-  <w:num w:numId="14" w16cid:durableId="1435906890">
-    <w:abstractNumId w:val="4"/>
-  </w:num>
-  <w:num w:numId="15" w16cid:durableId="1540512935">
-    <w:abstractNumId w:val="8"/>
+  <w:num w:numId="17">
+    <w:abstractNumId w:val="12"/>
   </w:num>
 </w:numbering>
 </file>
 
 <file path=word/people.xml><?xml version="1.0" encoding="utf-8"?>
-<w15:people xmlns:wpc="http://schemas.microsoft.com/office/word/2010/wordprocessingCanvas" xmlns:cx="http://schemas.microsoft.com/office/drawing/2014/chartex" xmlns:cx1="http://schemas.microsoft.com/office/drawing/2015/9/8/chartex" xmlns:cx2="http://schemas.microsoft.com/office/drawing/2015/10/21/chartex" xmlns:cx3="http://schemas.microsoft.com/office/drawing/2016/5/9/chartex" xmlns:cx4="http://schemas.microsoft.com/office/drawing/2016/5/10/chartex" xmlns:cx5="http://schemas.microsoft.com/office/drawing/2016/5/11/chartex" xmlns:cx6="http://schemas.microsoft.com/office/drawing/2016/5/12/chartex" xmlns:cx7="http://schemas.microsoft.com/office/drawing/2016/5/13/chartex" xmlns:cx8="http://schemas.microsoft.com/office/drawing/2016/5/14/chartex" xmlns:mc="http://schemas.openxmlformats.org/markup-compatibility/2006" xmlns:aink="http://schemas.microsoft.com/office/drawing/2016/ink" xmlns:am3d="http://schemas.microsoft.com/office/drawing/2017/model3d" xmlns:o="urn:schemas-microsoft-com:office:office" xmlns:oel="http://schemas.microsoft.com/office/2019/extlst" xmlns:r="http://schemas.openxmlformats.org/officeDocument/2006/relationships" xmlns:m="http://schemas.openxmlformats.org/officeDocument/2006/math" xmlns:v="urn:schemas-microsoft-com:vml" xmlns:wp14="http://schemas.microsoft.com/office/word/2010/wordprocessingDrawing" xmlns:wp="http://schemas.openxmlformats.org/drawingml/2006/wordprocessingDrawing" xmlns:w10="urn:schemas-microsoft-com:office:word" xmlns:w="http://schemas.openxmlformats.org/wordprocessingml/2006/main" xmlns:w14="http://schemas.microsoft.com/office/word/2010/wordml" xmlns:w15="http://schemas.microsoft.com/office/word/2012/wordml" xmlns:w16cex="http://schemas.microsoft.com/office/word/2018/wordml/cex" xmlns:w16cid="http://schemas.microsoft.com/office/word/2016/wordml/cid" xmlns:w16="http://schemas.microsoft.com/office/word/2018/wordml" xmlns:w16sdtdh="http://schemas.microsoft.com/office/word/2020/wordml/sdtdatahash" xmlns:w16se="http://schemas.microsoft.com/office/word/2015/wordml/symex" xmlns:wpg="http://schemas.microsoft.com/office/word/2010/wordprocessingGroup" xmlns:wpi="http://schemas.microsoft.com/office/word/2010/wordprocessingInk" xmlns:wne="http://schemas.microsoft.com/office/word/2006/wordml" xmlns:wps="http://schemas.microsoft.com/office/word/2010/wordprocessingShape" mc:Ignorable="w14 w15 w16se w16cid w16 w16cex w16sdtdh wp14">
+<w15:people xmlns:wpc="http://schemas.microsoft.com/office/word/2010/wordprocessingCanvas" xmlns:cx="http://schemas.microsoft.com/office/drawing/2014/chartex" xmlns:cx1="http://schemas.microsoft.com/office/drawing/2015/9/8/chartex" xmlns:cx2="http://schemas.microsoft.com/office/drawing/2015/10/21/chartex" xmlns:cx3="http://schemas.microsoft.com/office/drawing/2016/5/9/chartex" xmlns:cx4="http://schemas.microsoft.com/office/drawing/2016/5/10/chartex" xmlns:cx5="http://schemas.microsoft.com/office/drawing/2016/5/11/chartex" xmlns:cx6="http://schemas.microsoft.com/office/drawing/2016/5/12/chartex" xmlns:cx7="http://schemas.microsoft.com/office/drawing/2016/5/13/chartex" xmlns:cx8="http://schemas.microsoft.com/office/drawing/2016/5/14/chartex" xmlns:mc="http://schemas.openxmlformats.org/markup-compatibility/2006" xmlns:aink="http://schemas.microsoft.com/office/drawing/2016/ink" xmlns:am3d="http://schemas.microsoft.com/office/drawing/2017/model3d" xmlns:o="urn:schemas-microsoft-com:office:office" xmlns:r="http://schemas.openxmlformats.org/officeDocument/2006/relationships" xmlns:m="http://schemas.openxmlformats.org/officeDocument/2006/math" xmlns:v="urn:schemas-microsoft-com:vml" xmlns:wp14="http://schemas.microsoft.com/office/word/2010/wordprocessingDrawing" xmlns:wp="http://schemas.openxmlformats.org/drawingml/2006/wordprocessingDrawing" xmlns:w10="urn:schemas-microsoft-com:office:word" xmlns:w="http://schemas.openxmlformats.org/wordprocessingml/2006/main" xmlns:w14="http://schemas.microsoft.com/office/word/2010/wordml" xmlns:w15="http://schemas.microsoft.com/office/word/2012/wordml" xmlns:w16cex="http://schemas.microsoft.com/office/word/2018/wordml/cex" xmlns:w16cid="http://schemas.microsoft.com/office/word/2016/wordml/cid" xmlns:w16="http://schemas.microsoft.com/office/word/2018/wordml" xmlns:w16sdtdh="http://schemas.microsoft.com/office/word/2020/wordml/sdtdatahash" xmlns:w16se="http://schemas.microsoft.com/office/word/2015/wordml/symex" xmlns:wpg="http://schemas.microsoft.com/office/word/2010/wordprocessingGroup" xmlns:wpi="http://schemas.microsoft.com/office/word/2010/wordprocessingInk" xmlns:wne="http://schemas.microsoft.com/office/word/2006/wordml" xmlns:wps="http://schemas.microsoft.com/office/word/2010/wordprocessingShape" mc:Ignorable="w14 w15 w16se w16cid w16 w16cex w16sdtdh wp14">
   <w15:person w15:author="Shen Yifan">
     <w15:presenceInfo w15:providerId="AD" w15:userId="S::YIFAN@petrochina.com.sg::723e4f5b-85f4-4627-91a3-393a718ea9d0"/>
   </w15:person>
@@ -6634,6 +5886,25 @@
     <w:pPr>
       <w:spacing w:after="0" w:line="240" w:lineRule="auto"/>
     </w:pPr>
+  </w:style>
+  <w:style w:type="paragraph" w:styleId="Caption">
+    <w:name w:val="caption"/>
+    <w:basedOn w:val="Normal"/>
+    <w:next w:val="Normal"/>
+    <w:uiPriority w:val="35"/>
+    <w:unhideWhenUsed/>
+    <w:qFormat/>
+    <w:rsid w:val="003114F7"/>
+    <w:pPr>
+      <w:spacing w:after="200" w:line="240" w:lineRule="auto"/>
+    </w:pPr>
+    <w:rPr>
+      <w:i/>
+      <w:iCs/>
+      <w:color w:val="44546A" w:themeColor="text2"/>
+      <w:sz w:val="18"/>
+      <w:szCs w:val="18"/>
+    </w:rPr>
   </w:style>
 </w:styles>
 </file>
@@ -8387,7 +7658,7 @@
   <dgm:whole/>
   <dgm:extLst>
     <a:ext uri="http://schemas.microsoft.com/office/drawing/2008/diagram">
-      <dsp:dataModelExt xmlns:dsp="http://schemas.microsoft.com/office/drawing/2008/diagram" relId="rId16" minVer="http://schemas.openxmlformats.org/drawingml/2006/diagram"/>
+      <dsp:dataModelExt xmlns:dsp="http://schemas.microsoft.com/office/drawing/2008/diagram" relId="rId17" minVer="http://schemas.openxmlformats.org/drawingml/2006/diagram"/>
     </a:ext>
   </dgm:extLst>
 </dgm:dataModel>

</xml_diff>